<commit_message>
the 10th part has completed by pengqi.
</commit_message>
<xml_diff>
--- a/Task 2/Web项目建议书.docx
+++ b/Task 2/Web项目建议书.docx
@@ -1,10 +1,10 @@
 
 <file path=word/document.xml><?xml version="1.0" encoding="utf-8"?>
-<w:document xmlns:wpc="http://schemas.microsoft.com/office/word/2010/wordprocessingCanvas" xmlns:cx="http://schemas.microsoft.com/office/drawing/2014/chartex" xmlns:mc="http://schemas.openxmlformats.org/markup-compatibility/2006" xmlns:o="urn:schemas-microsoft-com:office:office" xmlns:r="http://schemas.openxmlformats.org/officeDocument/2006/relationships" xmlns:m="http://schemas.openxmlformats.org/officeDocument/2006/math" xmlns:v="urn:schemas-microsoft-com:vml" xmlns:wp14="http://schemas.microsoft.com/office/word/2010/wordprocessingDrawing" xmlns:wp="http://schemas.openxmlformats.org/drawingml/2006/wordprocessingDrawing" xmlns:w10="urn:schemas-microsoft-com:office:word" xmlns:w="http://schemas.openxmlformats.org/wordprocessingml/2006/main" xmlns:w14="http://schemas.microsoft.com/office/word/2010/wordml" xmlns:w15="http://schemas.microsoft.com/office/word/2012/wordml" xmlns:w16se="http://schemas.microsoft.com/office/word/2015/wordml/symex" xmlns:wpg="http://schemas.microsoft.com/office/word/2010/wordprocessingGroup" xmlns:wpi="http://schemas.microsoft.com/office/word/2010/wordprocessingInk" xmlns:wne="http://schemas.microsoft.com/office/word/2006/wordml" xmlns:wps="http://schemas.microsoft.com/office/word/2010/wordprocessingShape" mc:Ignorable="w14 w15 w16se wp14">
+<w:document xmlns:wpc="http://schemas.microsoft.com/office/word/2010/wordprocessingCanvas" xmlns:mc="http://schemas.openxmlformats.org/markup-compatibility/2006" xmlns:o="urn:schemas-microsoft-com:office:office" xmlns:r="http://schemas.openxmlformats.org/officeDocument/2006/relationships" xmlns:m="http://schemas.openxmlformats.org/officeDocument/2006/math" xmlns:v="urn:schemas-microsoft-com:vml" xmlns:wp14="http://schemas.microsoft.com/office/word/2010/wordprocessingDrawing" xmlns:wp="http://schemas.openxmlformats.org/drawingml/2006/wordprocessingDrawing" xmlns:w10="urn:schemas-microsoft-com:office:word" xmlns:w="http://schemas.openxmlformats.org/wordprocessingml/2006/main" xmlns:w14="http://schemas.microsoft.com/office/word/2010/wordml" xmlns:w15="http://schemas.microsoft.com/office/word/2012/wordml" xmlns:wpg="http://schemas.microsoft.com/office/word/2010/wordprocessingGroup" xmlns:wpi="http://schemas.microsoft.com/office/word/2010/wordprocessingInk" xmlns:wne="http://schemas.microsoft.com/office/word/2006/wordml" xmlns:wps="http://schemas.microsoft.com/office/word/2010/wordprocessingShape" mc:Ignorable="w14 w15 wp14">
   <w:body>
     <w:p>
       <w:pPr>
-        <w:pStyle w:val="a5"/>
+        <w:pStyle w:val="a4"/>
         <w:ind w:firstLineChars="200" w:firstLine="1100"/>
         <w:jc w:val="center"/>
         <w:rPr>
@@ -31,7 +31,6 @@
         <w:jc w:val="right"/>
         <w:rPr>
           <w:rFonts w:ascii="Microsoft Sans Serif" w:hAnsi="Microsoft Sans Serif" w:cs="Microsoft Sans Serif"/>
-          <w:color w:val="595959" w:themeColor="text1" w:themeTint="A6"/>
           <w:sz w:val="28"/>
           <w:szCs w:val="28"/>
         </w:rPr>
@@ -39,7 +38,6 @@
       <w:r>
         <w:rPr>
           <w:rFonts w:ascii="Microsoft Sans Serif" w:hAnsi="Microsoft Sans Serif" w:cs="Microsoft Sans Serif"/>
-          <w:color w:val="595959" w:themeColor="text1" w:themeTint="A6"/>
           <w:sz w:val="28"/>
           <w:szCs w:val="28"/>
         </w:rPr>
@@ -48,7 +46,6 @@
       <w:r>
         <w:rPr>
           <w:rFonts w:ascii="Microsoft Sans Serif" w:hAnsi="Microsoft Sans Serif" w:cs="Microsoft Sans Serif"/>
-          <w:color w:val="595959" w:themeColor="text1" w:themeTint="A6"/>
           <w:sz w:val="28"/>
           <w:szCs w:val="28"/>
         </w:rPr>
@@ -57,7 +54,6 @@
       <w:r>
         <w:rPr>
           <w:rFonts w:ascii="Microsoft Sans Serif" w:hAnsi="Microsoft Sans Serif" w:cs="Microsoft Sans Serif" w:hint="eastAsia"/>
-          <w:color w:val="595959" w:themeColor="text1" w:themeTint="A6"/>
           <w:sz w:val="28"/>
           <w:szCs w:val="28"/>
         </w:rPr>
@@ -66,7 +62,6 @@
       <w:r>
         <w:rPr>
           <w:rFonts w:ascii="Microsoft Sans Serif" w:hAnsi="Microsoft Sans Serif" w:cs="Microsoft Sans Serif"/>
-          <w:color w:val="595959" w:themeColor="text1" w:themeTint="A6"/>
           <w:sz w:val="28"/>
           <w:szCs w:val="28"/>
         </w:rPr>
@@ -75,7 +70,6 @@
       <w:r>
         <w:rPr>
           <w:rFonts w:ascii="Microsoft Sans Serif" w:hAnsi="Microsoft Sans Serif" w:cs="Microsoft Sans Serif"/>
-          <w:color w:val="595959" w:themeColor="text1" w:themeTint="A6"/>
           <w:sz w:val="28"/>
           <w:szCs w:val="28"/>
         </w:rPr>
@@ -84,7 +78,6 @@
       <w:r>
         <w:rPr>
           <w:rFonts w:ascii="Microsoft Sans Serif" w:hAnsi="Microsoft Sans Serif" w:cs="Microsoft Sans Serif"/>
-          <w:color w:val="595959" w:themeColor="text1" w:themeTint="A6"/>
           <w:sz w:val="28"/>
           <w:szCs w:val="28"/>
         </w:rPr>
@@ -173,154 +166,28 @@
         <w:rPr>
           <w:rFonts w:asciiTheme="majorEastAsia" w:eastAsiaTheme="majorEastAsia" w:hAnsiTheme="majorEastAsia" w:cs="Microsoft Sans Serif"/>
         </w:rPr>
-        <w:t>类</w:t>
-      </w:r>
-      <w:r>
-        <w:rPr>
-          <w:rFonts w:asciiTheme="majorEastAsia" w:eastAsiaTheme="majorEastAsia" w:hAnsiTheme="majorEastAsia" w:cs="Microsoft Sans Serif"/>
-        </w:rPr>
-        <w:t>App</w:t>
+        <w:t>类App</w:t>
       </w:r>
       <w:r>
         <w:rPr>
           <w:rFonts w:asciiTheme="majorEastAsia" w:eastAsiaTheme="majorEastAsia" w:hAnsiTheme="majorEastAsia" w:cs="Microsoft Sans Serif" w:hint="eastAsia"/>
         </w:rPr>
-        <w:t>。这类</w:t>
-      </w:r>
+        <w:t>。这类App在市面上已经很多了，而且越做越大，也产生了一些该领域的集大成者，而我们的产品则是要走出一条与众不同的路线：只专注于帮助用户管理To-Do项目，不附带任何额外功能。“简洁”、“高效”、“美观”是我们这款产品的最大的特色。</w:t>
+      </w:r>
+    </w:p>
+    <w:p>
+      <w:pPr>
+        <w:spacing w:line="360" w:lineRule="auto"/>
+        <w:ind w:firstLineChars="200" w:firstLine="480"/>
+        <w:rPr>
+          <w:rFonts w:asciiTheme="majorEastAsia" w:eastAsiaTheme="majorEastAsia" w:hAnsiTheme="majorEastAsia"/>
+        </w:rPr>
+      </w:pPr>
       <w:r>
         <w:rPr>
           <w:rFonts w:asciiTheme="majorEastAsia" w:eastAsiaTheme="majorEastAsia" w:hAnsiTheme="majorEastAsia" w:cs="Microsoft Sans Serif" w:hint="eastAsia"/>
         </w:rPr>
-        <w:t>App</w:t>
-      </w:r>
-      <w:r>
-        <w:rPr>
-          <w:rFonts w:asciiTheme="majorEastAsia" w:eastAsiaTheme="majorEastAsia" w:hAnsiTheme="majorEastAsia" w:cs="Microsoft Sans Serif" w:hint="eastAsia"/>
-        </w:rPr>
-        <w:t>在市面上已经很多了，而且越做越大，也产生了一些该领域的集大成者，而我们的产品则是要走出一条与众不同的路线：只专注于帮助用户管理</w:t>
-      </w:r>
-      <w:r>
-        <w:rPr>
-          <w:rFonts w:asciiTheme="majorEastAsia" w:eastAsiaTheme="majorEastAsia" w:hAnsiTheme="majorEastAsia" w:cs="Microsoft Sans Serif" w:hint="eastAsia"/>
-        </w:rPr>
-        <w:t>To-Do</w:t>
-      </w:r>
-      <w:r>
-        <w:rPr>
-          <w:rFonts w:asciiTheme="majorEastAsia" w:eastAsiaTheme="majorEastAsia" w:hAnsiTheme="majorEastAsia" w:cs="Microsoft Sans Serif" w:hint="eastAsia"/>
-        </w:rPr>
-        <w:t>项目，不附带任何额外功能。“简洁”、“高效”、“美观”是我们这款产品的最大的特色。</w:t>
-      </w:r>
-    </w:p>
-    <w:p>
-      <w:pPr>
-        <w:spacing w:line="360" w:lineRule="auto"/>
-        <w:ind w:firstLineChars="200" w:firstLine="480"/>
-        <w:rPr>
-          <w:rFonts w:asciiTheme="majorEastAsia" w:eastAsiaTheme="majorEastAsia" w:hAnsiTheme="majorEastAsia"/>
-        </w:rPr>
-      </w:pPr>
-      <w:r>
-        <w:rPr>
-          <w:rFonts w:asciiTheme="majorEastAsia" w:eastAsiaTheme="majorEastAsia" w:hAnsiTheme="majorEastAsia" w:cs="Microsoft Sans Serif" w:hint="eastAsia"/>
-        </w:rPr>
-        <w:t>在软件功能方面，我们将专注于</w:t>
-      </w:r>
-      <w:r>
-        <w:rPr>
-          <w:rFonts w:asciiTheme="majorEastAsia" w:eastAsiaTheme="majorEastAsia" w:hAnsiTheme="majorEastAsia" w:cs="Microsoft Sans Serif" w:hint="eastAsia"/>
-        </w:rPr>
-        <w:t>To-Do</w:t>
-      </w:r>
-      <w:r>
-        <w:rPr>
-          <w:rFonts w:asciiTheme="majorEastAsia" w:eastAsiaTheme="majorEastAsia" w:hAnsiTheme="majorEastAsia" w:cs="Microsoft Sans Serif" w:hint="eastAsia"/>
-        </w:rPr>
-        <w:t>事项：每一个</w:t>
-      </w:r>
-      <w:r>
-        <w:rPr>
-          <w:rFonts w:asciiTheme="majorEastAsia" w:eastAsiaTheme="majorEastAsia" w:hAnsiTheme="majorEastAsia" w:cs="Microsoft Sans Serif" w:hint="eastAsia"/>
-        </w:rPr>
-        <w:t>To-Do</w:t>
-      </w:r>
-      <w:r>
-        <w:rPr>
-          <w:rFonts w:asciiTheme="majorEastAsia" w:eastAsiaTheme="majorEastAsia" w:hAnsiTheme="majorEastAsia" w:cs="Microsoft Sans Serif" w:hint="eastAsia"/>
-        </w:rPr>
-        <w:t>事项都是以一个</w:t>
-      </w:r>
-      <w:r>
-        <w:rPr>
-          <w:rFonts w:asciiTheme="majorEastAsia" w:eastAsiaTheme="majorEastAsia" w:hAnsiTheme="majorEastAsia" w:cs="Microsoft Sans Serif" w:hint="eastAsia"/>
-        </w:rPr>
-        <w:t>Tips</w:t>
-      </w:r>
-      <w:r>
-        <w:rPr>
-          <w:rFonts w:asciiTheme="majorEastAsia" w:eastAsiaTheme="majorEastAsia" w:hAnsiTheme="majorEastAsia" w:cs="Microsoft Sans Serif" w:hint="eastAsia"/>
-        </w:rPr>
-        <w:t>的形式展示在用户面前。我们要给用户营造一种使用实体物品的体验，而不是面对的冷冰冰的机器；</w:t>
-      </w:r>
-      <w:r>
-        <w:rPr>
-          <w:rFonts w:asciiTheme="majorEastAsia" w:eastAsiaTheme="majorEastAsia" w:hAnsiTheme="majorEastAsia" w:cs="Microsoft Sans Serif" w:hint="eastAsia"/>
-        </w:rPr>
-        <w:t>App</w:t>
-      </w:r>
-      <w:r>
-        <w:rPr>
-          <w:rFonts w:asciiTheme="majorEastAsia" w:eastAsiaTheme="majorEastAsia" w:hAnsiTheme="majorEastAsia" w:cs="Microsoft Sans Serif" w:hint="eastAsia"/>
-        </w:rPr>
-        <w:t>的主界面就如同一块留言板，用户可以在任意空白处单击新建</w:t>
-      </w:r>
-      <w:r>
-        <w:rPr>
-          <w:rFonts w:asciiTheme="majorEastAsia" w:eastAsiaTheme="majorEastAsia" w:hAnsiTheme="majorEastAsia" w:cs="Microsoft Sans Serif" w:hint="eastAsia"/>
-        </w:rPr>
-        <w:t>Tips</w:t>
-      </w:r>
-      <w:r>
-        <w:rPr>
-          <w:rFonts w:asciiTheme="majorEastAsia" w:eastAsiaTheme="majorEastAsia" w:hAnsiTheme="majorEastAsia" w:cs="Microsoft Sans Serif" w:hint="eastAsia"/>
-        </w:rPr>
-        <w:t>；界面的右下角则是废纸篓，所有完成的或者不需要的</w:t>
-      </w:r>
-      <w:r>
-        <w:rPr>
-          <w:rFonts w:asciiTheme="majorEastAsia" w:eastAsiaTheme="majorEastAsia" w:hAnsiTheme="majorEastAsia" w:cs="Microsoft Sans Serif" w:hint="eastAsia"/>
-        </w:rPr>
-        <w:t>Tips</w:t>
-      </w:r>
-      <w:r>
-        <w:rPr>
-          <w:rFonts w:asciiTheme="majorEastAsia" w:eastAsiaTheme="majorEastAsia" w:hAnsiTheme="majorEastAsia" w:cs="Microsoft Sans Serif" w:hint="eastAsia"/>
-        </w:rPr>
-        <w:t>都只需拖进废纸篓即可，废纸篓甚至可以周期性自动倾倒。当用户有</w:t>
-      </w:r>
-      <w:r>
-        <w:rPr>
-          <w:rFonts w:asciiTheme="majorEastAsia" w:eastAsiaTheme="majorEastAsia" w:hAnsiTheme="majorEastAsia" w:cs="Microsoft Sans Serif" w:hint="eastAsia"/>
-        </w:rPr>
-        <w:t>To-Do</w:t>
-      </w:r>
-      <w:r>
-        <w:rPr>
-          <w:rFonts w:asciiTheme="majorEastAsia" w:eastAsiaTheme="majorEastAsia" w:hAnsiTheme="majorEastAsia" w:cs="Microsoft Sans Serif" w:hint="eastAsia"/>
-        </w:rPr>
-        <w:t>事项时，只需单击空白处，输入</w:t>
-      </w:r>
-      <w:r>
-        <w:rPr>
-          <w:rFonts w:asciiTheme="majorEastAsia" w:eastAsiaTheme="majorEastAsia" w:hAnsiTheme="majorEastAsia" w:cs="Microsoft Sans Serif" w:hint="eastAsia"/>
-        </w:rPr>
-        <w:t>To-Do</w:t>
-      </w:r>
-      <w:r>
-        <w:rPr>
-          <w:rFonts w:asciiTheme="majorEastAsia" w:eastAsiaTheme="majorEastAsia" w:hAnsiTheme="majorEastAsia" w:cs="Microsoft Sans Serif" w:hint="eastAsia"/>
-        </w:rPr>
-        <w:t>事项；完成时只需拖入废纸篓，操作及其自然、简单。</w:t>
+        <w:t>在软件功能方面，我们将专注于To-Do事项：每一个To-Do事项都是以一个Tips的形式展示在用户面前。我们要给用户营造一种使用实体物品的体验，而不是面对的冷冰冰的机器；App的主界面就如同一块留言板，用户可以在任意空白处单击新建Tips；界面的右下角则是废纸篓，所有完成的或者不需要的Tips都只需拖进废纸篓即可，废纸篓甚至可以周期性自动倾倒。当用户有To-Do事项时，只需单击空白处，输入To-Do事项；完成时只需拖入废纸篓，操作及其自然、简单。</w:t>
       </w:r>
     </w:p>
     <w:p>
@@ -377,16 +244,7 @@
           <w:sz w:val="28"/>
           <w:szCs w:val="28"/>
         </w:rPr>
-        <w:t xml:space="preserve">Gathering background </w:t>
-      </w:r>
-      <w:r>
-        <w:rPr>
-          <w:rFonts w:ascii="Microsoft Sans Serif" w:hAnsi="Microsoft Sans Serif" w:cs="Microsoft Sans Serif"/>
-          <w:color w:val="000000" w:themeColor="text1"/>
-          <w:sz w:val="28"/>
-          <w:szCs w:val="28"/>
-        </w:rPr>
-        <w:t>information</w:t>
+        <w:t>Gathering background information</w:t>
       </w:r>
       <w:r>
         <w:rPr>
@@ -411,49 +269,7 @@
         <w:rPr>
           <w:rFonts w:asciiTheme="majorEastAsia" w:eastAsiaTheme="majorEastAsia" w:hAnsiTheme="majorEastAsia" w:hint="eastAsia"/>
         </w:rPr>
-        <w:t>To-Do</w:t>
-      </w:r>
-      <w:r>
-        <w:rPr>
-          <w:rFonts w:asciiTheme="majorEastAsia" w:eastAsiaTheme="majorEastAsia" w:hAnsiTheme="majorEastAsia" w:hint="eastAsia"/>
-        </w:rPr>
-        <w:t>类</w:t>
-      </w:r>
-      <w:r>
-        <w:rPr>
-          <w:rFonts w:asciiTheme="majorEastAsia" w:eastAsiaTheme="majorEastAsia" w:hAnsiTheme="majorEastAsia" w:hint="eastAsia"/>
-        </w:rPr>
-        <w:t>App</w:t>
-      </w:r>
-      <w:r>
-        <w:rPr>
-          <w:rFonts w:asciiTheme="majorEastAsia" w:eastAsiaTheme="majorEastAsia" w:hAnsiTheme="majorEastAsia" w:hint="eastAsia"/>
-        </w:rPr>
-        <w:t>是属于效率类</w:t>
-      </w:r>
-      <w:r>
-        <w:rPr>
-          <w:rFonts w:asciiTheme="majorEastAsia" w:eastAsiaTheme="majorEastAsia" w:hAnsiTheme="majorEastAsia" w:hint="eastAsia"/>
-        </w:rPr>
-        <w:t>App</w:t>
-      </w:r>
-      <w:r>
-        <w:rPr>
-          <w:rFonts w:asciiTheme="majorEastAsia" w:eastAsiaTheme="majorEastAsia" w:hAnsiTheme="majorEastAsia" w:hint="eastAsia"/>
-        </w:rPr>
-        <w:t>的范畴，然而市面上很多产品为了追寻差异化而加入了很多与之无关的功能。久而久之，用户会迷失于这些稀奇古怪的功能当中而忘记自己的初衷——记录</w:t>
-      </w:r>
-      <w:r>
-        <w:rPr>
-          <w:rFonts w:asciiTheme="majorEastAsia" w:eastAsiaTheme="majorEastAsia" w:hAnsiTheme="majorEastAsia" w:hint="eastAsia"/>
-        </w:rPr>
-        <w:t>To-Do</w:t>
-      </w:r>
-      <w:r>
-        <w:rPr>
-          <w:rFonts w:asciiTheme="majorEastAsia" w:eastAsiaTheme="majorEastAsia" w:hAnsiTheme="majorEastAsia" w:hint="eastAsia"/>
-        </w:rPr>
-        <w:t>事项，提高效率。因此，我们要做的这款产品将明确这一需求，并将之付诸于我们的产品中。</w:t>
+        <w:t>To-Do类App是属于效率类App的范畴，然而市面上很多产品为了追寻差异化而加入了很多与之无关的功能。久而久之，用户会迷失于这些稀奇古怪的功能当中而忘记自己的初衷——记录To-Do事项，提高效率。因此，我们要做的这款产品将明确这一需求，并将之付诸于我们的产品中。</w:t>
       </w:r>
     </w:p>
     <w:p>
@@ -468,49 +284,14 @@
         <w:rPr>
           <w:rFonts w:asciiTheme="majorEastAsia" w:eastAsiaTheme="majorEastAsia" w:hAnsiTheme="majorEastAsia" w:hint="eastAsia"/>
         </w:rPr>
-        <w:t>因为功能专一，因此我们的</w:t>
-      </w:r>
-      <w:r>
-        <w:rPr>
-          <w:rFonts w:asciiTheme="majorEastAsia" w:eastAsiaTheme="majorEastAsia" w:hAnsiTheme="majorEastAsia" w:hint="eastAsia"/>
-        </w:rPr>
-        <w:t>App</w:t>
-      </w:r>
-      <w:r>
-        <w:rPr>
-          <w:rFonts w:asciiTheme="majorEastAsia" w:eastAsiaTheme="majorEastAsia" w:hAnsiTheme="majorEastAsia" w:hint="eastAsia"/>
-        </w:rPr>
-        <w:t>界面也将非常的简洁，但这绝不表示界面简单。现在很多</w:t>
-      </w:r>
-      <w:r>
-        <w:rPr>
-          <w:rFonts w:asciiTheme="majorEastAsia" w:eastAsiaTheme="majorEastAsia" w:hAnsiTheme="majorEastAsia" w:hint="eastAsia"/>
-        </w:rPr>
-        <w:t>App</w:t>
-      </w:r>
-      <w:r>
-        <w:rPr>
-          <w:rFonts w:asciiTheme="majorEastAsia" w:eastAsiaTheme="majorEastAsia" w:hAnsiTheme="majorEastAsia" w:hint="eastAsia"/>
-        </w:rPr>
-        <w:t>都有复杂的菜单栏，甚至二级、多级菜单，这些多级菜单栏的存在极大的增加了用户的操作成本。而对于一款以效率著称的</w:t>
-      </w:r>
-      <w:r>
-        <w:rPr>
-          <w:rFonts w:asciiTheme="majorEastAsia" w:eastAsiaTheme="majorEastAsia" w:hAnsiTheme="majorEastAsia" w:hint="eastAsia"/>
-        </w:rPr>
-        <w:t>App</w:t>
-      </w:r>
-      <w:r>
-        <w:rPr>
-          <w:rFonts w:asciiTheme="majorEastAsia" w:eastAsiaTheme="majorEastAsia" w:hAnsiTheme="majorEastAsia" w:hint="eastAsia"/>
-        </w:rPr>
-        <w:t>，我们将严格控制菜</w:t>
-      </w:r>
-      <w:r>
-        <w:rPr>
-          <w:rFonts w:asciiTheme="majorEastAsia" w:eastAsiaTheme="majorEastAsia" w:hAnsiTheme="majorEastAsia" w:hint="eastAsia"/>
-        </w:rPr>
-        <w:t>单的深度，将所有重要功能都展示在用户触手可及的地方，用户不再会因为找某个功能而到处翻菜单。</w:t>
+        <w:t>因为功能专一，因此我们的App界面也将非常的简洁，但这绝不表示界面简单。现在很多App都有复杂的菜单栏，甚至二级、多级菜单，这些多级菜单栏的存在极大的增加了用户的操作成本。而对于一款以效率著称的App，我们将严格控制菜单的深</w:t>
+      </w:r>
+      <w:r>
+        <w:rPr>
+          <w:rFonts w:asciiTheme="majorEastAsia" w:eastAsiaTheme="majorEastAsia" w:hAnsiTheme="majorEastAsia" w:hint="eastAsia"/>
+        </w:rPr>
+        <w:lastRenderedPageBreak/>
+        <w:t>度，将所有重要功能都展示在用户触手可及的地方，用户不再会因为找某个功能而到处翻菜单。</w:t>
       </w:r>
     </w:p>
     <w:p>
@@ -525,14 +306,7 @@
         <w:rPr>
           <w:rFonts w:asciiTheme="majorEastAsia" w:eastAsiaTheme="majorEastAsia" w:hAnsiTheme="majorEastAsia" w:hint="eastAsia"/>
         </w:rPr>
-        <w:t>现如今市面上的主流设计语言都是扁平化设计，虽然这种设计有它的好处，但难免会很抽象。我们要做的这款产品的功能早在电子设备普及前就已经被人类以纸和笔</w:t>
-      </w:r>
-      <w:r>
-        <w:rPr>
-          <w:rFonts w:asciiTheme="majorEastAsia" w:eastAsiaTheme="majorEastAsia" w:hAnsiTheme="majorEastAsia" w:hint="eastAsia"/>
-        </w:rPr>
-        <w:lastRenderedPageBreak/>
-        <w:t>的方式实现，因此，我们这款产品将采用拟物化设计，最大限度的复原用户的这种需求。</w:t>
+        <w:t>现如今市面上的主流设计语言都是扁平化设计，虽然这种设计有它的好处，但难免会很抽象。我们要做的这款产品的功能早在电子设备普及前就已经被人类以纸和笔的方式实现，因此，我们这款产品将采用拟物化设计，最大限度的复原用户的这种需求。</w:t>
       </w:r>
     </w:p>
     <w:p>
@@ -592,7 +366,7 @@
     </w:p>
     <w:p>
       <w:pPr>
-        <w:pStyle w:val="ab"/>
+        <w:pStyle w:val="a7"/>
         <w:spacing w:line="360" w:lineRule="auto"/>
         <w:ind w:left="998"/>
         <w:rPr>
@@ -639,7 +413,7 @@
     </w:p>
     <w:p>
       <w:pPr>
-        <w:pStyle w:val="ab"/>
+        <w:pStyle w:val="a7"/>
         <w:spacing w:line="360" w:lineRule="auto"/>
         <w:ind w:left="998"/>
         <w:rPr>
@@ -661,7 +435,7 @@
     </w:p>
     <w:p>
       <w:pPr>
-        <w:pStyle w:val="ab"/>
+        <w:pStyle w:val="a7"/>
         <w:spacing w:line="360" w:lineRule="auto"/>
         <w:ind w:left="998" w:firstLineChars="800" w:firstLine="2240"/>
         <w:rPr>
@@ -731,7 +505,7 @@
               </wp:anchor>
             </w:drawing>
           </mc:Choice>
-          <mc:Fallback>
+          <mc:Fallback xmlns:w16se="http://schemas.microsoft.com/office/word/2015/wordml/symex" xmlns:cx="http://schemas.microsoft.com/office/drawing/2014/chartex">
             <w:pict>
               <v:shapetype w14:anchorId="60A67F08" id="_x0000_t32" coordsize="21600,21600" o:spt="32" o:oned="t" path="m,l21600,21600e" filled="f">
                 <v:path arrowok="t" fillok="f" o:connecttype="none"/>
@@ -810,7 +584,7 @@
               </wp:anchor>
             </w:drawing>
           </mc:Choice>
-          <mc:Fallback>
+          <mc:Fallback xmlns:w16se="http://schemas.microsoft.com/office/word/2015/wordml/symex" xmlns:cx="http://schemas.microsoft.com/office/drawing/2014/chartex">
             <w:pict>
               <v:shape w14:anchorId="04325B4B" id="直接箭头连接符 8" o:spid="_x0000_s1026" type="#_x0000_t32" style="position:absolute;left:0;text-align:left;margin-left:52.8pt;margin-top:193.35pt;width:137.4pt;height:129pt;flip:x;z-index:251659264;visibility:visible;mso-wrap-style:square;mso-width-percent:0;mso-height-percent:0;mso-wrap-distance-left:9pt;mso-wrap-distance-top:0;mso-wrap-distance-right:9pt;mso-wrap-distance-bottom:0;mso-position-horizontal:absolute;mso-position-horizontal-relative:text;mso-position-vertical:absolute;mso-position-vertical-relative:text;mso-width-percent:0;mso-height-percent:0;mso-width-relative:margin;mso-height-relative:margin" o:gfxdata="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" strokecolor="#5b9bd5 [3204]" strokeweight=".5pt">
                 <v:stroke endarrow="block" joinstyle="miter"/>
@@ -879,7 +653,7 @@
               </wp:anchor>
             </w:drawing>
           </mc:Choice>
-          <mc:Fallback>
+          <mc:Fallback xmlns:w16se="http://schemas.microsoft.com/office/word/2015/wordml/symex" xmlns:cx="http://schemas.microsoft.com/office/drawing/2014/chartex">
             <w:pict>
               <v:shape w14:anchorId="032C4EED" id="直接箭头连接符 9" o:spid="_x0000_s1026" type="#_x0000_t32" style="position:absolute;left:0;text-align:left;margin-left:70.8pt;margin-top:231.75pt;width:151.2pt;height:144.6pt;flip:x;z-index:251660288;visibility:visible;mso-wrap-style:square;mso-wrap-distance-left:9pt;mso-wrap-distance-top:0;mso-wrap-distance-right:9pt;mso-wrap-distance-bottom:0;mso-position-horizontal:absolute;mso-position-horizontal-relative:text;mso-position-vertical:absolute;mso-position-vertical-relative:text" o:gfxdata="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" strokecolor="#5b9bd5 [3204]" strokeweight=".5pt">
                 <v:stroke endarrow="block" joinstyle="miter"/>
@@ -982,7 +756,7 @@
     </w:p>
     <w:p>
       <w:pPr>
-        <w:pStyle w:val="ab"/>
+        <w:pStyle w:val="a7"/>
         <w:spacing w:line="360" w:lineRule="auto"/>
         <w:ind w:left="998"/>
         <w:jc w:val="center"/>
@@ -1056,7 +830,7 @@
               </wp:anchor>
             </w:drawing>
           </mc:Choice>
-          <mc:Fallback>
+          <mc:Fallback xmlns:w16se="http://schemas.microsoft.com/office/word/2015/wordml/symex" xmlns:cx="http://schemas.microsoft.com/office/drawing/2014/chartex">
             <w:pict>
               <v:shapetype w14:anchorId="7BABB9B4" id="_x0000_t34" coordsize="21600,21600" o:spt="34" o:oned="t" adj="10800" path="m,l@0,0@0,21600,21600,21600e" filled="f">
                 <v:stroke joinstyle="miter"/>
@@ -1142,7 +916,7 @@
               </wp:anchor>
             </w:drawing>
           </mc:Choice>
-          <mc:Fallback>
+          <mc:Fallback xmlns:w16se="http://schemas.microsoft.com/office/word/2015/wordml/symex" xmlns:cx="http://schemas.microsoft.com/office/drawing/2014/chartex">
             <w:pict>
               <v:shape w14:anchorId="7647E3AA" id="直接箭头连接符 15" o:spid="_x0000_s1026" type="#_x0000_t32" style="position:absolute;left:0;text-align:left;margin-left:210pt;margin-top:280.65pt;width:90.6pt;height:94.2pt;flip:x;z-index:251663360;visibility:visible;mso-wrap-style:square;mso-width-percent:0;mso-height-percent:0;mso-wrap-distance-left:9pt;mso-wrap-distance-top:0;mso-wrap-distance-right:9pt;mso-wrap-distance-bottom:0;mso-position-horizontal:absolute;mso-position-horizontal-relative:text;mso-position-vertical:absolute;mso-position-vertical-relative:text;mso-width-percent:0;mso-height-percent:0;mso-width-relative:margin;mso-height-relative:margin" o:gfxdata="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" strokecolor="#5b9bd5 [3204]" strokeweight=".5pt">
                 <v:stroke endarrow="block" joinstyle="miter"/>
@@ -1211,7 +985,7 @@
               </wp:anchor>
             </w:drawing>
           </mc:Choice>
-          <mc:Fallback>
+          <mc:Fallback xmlns:w16se="http://schemas.microsoft.com/office/word/2015/wordml/symex" xmlns:cx="http://schemas.microsoft.com/office/drawing/2014/chartex">
             <w:pict>
               <v:shape w14:anchorId="311E7B72" id="直接箭头连接符 14" o:spid="_x0000_s1026" type="#_x0000_t32" style="position:absolute;left:0;text-align:left;margin-left:109.8pt;margin-top:280.05pt;width:99pt;height:40.2pt;flip:x;z-index:251662336;visibility:visible;mso-wrap-style:square;mso-wrap-distance-left:9pt;mso-wrap-distance-top:0;mso-wrap-distance-right:9pt;mso-wrap-distance-bottom:0;mso-position-horizontal:absolute;mso-position-horizontal-relative:text;mso-position-vertical:absolute;mso-position-vertical-relative:text" o:gfxdata="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" strokecolor="#5b9bd5 [3204]" strokeweight=".5pt">
                 <v:stroke endarrow="block" joinstyle="miter"/>
@@ -1272,7 +1046,7 @@
     </w:p>
     <w:p>
       <w:pPr>
-        <w:pStyle w:val="ab"/>
+        <w:pStyle w:val="a7"/>
         <w:spacing w:line="360" w:lineRule="auto"/>
         <w:ind w:left="998"/>
         <w:rPr>
@@ -1294,7 +1068,7 @@
     </w:p>
     <w:p>
       <w:pPr>
-        <w:pStyle w:val="ab"/>
+        <w:pStyle w:val="a7"/>
         <w:spacing w:line="360" w:lineRule="auto"/>
         <w:ind w:left="998"/>
         <w:rPr>
@@ -1307,7 +1081,7 @@
     </w:p>
     <w:p>
       <w:pPr>
-        <w:pStyle w:val="ab"/>
+        <w:pStyle w:val="a7"/>
         <w:spacing w:line="360" w:lineRule="auto"/>
         <w:ind w:left="998"/>
         <w:rPr>
@@ -1329,7 +1103,7 @@
     </w:p>
     <w:p>
       <w:pPr>
-        <w:pStyle w:val="ab"/>
+        <w:pStyle w:val="a7"/>
         <w:spacing w:line="360" w:lineRule="auto"/>
         <w:ind w:left="998"/>
         <w:rPr>
@@ -1342,7 +1116,7 @@
     </w:p>
     <w:p>
       <w:pPr>
-        <w:pStyle w:val="ab"/>
+        <w:pStyle w:val="a7"/>
         <w:spacing w:line="360" w:lineRule="auto"/>
         <w:ind w:left="998"/>
         <w:rPr>
@@ -1373,7 +1147,7 @@
     </w:p>
     <w:p>
       <w:pPr>
-        <w:pStyle w:val="ab"/>
+        <w:pStyle w:val="a7"/>
         <w:spacing w:line="360" w:lineRule="auto"/>
         <w:ind w:left="998"/>
         <w:rPr>
@@ -1386,7 +1160,7 @@
     </w:p>
     <w:p>
       <w:pPr>
-        <w:pStyle w:val="ab"/>
+        <w:pStyle w:val="a7"/>
         <w:spacing w:line="360" w:lineRule="auto"/>
         <w:ind w:left="998"/>
         <w:rPr>
@@ -1399,7 +1173,7 @@
     </w:p>
     <w:p>
       <w:pPr>
-        <w:pStyle w:val="ab"/>
+        <w:pStyle w:val="a7"/>
         <w:spacing w:line="360" w:lineRule="auto"/>
         <w:ind w:left="998"/>
         <w:rPr>
@@ -1459,7 +1233,7 @@
     </w:p>
     <w:p>
       <w:pPr>
-        <w:pStyle w:val="ab"/>
+        <w:pStyle w:val="a7"/>
         <w:spacing w:line="360" w:lineRule="auto"/>
         <w:ind w:left="998"/>
         <w:rPr>
@@ -1481,7 +1255,7 @@
     </w:p>
     <w:p>
       <w:pPr>
-        <w:pStyle w:val="ab"/>
+        <w:pStyle w:val="a7"/>
         <w:spacing w:line="360" w:lineRule="auto"/>
         <w:ind w:left="998"/>
         <w:jc w:val="center"/>
@@ -1561,7 +1335,7 @@
               </wp:anchor>
             </w:drawing>
           </mc:Choice>
-          <mc:Fallback>
+          <mc:Fallback xmlns:w16se="http://schemas.microsoft.com/office/word/2015/wordml/symex" xmlns:cx="http://schemas.microsoft.com/office/drawing/2014/chartex">
             <w:pict>
               <v:shape w14:anchorId="22354D4D" id="肘形连接符 22" o:spid="_x0000_s1026" type="#_x0000_t34" style="position:absolute;left:0;text-align:left;margin-left:111.6pt;margin-top:63pt;width:58.8pt;height:394.2pt;flip:x;z-index:251667456;visibility:visible;mso-wrap-style:square;mso-width-percent:0;mso-height-percent:0;mso-wrap-distance-left:9pt;mso-wrap-distance-top:0;mso-wrap-distance-right:9pt;mso-wrap-distance-bottom:0;mso-position-horizontal:absolute;mso-position-horizontal-relative:text;mso-position-vertical:absolute;mso-position-vertical-relative:text;mso-width-percent:0;mso-height-percent:0;mso-width-relative:margin;mso-height-relative:margin" o:gfxdata="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" adj="25239" strokecolor="#5b9bd5 [3204]" strokeweight=".5pt">
                 <v:stroke endarrow="block"/>
@@ -1636,7 +1410,7 @@
               </wp:anchor>
             </w:drawing>
           </mc:Choice>
-          <mc:Fallback>
+          <mc:Fallback xmlns:w16se="http://schemas.microsoft.com/office/word/2015/wordml/symex" xmlns:cx="http://schemas.microsoft.com/office/drawing/2014/chartex">
             <w:pict>
               <v:shape w14:anchorId="04E83095" id="直接箭头连接符 21" o:spid="_x0000_s1026" type="#_x0000_t32" style="position:absolute;left:0;text-align:left;margin-left:149.4pt;margin-top:269.4pt;width:54pt;height:79.2pt;flip:x;z-index:251666432;visibility:visible;mso-wrap-style:square;mso-width-percent:0;mso-height-percent:0;mso-wrap-distance-left:9pt;mso-wrap-distance-top:0;mso-wrap-distance-right:9pt;mso-wrap-distance-bottom:0;mso-position-horizontal:absolute;mso-position-horizontal-relative:text;mso-position-vertical:absolute;mso-position-vertical-relative:text;mso-width-percent:0;mso-height-percent:0;mso-width-relative:margin;mso-height-relative:margin" o:gfxdata="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" strokecolor="#5b9bd5 [3204]" strokeweight=".5pt">
                 <v:stroke endarrow="block" joinstyle="miter"/>
@@ -1711,7 +1485,7 @@
               </wp:anchor>
             </w:drawing>
           </mc:Choice>
-          <mc:Fallback>
+          <mc:Fallback xmlns:w16se="http://schemas.microsoft.com/office/word/2015/wordml/symex" xmlns:cx="http://schemas.microsoft.com/office/drawing/2014/chartex">
             <w:pict>
               <v:shape w14:anchorId="5C8085EC" id="直接箭头连接符 19" o:spid="_x0000_s1026" type="#_x0000_t32" style="position:absolute;left:0;text-align:left;margin-left:199.8pt;margin-top:267.6pt;width:88.8pt;height:132.6pt;flip:x;z-index:251665408;visibility:visible;mso-wrap-style:square;mso-width-percent:0;mso-height-percent:0;mso-wrap-distance-left:9pt;mso-wrap-distance-top:0;mso-wrap-distance-right:9pt;mso-wrap-distance-bottom:0;mso-position-horizontal:absolute;mso-position-horizontal-relative:text;mso-position-vertical:absolute;mso-position-vertical-relative:text;mso-width-percent:0;mso-height-percent:0;mso-width-relative:margin;mso-height-relative:margin" o:gfxdata="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" strokecolor="#5b9bd5 [3204]" strokeweight=".5pt">
                 <v:stroke endarrow="block" joinstyle="miter"/>
@@ -1772,7 +1546,7 @@
     </w:p>
     <w:p>
       <w:pPr>
-        <w:pStyle w:val="ab"/>
+        <w:pStyle w:val="a7"/>
         <w:spacing w:line="360" w:lineRule="auto"/>
         <w:ind w:left="998"/>
         <w:jc w:val="center"/>
@@ -1786,7 +1560,7 @@
     </w:p>
     <w:p>
       <w:pPr>
-        <w:pStyle w:val="ab"/>
+        <w:pStyle w:val="a7"/>
         <w:spacing w:line="360" w:lineRule="auto"/>
         <w:ind w:left="2438"/>
         <w:rPr>
@@ -1808,7 +1582,7 @@
     </w:p>
     <w:p>
       <w:pPr>
-        <w:pStyle w:val="ab"/>
+        <w:pStyle w:val="a7"/>
         <w:spacing w:line="360" w:lineRule="auto"/>
         <w:ind w:left="998" w:firstLineChars="500" w:firstLine="1400"/>
         <w:rPr>
@@ -1821,7 +1595,7 @@
     </w:p>
     <w:p>
       <w:pPr>
-        <w:pStyle w:val="ab"/>
+        <w:pStyle w:val="a7"/>
         <w:spacing w:line="360" w:lineRule="auto"/>
         <w:ind w:left="998" w:firstLineChars="500" w:firstLine="1400"/>
         <w:rPr>
@@ -1972,6 +1746,7 @@
           <w:sz w:val="28"/>
           <w:szCs w:val="28"/>
         </w:rPr>
+        <w:lastRenderedPageBreak/>
         <w:tab/>
       </w:r>
       <w:r>
@@ -2052,7 +1827,6 @@
           <w:sz w:val="28"/>
           <w:szCs w:val="28"/>
         </w:rPr>
-        <w:lastRenderedPageBreak/>
         <mc:AlternateContent>
           <mc:Choice Requires="wps">
             <w:drawing>
@@ -2114,7 +1888,7 @@
               </wp:anchor>
             </w:drawing>
           </mc:Choice>
-          <mc:Fallback>
+          <mc:Fallback xmlns:w16se="http://schemas.microsoft.com/office/word/2015/wordml/symex" xmlns:cx="http://schemas.microsoft.com/office/drawing/2014/chartex">
             <w:pict>
               <v:shape w14:anchorId="116F879D" id="肘形连接符 26" o:spid="_x0000_s1026" type="#_x0000_t34" style="position:absolute;left:0;text-align:left;margin-left:213.6pt;margin-top:62.4pt;width:69.6pt;height:467.4pt;z-index:251671552;visibility:visible;mso-wrap-style:square;mso-width-percent:0;mso-height-percent:0;mso-wrap-distance-left:9pt;mso-wrap-distance-top:0;mso-wrap-distance-right:9pt;mso-wrap-distance-bottom:0;mso-position-horizontal:absolute;mso-position-horizontal-relative:text;mso-position-vertical:absolute;mso-position-vertical-relative:text;mso-width-percent:0;mso-height-percent:0;mso-width-relative:margin;mso-height-relative:margin" o:gfxdata="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" adj="64499" strokecolor="#5b9bd5 [3204]" strokeweight=".5pt">
                 <v:stroke endarrow="block"/>
@@ -2191,7 +1965,7 @@
               </wp:anchor>
             </w:drawing>
           </mc:Choice>
-          <mc:Fallback>
+          <mc:Fallback xmlns:w16se="http://schemas.microsoft.com/office/word/2015/wordml/symex" xmlns:cx="http://schemas.microsoft.com/office/drawing/2014/chartex">
             <w:pict>
               <v:shape w14:anchorId="79E36375" id="肘形连接符 25" o:spid="_x0000_s1026" type="#_x0000_t34" style="position:absolute;left:0;text-align:left;margin-left:0;margin-top:125.4pt;width:152.4pt;height:348.6pt;flip:x;z-index:251670528;visibility:visible;mso-wrap-style:square;mso-width-percent:0;mso-height-percent:0;mso-wrap-distance-left:9pt;mso-wrap-distance-top:0;mso-wrap-distance-right:9pt;mso-wrap-distance-bottom:0;mso-position-horizontal:left;mso-position-horizontal-relative:margin;mso-position-vertical:absolute;mso-position-vertical-relative:text;mso-width-percent:0;mso-height-percent:0;mso-width-relative:margin;mso-height-relative:margin" o:gfxdata="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" adj="27134" strokecolor="#5b9bd5 [3204]" strokeweight=".5pt">
                 <v:stroke endarrow="block"/>
@@ -2269,7 +2043,7 @@
               </wp:anchor>
             </w:drawing>
           </mc:Choice>
-          <mc:Fallback>
+          <mc:Fallback xmlns:w16se="http://schemas.microsoft.com/office/word/2015/wordml/symex" xmlns:cx="http://schemas.microsoft.com/office/drawing/2014/chartex">
             <w:pict>
               <v:shape w14:anchorId="1EBA733F" id="肘形连接符 24" o:spid="_x0000_s1026" type="#_x0000_t34" style="position:absolute;left:0;text-align:left;margin-left:232.2pt;margin-top:278.4pt;width:51.6pt;height:138pt;flip:x;z-index:251669504;visibility:visible;mso-wrap-style:square;mso-width-percent:0;mso-height-percent:0;mso-wrap-distance-left:9pt;mso-wrap-distance-top:0;mso-wrap-distance-right:9pt;mso-wrap-distance-bottom:0;mso-position-horizontal:absolute;mso-position-horizontal-relative:text;mso-position-vertical:absolute;mso-position-vertical-relative:text;mso-width-percent:0;mso-height-percent:0;mso-width-relative:margin;mso-height-relative:margin" o:gfxdata="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" adj="-47127" strokecolor="#5b9bd5 [3204]" strokeweight=".5pt">
                 <v:stroke endarrow="block"/>
@@ -2338,7 +2112,7 @@
               </wp:anchor>
             </w:drawing>
           </mc:Choice>
-          <mc:Fallback>
+          <mc:Fallback xmlns:w16se="http://schemas.microsoft.com/office/word/2015/wordml/symex" xmlns:cx="http://schemas.microsoft.com/office/drawing/2014/chartex">
             <w:pict>
               <v:shape w14:anchorId="01D7B135" id="直接箭头连接符 23" o:spid="_x0000_s1026" type="#_x0000_t32" style="position:absolute;left:0;text-align:left;margin-left:167.4pt;margin-top:283.8pt;width:105.6pt;height:64.8pt;z-index:251668480;visibility:visible;mso-wrap-style:square;mso-wrap-distance-left:9pt;mso-wrap-distance-top:0;mso-wrap-distance-right:9pt;mso-wrap-distance-bottom:0;mso-position-horizontal:absolute;mso-position-horizontal-relative:text;mso-position-vertical:absolute;mso-position-vertical-relative:text" o:gfxdata="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" strokecolor="#5b9bd5 [3204]" strokeweight=".5pt">
                 <v:stroke endarrow="block" joinstyle="miter"/>
@@ -2561,6 +2335,7 @@
           <w:sz w:val="28"/>
           <w:szCs w:val="28"/>
         </w:rPr>
+        <w:lastRenderedPageBreak/>
         <w:t>垃圾桶中Tip按照删除时间先后排序</w:t>
       </w:r>
     </w:p>
@@ -2608,522 +2383,771 @@
     <w:p>
       <w:pPr>
         <w:rPr>
-          <w:rFonts w:hint="eastAsia"/>
           <w:sz w:val="22"/>
           <w:szCs w:val="22"/>
         </w:rPr>
       </w:pPr>
+    </w:p>
+    <w:p>
+      <w:pPr>
+        <w:pStyle w:val="1"/>
+        <w:ind w:firstLineChars="200" w:firstLine="560"/>
+        <w:rPr>
+          <w:rFonts w:ascii="Microsoft Sans Serif" w:hAnsi="Microsoft Sans Serif" w:cs="Microsoft Sans Serif"/>
+          <w:color w:val="000000" w:themeColor="text1"/>
+          <w:sz w:val="28"/>
+          <w:szCs w:val="28"/>
+        </w:rPr>
+      </w:pPr>
+      <w:r>
+        <w:rPr>
+          <w:rFonts w:ascii="Microsoft Sans Serif" w:hAnsi="Microsoft Sans Serif" w:cs="Microsoft Sans Serif" w:hint="eastAsia"/>
+          <w:color w:val="000000" w:themeColor="text1"/>
+          <w:sz w:val="28"/>
+          <w:szCs w:val="28"/>
+        </w:rPr>
+        <w:t>四、可行性研究</w:t>
+      </w:r>
+      <w:r>
+        <w:rPr>
+          <w:rFonts w:ascii="Microsoft Sans Serif" w:hAnsi="Microsoft Sans Serif" w:cs="Microsoft Sans Serif" w:hint="eastAsia"/>
+          <w:color w:val="000000" w:themeColor="text1"/>
+          <w:sz w:val="28"/>
+          <w:szCs w:val="28"/>
+        </w:rPr>
+        <w:t>(</w:t>
+      </w:r>
+      <w:r>
+        <w:rPr>
+          <w:rFonts w:ascii="Microsoft Sans Serif" w:hAnsi="Microsoft Sans Serif" w:cs="Microsoft Sans Serif"/>
+          <w:color w:val="000000" w:themeColor="text1"/>
+          <w:sz w:val="28"/>
+          <w:szCs w:val="28"/>
+        </w:rPr>
+        <w:t>The executive summary</w:t>
+      </w:r>
+      <w:r>
+        <w:rPr>
+          <w:rFonts w:ascii="Microsoft Sans Serif" w:hAnsi="Microsoft Sans Serif" w:cs="Microsoft Sans Serif" w:hint="eastAsia"/>
+          <w:color w:val="000000" w:themeColor="text1"/>
+          <w:sz w:val="28"/>
+          <w:szCs w:val="28"/>
+        </w:rPr>
+        <w:t>)</w:t>
+      </w:r>
+    </w:p>
+    <w:p>
+      <w:pPr>
+        <w:rPr>
+          <w:sz w:val="22"/>
+          <w:szCs w:val="22"/>
+        </w:rPr>
+      </w:pPr>
+    </w:p>
+    <w:p>
+      <w:pPr>
+        <w:pStyle w:val="1"/>
+        <w:ind w:firstLineChars="200" w:firstLine="560"/>
+        <w:rPr>
+          <w:rFonts w:asciiTheme="majorEastAsia" w:hAnsiTheme="majorEastAsia" w:cstheme="majorEastAsia"/>
+          <w:color w:val="000000" w:themeColor="text1"/>
+          <w:sz w:val="28"/>
+          <w:szCs w:val="28"/>
+        </w:rPr>
+      </w:pPr>
+      <w:r>
+        <w:rPr>
+          <w:rFonts w:asciiTheme="majorEastAsia" w:hAnsiTheme="majorEastAsia" w:cstheme="majorEastAsia"/>
+          <w:color w:val="000000" w:themeColor="text1"/>
+          <w:sz w:val="28"/>
+          <w:szCs w:val="28"/>
+        </w:rPr>
+        <w:t>五、需求状态(</w:t>
+      </w:r>
+      <w:r>
+        <w:rPr>
+          <w:rFonts w:ascii="微软雅黑" w:eastAsia="微软雅黑" w:hAnsi="微软雅黑" w:cs="微软雅黑" w:hint="eastAsia"/>
+          <w:color w:val="000000" w:themeColor="text1"/>
+          <w:sz w:val="28"/>
+          <w:szCs w:val="28"/>
+        </w:rPr>
+        <w:t>The statement of need</w:t>
+      </w:r>
+      <w:r>
+        <w:rPr>
+          <w:rFonts w:asciiTheme="majorEastAsia" w:hAnsiTheme="majorEastAsia" w:cstheme="majorEastAsia"/>
+          <w:color w:val="000000" w:themeColor="text1"/>
+          <w:sz w:val="28"/>
+          <w:szCs w:val="28"/>
+        </w:rPr>
+        <w:t>)</w:t>
+      </w:r>
+    </w:p>
+    <w:p>
+      <w:pPr>
+        <w:ind w:leftChars="200" w:left="480"/>
+      </w:pPr>
+    </w:p>
+    <w:p>
+      <w:pPr>
+        <w:spacing w:line="360" w:lineRule="auto"/>
+        <w:ind w:firstLineChars="200" w:firstLine="480"/>
+        <w:rPr>
+          <w:rFonts w:asciiTheme="majorEastAsia" w:eastAsia="宋体" w:hAnsiTheme="majorEastAsia"/>
+        </w:rPr>
+      </w:pPr>
+      <w:r>
+        <w:rPr>
+          <w:rFonts w:asciiTheme="majorEastAsia" w:eastAsia="宋体" w:hAnsiTheme="majorEastAsia" w:cstheme="majorEastAsia"/>
+        </w:rPr>
+        <w:t>在日</w:t>
+      </w:r>
+      <w:r>
+        <w:rPr>
+          <w:rFonts w:asciiTheme="majorEastAsia" w:eastAsia="宋体" w:hAnsiTheme="majorEastAsia" w:cstheme="majorEastAsia" w:hint="eastAsia"/>
+        </w:rPr>
+        <w:t>常</w:t>
+      </w:r>
+      <w:r>
+        <w:rPr>
+          <w:rFonts w:asciiTheme="majorEastAsia" w:eastAsia="宋体" w:hAnsiTheme="majorEastAsia" w:cstheme="majorEastAsia"/>
+        </w:rPr>
+        <w:t>生活中，</w:t>
+      </w:r>
+      <w:r>
+        <w:rPr>
+          <w:rFonts w:asciiTheme="majorEastAsia" w:eastAsia="宋体" w:hAnsiTheme="majorEastAsia" w:cstheme="majorEastAsia" w:hint="eastAsia"/>
+        </w:rPr>
+        <w:t>我们总是有许许多多的事情需要着手去做，等着我们去安排，在这繁杂的过程中，有时会有一些重要的事情就这样被我们遗忘，等到想起来才追悔莫及。所以一个必要的</w:t>
+      </w:r>
+      <w:r>
+        <w:rPr>
+          <w:rFonts w:asciiTheme="majorEastAsia" w:eastAsiaTheme="majorEastAsia" w:hAnsiTheme="majorEastAsia" w:hint="eastAsia"/>
+        </w:rPr>
+        <w:t>To-Do</w:t>
+      </w:r>
+      <w:r>
+        <w:rPr>
+          <w:rFonts w:asciiTheme="majorEastAsia" w:eastAsia="宋体" w:hAnsiTheme="majorEastAsia" w:hint="eastAsia"/>
+        </w:rPr>
+        <w:t>类</w:t>
+      </w:r>
+      <w:r>
+        <w:rPr>
+          <w:rFonts w:asciiTheme="majorEastAsia" w:eastAsia="宋体" w:hAnsiTheme="majorEastAsia" w:hint="eastAsia"/>
+        </w:rPr>
+        <w:t>WebApp</w:t>
+      </w:r>
+      <w:r>
+        <w:rPr>
+          <w:rFonts w:asciiTheme="majorEastAsia" w:eastAsia="宋体" w:hAnsiTheme="majorEastAsia" w:hint="eastAsia"/>
+        </w:rPr>
+        <w:t>在日常生活中是许多人的首要选择。</w:t>
+      </w:r>
+    </w:p>
+    <w:p>
+      <w:pPr>
+        <w:spacing w:line="360" w:lineRule="auto"/>
+        <w:ind w:firstLineChars="200" w:firstLine="480"/>
+        <w:rPr>
+          <w:rFonts w:asciiTheme="majorEastAsia" w:eastAsia="宋体" w:hAnsiTheme="majorEastAsia"/>
+        </w:rPr>
+      </w:pPr>
+      <w:r>
+        <w:rPr>
+          <w:rFonts w:asciiTheme="majorEastAsia" w:eastAsia="宋体" w:hAnsiTheme="majorEastAsia" w:hint="eastAsia"/>
+        </w:rPr>
+        <w:t>目前市场上提供</w:t>
+      </w:r>
+      <w:r>
+        <w:rPr>
+          <w:rFonts w:asciiTheme="majorEastAsia" w:eastAsia="宋体" w:hAnsiTheme="majorEastAsia" w:hint="eastAsia"/>
+        </w:rPr>
+        <w:t>To-Do</w:t>
+      </w:r>
+      <w:r>
+        <w:rPr>
+          <w:rFonts w:asciiTheme="majorEastAsia" w:eastAsia="宋体" w:hAnsiTheme="majorEastAsia" w:hint="eastAsia"/>
+        </w:rPr>
+        <w:t>的功能的</w:t>
+      </w:r>
+      <w:r>
+        <w:rPr>
+          <w:rFonts w:asciiTheme="majorEastAsia" w:eastAsia="宋体" w:hAnsiTheme="majorEastAsia" w:hint="eastAsia"/>
+        </w:rPr>
+        <w:t>web</w:t>
+      </w:r>
+      <w:r>
+        <w:rPr>
+          <w:rFonts w:asciiTheme="majorEastAsia" w:eastAsia="宋体" w:hAnsiTheme="majorEastAsia" w:hint="eastAsia"/>
+        </w:rPr>
+        <w:t>应用有许多，但是为了追求功能的多样性以及独特性，大多加入了许多花哨的，并不太实用的各种功能，使得操作复杂化。而经过调研，大部分的用户使用的初衷并不需要那些格外附加的各种功能，这些增添的功能反而使得用户花了更多的时间在研究他们上，而耽误了其核心目的，增加了操作的复杂性。根据多方面的用户调查，信息搜集，一个简洁，美观，实用的</w:t>
+      </w:r>
+      <w:r>
+        <w:rPr>
+          <w:rFonts w:asciiTheme="majorEastAsia" w:eastAsiaTheme="majorEastAsia" w:hAnsiTheme="majorEastAsia" w:hint="eastAsia"/>
+        </w:rPr>
+        <w:t>To-Do</w:t>
+      </w:r>
+      <w:r>
+        <w:rPr>
+          <w:rFonts w:asciiTheme="majorEastAsia" w:eastAsia="宋体" w:hAnsiTheme="majorEastAsia" w:hint="eastAsia"/>
+        </w:rPr>
+        <w:t>类</w:t>
+      </w:r>
+      <w:r>
+        <w:rPr>
+          <w:rFonts w:asciiTheme="majorEastAsia" w:eastAsia="宋体" w:hAnsiTheme="majorEastAsia" w:hint="eastAsia"/>
+        </w:rPr>
+        <w:t>WebApp</w:t>
+      </w:r>
+      <w:r>
+        <w:rPr>
+          <w:rFonts w:asciiTheme="majorEastAsia" w:eastAsia="宋体" w:hAnsiTheme="majorEastAsia" w:hint="eastAsia"/>
+        </w:rPr>
+        <w:t>是许多用户的需求，在目前的市场上，我们的这款应用还是有很大的需求空间的。</w:t>
+      </w:r>
+    </w:p>
+    <w:p>
+      <w:pPr>
+        <w:ind w:firstLineChars="200" w:firstLine="560"/>
+        <w:rPr>
+          <w:rFonts w:ascii="Microsoft Sans Serif" w:hAnsi="Microsoft Sans Serif" w:cs="Microsoft Sans Serif"/>
+          <w:color w:val="000000" w:themeColor="text1"/>
+          <w:sz w:val="28"/>
+          <w:szCs w:val="28"/>
+        </w:rPr>
+      </w:pPr>
+      <w:r>
+        <w:rPr>
+          <w:rFonts w:ascii="Microsoft Sans Serif" w:hAnsi="Microsoft Sans Serif" w:cs="Microsoft Sans Serif" w:hint="eastAsia"/>
+          <w:color w:val="000000" w:themeColor="text1"/>
+          <w:sz w:val="28"/>
+          <w:szCs w:val="28"/>
+        </w:rPr>
+        <w:t>六、项目描述</w:t>
+      </w:r>
+      <w:r>
+        <w:rPr>
+          <w:rFonts w:ascii="Microsoft Sans Serif" w:hAnsi="Microsoft Sans Serif" w:cs="Microsoft Sans Serif" w:hint="eastAsia"/>
+          <w:color w:val="000000" w:themeColor="text1"/>
+          <w:sz w:val="28"/>
+          <w:szCs w:val="28"/>
+        </w:rPr>
+        <w:t>(</w:t>
+      </w:r>
+      <w:r>
+        <w:rPr>
+          <w:rFonts w:ascii="Microsoft Sans Serif" w:hAnsi="Microsoft Sans Serif" w:cs="Microsoft Sans Serif"/>
+          <w:color w:val="000000" w:themeColor="text1"/>
+          <w:sz w:val="28"/>
+          <w:szCs w:val="28"/>
+        </w:rPr>
+        <w:t>The project description</w:t>
+      </w:r>
+      <w:r>
+        <w:rPr>
+          <w:rFonts w:ascii="Microsoft Sans Serif" w:hAnsi="Microsoft Sans Serif" w:cs="Microsoft Sans Serif" w:hint="eastAsia"/>
+          <w:color w:val="000000" w:themeColor="text1"/>
+          <w:sz w:val="28"/>
+          <w:szCs w:val="28"/>
+        </w:rPr>
+        <w:t>)</w:t>
+      </w:r>
+    </w:p>
+    <w:p>
+      <w:pPr>
+        <w:rPr>
+          <w:sz w:val="22"/>
+          <w:szCs w:val="22"/>
+        </w:rPr>
+      </w:pPr>
+    </w:p>
+    <w:p>
+      <w:pPr>
+        <w:pStyle w:val="1"/>
+        <w:ind w:firstLineChars="200" w:firstLine="560"/>
+        <w:rPr>
+          <w:rFonts w:ascii="Microsoft Sans Serif" w:hAnsi="Microsoft Sans Serif" w:cs="Microsoft Sans Serif"/>
+          <w:color w:val="000000" w:themeColor="text1"/>
+          <w:sz w:val="28"/>
+          <w:szCs w:val="28"/>
+        </w:rPr>
+      </w:pPr>
+      <w:r>
+        <w:rPr>
+          <w:rFonts w:ascii="Microsoft Sans Serif" w:hAnsi="Microsoft Sans Serif" w:cs="Microsoft Sans Serif" w:hint="eastAsia"/>
+          <w:color w:val="000000" w:themeColor="text1"/>
+          <w:sz w:val="28"/>
+          <w:szCs w:val="28"/>
+        </w:rPr>
+        <w:t>七、预算</w:t>
+      </w:r>
+      <w:r>
+        <w:rPr>
+          <w:rFonts w:ascii="Microsoft Sans Serif" w:hAnsi="Microsoft Sans Serif" w:cs="Microsoft Sans Serif" w:hint="eastAsia"/>
+          <w:color w:val="000000" w:themeColor="text1"/>
+          <w:sz w:val="28"/>
+          <w:szCs w:val="28"/>
+        </w:rPr>
+        <w:t>(</w:t>
+      </w:r>
+      <w:r>
+        <w:rPr>
+          <w:rFonts w:ascii="Microsoft Sans Serif" w:hAnsi="Microsoft Sans Serif" w:cs="Microsoft Sans Serif"/>
+          <w:color w:val="000000" w:themeColor="text1"/>
+          <w:sz w:val="28"/>
+          <w:szCs w:val="28"/>
+        </w:rPr>
+        <w:t>The budget</w:t>
+      </w:r>
+      <w:r>
+        <w:rPr>
+          <w:rFonts w:ascii="Microsoft Sans Serif" w:hAnsi="Microsoft Sans Serif" w:cs="Microsoft Sans Serif" w:hint="eastAsia"/>
+          <w:color w:val="000000" w:themeColor="text1"/>
+          <w:sz w:val="28"/>
+          <w:szCs w:val="28"/>
+        </w:rPr>
+        <w:t>)</w:t>
+      </w:r>
+    </w:p>
+    <w:p>
+      <w:pPr>
+        <w:rPr>
+          <w:sz w:val="22"/>
+          <w:szCs w:val="22"/>
+        </w:rPr>
+      </w:pPr>
+    </w:p>
+    <w:p>
+      <w:pPr>
+        <w:pStyle w:val="1"/>
+        <w:ind w:firstLineChars="200" w:firstLine="560"/>
+        <w:rPr>
+          <w:rFonts w:ascii="Microsoft Sans Serif" w:hAnsi="Microsoft Sans Serif" w:cs="Microsoft Sans Serif"/>
+          <w:color w:val="000000" w:themeColor="text1"/>
+          <w:sz w:val="28"/>
+          <w:szCs w:val="28"/>
+        </w:rPr>
+      </w:pPr>
+      <w:r>
+        <w:rPr>
+          <w:rFonts w:ascii="Microsoft Sans Serif" w:hAnsi="Microsoft Sans Serif" w:cs="Microsoft Sans Serif" w:hint="eastAsia"/>
+          <w:color w:val="000000" w:themeColor="text1"/>
+          <w:sz w:val="28"/>
+          <w:szCs w:val="28"/>
+        </w:rPr>
+        <w:t>八、组织信息</w:t>
+      </w:r>
+      <w:r>
+        <w:rPr>
+          <w:rFonts w:ascii="Microsoft Sans Serif" w:hAnsi="Microsoft Sans Serif" w:cs="Microsoft Sans Serif" w:hint="eastAsia"/>
+          <w:color w:val="000000" w:themeColor="text1"/>
+          <w:sz w:val="28"/>
+          <w:szCs w:val="28"/>
+        </w:rPr>
+        <w:t>(</w:t>
+      </w:r>
+      <w:r>
+        <w:rPr>
+          <w:rFonts w:ascii="Microsoft Sans Serif" w:hAnsi="Microsoft Sans Serif" w:cs="Microsoft Sans Serif"/>
+          <w:color w:val="000000" w:themeColor="text1"/>
+          <w:sz w:val="28"/>
+          <w:szCs w:val="28"/>
+        </w:rPr>
+        <w:t>Organizational information</w:t>
+      </w:r>
+      <w:r>
+        <w:rPr>
+          <w:rFonts w:ascii="Microsoft Sans Serif" w:hAnsi="Microsoft Sans Serif" w:cs="Microsoft Sans Serif" w:hint="eastAsia"/>
+          <w:color w:val="000000" w:themeColor="text1"/>
+          <w:sz w:val="28"/>
+          <w:szCs w:val="28"/>
+        </w:rPr>
+        <w:t>)</w:t>
+      </w:r>
+    </w:p>
+    <w:p>
+      <w:pPr>
+        <w:rPr>
+          <w:sz w:val="22"/>
+          <w:szCs w:val="22"/>
+        </w:rPr>
+      </w:pPr>
+    </w:p>
+    <w:p>
+      <w:pPr>
+        <w:pStyle w:val="1"/>
+        <w:ind w:firstLineChars="200" w:firstLine="560"/>
+        <w:rPr>
+          <w:rFonts w:ascii="Microsoft Sans Serif" w:hAnsi="Microsoft Sans Serif" w:cs="Microsoft Sans Serif"/>
+          <w:color w:val="000000" w:themeColor="text1"/>
+          <w:sz w:val="28"/>
+          <w:szCs w:val="28"/>
+        </w:rPr>
+      </w:pPr>
+      <w:r>
+        <w:rPr>
+          <w:rFonts w:ascii="Microsoft Sans Serif" w:hAnsi="Microsoft Sans Serif" w:cs="Microsoft Sans Serif" w:hint="eastAsia"/>
+          <w:color w:val="000000" w:themeColor="text1"/>
+          <w:sz w:val="28"/>
+          <w:szCs w:val="28"/>
+        </w:rPr>
+        <w:lastRenderedPageBreak/>
+        <w:t>九、意见书</w:t>
+      </w:r>
+      <w:r>
+        <w:rPr>
+          <w:rFonts w:ascii="Microsoft Sans Serif" w:hAnsi="Microsoft Sans Serif" w:cs="Microsoft Sans Serif" w:hint="eastAsia"/>
+          <w:color w:val="000000" w:themeColor="text1"/>
+          <w:sz w:val="28"/>
+          <w:szCs w:val="28"/>
+        </w:rPr>
+        <w:t>(</w:t>
+      </w:r>
+      <w:r>
+        <w:rPr>
+          <w:rFonts w:ascii="Microsoft Sans Serif" w:hAnsi="Microsoft Sans Serif" w:cs="Microsoft Sans Serif"/>
+          <w:color w:val="000000" w:themeColor="text1"/>
+          <w:sz w:val="28"/>
+          <w:szCs w:val="28"/>
+        </w:rPr>
+        <w:t>Letter proposal</w:t>
+      </w:r>
+      <w:r>
+        <w:rPr>
+          <w:rFonts w:ascii="Microsoft Sans Serif" w:hAnsi="Microsoft Sans Serif" w:cs="Microsoft Sans Serif" w:hint="eastAsia"/>
+          <w:color w:val="000000" w:themeColor="text1"/>
+          <w:sz w:val="28"/>
+          <w:szCs w:val="28"/>
+        </w:rPr>
+        <w:t>)</w:t>
+      </w:r>
+    </w:p>
+    <w:p>
+      <w:pPr>
+        <w:rPr>
+          <w:sz w:val="22"/>
+          <w:szCs w:val="22"/>
+        </w:rPr>
+      </w:pPr>
+    </w:p>
+    <w:p>
+      <w:pPr>
+        <w:pStyle w:val="1"/>
+        <w:ind w:firstLineChars="200" w:firstLine="560"/>
+        <w:rPr>
+          <w:rFonts w:ascii="Microsoft Sans Serif" w:hAnsi="Microsoft Sans Serif" w:cs="Microsoft Sans Serif"/>
+          <w:color w:val="000000" w:themeColor="text1"/>
+          <w:sz w:val="28"/>
+          <w:szCs w:val="28"/>
+        </w:rPr>
+      </w:pPr>
+      <w:r>
+        <w:rPr>
+          <w:rFonts w:ascii="Microsoft Sans Serif" w:hAnsi="Microsoft Sans Serif" w:cs="Microsoft Sans Serif" w:hint="eastAsia"/>
+          <w:color w:val="000000" w:themeColor="text1"/>
+          <w:sz w:val="28"/>
+          <w:szCs w:val="28"/>
+        </w:rPr>
+        <w:t>十、总结</w:t>
+      </w:r>
+      <w:r>
+        <w:rPr>
+          <w:rFonts w:ascii="Microsoft Sans Serif" w:hAnsi="Microsoft Sans Serif" w:cs="Microsoft Sans Serif" w:hint="eastAsia"/>
+          <w:color w:val="000000" w:themeColor="text1"/>
+          <w:sz w:val="28"/>
+          <w:szCs w:val="28"/>
+        </w:rPr>
+        <w:t>(</w:t>
+      </w:r>
+      <w:r>
+        <w:rPr>
+          <w:rFonts w:ascii="Microsoft Sans Serif" w:hAnsi="Microsoft Sans Serif" w:cs="Microsoft Sans Serif"/>
+          <w:color w:val="000000" w:themeColor="text1"/>
+          <w:sz w:val="28"/>
+          <w:szCs w:val="28"/>
+        </w:rPr>
+        <w:t>Conclusion</w:t>
+      </w:r>
+      <w:r>
+        <w:rPr>
+          <w:rFonts w:ascii="Microsoft Sans Serif" w:hAnsi="Microsoft Sans Serif" w:cs="Microsoft Sans Serif" w:hint="eastAsia"/>
+          <w:color w:val="000000" w:themeColor="text1"/>
+          <w:sz w:val="28"/>
+          <w:szCs w:val="28"/>
+        </w:rPr>
+        <w:t>)</w:t>
+      </w:r>
+    </w:p>
+    <w:p>
+      <w:r>
+        <w:rPr>
+          <w:rFonts w:hint="eastAsia"/>
+        </w:rPr>
+        <w:t xml:space="preserve">           </w:t>
+      </w:r>
+      <w:r>
+        <w:rPr>
+          <w:rFonts w:hint="eastAsia"/>
+        </w:rPr>
+        <w:t>随着</w:t>
+      </w:r>
+      <w:r>
+        <w:t>互联网时代的到来，时间管理和事务管理已经成为了</w:t>
+      </w:r>
+      <w:r>
+        <w:rPr>
+          <w:rFonts w:hint="eastAsia"/>
+        </w:rPr>
+        <w:t>每个</w:t>
+      </w:r>
+      <w:r>
+        <w:t>人</w:t>
+      </w:r>
+      <w:r>
+        <w:rPr>
+          <w:rFonts w:hint="eastAsia"/>
+        </w:rPr>
+        <w:t>生活</w:t>
+      </w:r>
+      <w:r>
+        <w:t>中不可缺少的一部分</w:t>
+      </w:r>
+      <w:r>
+        <w:rPr>
+          <w:rFonts w:hint="eastAsia"/>
+        </w:rPr>
+        <w:t>。为</w:t>
+      </w:r>
+      <w:r>
+        <w:t>满足现代快节奏、高效率生活的需要</w:t>
+      </w:r>
+      <w:r>
+        <w:rPr>
+          <w:rFonts w:hint="eastAsia"/>
+        </w:rPr>
+        <w:t>，</w:t>
+      </w:r>
+      <w:r>
+        <w:t>各种</w:t>
+      </w:r>
+      <w:r>
+        <w:rPr>
+          <w:rFonts w:hint="eastAsia"/>
+        </w:rPr>
+        <w:t>T</w:t>
+      </w:r>
+      <w:r>
+        <w:t>o-Do</w:t>
+      </w:r>
+      <w:r>
+        <w:rPr>
+          <w:rFonts w:hint="eastAsia"/>
+        </w:rPr>
+        <w:t>类</w:t>
+      </w:r>
+      <w:r>
+        <w:rPr>
+          <w:rFonts w:hint="eastAsia"/>
+        </w:rPr>
+        <w:t>APP</w:t>
+      </w:r>
+      <w:r>
+        <w:rPr>
+          <w:rFonts w:hint="eastAsia"/>
+        </w:rPr>
+        <w:t>随之</w:t>
+      </w:r>
+      <w:r>
+        <w:t>兴起。</w:t>
+      </w:r>
+    </w:p>
+    <w:p>
+      <w:pPr>
+        <w:ind w:firstLineChars="200" w:firstLine="480"/>
+      </w:pPr>
+      <w:r>
+        <w:t>而</w:t>
+      </w:r>
+      <w:r>
+        <w:rPr>
+          <w:rFonts w:hint="eastAsia"/>
+        </w:rPr>
+        <w:t>我们</w:t>
+      </w:r>
+      <w:r>
+        <w:t>所要设计的</w:t>
+      </w:r>
+      <w:r>
+        <w:rPr>
+          <w:rFonts w:hint="eastAsia"/>
+        </w:rPr>
+        <w:t xml:space="preserve"> </w:t>
+      </w:r>
+      <w:r>
+        <w:t>To-Do</w:t>
+      </w:r>
+      <w:r>
+        <w:rPr>
+          <w:rFonts w:hint="eastAsia"/>
+        </w:rPr>
+        <w:t>类</w:t>
+      </w:r>
+      <w:r>
+        <w:rPr>
+          <w:rFonts w:hint="eastAsia"/>
+        </w:rPr>
+        <w:t>APP</w:t>
+      </w:r>
+      <w:r>
+        <w:rPr>
+          <w:rFonts w:hint="eastAsia"/>
+        </w:rPr>
+        <w:t>无论</w:t>
+      </w:r>
+      <w:r>
+        <w:t>是从</w:t>
+      </w:r>
+      <w:r>
+        <w:rPr>
+          <w:rFonts w:hint="eastAsia"/>
+        </w:rPr>
+        <w:t>简洁性</w:t>
+      </w:r>
+      <w:r>
+        <w:t>和美观性等方面，还是从实用性和易用性方面都能够极大程度上满足用户的需求。</w:t>
+      </w:r>
+      <w:r>
+        <w:rPr>
+          <w:rFonts w:hint="eastAsia"/>
+        </w:rPr>
+        <w:t>不追求应用功能</w:t>
+      </w:r>
+      <w:r>
+        <w:t>的多样性</w:t>
+      </w:r>
+      <w:r>
+        <w:rPr>
+          <w:rFonts w:hint="eastAsia"/>
+        </w:rPr>
+        <w:t>，</w:t>
+      </w:r>
+      <w:r>
+        <w:t>而是专注于</w:t>
+      </w:r>
+      <w:r>
+        <w:rPr>
+          <w:rFonts w:hint="eastAsia"/>
+        </w:rPr>
+        <w:t>事务管理</w:t>
+      </w:r>
+      <w:r>
+        <w:t>，</w:t>
+      </w:r>
+      <w:r>
+        <w:rPr>
+          <w:rFonts w:hint="eastAsia"/>
+        </w:rPr>
+        <w:t>给</w:t>
+      </w:r>
+      <w:r>
+        <w:t>用户本质上的应用体验而不至于本末倒置去追求一些花哨多余的功能。</w:t>
+      </w:r>
+    </w:p>
+    <w:p>
+      <w:pPr>
+        <w:ind w:firstLineChars="200" w:firstLine="480"/>
+        <w:rPr>
+          <w:rFonts w:hint="eastAsia"/>
+        </w:rPr>
+      </w:pPr>
+      <w:r>
+        <w:rPr>
+          <w:rFonts w:hint="eastAsia"/>
+        </w:rPr>
+        <w:t>凭借项目</w:t>
+      </w:r>
+      <w:r>
+        <w:t>小组目前所掌握的</w:t>
+      </w:r>
+      <w:r>
+        <w:rPr>
+          <w:rFonts w:hint="eastAsia"/>
+        </w:rPr>
+        <w:t>Web</w:t>
+      </w:r>
+      <w:r>
+        <w:t>开发技术</w:t>
+      </w:r>
+      <w:r>
+        <w:rPr>
+          <w:rFonts w:hint="eastAsia"/>
+        </w:rPr>
+        <w:t>以及</w:t>
+      </w:r>
+      <w:r>
+        <w:t>现有的资源，</w:t>
+      </w:r>
+      <w:r>
+        <w:rPr>
+          <w:rFonts w:hint="eastAsia"/>
+        </w:rPr>
+        <w:t>足以</w:t>
+      </w:r>
+      <w:r>
+        <w:t>开发出满足以上功能以及</w:t>
+      </w:r>
+      <w:r>
+        <w:rPr>
+          <w:rFonts w:hint="eastAsia"/>
+        </w:rPr>
+        <w:t>满足</w:t>
+      </w:r>
+      <w:r>
+        <w:t>用户</w:t>
+      </w:r>
+      <w:r>
+        <w:rPr>
+          <w:rFonts w:hint="eastAsia"/>
+        </w:rPr>
+        <w:t>需</w:t>
+      </w:r>
+      <w:r>
+        <w:t>求的</w:t>
+      </w:r>
+      <w:r>
+        <w:rPr>
+          <w:rFonts w:hint="eastAsia"/>
+        </w:rPr>
+        <w:t>T</w:t>
+      </w:r>
+      <w:r>
+        <w:t>o-Do</w:t>
+      </w:r>
+      <w:r>
+        <w:rPr>
+          <w:rFonts w:hint="eastAsia"/>
+        </w:rPr>
+        <w:t>类</w:t>
+      </w:r>
+      <w:r>
+        <w:rPr>
+          <w:rFonts w:hint="eastAsia"/>
+        </w:rPr>
+        <w:t>WebAPP</w:t>
+      </w:r>
+      <w:r>
+        <w:rPr>
+          <w:rFonts w:hint="eastAsia"/>
+        </w:rPr>
+        <w:t>。</w:t>
+      </w:r>
+    </w:p>
+    <w:p>
       <w:bookmarkStart w:id="0" w:name="_GoBack"/>
       <w:bookmarkEnd w:id="0"/>
     </w:p>
-    <w:p>
-      <w:pPr>
-        <w:pStyle w:val="1"/>
-        <w:ind w:firstLineChars="200" w:firstLine="560"/>
-        <w:rPr>
-          <w:rFonts w:ascii="Microsoft Sans Serif" w:hAnsi="Microsoft Sans Serif" w:cs="Microsoft Sans Serif"/>
-          <w:color w:val="000000" w:themeColor="text1"/>
-          <w:sz w:val="28"/>
-          <w:szCs w:val="28"/>
-        </w:rPr>
-      </w:pPr>
-      <w:r>
-        <w:rPr>
-          <w:rFonts w:ascii="Microsoft Sans Serif" w:hAnsi="Microsoft Sans Serif" w:cs="Microsoft Sans Serif" w:hint="eastAsia"/>
-          <w:color w:val="000000" w:themeColor="text1"/>
-          <w:sz w:val="28"/>
-          <w:szCs w:val="28"/>
-        </w:rPr>
-        <w:lastRenderedPageBreak/>
-        <w:t>四、可行性研究</w:t>
-      </w:r>
-      <w:r>
-        <w:rPr>
-          <w:rFonts w:ascii="Microsoft Sans Serif" w:hAnsi="Microsoft Sans Serif" w:cs="Microsoft Sans Serif" w:hint="eastAsia"/>
-          <w:color w:val="000000" w:themeColor="text1"/>
-          <w:sz w:val="28"/>
-          <w:szCs w:val="28"/>
-        </w:rPr>
-        <w:t>(</w:t>
-      </w:r>
-      <w:r>
-        <w:rPr>
-          <w:rFonts w:ascii="Microsoft Sans Serif" w:hAnsi="Microsoft Sans Serif" w:cs="Microsoft Sans Serif"/>
-          <w:color w:val="000000" w:themeColor="text1"/>
-          <w:sz w:val="28"/>
-          <w:szCs w:val="28"/>
-        </w:rPr>
-        <w:t>The executive summary</w:t>
-      </w:r>
-      <w:r>
-        <w:rPr>
-          <w:rFonts w:ascii="Microsoft Sans Serif" w:hAnsi="Microsoft Sans Serif" w:cs="Microsoft Sans Serif" w:hint="eastAsia"/>
-          <w:color w:val="000000" w:themeColor="text1"/>
-          <w:sz w:val="28"/>
-          <w:szCs w:val="28"/>
-        </w:rPr>
-        <w:t>)</w:t>
-      </w:r>
-    </w:p>
-    <w:p>
-      <w:pPr>
-        <w:rPr>
-          <w:sz w:val="22"/>
-          <w:szCs w:val="22"/>
-        </w:rPr>
-      </w:pPr>
-    </w:p>
-    <w:p>
-      <w:pPr>
-        <w:pStyle w:val="1"/>
-        <w:ind w:firstLineChars="200" w:firstLine="560"/>
-        <w:rPr>
-          <w:rFonts w:asciiTheme="majorEastAsia" w:hAnsiTheme="majorEastAsia" w:cstheme="majorEastAsia"/>
-          <w:color w:val="000000" w:themeColor="text1"/>
-          <w:sz w:val="28"/>
-          <w:szCs w:val="28"/>
-        </w:rPr>
-      </w:pPr>
-      <w:r>
-        <w:rPr>
-          <w:rFonts w:asciiTheme="majorEastAsia" w:hAnsiTheme="majorEastAsia" w:cstheme="majorEastAsia"/>
-          <w:color w:val="000000" w:themeColor="text1"/>
-          <w:sz w:val="28"/>
-          <w:szCs w:val="28"/>
-        </w:rPr>
-        <w:t>五、需求状态</w:t>
-      </w:r>
-      <w:r>
-        <w:rPr>
-          <w:rFonts w:asciiTheme="majorEastAsia" w:hAnsiTheme="majorEastAsia" w:cstheme="majorEastAsia"/>
-          <w:color w:val="000000" w:themeColor="text1"/>
-          <w:sz w:val="28"/>
-          <w:szCs w:val="28"/>
-        </w:rPr>
-        <w:t>(</w:t>
-      </w:r>
-      <w:r>
-        <w:rPr>
-          <w:rFonts w:ascii="微软雅黑" w:eastAsia="微软雅黑" w:hAnsi="微软雅黑" w:cs="微软雅黑" w:hint="eastAsia"/>
-          <w:color w:val="000000" w:themeColor="text1"/>
-          <w:sz w:val="28"/>
-          <w:szCs w:val="28"/>
-        </w:rPr>
-        <w:t>The statement of need</w:t>
-      </w:r>
-      <w:r>
-        <w:rPr>
-          <w:rFonts w:asciiTheme="majorEastAsia" w:hAnsiTheme="majorEastAsia" w:cstheme="majorEastAsia"/>
-          <w:color w:val="000000" w:themeColor="text1"/>
-          <w:sz w:val="28"/>
-          <w:szCs w:val="28"/>
-        </w:rPr>
-        <w:t>)</w:t>
-      </w:r>
-    </w:p>
-    <w:p>
-      <w:pPr>
-        <w:ind w:leftChars="200" w:left="480"/>
-      </w:pPr>
-    </w:p>
-    <w:p>
-      <w:pPr>
-        <w:spacing w:line="360" w:lineRule="auto"/>
-        <w:ind w:firstLineChars="200" w:firstLine="480"/>
-        <w:rPr>
-          <w:rFonts w:asciiTheme="majorEastAsia" w:eastAsia="宋体" w:hAnsiTheme="majorEastAsia"/>
-        </w:rPr>
-      </w:pPr>
-      <w:r>
-        <w:rPr>
-          <w:rFonts w:asciiTheme="majorEastAsia" w:eastAsia="宋体" w:hAnsiTheme="majorEastAsia" w:cstheme="majorEastAsia"/>
-        </w:rPr>
-        <w:t>在日</w:t>
-      </w:r>
-      <w:r>
-        <w:rPr>
-          <w:rFonts w:asciiTheme="majorEastAsia" w:eastAsia="宋体" w:hAnsiTheme="majorEastAsia" w:cstheme="majorEastAsia" w:hint="eastAsia"/>
-        </w:rPr>
-        <w:t>常</w:t>
-      </w:r>
-      <w:r>
-        <w:rPr>
-          <w:rFonts w:asciiTheme="majorEastAsia" w:eastAsia="宋体" w:hAnsiTheme="majorEastAsia" w:cstheme="majorEastAsia"/>
-        </w:rPr>
-        <w:t>生活中，</w:t>
-      </w:r>
-      <w:r>
-        <w:rPr>
-          <w:rFonts w:asciiTheme="majorEastAsia" w:eastAsia="宋体" w:hAnsiTheme="majorEastAsia" w:cstheme="majorEastAsia" w:hint="eastAsia"/>
-        </w:rPr>
-        <w:t>我们总是有许许多多的事情需要着手去做，等着我们去安排，在这繁杂的过程中，有时会有一些重要的事情就这样被我们遗忘，等到想起来才追悔莫及。所以一个必要的</w:t>
-      </w:r>
-      <w:r>
-        <w:rPr>
-          <w:rFonts w:asciiTheme="majorEastAsia" w:eastAsiaTheme="majorEastAsia" w:hAnsiTheme="majorEastAsia" w:hint="eastAsia"/>
-        </w:rPr>
-        <w:t>To-Do</w:t>
-      </w:r>
-      <w:r>
-        <w:rPr>
-          <w:rFonts w:asciiTheme="majorEastAsia" w:eastAsia="宋体" w:hAnsiTheme="majorEastAsia" w:hint="eastAsia"/>
-        </w:rPr>
-        <w:t>类</w:t>
-      </w:r>
-      <w:r>
-        <w:rPr>
-          <w:rFonts w:asciiTheme="majorEastAsia" w:eastAsia="宋体" w:hAnsiTheme="majorEastAsia" w:hint="eastAsia"/>
-        </w:rPr>
-        <w:t>WebApp</w:t>
-      </w:r>
-      <w:r>
-        <w:rPr>
-          <w:rFonts w:asciiTheme="majorEastAsia" w:eastAsia="宋体" w:hAnsiTheme="majorEastAsia" w:hint="eastAsia"/>
-        </w:rPr>
-        <w:t>在日常生活中是许多人的首要选择。</w:t>
-      </w:r>
-    </w:p>
-    <w:p>
-      <w:pPr>
-        <w:spacing w:line="360" w:lineRule="auto"/>
-        <w:ind w:firstLineChars="200" w:firstLine="480"/>
-        <w:rPr>
-          <w:rFonts w:asciiTheme="majorEastAsia" w:eastAsia="宋体" w:hAnsiTheme="majorEastAsia"/>
-        </w:rPr>
-      </w:pPr>
-      <w:r>
-        <w:rPr>
-          <w:rFonts w:asciiTheme="majorEastAsia" w:eastAsia="宋体" w:hAnsiTheme="majorEastAsia" w:hint="eastAsia"/>
-        </w:rPr>
-        <w:t>目前市场上提供</w:t>
-      </w:r>
-      <w:r>
-        <w:rPr>
-          <w:rFonts w:asciiTheme="majorEastAsia" w:eastAsia="宋体" w:hAnsiTheme="majorEastAsia" w:hint="eastAsia"/>
-        </w:rPr>
-        <w:t>To-Do</w:t>
-      </w:r>
-      <w:r>
-        <w:rPr>
-          <w:rFonts w:asciiTheme="majorEastAsia" w:eastAsia="宋体" w:hAnsiTheme="majorEastAsia" w:hint="eastAsia"/>
-        </w:rPr>
-        <w:t>的功能的</w:t>
-      </w:r>
-      <w:r>
-        <w:rPr>
-          <w:rFonts w:asciiTheme="majorEastAsia" w:eastAsia="宋体" w:hAnsiTheme="majorEastAsia" w:hint="eastAsia"/>
-        </w:rPr>
-        <w:t>web</w:t>
-      </w:r>
-      <w:r>
-        <w:rPr>
-          <w:rFonts w:asciiTheme="majorEastAsia" w:eastAsia="宋体" w:hAnsiTheme="majorEastAsia" w:hint="eastAsia"/>
-        </w:rPr>
-        <w:t>应用有许多，但是为了追求功能的多样性以及独特性，大多加入了许多花哨的，并不太实用的各种功能，使得操作复杂化。而经过调研，大部分的用户使用的初衷并不需要那些格外附加的各种功能，这些增添的功能反而使得用户花了更多的时间在研究他们上，而耽误了其核心目的，增加了</w:t>
-      </w:r>
-      <w:r>
-        <w:rPr>
-          <w:rFonts w:asciiTheme="majorEastAsia" w:eastAsia="宋体" w:hAnsiTheme="majorEastAsia" w:hint="eastAsia"/>
-        </w:rPr>
-        <w:t>操作的复杂性。根据多方面的用户调查，信息搜集，一个简洁，美观，实用的</w:t>
-      </w:r>
-      <w:r>
-        <w:rPr>
-          <w:rFonts w:asciiTheme="majorEastAsia" w:eastAsiaTheme="majorEastAsia" w:hAnsiTheme="majorEastAsia" w:hint="eastAsia"/>
-        </w:rPr>
-        <w:t>To-Do</w:t>
-      </w:r>
-      <w:r>
-        <w:rPr>
-          <w:rFonts w:asciiTheme="majorEastAsia" w:eastAsia="宋体" w:hAnsiTheme="majorEastAsia" w:hint="eastAsia"/>
-        </w:rPr>
-        <w:t>类</w:t>
-      </w:r>
-      <w:r>
-        <w:rPr>
-          <w:rFonts w:asciiTheme="majorEastAsia" w:eastAsia="宋体" w:hAnsiTheme="majorEastAsia" w:hint="eastAsia"/>
-        </w:rPr>
-        <w:t>WebApp</w:t>
-      </w:r>
-      <w:r>
-        <w:rPr>
-          <w:rFonts w:asciiTheme="majorEastAsia" w:eastAsia="宋体" w:hAnsiTheme="majorEastAsia" w:hint="eastAsia"/>
-        </w:rPr>
-        <w:t>是许多用户的需求，在目前的市场上，我们的这款应用还是有很大的需求空间的。</w:t>
-      </w:r>
-    </w:p>
-    <w:p>
-      <w:pPr>
-        <w:ind w:firstLineChars="200" w:firstLine="560"/>
-        <w:rPr>
-          <w:rFonts w:ascii="Microsoft Sans Serif" w:hAnsi="Microsoft Sans Serif" w:cs="Microsoft Sans Serif"/>
-          <w:color w:val="000000" w:themeColor="text1"/>
-          <w:sz w:val="28"/>
-          <w:szCs w:val="28"/>
-        </w:rPr>
-      </w:pPr>
-      <w:r>
-        <w:rPr>
-          <w:rFonts w:ascii="Microsoft Sans Serif" w:hAnsi="Microsoft Sans Serif" w:cs="Microsoft Sans Serif" w:hint="eastAsia"/>
-          <w:color w:val="000000" w:themeColor="text1"/>
-          <w:sz w:val="28"/>
-          <w:szCs w:val="28"/>
-        </w:rPr>
-        <w:t>六、项目描述</w:t>
-      </w:r>
-      <w:r>
-        <w:rPr>
-          <w:rFonts w:ascii="Microsoft Sans Serif" w:hAnsi="Microsoft Sans Serif" w:cs="Microsoft Sans Serif" w:hint="eastAsia"/>
-          <w:color w:val="000000" w:themeColor="text1"/>
-          <w:sz w:val="28"/>
-          <w:szCs w:val="28"/>
-        </w:rPr>
-        <w:t>(</w:t>
-      </w:r>
-      <w:r>
-        <w:rPr>
-          <w:rFonts w:ascii="Microsoft Sans Serif" w:hAnsi="Microsoft Sans Serif" w:cs="Microsoft Sans Serif"/>
-          <w:color w:val="000000" w:themeColor="text1"/>
-          <w:sz w:val="28"/>
-          <w:szCs w:val="28"/>
-        </w:rPr>
-        <w:t>The project description</w:t>
-      </w:r>
-      <w:r>
-        <w:rPr>
-          <w:rFonts w:ascii="Microsoft Sans Serif" w:hAnsi="Microsoft Sans Serif" w:cs="Microsoft Sans Serif" w:hint="eastAsia"/>
-          <w:color w:val="000000" w:themeColor="text1"/>
-          <w:sz w:val="28"/>
-          <w:szCs w:val="28"/>
-        </w:rPr>
-        <w:t>)</w:t>
-      </w:r>
-    </w:p>
-    <w:p>
-      <w:pPr>
-        <w:rPr>
-          <w:sz w:val="22"/>
-          <w:szCs w:val="22"/>
-        </w:rPr>
-      </w:pPr>
-    </w:p>
-    <w:p>
-      <w:pPr>
-        <w:pStyle w:val="1"/>
-        <w:ind w:firstLineChars="200" w:firstLine="560"/>
-        <w:rPr>
-          <w:rFonts w:ascii="Microsoft Sans Serif" w:hAnsi="Microsoft Sans Serif" w:cs="Microsoft Sans Serif"/>
-          <w:color w:val="000000" w:themeColor="text1"/>
-          <w:sz w:val="28"/>
-          <w:szCs w:val="28"/>
-        </w:rPr>
-      </w:pPr>
-      <w:r>
-        <w:rPr>
-          <w:rFonts w:ascii="Microsoft Sans Serif" w:hAnsi="Microsoft Sans Serif" w:cs="Microsoft Sans Serif" w:hint="eastAsia"/>
-          <w:color w:val="000000" w:themeColor="text1"/>
-          <w:sz w:val="28"/>
-          <w:szCs w:val="28"/>
-        </w:rPr>
-        <w:t>七、预算</w:t>
-      </w:r>
-      <w:r>
-        <w:rPr>
-          <w:rFonts w:ascii="Microsoft Sans Serif" w:hAnsi="Microsoft Sans Serif" w:cs="Microsoft Sans Serif" w:hint="eastAsia"/>
-          <w:color w:val="000000" w:themeColor="text1"/>
-          <w:sz w:val="28"/>
-          <w:szCs w:val="28"/>
-        </w:rPr>
-        <w:t>(</w:t>
-      </w:r>
-      <w:r>
-        <w:rPr>
-          <w:rFonts w:ascii="Microsoft Sans Serif" w:hAnsi="Microsoft Sans Serif" w:cs="Microsoft Sans Serif"/>
-          <w:color w:val="000000" w:themeColor="text1"/>
-          <w:sz w:val="28"/>
-          <w:szCs w:val="28"/>
-        </w:rPr>
-        <w:t>The budget</w:t>
-      </w:r>
-      <w:r>
-        <w:rPr>
-          <w:rFonts w:ascii="Microsoft Sans Serif" w:hAnsi="Microsoft Sans Serif" w:cs="Microsoft Sans Serif" w:hint="eastAsia"/>
-          <w:color w:val="000000" w:themeColor="text1"/>
-          <w:sz w:val="28"/>
-          <w:szCs w:val="28"/>
-        </w:rPr>
-        <w:t>)</w:t>
-      </w:r>
-    </w:p>
-    <w:p>
-      <w:pPr>
-        <w:rPr>
-          <w:sz w:val="22"/>
-          <w:szCs w:val="22"/>
-        </w:rPr>
-      </w:pPr>
-    </w:p>
-    <w:p>
-      <w:pPr>
-        <w:pStyle w:val="1"/>
-        <w:ind w:firstLineChars="200" w:firstLine="560"/>
-        <w:rPr>
-          <w:rFonts w:ascii="Microsoft Sans Serif" w:hAnsi="Microsoft Sans Serif" w:cs="Microsoft Sans Serif"/>
-          <w:color w:val="000000" w:themeColor="text1"/>
-          <w:sz w:val="28"/>
-          <w:szCs w:val="28"/>
-        </w:rPr>
-      </w:pPr>
-      <w:r>
-        <w:rPr>
-          <w:rFonts w:ascii="Microsoft Sans Serif" w:hAnsi="Microsoft Sans Serif" w:cs="Microsoft Sans Serif" w:hint="eastAsia"/>
-          <w:color w:val="000000" w:themeColor="text1"/>
-          <w:sz w:val="28"/>
-          <w:szCs w:val="28"/>
-        </w:rPr>
-        <w:t>八、组织信息</w:t>
-      </w:r>
-      <w:r>
-        <w:rPr>
-          <w:rFonts w:ascii="Microsoft Sans Serif" w:hAnsi="Microsoft Sans Serif" w:cs="Microsoft Sans Serif" w:hint="eastAsia"/>
-          <w:color w:val="000000" w:themeColor="text1"/>
-          <w:sz w:val="28"/>
-          <w:szCs w:val="28"/>
-        </w:rPr>
-        <w:t>(</w:t>
-      </w:r>
-      <w:r>
-        <w:rPr>
-          <w:rFonts w:ascii="Microsoft Sans Serif" w:hAnsi="Microsoft Sans Serif" w:cs="Microsoft Sans Serif"/>
-          <w:color w:val="000000" w:themeColor="text1"/>
-          <w:sz w:val="28"/>
-          <w:szCs w:val="28"/>
-        </w:rPr>
-        <w:t>Organizational information</w:t>
-      </w:r>
-      <w:r>
-        <w:rPr>
-          <w:rFonts w:ascii="Microsoft Sans Serif" w:hAnsi="Microsoft Sans Serif" w:cs="Microsoft Sans Serif" w:hint="eastAsia"/>
-          <w:color w:val="000000" w:themeColor="text1"/>
-          <w:sz w:val="28"/>
-          <w:szCs w:val="28"/>
-        </w:rPr>
-        <w:t>)</w:t>
-      </w:r>
-    </w:p>
-    <w:p>
-      <w:pPr>
-        <w:rPr>
-          <w:sz w:val="22"/>
-          <w:szCs w:val="22"/>
-        </w:rPr>
-      </w:pPr>
-    </w:p>
-    <w:p>
-      <w:pPr>
-        <w:pStyle w:val="1"/>
-        <w:ind w:firstLineChars="200" w:firstLine="560"/>
-        <w:rPr>
-          <w:rFonts w:ascii="Microsoft Sans Serif" w:hAnsi="Microsoft Sans Serif" w:cs="Microsoft Sans Serif"/>
-          <w:color w:val="000000" w:themeColor="text1"/>
-          <w:sz w:val="28"/>
-          <w:szCs w:val="28"/>
-        </w:rPr>
-      </w:pPr>
-      <w:r>
-        <w:rPr>
-          <w:rFonts w:ascii="Microsoft Sans Serif" w:hAnsi="Microsoft Sans Serif" w:cs="Microsoft Sans Serif" w:hint="eastAsia"/>
-          <w:color w:val="000000" w:themeColor="text1"/>
-          <w:sz w:val="28"/>
-          <w:szCs w:val="28"/>
-        </w:rPr>
-        <w:t>九、意见书</w:t>
-      </w:r>
-      <w:r>
-        <w:rPr>
-          <w:rFonts w:ascii="Microsoft Sans Serif" w:hAnsi="Microsoft Sans Serif" w:cs="Microsoft Sans Serif" w:hint="eastAsia"/>
-          <w:color w:val="000000" w:themeColor="text1"/>
-          <w:sz w:val="28"/>
-          <w:szCs w:val="28"/>
-        </w:rPr>
-        <w:t>(</w:t>
-      </w:r>
-      <w:r>
-        <w:rPr>
-          <w:rFonts w:ascii="Microsoft Sans Serif" w:hAnsi="Microsoft Sans Serif" w:cs="Microsoft Sans Serif"/>
-          <w:color w:val="000000" w:themeColor="text1"/>
-          <w:sz w:val="28"/>
-          <w:szCs w:val="28"/>
-        </w:rPr>
-        <w:t>Letter proposal</w:t>
-      </w:r>
-      <w:r>
-        <w:rPr>
-          <w:rFonts w:ascii="Microsoft Sans Serif" w:hAnsi="Microsoft Sans Serif" w:cs="Microsoft Sans Serif" w:hint="eastAsia"/>
-          <w:color w:val="000000" w:themeColor="text1"/>
-          <w:sz w:val="28"/>
-          <w:szCs w:val="28"/>
-        </w:rPr>
-        <w:t>)</w:t>
-      </w:r>
-    </w:p>
-    <w:p>
-      <w:pPr>
-        <w:rPr>
-          <w:sz w:val="22"/>
-          <w:szCs w:val="22"/>
-        </w:rPr>
-      </w:pPr>
-    </w:p>
-    <w:p>
-      <w:pPr>
-        <w:pStyle w:val="1"/>
-        <w:ind w:firstLineChars="200" w:firstLine="560"/>
-        <w:rPr>
-          <w:rFonts w:ascii="Microsoft Sans Serif" w:hAnsi="Microsoft Sans Serif" w:cs="Microsoft Sans Serif"/>
-          <w:color w:val="000000" w:themeColor="text1"/>
-          <w:sz w:val="28"/>
-          <w:szCs w:val="28"/>
-        </w:rPr>
-      </w:pPr>
-      <w:r>
-        <w:rPr>
-          <w:rFonts w:ascii="Microsoft Sans Serif" w:hAnsi="Microsoft Sans Serif" w:cs="Microsoft Sans Serif" w:hint="eastAsia"/>
-          <w:color w:val="000000" w:themeColor="text1"/>
-          <w:sz w:val="28"/>
-          <w:szCs w:val="28"/>
-        </w:rPr>
-        <w:t>十、总结</w:t>
-      </w:r>
-      <w:r>
-        <w:rPr>
-          <w:rFonts w:ascii="Microsoft Sans Serif" w:hAnsi="Microsoft Sans Serif" w:cs="Microsoft Sans Serif" w:hint="eastAsia"/>
-          <w:color w:val="000000" w:themeColor="text1"/>
-          <w:sz w:val="28"/>
-          <w:szCs w:val="28"/>
-        </w:rPr>
-        <w:t>(</w:t>
-      </w:r>
-      <w:r>
-        <w:rPr>
-          <w:rFonts w:ascii="Microsoft Sans Serif" w:hAnsi="Microsoft Sans Serif" w:cs="Microsoft Sans Serif"/>
-          <w:color w:val="000000" w:themeColor="text1"/>
-          <w:sz w:val="28"/>
-          <w:szCs w:val="28"/>
-        </w:rPr>
-        <w:t>Conclusion</w:t>
-      </w:r>
-      <w:r>
-        <w:rPr>
-          <w:rFonts w:ascii="Microsoft Sans Serif" w:hAnsi="Microsoft Sans Serif" w:cs="Microsoft Sans Serif" w:hint="eastAsia"/>
-          <w:color w:val="000000" w:themeColor="text1"/>
-          <w:sz w:val="28"/>
-          <w:szCs w:val="28"/>
-        </w:rPr>
-        <w:t>)</w:t>
-      </w:r>
-    </w:p>
-    <w:p/>
     <w:sectPr>
       <w:pgSz w:w="11900" w:h="16840"/>
       <w:pgMar w:top="1440" w:right="1440" w:bottom="1440" w:left="1440" w:header="708" w:footer="708" w:gutter="0"/>
@@ -3135,7 +3159,7 @@
 </file>
 
 <file path=word/endnotes.xml><?xml version="1.0" encoding="utf-8"?>
-<w:endnotes xmlns:wpc="http://schemas.microsoft.com/office/word/2010/wordprocessingCanvas" xmlns:cx="http://schemas.microsoft.com/office/drawing/2014/chartex" xmlns:mc="http://schemas.openxmlformats.org/markup-compatibility/2006" xmlns:o="urn:schemas-microsoft-com:office:office" xmlns:r="http://schemas.openxmlformats.org/officeDocument/2006/relationships" xmlns:m="http://schemas.openxmlformats.org/officeDocument/2006/math" xmlns:v="urn:schemas-microsoft-com:vml" xmlns:wp14="http://schemas.microsoft.com/office/word/2010/wordprocessingDrawing" xmlns:wp="http://schemas.openxmlformats.org/drawingml/2006/wordprocessingDrawing" xmlns:w10="urn:schemas-microsoft-com:office:word" xmlns:w="http://schemas.openxmlformats.org/wordprocessingml/2006/main" xmlns:w14="http://schemas.microsoft.com/office/word/2010/wordml" xmlns:w15="http://schemas.microsoft.com/office/word/2012/wordml" xmlns:w16se="http://schemas.microsoft.com/office/word/2015/wordml/symex" xmlns:wpg="http://schemas.microsoft.com/office/word/2010/wordprocessingGroup" xmlns:wpi="http://schemas.microsoft.com/office/word/2010/wordprocessingInk" xmlns:wne="http://schemas.microsoft.com/office/word/2006/wordml" xmlns:wps="http://schemas.microsoft.com/office/word/2010/wordprocessingShape" mc:Ignorable="w14 w15 w16se wp14">
+<w:endnotes xmlns:wpc="http://schemas.microsoft.com/office/word/2010/wordprocessingCanvas" xmlns:mc="http://schemas.openxmlformats.org/markup-compatibility/2006" xmlns:o="urn:schemas-microsoft-com:office:office" xmlns:r="http://schemas.openxmlformats.org/officeDocument/2006/relationships" xmlns:m="http://schemas.openxmlformats.org/officeDocument/2006/math" xmlns:v="urn:schemas-microsoft-com:vml" xmlns:wp14="http://schemas.microsoft.com/office/word/2010/wordprocessingDrawing" xmlns:wp="http://schemas.openxmlformats.org/drawingml/2006/wordprocessingDrawing" xmlns:w10="urn:schemas-microsoft-com:office:word" xmlns:w="http://schemas.openxmlformats.org/wordprocessingml/2006/main" xmlns:w14="http://schemas.microsoft.com/office/word/2010/wordml" xmlns:w15="http://schemas.microsoft.com/office/word/2012/wordml" xmlns:wpg="http://schemas.microsoft.com/office/word/2010/wordprocessingGroup" xmlns:wpi="http://schemas.microsoft.com/office/word/2010/wordprocessingInk" xmlns:wne="http://schemas.microsoft.com/office/word/2006/wordml" xmlns:wps="http://schemas.microsoft.com/office/word/2010/wordprocessingShape" mc:Ignorable="w14 w15 wp14">
   <w:endnote w:type="separator" w:id="-1">
     <w:p>
       <w:r>
@@ -3154,7 +3178,7 @@
 </file>
 
 <file path=word/footnotes.xml><?xml version="1.0" encoding="utf-8"?>
-<w:footnotes xmlns:wpc="http://schemas.microsoft.com/office/word/2010/wordprocessingCanvas" xmlns:cx="http://schemas.microsoft.com/office/drawing/2014/chartex" xmlns:mc="http://schemas.openxmlformats.org/markup-compatibility/2006" xmlns:o="urn:schemas-microsoft-com:office:office" xmlns:r="http://schemas.openxmlformats.org/officeDocument/2006/relationships" xmlns:m="http://schemas.openxmlformats.org/officeDocument/2006/math" xmlns:v="urn:schemas-microsoft-com:vml" xmlns:wp14="http://schemas.microsoft.com/office/word/2010/wordprocessingDrawing" xmlns:wp="http://schemas.openxmlformats.org/drawingml/2006/wordprocessingDrawing" xmlns:w10="urn:schemas-microsoft-com:office:word" xmlns:w="http://schemas.openxmlformats.org/wordprocessingml/2006/main" xmlns:w14="http://schemas.microsoft.com/office/word/2010/wordml" xmlns:w15="http://schemas.microsoft.com/office/word/2012/wordml" xmlns:w16se="http://schemas.microsoft.com/office/word/2015/wordml/symex" xmlns:wpg="http://schemas.microsoft.com/office/word/2010/wordprocessingGroup" xmlns:wpi="http://schemas.microsoft.com/office/word/2010/wordprocessingInk" xmlns:wne="http://schemas.microsoft.com/office/word/2006/wordml" xmlns:wps="http://schemas.microsoft.com/office/word/2010/wordprocessingShape" mc:Ignorable="w14 w15 w16se wp14">
+<w:footnotes xmlns:wpc="http://schemas.microsoft.com/office/word/2010/wordprocessingCanvas" xmlns:mc="http://schemas.openxmlformats.org/markup-compatibility/2006" xmlns:o="urn:schemas-microsoft-com:office:office" xmlns:r="http://schemas.openxmlformats.org/officeDocument/2006/relationships" xmlns:m="http://schemas.openxmlformats.org/officeDocument/2006/math" xmlns:v="urn:schemas-microsoft-com:vml" xmlns:wp14="http://schemas.microsoft.com/office/word/2010/wordprocessingDrawing" xmlns:wp="http://schemas.openxmlformats.org/drawingml/2006/wordprocessingDrawing" xmlns:w10="urn:schemas-microsoft-com:office:word" xmlns:w="http://schemas.openxmlformats.org/wordprocessingml/2006/main" xmlns:w14="http://schemas.microsoft.com/office/word/2010/wordml" xmlns:w15="http://schemas.microsoft.com/office/word/2012/wordml" xmlns:wpg="http://schemas.microsoft.com/office/word/2010/wordprocessingGroup" xmlns:wpi="http://schemas.microsoft.com/office/word/2010/wordprocessingInk" xmlns:wne="http://schemas.microsoft.com/office/word/2006/wordml" xmlns:wps="http://schemas.microsoft.com/office/word/2010/wordprocessingShape" mc:Ignorable="w14 w15 wp14">
   <w:footnote w:type="separator" w:id="-1">
     <w:p>
       <w:r>
@@ -3173,7 +3197,7 @@
 </file>
 
 <file path=word/styles.xml><?xml version="1.0" encoding="utf-8"?>
-<w:styles xmlns:mc="http://schemas.openxmlformats.org/markup-compatibility/2006" xmlns:r="http://schemas.openxmlformats.org/officeDocument/2006/relationships" xmlns:w="http://schemas.openxmlformats.org/wordprocessingml/2006/main" xmlns:w14="http://schemas.microsoft.com/office/word/2010/wordml" xmlns:w15="http://schemas.microsoft.com/office/word/2012/wordml" xmlns:w16se="http://schemas.microsoft.com/office/word/2015/wordml/symex" mc:Ignorable="w14 w15 w16se">
+<w:styles xmlns:mc="http://schemas.openxmlformats.org/markup-compatibility/2006" xmlns:r="http://schemas.openxmlformats.org/officeDocument/2006/relationships" xmlns:w="http://schemas.openxmlformats.org/wordprocessingml/2006/main" xmlns:w14="http://schemas.microsoft.com/office/word/2010/wordml" xmlns:w15="http://schemas.microsoft.com/office/word/2012/wordml" mc:Ignorable="w14 w15">
   <w:docDefaults>
     <w:rPrDefault>
       <w:rPr>
@@ -3338,7 +3362,7 @@
     <w:lsdException w:name="Table Web 2" w:semiHidden="1" w:unhideWhenUsed="1"/>
     <w:lsdException w:name="Table Web 3" w:semiHidden="1" w:unhideWhenUsed="1"/>
     <w:lsdException w:name="Balloon Text" w:semiHidden="1" w:unhideWhenUsed="1"/>
-    <w:lsdException w:name="Table Grid" w:semiHidden="1" w:uiPriority="39" w:unhideWhenUsed="1"/>
+    <w:lsdException w:name="Table Grid" w:uiPriority="39"/>
     <w:lsdException w:name="Table Theme" w:semiHidden="1" w:unhideWhenUsed="1"/>
     <w:lsdException w:name="Placeholder Text" w:semiHidden="1"/>
     <w:lsdException w:name="Light Shading" w:uiPriority="60"/>
@@ -3565,7 +3589,7 @@
     <w:name w:val="heading 1"/>
     <w:basedOn w:val="a"/>
     <w:next w:val="a"/>
-    <w:link w:val="10"/>
+    <w:link w:val="1Char"/>
     <w:uiPriority w:val="9"/>
     <w:qFormat/>
     <w:pPr>
@@ -3612,7 +3636,7 @@
     <w:name w:val="Subtitle"/>
     <w:basedOn w:val="a"/>
     <w:next w:val="a"/>
-    <w:link w:val="a4"/>
+    <w:link w:val="Char"/>
     <w:uiPriority w:val="11"/>
     <w:qFormat/>
     <w:pPr>
@@ -3625,11 +3649,11 @@
       <w:szCs w:val="22"/>
     </w:rPr>
   </w:style>
-  <w:style w:type="paragraph" w:styleId="a5">
+  <w:style w:type="paragraph" w:styleId="a4">
     <w:name w:val="Title"/>
     <w:basedOn w:val="a"/>
     <w:next w:val="a"/>
-    <w:link w:val="a6"/>
+    <w:link w:val="Char0"/>
     <w:uiPriority w:val="10"/>
     <w:qFormat/>
     <w:pPr>
@@ -3643,10 +3667,10 @@
       <w:szCs w:val="56"/>
     </w:rPr>
   </w:style>
-  <w:style w:type="character" w:customStyle="1" w:styleId="a6">
-    <w:name w:val="标题 字符"/>
+  <w:style w:type="character" w:customStyle="1" w:styleId="Char0">
+    <w:name w:val="标题 Char"/>
     <w:basedOn w:val="a0"/>
-    <w:link w:val="a5"/>
+    <w:link w:val="a4"/>
     <w:uiPriority w:val="10"/>
     <w:qFormat/>
     <w:rPr>
@@ -3657,8 +3681,8 @@
       <w:szCs w:val="56"/>
     </w:rPr>
   </w:style>
-  <w:style w:type="character" w:customStyle="1" w:styleId="a4">
-    <w:name w:val="副标题 字符"/>
+  <w:style w:type="character" w:customStyle="1" w:styleId="Char">
+    <w:name w:val="副标题 Char"/>
     <w:basedOn w:val="a0"/>
     <w:link w:val="a3"/>
     <w:uiPriority w:val="11"/>
@@ -3670,8 +3694,8 @@
       <w:szCs w:val="22"/>
     </w:rPr>
   </w:style>
-  <w:style w:type="character" w:customStyle="1" w:styleId="10">
-    <w:name w:val="标题 1 字符"/>
+  <w:style w:type="character" w:customStyle="1" w:styleId="1Char">
+    <w:name w:val="标题 1 Char"/>
     <w:basedOn w:val="a0"/>
     <w:link w:val="1"/>
     <w:uiPriority w:val="9"/>
@@ -3682,7 +3706,7 @@
       <w:szCs w:val="32"/>
     </w:rPr>
   </w:style>
-  <w:style w:type="paragraph" w:customStyle="1" w:styleId="11">
+  <w:style w:type="paragraph" w:customStyle="1" w:styleId="10">
     <w:name w:val="列出段落1"/>
     <w:basedOn w:val="a"/>
     <w:uiPriority w:val="34"/>
@@ -3692,10 +3716,10 @@
       <w:contextualSpacing/>
     </w:pPr>
   </w:style>
-  <w:style w:type="paragraph" w:styleId="a7">
+  <w:style w:type="paragraph" w:styleId="a5">
     <w:name w:val="header"/>
     <w:basedOn w:val="a"/>
-    <w:link w:val="a8"/>
+    <w:link w:val="Char1"/>
     <w:uiPriority w:val="99"/>
     <w:unhideWhenUsed/>
     <w:rsid w:val="00BA5C84"/>
@@ -3715,10 +3739,10 @@
       <w:szCs w:val="18"/>
     </w:rPr>
   </w:style>
-  <w:style w:type="character" w:customStyle="1" w:styleId="a8">
-    <w:name w:val="页眉 字符"/>
+  <w:style w:type="character" w:customStyle="1" w:styleId="Char1">
+    <w:name w:val="页眉 Char"/>
     <w:basedOn w:val="a0"/>
-    <w:link w:val="a7"/>
+    <w:link w:val="a5"/>
     <w:uiPriority w:val="99"/>
     <w:rsid w:val="00BA5C84"/>
     <w:rPr>
@@ -3726,10 +3750,10 @@
       <w:szCs w:val="18"/>
     </w:rPr>
   </w:style>
-  <w:style w:type="paragraph" w:styleId="a9">
+  <w:style w:type="paragraph" w:styleId="a6">
     <w:name w:val="footer"/>
     <w:basedOn w:val="a"/>
-    <w:link w:val="aa"/>
+    <w:link w:val="Char2"/>
     <w:uiPriority w:val="99"/>
     <w:unhideWhenUsed/>
     <w:rsid w:val="00BA5C84"/>
@@ -3745,10 +3769,10 @@
       <w:szCs w:val="18"/>
     </w:rPr>
   </w:style>
-  <w:style w:type="character" w:customStyle="1" w:styleId="aa">
-    <w:name w:val="页脚 字符"/>
+  <w:style w:type="character" w:customStyle="1" w:styleId="Char2">
+    <w:name w:val="页脚 Char"/>
     <w:basedOn w:val="a0"/>
-    <w:link w:val="a9"/>
+    <w:link w:val="a6"/>
     <w:uiPriority w:val="99"/>
     <w:rsid w:val="00BA5C84"/>
     <w:rPr>
@@ -3756,7 +3780,7 @@
       <w:szCs w:val="18"/>
     </w:rPr>
   </w:style>
-  <w:style w:type="paragraph" w:styleId="ab">
+  <w:style w:type="paragraph" w:styleId="a7">
     <w:name w:val="List Paragraph"/>
     <w:basedOn w:val="a"/>
     <w:uiPriority w:val="34"/>

</xml_diff>

<commit_message>
the 10th part has been completed by Peng Qi .
</commit_message>
<xml_diff>
--- a/Task 2/Web项目建议书.docx
+++ b/Task 2/Web项目建议书.docx
@@ -2951,7 +2951,7 @@
         <w:rPr>
           <w:rFonts w:hint="eastAsia"/>
         </w:rPr>
-        <w:t>APP</w:t>
+        <w:t>App</w:t>
       </w:r>
       <w:r>
         <w:rPr>
@@ -2998,7 +2998,10 @@
         <w:rPr>
           <w:rFonts w:hint="eastAsia"/>
         </w:rPr>
-        <w:t>APP</w:t>
+        <w:t>A</w:t>
+      </w:r>
+      <w:r>
+        <w:t>pp</w:t>
       </w:r>
       <w:r>
         <w:rPr>
@@ -3135,18 +3138,31 @@
         <w:rPr>
           <w:rFonts w:hint="eastAsia"/>
         </w:rPr>
-        <w:t>WebAPP</w:t>
+        <w:t>W</w:t>
       </w:r>
       <w:r>
         <w:rPr>
           <w:rFonts w:hint="eastAsia"/>
         </w:rPr>
-        <w:t>。</w:t>
-      </w:r>
-    </w:p>
-    <w:p>
+        <w:t>ebApp</w:t>
+      </w:r>
       <w:bookmarkStart w:id="0" w:name="_GoBack"/>
       <w:bookmarkEnd w:id="0"/>
+      <w:r>
+        <w:rPr>
+          <w:rFonts w:hint="eastAsia"/>
+        </w:rPr>
+        <w:t>。</w:t>
+      </w:r>
+    </w:p>
+    <w:p/>
+    <w:p/>
+    <w:p>
+      <w:pPr>
+        <w:rPr>
+          <w:rFonts w:hint="eastAsia"/>
+        </w:rPr>
+      </w:pPr>
     </w:p>
     <w:sectPr>
       <w:pgSz w:w="11900" w:h="16840"/>

</xml_diff>

<commit_message>
ADD 4th executive summary
</commit_message>
<xml_diff>
--- a/Task 2/Web项目建议书.docx
+++ b/Task 2/Web项目建议书.docx
@@ -1,10 +1,10 @@
 
 <file path=word/document.xml><?xml version="1.0" encoding="utf-8"?>
-<w:document xmlns:wpc="http://schemas.microsoft.com/office/word/2010/wordprocessingCanvas" xmlns:mc="http://schemas.openxmlformats.org/markup-compatibility/2006" xmlns:o="urn:schemas-microsoft-com:office:office" xmlns:r="http://schemas.openxmlformats.org/officeDocument/2006/relationships" xmlns:m="http://schemas.openxmlformats.org/officeDocument/2006/math" xmlns:v="urn:schemas-microsoft-com:vml" xmlns:wp14="http://schemas.microsoft.com/office/word/2010/wordprocessingDrawing" xmlns:wp="http://schemas.openxmlformats.org/drawingml/2006/wordprocessingDrawing" xmlns:w10="urn:schemas-microsoft-com:office:word" xmlns:w="http://schemas.openxmlformats.org/wordprocessingml/2006/main" xmlns:w14="http://schemas.microsoft.com/office/word/2010/wordml" xmlns:w15="http://schemas.microsoft.com/office/word/2012/wordml" xmlns:wpg="http://schemas.microsoft.com/office/word/2010/wordprocessingGroup" xmlns:wpi="http://schemas.microsoft.com/office/word/2010/wordprocessingInk" xmlns:wne="http://schemas.microsoft.com/office/word/2006/wordml" xmlns:wps="http://schemas.microsoft.com/office/word/2010/wordprocessingShape" mc:Ignorable="w14 w15 wp14">
+<w:document xmlns:wpc="http://schemas.microsoft.com/office/word/2010/wordprocessingCanvas" xmlns:mo="http://schemas.microsoft.com/office/mac/office/2008/main" xmlns:mc="http://schemas.openxmlformats.org/markup-compatibility/2006" xmlns:mv="urn:schemas-microsoft-com:mac:vml" xmlns:o="urn:schemas-microsoft-com:office:office" xmlns:r="http://schemas.openxmlformats.org/officeDocument/2006/relationships" xmlns:m="http://schemas.openxmlformats.org/officeDocument/2006/math" xmlns:v="urn:schemas-microsoft-com:vml" xmlns:wp14="http://schemas.microsoft.com/office/word/2010/wordprocessingDrawing" xmlns:wp="http://schemas.openxmlformats.org/drawingml/2006/wordprocessingDrawing" xmlns:w10="urn:schemas-microsoft-com:office:word" xmlns:w="http://schemas.openxmlformats.org/wordprocessingml/2006/main" xmlns:w14="http://schemas.microsoft.com/office/word/2010/wordml" xmlns:wpg="http://schemas.microsoft.com/office/word/2010/wordprocessingGroup" xmlns:wpi="http://schemas.microsoft.com/office/word/2010/wordprocessingInk" xmlns:wne="http://schemas.microsoft.com/office/word/2006/wordml" xmlns:wps="http://schemas.microsoft.com/office/word/2010/wordprocessingShape" mc:Ignorable="w14 wp14">
   <w:body>
     <w:p>
       <w:pPr>
-        <w:pStyle w:val="a4"/>
+        <w:pStyle w:val="a5"/>
         <w:ind w:firstLineChars="200" w:firstLine="1100"/>
         <w:jc w:val="center"/>
         <w:rPr>
@@ -284,14 +284,7 @@
         <w:rPr>
           <w:rFonts w:asciiTheme="majorEastAsia" w:eastAsiaTheme="majorEastAsia" w:hAnsiTheme="majorEastAsia" w:hint="eastAsia"/>
         </w:rPr>
-        <w:t>因为功能专一，因此我们的App界面也将非常的简洁，但这绝不表示界面简单。现在很多App都有复杂的菜单栏，甚至二级、多级菜单，这些多级菜单栏的存在极大的增加了用户的操作成本。而对于一款以效率著称的App，我们将严格控制菜单的深</w:t>
-      </w:r>
-      <w:r>
-        <w:rPr>
-          <w:rFonts w:asciiTheme="majorEastAsia" w:eastAsiaTheme="majorEastAsia" w:hAnsiTheme="majorEastAsia" w:hint="eastAsia"/>
-        </w:rPr>
-        <w:lastRenderedPageBreak/>
-        <w:t>度，将所有重要功能都展示在用户触手可及的地方，用户不再会因为找某个功能而到处翻菜单。</w:t>
+        <w:t>因为功能专一，因此我们的App界面也将非常的简洁，但这绝不表示界面简单。现在很多App都有复杂的菜单栏，甚至二级、多级菜单，这些多级菜单栏的存在极大的增加了用户的操作成本。而对于一款以效率著称的App，我们将严格控制菜单的深度，将所有重要功能都展示在用户触手可及的地方，用户不再会因为找某个功能而到处翻菜单。</w:t>
       </w:r>
     </w:p>
     <w:p>
@@ -325,6 +318,7 @@
           <w:sz w:val="28"/>
           <w:szCs w:val="28"/>
         </w:rPr>
+        <w:lastRenderedPageBreak/>
         <w:t>三、</w:t>
       </w:r>
       <w:r>
@@ -366,7 +360,7 @@
     </w:p>
     <w:p>
       <w:pPr>
-        <w:pStyle w:val="a7"/>
+        <w:pStyle w:val="ab"/>
         <w:spacing w:line="360" w:lineRule="auto"/>
         <w:ind w:left="998"/>
         <w:rPr>
@@ -413,7 +407,7 @@
     </w:p>
     <w:p>
       <w:pPr>
-        <w:pStyle w:val="a7"/>
+        <w:pStyle w:val="ab"/>
         <w:spacing w:line="360" w:lineRule="auto"/>
         <w:ind w:left="998"/>
         <w:rPr>
@@ -435,7 +429,7 @@
     </w:p>
     <w:p>
       <w:pPr>
-        <w:pStyle w:val="a7"/>
+        <w:pStyle w:val="ab"/>
         <w:spacing w:line="360" w:lineRule="auto"/>
         <w:ind w:left="998" w:firstLineChars="800" w:firstLine="2240"/>
         <w:rPr>
@@ -455,7 +449,7 @@
         <mc:AlternateContent>
           <mc:Choice Requires="wps">
             <w:drawing>
-              <wp:anchor distT="0" distB="0" distL="114300" distR="114300" simplePos="0" relativeHeight="251661312" behindDoc="0" locked="0" layoutInCell="1" allowOverlap="1" wp14:anchorId="79850E54" wp14:editId="0083ADD9">
+              <wp:anchor distT="0" distB="0" distL="114300" distR="114300" simplePos="0" relativeHeight="251661312" behindDoc="0" locked="0" layoutInCell="1" allowOverlap="1" wp14:anchorId="354F249E" wp14:editId="383C8044">
                 <wp:simplePos x="0" y="0"/>
                 <wp:positionH relativeFrom="column">
                   <wp:posOffset>2438400</wp:posOffset>
@@ -505,13 +499,13 @@
               </wp:anchor>
             </w:drawing>
           </mc:Choice>
-          <mc:Fallback xmlns:w16se="http://schemas.microsoft.com/office/word/2015/wordml/symex" xmlns:cx="http://schemas.microsoft.com/office/drawing/2014/chartex">
+          <mc:Fallback>
             <w:pict>
-              <v:shapetype w14:anchorId="60A67F08" id="_x0000_t32" coordsize="21600,21600" o:spt="32" o:oned="t" path="m,l21600,21600e" filled="f">
+              <v:shapetype id="_x0000_t32" coordsize="21600,21600" o:spt="32" o:oned="t" path="m0,0l21600,21600e" filled="f">
                 <v:path arrowok="t" fillok="f" o:connecttype="none"/>
                 <o:lock v:ext="edit" shapetype="t"/>
               </v:shapetype>
-              <v:shape id="直接箭头连接符 10" o:spid="_x0000_s1026" type="#_x0000_t32" style="position:absolute;left:0;text-align:left;margin-left:192pt;margin-top:230.55pt;width:89.4pt;height:89.4pt;flip:x;z-index:251661312;visibility:visible;mso-wrap-style:square;mso-wrap-distance-left:9pt;mso-wrap-distance-top:0;mso-wrap-distance-right:9pt;mso-wrap-distance-bottom:0;mso-position-horizontal:absolute;mso-position-horizontal-relative:text;mso-position-vertical:absolute;mso-position-vertical-relative:text" o:gfxdata="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" strokecolor="#5b9bd5 [3204]" strokeweight=".5pt">
+              <v:shape id="直接箭头连接符 10" o:spid="_x0000_s1026" type="#_x0000_t32" style="position:absolute;left:0;text-align:left;margin-left:192pt;margin-top:230.55pt;width:89.4pt;height:89.4pt;flip:x;z-index:251661312;visibility:visible;mso-wrap-style:square;mso-wrap-distance-left:9pt;mso-wrap-distance-top:0;mso-wrap-distance-right:9pt;mso-wrap-distance-bottom:0;mso-position-horizontal:absolute;mso-position-horizontal-relative:text;mso-position-vertical:absolute;mso-position-vertical-relative:text" o:gfxdata="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" strokecolor="#5b9bd5 [3204]" strokeweight=".5pt">
                 <v:stroke endarrow="block" joinstyle="miter"/>
               </v:shape>
             </w:pict>
@@ -528,7 +522,7 @@
         <mc:AlternateContent>
           <mc:Choice Requires="wps">
             <w:drawing>
-              <wp:anchor distT="0" distB="0" distL="114300" distR="114300" simplePos="0" relativeHeight="251659264" behindDoc="0" locked="0" layoutInCell="1" allowOverlap="1" wp14:anchorId="56B0FEB9" wp14:editId="5F28F572">
+              <wp:anchor distT="0" distB="0" distL="114300" distR="114300" simplePos="0" relativeHeight="251659264" behindDoc="0" locked="0" layoutInCell="1" allowOverlap="1" wp14:anchorId="04117365" wp14:editId="2C849022">
                 <wp:simplePos x="0" y="0"/>
                 <wp:positionH relativeFrom="column">
                   <wp:posOffset>670560</wp:posOffset>
@@ -584,9 +578,9 @@
               </wp:anchor>
             </w:drawing>
           </mc:Choice>
-          <mc:Fallback xmlns:w16se="http://schemas.microsoft.com/office/word/2015/wordml/symex" xmlns:cx="http://schemas.microsoft.com/office/drawing/2014/chartex">
+          <mc:Fallback>
             <w:pict>
-              <v:shape w14:anchorId="04325B4B" id="直接箭头连接符 8" o:spid="_x0000_s1026" type="#_x0000_t32" style="position:absolute;left:0;text-align:left;margin-left:52.8pt;margin-top:193.35pt;width:137.4pt;height:129pt;flip:x;z-index:251659264;visibility:visible;mso-wrap-style:square;mso-width-percent:0;mso-height-percent:0;mso-wrap-distance-left:9pt;mso-wrap-distance-top:0;mso-wrap-distance-right:9pt;mso-wrap-distance-bottom:0;mso-position-horizontal:absolute;mso-position-horizontal-relative:text;mso-position-vertical:absolute;mso-position-vertical-relative:text;mso-width-percent:0;mso-height-percent:0;mso-width-relative:margin;mso-height-relative:margin" o:gfxdata="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" strokecolor="#5b9bd5 [3204]" strokeweight=".5pt">
+              <v:shape id="直接箭头连接符 8" o:spid="_x0000_s1026" type="#_x0000_t32" style="position:absolute;left:0;text-align:left;margin-left:52.8pt;margin-top:193.35pt;width:137.4pt;height:129pt;flip:x;z-index:251659264;visibility:visible;mso-wrap-style:square;mso-width-percent:0;mso-height-percent:0;mso-wrap-distance-left:9pt;mso-wrap-distance-top:0;mso-wrap-distance-right:9pt;mso-wrap-distance-bottom:0;mso-position-horizontal:absolute;mso-position-horizontal-relative:text;mso-position-vertical:absolute;mso-position-vertical-relative:text;mso-width-percent:0;mso-height-percent:0;mso-width-relative:margin;mso-height-relative:margin" o:gfxdata="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" strokecolor="#5b9bd5 [3204]" strokeweight=".5pt">
                 <v:stroke endarrow="block" joinstyle="miter"/>
               </v:shape>
             </w:pict>
@@ -603,7 +597,7 @@
         <mc:AlternateContent>
           <mc:Choice Requires="wps">
             <w:drawing>
-              <wp:anchor distT="0" distB="0" distL="114300" distR="114300" simplePos="0" relativeHeight="251660288" behindDoc="0" locked="0" layoutInCell="1" allowOverlap="1" wp14:anchorId="415CED7B" wp14:editId="250F6412">
+              <wp:anchor distT="0" distB="0" distL="114300" distR="114300" simplePos="0" relativeHeight="251660288" behindDoc="0" locked="0" layoutInCell="1" allowOverlap="1" wp14:anchorId="749A22CB" wp14:editId="5835B9A9">
                 <wp:simplePos x="0" y="0"/>
                 <wp:positionH relativeFrom="column">
                   <wp:posOffset>899160</wp:posOffset>
@@ -653,9 +647,9 @@
               </wp:anchor>
             </w:drawing>
           </mc:Choice>
-          <mc:Fallback xmlns:w16se="http://schemas.microsoft.com/office/word/2015/wordml/symex" xmlns:cx="http://schemas.microsoft.com/office/drawing/2014/chartex">
+          <mc:Fallback>
             <w:pict>
-              <v:shape w14:anchorId="032C4EED" id="直接箭头连接符 9" o:spid="_x0000_s1026" type="#_x0000_t32" style="position:absolute;left:0;text-align:left;margin-left:70.8pt;margin-top:231.75pt;width:151.2pt;height:144.6pt;flip:x;z-index:251660288;visibility:visible;mso-wrap-style:square;mso-wrap-distance-left:9pt;mso-wrap-distance-top:0;mso-wrap-distance-right:9pt;mso-wrap-distance-bottom:0;mso-position-horizontal:absolute;mso-position-horizontal-relative:text;mso-position-vertical:absolute;mso-position-vertical-relative:text" o:gfxdata="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" strokecolor="#5b9bd5 [3204]" strokeweight=".5pt">
+              <v:shape id="直接箭头连接符 9" o:spid="_x0000_s1026" type="#_x0000_t32" style="position:absolute;left:0;text-align:left;margin-left:70.8pt;margin-top:231.75pt;width:151.2pt;height:144.6pt;flip:x;z-index:251660288;visibility:visible;mso-wrap-style:square;mso-wrap-distance-left:9pt;mso-wrap-distance-top:0;mso-wrap-distance-right:9pt;mso-wrap-distance-bottom:0;mso-position-horizontal:absolute;mso-position-horizontal-relative:text;mso-position-vertical:absolute;mso-position-vertical-relative:text" o:gfxdata="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" strokecolor="#5b9bd5 [3204]" strokeweight=".5pt">
                 <v:stroke endarrow="block" joinstyle="miter"/>
               </v:shape>
             </w:pict>
@@ -670,7 +664,7 @@
           <w:szCs w:val="28"/>
         </w:rPr>
         <w:drawing>
-          <wp:inline distT="0" distB="0" distL="0" distR="0" wp14:anchorId="5A7EDEF4" wp14:editId="503C1D5E">
+          <wp:inline distT="0" distB="0" distL="0" distR="0" wp14:anchorId="2020623C" wp14:editId="15656979">
             <wp:extent cx="2463800" cy="3937000"/>
             <wp:effectExtent l="0" t="0" r="0" b="6350"/>
             <wp:docPr id="7" name="图片 7"/>
@@ -685,7 +679,7 @@
                     <pic:cNvPicPr/>
                   </pic:nvPicPr>
                   <pic:blipFill>
-                    <a:blip r:embed="rId7">
+                    <a:blip r:embed="rId8">
                       <a:extLst>
                         <a:ext uri="{28A0092B-C50C-407E-A947-70E740481C1C}">
                           <a14:useLocalDpi xmlns:a14="http://schemas.microsoft.com/office/drawing/2010/main" val="0"/>
@@ -756,7 +750,7 @@
     </w:p>
     <w:p>
       <w:pPr>
-        <w:pStyle w:val="a7"/>
+        <w:pStyle w:val="ab"/>
         <w:spacing w:line="360" w:lineRule="auto"/>
         <w:ind w:left="998"/>
         <w:jc w:val="center"/>
@@ -778,7 +772,7 @@
         <mc:AlternateContent>
           <mc:Choice Requires="wps">
             <w:drawing>
-              <wp:anchor distT="0" distB="0" distL="114300" distR="114300" simplePos="0" relativeHeight="251664384" behindDoc="0" locked="0" layoutInCell="1" allowOverlap="1" wp14:anchorId="2D3F7A1D" wp14:editId="773C71A4">
+              <wp:anchor distT="0" distB="0" distL="114300" distR="114300" simplePos="0" relativeHeight="251664384" behindDoc="0" locked="0" layoutInCell="1" allowOverlap="1" wp14:anchorId="6E8BF9FB" wp14:editId="0B0206C7">
                 <wp:simplePos x="0" y="0"/>
                 <wp:positionH relativeFrom="column">
                   <wp:posOffset>556260</wp:posOffset>
@@ -830,9 +824,9 @@
               </wp:anchor>
             </w:drawing>
           </mc:Choice>
-          <mc:Fallback xmlns:w16se="http://schemas.microsoft.com/office/word/2015/wordml/symex" xmlns:cx="http://schemas.microsoft.com/office/drawing/2014/chartex">
+          <mc:Fallback>
             <w:pict>
-              <v:shapetype w14:anchorId="7BABB9B4" id="_x0000_t34" coordsize="21600,21600" o:spt="34" o:oned="t" adj="10800" path="m,l@0,0@0,21600,21600,21600e" filled="f">
+              <v:shapetype id="_x0000_t34" coordsize="21600,21600" o:spt="34" o:oned="t" adj="10800" path="m0,0l@0,0@0,21600,21600,21600e" filled="f">
                 <v:stroke joinstyle="miter"/>
                 <v:formulas>
                   <v:f eqn="val #0"/>
@@ -843,7 +837,7 @@
                 </v:handles>
                 <o:lock v:ext="edit" shapetype="t"/>
               </v:shapetype>
-              <v:shape id="肘形连接符 17" o:spid="_x0000_s1026" type="#_x0000_t34" style="position:absolute;left:0;text-align:left;margin-left:43.8pt;margin-top:136.05pt;width:155.4pt;height:308.4pt;flip:x;z-index:251664384;visibility:visible;mso-wrap-style:square;mso-wrap-distance-left:9pt;mso-wrap-distance-top:0;mso-wrap-distance-right:9pt;mso-wrap-distance-bottom:0;mso-position-horizontal:absolute;mso-position-horizontal-relative:text;mso-position-vertical:absolute;mso-position-vertical-relative:text" o:gfxdata="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" adj="23560" strokecolor="#5b9bd5 [3204]" strokeweight=".5pt">
+              <v:shape id="肘形连接符 17" o:spid="_x0000_s1026" type="#_x0000_t34" style="position:absolute;left:0;text-align:left;margin-left:43.8pt;margin-top:136.05pt;width:155.4pt;height:308.4pt;flip:x;z-index:251664384;visibility:visible;mso-wrap-style:square;mso-wrap-distance-left:9pt;mso-wrap-distance-top:0;mso-wrap-distance-right:9pt;mso-wrap-distance-bottom:0;mso-position-horizontal:absolute;mso-position-horizontal-relative:text;mso-position-vertical:absolute;mso-position-vertical-relative:text" o:gfxdata="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" adj="23560" strokecolor="#5b9bd5 [3204]" strokeweight=".5pt">
                 <v:stroke endarrow="block"/>
               </v:shape>
             </w:pict>
@@ -860,7 +854,7 @@
         <mc:AlternateContent>
           <mc:Choice Requires="wps">
             <w:drawing>
-              <wp:anchor distT="0" distB="0" distL="114300" distR="114300" simplePos="0" relativeHeight="251663360" behindDoc="0" locked="0" layoutInCell="1" allowOverlap="1" wp14:anchorId="64E088E0" wp14:editId="14EFF396">
+              <wp:anchor distT="0" distB="0" distL="114300" distR="114300" simplePos="0" relativeHeight="251663360" behindDoc="0" locked="0" layoutInCell="1" allowOverlap="1" wp14:anchorId="67CAA5AE" wp14:editId="6442F68D">
                 <wp:simplePos x="0" y="0"/>
                 <wp:positionH relativeFrom="column">
                   <wp:posOffset>2667000</wp:posOffset>
@@ -916,9 +910,9 @@
               </wp:anchor>
             </w:drawing>
           </mc:Choice>
-          <mc:Fallback xmlns:w16se="http://schemas.microsoft.com/office/word/2015/wordml/symex" xmlns:cx="http://schemas.microsoft.com/office/drawing/2014/chartex">
+          <mc:Fallback>
             <w:pict>
-              <v:shape w14:anchorId="7647E3AA" id="直接箭头连接符 15" o:spid="_x0000_s1026" type="#_x0000_t32" style="position:absolute;left:0;text-align:left;margin-left:210pt;margin-top:280.65pt;width:90.6pt;height:94.2pt;flip:x;z-index:251663360;visibility:visible;mso-wrap-style:square;mso-width-percent:0;mso-height-percent:0;mso-wrap-distance-left:9pt;mso-wrap-distance-top:0;mso-wrap-distance-right:9pt;mso-wrap-distance-bottom:0;mso-position-horizontal:absolute;mso-position-horizontal-relative:text;mso-position-vertical:absolute;mso-position-vertical-relative:text;mso-width-percent:0;mso-height-percent:0;mso-width-relative:margin;mso-height-relative:margin" o:gfxdata="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" strokecolor="#5b9bd5 [3204]" strokeweight=".5pt">
+              <v:shape id="直接箭头连接符 15" o:spid="_x0000_s1026" type="#_x0000_t32" style="position:absolute;left:0;text-align:left;margin-left:210pt;margin-top:280.65pt;width:90.6pt;height:94.2pt;flip:x;z-index:251663360;visibility:visible;mso-wrap-style:square;mso-width-percent:0;mso-height-percent:0;mso-wrap-distance-left:9pt;mso-wrap-distance-top:0;mso-wrap-distance-right:9pt;mso-wrap-distance-bottom:0;mso-position-horizontal:absolute;mso-position-horizontal-relative:text;mso-position-vertical:absolute;mso-position-vertical-relative:text;mso-width-percent:0;mso-height-percent:0;mso-width-relative:margin;mso-height-relative:margin" o:gfxdata="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" strokecolor="#5b9bd5 [3204]" strokeweight=".5pt">
                 <v:stroke endarrow="block" joinstyle="miter"/>
               </v:shape>
             </w:pict>
@@ -935,7 +929,7 @@
         <mc:AlternateContent>
           <mc:Choice Requires="wps">
             <w:drawing>
-              <wp:anchor distT="0" distB="0" distL="114300" distR="114300" simplePos="0" relativeHeight="251662336" behindDoc="0" locked="0" layoutInCell="1" allowOverlap="1" wp14:anchorId="54607EC8" wp14:editId="14ECAED4">
+              <wp:anchor distT="0" distB="0" distL="114300" distR="114300" simplePos="0" relativeHeight="251662336" behindDoc="0" locked="0" layoutInCell="1" allowOverlap="1" wp14:anchorId="77F9601A" wp14:editId="34E8C054">
                 <wp:simplePos x="0" y="0"/>
                 <wp:positionH relativeFrom="column">
                   <wp:posOffset>1394460</wp:posOffset>
@@ -985,9 +979,9 @@
               </wp:anchor>
             </w:drawing>
           </mc:Choice>
-          <mc:Fallback xmlns:w16se="http://schemas.microsoft.com/office/word/2015/wordml/symex" xmlns:cx="http://schemas.microsoft.com/office/drawing/2014/chartex">
+          <mc:Fallback>
             <w:pict>
-              <v:shape w14:anchorId="311E7B72" id="直接箭头连接符 14" o:spid="_x0000_s1026" type="#_x0000_t32" style="position:absolute;left:0;text-align:left;margin-left:109.8pt;margin-top:280.05pt;width:99pt;height:40.2pt;flip:x;z-index:251662336;visibility:visible;mso-wrap-style:square;mso-wrap-distance-left:9pt;mso-wrap-distance-top:0;mso-wrap-distance-right:9pt;mso-wrap-distance-bottom:0;mso-position-horizontal:absolute;mso-position-horizontal-relative:text;mso-position-vertical:absolute;mso-position-vertical-relative:text" o:gfxdata="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" strokecolor="#5b9bd5 [3204]" strokeweight=".5pt">
+              <v:shape id="直接箭头连接符 14" o:spid="_x0000_s1026" type="#_x0000_t32" style="position:absolute;left:0;text-align:left;margin-left:109.8pt;margin-top:280.05pt;width:99pt;height:40.2pt;flip:x;z-index:251662336;visibility:visible;mso-wrap-style:square;mso-wrap-distance-left:9pt;mso-wrap-distance-top:0;mso-wrap-distance-right:9pt;mso-wrap-distance-bottom:0;mso-position-horizontal:absolute;mso-position-horizontal-relative:text;mso-position-vertical:absolute;mso-position-vertical-relative:text" o:gfxdata="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" strokecolor="#5b9bd5 [3204]" strokeweight=".5pt">
                 <v:stroke endarrow="block" joinstyle="miter"/>
               </v:shape>
             </w:pict>
@@ -1002,7 +996,7 @@
           <w:szCs w:val="28"/>
         </w:rPr>
         <w:drawing>
-          <wp:inline distT="0" distB="0" distL="0" distR="0" wp14:anchorId="56FBAB45" wp14:editId="0FE64F02">
+          <wp:inline distT="0" distB="0" distL="0" distR="0" wp14:anchorId="60272C28" wp14:editId="59D5EBF9">
             <wp:extent cx="2463800" cy="3937000"/>
             <wp:effectExtent l="0" t="0" r="0" b="6350"/>
             <wp:docPr id="13" name="图片 13"/>
@@ -1017,7 +1011,7 @@
                     <pic:cNvPicPr/>
                   </pic:nvPicPr>
                   <pic:blipFill>
-                    <a:blip r:embed="rId8">
+                    <a:blip r:embed="rId9">
                       <a:extLst>
                         <a:ext uri="{28A0092B-C50C-407E-A947-70E740481C1C}">
                           <a14:useLocalDpi xmlns:a14="http://schemas.microsoft.com/office/drawing/2010/main" val="0"/>
@@ -1046,7 +1040,7 @@
     </w:p>
     <w:p>
       <w:pPr>
-        <w:pStyle w:val="a7"/>
+        <w:pStyle w:val="ab"/>
         <w:spacing w:line="360" w:lineRule="auto"/>
         <w:ind w:left="998"/>
         <w:rPr>
@@ -1068,7 +1062,7 @@
     </w:p>
     <w:p>
       <w:pPr>
-        <w:pStyle w:val="a7"/>
+        <w:pStyle w:val="ab"/>
         <w:spacing w:line="360" w:lineRule="auto"/>
         <w:ind w:left="998"/>
         <w:rPr>
@@ -1081,7 +1075,7 @@
     </w:p>
     <w:p>
       <w:pPr>
-        <w:pStyle w:val="a7"/>
+        <w:pStyle w:val="ab"/>
         <w:spacing w:line="360" w:lineRule="auto"/>
         <w:ind w:left="998"/>
         <w:rPr>
@@ -1103,7 +1097,7 @@
     </w:p>
     <w:p>
       <w:pPr>
-        <w:pStyle w:val="a7"/>
+        <w:pStyle w:val="ab"/>
         <w:spacing w:line="360" w:lineRule="auto"/>
         <w:ind w:left="998"/>
         <w:rPr>
@@ -1116,7 +1110,7 @@
     </w:p>
     <w:p>
       <w:pPr>
-        <w:pStyle w:val="a7"/>
+        <w:pStyle w:val="ab"/>
         <w:spacing w:line="360" w:lineRule="auto"/>
         <w:ind w:left="998"/>
         <w:rPr>
@@ -1147,7 +1141,7 @@
     </w:p>
     <w:p>
       <w:pPr>
-        <w:pStyle w:val="a7"/>
+        <w:pStyle w:val="ab"/>
         <w:spacing w:line="360" w:lineRule="auto"/>
         <w:ind w:left="998"/>
         <w:rPr>
@@ -1160,7 +1154,7 @@
     </w:p>
     <w:p>
       <w:pPr>
-        <w:pStyle w:val="a7"/>
+        <w:pStyle w:val="ab"/>
         <w:spacing w:line="360" w:lineRule="auto"/>
         <w:ind w:left="998"/>
         <w:rPr>
@@ -1173,7 +1167,7 @@
     </w:p>
     <w:p>
       <w:pPr>
-        <w:pStyle w:val="a7"/>
+        <w:pStyle w:val="ab"/>
         <w:spacing w:line="360" w:lineRule="auto"/>
         <w:ind w:left="998"/>
         <w:rPr>
@@ -1233,7 +1227,7 @@
     </w:p>
     <w:p>
       <w:pPr>
-        <w:pStyle w:val="a7"/>
+        <w:pStyle w:val="ab"/>
         <w:spacing w:line="360" w:lineRule="auto"/>
         <w:ind w:left="998"/>
         <w:rPr>
@@ -1255,7 +1249,7 @@
     </w:p>
     <w:p>
       <w:pPr>
-        <w:pStyle w:val="a7"/>
+        <w:pStyle w:val="ab"/>
         <w:spacing w:line="360" w:lineRule="auto"/>
         <w:ind w:left="998"/>
         <w:jc w:val="center"/>
@@ -1277,7 +1271,7 @@
         <mc:AlternateContent>
           <mc:Choice Requires="wps">
             <w:drawing>
-              <wp:anchor distT="0" distB="0" distL="114300" distR="114300" simplePos="0" relativeHeight="251667456" behindDoc="0" locked="0" layoutInCell="1" allowOverlap="1" wp14:anchorId="1171CA82" wp14:editId="55729B57">
+              <wp:anchor distT="0" distB="0" distL="114300" distR="114300" simplePos="0" relativeHeight="251667456" behindDoc="0" locked="0" layoutInCell="1" allowOverlap="1" wp14:anchorId="7ECA8971" wp14:editId="3B07BA06">
                 <wp:simplePos x="0" y="0"/>
                 <wp:positionH relativeFrom="column">
                   <wp:posOffset>1417320</wp:posOffset>
@@ -1335,9 +1329,9 @@
               </wp:anchor>
             </w:drawing>
           </mc:Choice>
-          <mc:Fallback xmlns:w16se="http://schemas.microsoft.com/office/word/2015/wordml/symex" xmlns:cx="http://schemas.microsoft.com/office/drawing/2014/chartex">
+          <mc:Fallback>
             <w:pict>
-              <v:shape w14:anchorId="22354D4D" id="肘形连接符 22" o:spid="_x0000_s1026" type="#_x0000_t34" style="position:absolute;left:0;text-align:left;margin-left:111.6pt;margin-top:63pt;width:58.8pt;height:394.2pt;flip:x;z-index:251667456;visibility:visible;mso-wrap-style:square;mso-width-percent:0;mso-height-percent:0;mso-wrap-distance-left:9pt;mso-wrap-distance-top:0;mso-wrap-distance-right:9pt;mso-wrap-distance-bottom:0;mso-position-horizontal:absolute;mso-position-horizontal-relative:text;mso-position-vertical:absolute;mso-position-vertical-relative:text;mso-width-percent:0;mso-height-percent:0;mso-width-relative:margin;mso-height-relative:margin" o:gfxdata="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" adj="25239" strokecolor="#5b9bd5 [3204]" strokeweight=".5pt">
+              <v:shape id="肘形连接符 22" o:spid="_x0000_s1026" type="#_x0000_t34" style="position:absolute;left:0;text-align:left;margin-left:111.6pt;margin-top:63pt;width:58.8pt;height:394.2pt;flip:x;z-index:251667456;visibility:visible;mso-wrap-style:square;mso-width-percent:0;mso-height-percent:0;mso-wrap-distance-left:9pt;mso-wrap-distance-top:0;mso-wrap-distance-right:9pt;mso-wrap-distance-bottom:0;mso-position-horizontal:absolute;mso-position-horizontal-relative:text;mso-position-vertical:absolute;mso-position-vertical-relative:text;mso-width-percent:0;mso-height-percent:0;mso-width-relative:margin;mso-height-relative:margin" o:gfxdata="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" adj="25239" strokecolor="#5b9bd5 [3204]" strokeweight=".5pt">
                 <v:stroke endarrow="block"/>
               </v:shape>
             </w:pict>
@@ -1354,7 +1348,7 @@
         <mc:AlternateContent>
           <mc:Choice Requires="wps">
             <w:drawing>
-              <wp:anchor distT="0" distB="0" distL="114300" distR="114300" simplePos="0" relativeHeight="251666432" behindDoc="0" locked="0" layoutInCell="1" allowOverlap="1" wp14:anchorId="28BE48B3" wp14:editId="26F7CAAE">
+              <wp:anchor distT="0" distB="0" distL="114300" distR="114300" simplePos="0" relativeHeight="251666432" behindDoc="0" locked="0" layoutInCell="1" allowOverlap="1" wp14:anchorId="32784954" wp14:editId="4BA1EA7D">
                 <wp:simplePos x="0" y="0"/>
                 <wp:positionH relativeFrom="column">
                   <wp:posOffset>1897380</wp:posOffset>
@@ -1410,9 +1404,9 @@
               </wp:anchor>
             </w:drawing>
           </mc:Choice>
-          <mc:Fallback xmlns:w16se="http://schemas.microsoft.com/office/word/2015/wordml/symex" xmlns:cx="http://schemas.microsoft.com/office/drawing/2014/chartex">
+          <mc:Fallback>
             <w:pict>
-              <v:shape w14:anchorId="04E83095" id="直接箭头连接符 21" o:spid="_x0000_s1026" type="#_x0000_t32" style="position:absolute;left:0;text-align:left;margin-left:149.4pt;margin-top:269.4pt;width:54pt;height:79.2pt;flip:x;z-index:251666432;visibility:visible;mso-wrap-style:square;mso-width-percent:0;mso-height-percent:0;mso-wrap-distance-left:9pt;mso-wrap-distance-top:0;mso-wrap-distance-right:9pt;mso-wrap-distance-bottom:0;mso-position-horizontal:absolute;mso-position-horizontal-relative:text;mso-position-vertical:absolute;mso-position-vertical-relative:text;mso-width-percent:0;mso-height-percent:0;mso-width-relative:margin;mso-height-relative:margin" o:gfxdata="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" strokecolor="#5b9bd5 [3204]" strokeweight=".5pt">
+              <v:shape id="直接箭头连接符 21" o:spid="_x0000_s1026" type="#_x0000_t32" style="position:absolute;left:0;text-align:left;margin-left:149.4pt;margin-top:269.4pt;width:54pt;height:79.2pt;flip:x;z-index:251666432;visibility:visible;mso-wrap-style:square;mso-width-percent:0;mso-height-percent:0;mso-wrap-distance-left:9pt;mso-wrap-distance-top:0;mso-wrap-distance-right:9pt;mso-wrap-distance-bottom:0;mso-position-horizontal:absolute;mso-position-horizontal-relative:text;mso-position-vertical:absolute;mso-position-vertical-relative:text;mso-width-percent:0;mso-height-percent:0;mso-width-relative:margin;mso-height-relative:margin" o:gfxdata="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" strokecolor="#5b9bd5 [3204]" strokeweight=".5pt">
                 <v:stroke endarrow="block" joinstyle="miter"/>
               </v:shape>
             </w:pict>
@@ -1429,7 +1423,7 @@
         <mc:AlternateContent>
           <mc:Choice Requires="wps">
             <w:drawing>
-              <wp:anchor distT="0" distB="0" distL="114300" distR="114300" simplePos="0" relativeHeight="251665408" behindDoc="0" locked="0" layoutInCell="1" allowOverlap="1" wp14:anchorId="0B272BEA" wp14:editId="78CC540C">
+              <wp:anchor distT="0" distB="0" distL="114300" distR="114300" simplePos="0" relativeHeight="251665408" behindDoc="0" locked="0" layoutInCell="1" allowOverlap="1" wp14:anchorId="1DADA87C" wp14:editId="2A25662E">
                 <wp:simplePos x="0" y="0"/>
                 <wp:positionH relativeFrom="column">
                   <wp:posOffset>2537460</wp:posOffset>
@@ -1485,9 +1479,9 @@
               </wp:anchor>
             </w:drawing>
           </mc:Choice>
-          <mc:Fallback xmlns:w16se="http://schemas.microsoft.com/office/word/2015/wordml/symex" xmlns:cx="http://schemas.microsoft.com/office/drawing/2014/chartex">
+          <mc:Fallback>
             <w:pict>
-              <v:shape w14:anchorId="5C8085EC" id="直接箭头连接符 19" o:spid="_x0000_s1026" type="#_x0000_t32" style="position:absolute;left:0;text-align:left;margin-left:199.8pt;margin-top:267.6pt;width:88.8pt;height:132.6pt;flip:x;z-index:251665408;visibility:visible;mso-wrap-style:square;mso-width-percent:0;mso-height-percent:0;mso-wrap-distance-left:9pt;mso-wrap-distance-top:0;mso-wrap-distance-right:9pt;mso-wrap-distance-bottom:0;mso-position-horizontal:absolute;mso-position-horizontal-relative:text;mso-position-vertical:absolute;mso-position-vertical-relative:text;mso-width-percent:0;mso-height-percent:0;mso-width-relative:margin;mso-height-relative:margin" o:gfxdata="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" strokecolor="#5b9bd5 [3204]" strokeweight=".5pt">
+              <v:shape id="直接箭头连接符 19" o:spid="_x0000_s1026" type="#_x0000_t32" style="position:absolute;left:0;text-align:left;margin-left:199.8pt;margin-top:267.6pt;width:88.8pt;height:132.6pt;flip:x;z-index:251665408;visibility:visible;mso-wrap-style:square;mso-width-percent:0;mso-height-percent:0;mso-wrap-distance-left:9pt;mso-wrap-distance-top:0;mso-wrap-distance-right:9pt;mso-wrap-distance-bottom:0;mso-position-horizontal:absolute;mso-position-horizontal-relative:text;mso-position-vertical:absolute;mso-position-vertical-relative:text;mso-width-percent:0;mso-height-percent:0;mso-width-relative:margin;mso-height-relative:margin" o:gfxdata="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" strokecolor="#5b9bd5 [3204]" strokeweight=".5pt">
                 <v:stroke endarrow="block" joinstyle="miter"/>
               </v:shape>
             </w:pict>
@@ -1502,7 +1496,7 @@
           <w:szCs w:val="28"/>
         </w:rPr>
         <w:drawing>
-          <wp:inline distT="0" distB="0" distL="0" distR="0" wp14:anchorId="51C1385C" wp14:editId="7C9BFFC1">
+          <wp:inline distT="0" distB="0" distL="0" distR="0" wp14:anchorId="77CDB0F9" wp14:editId="290B3E7D">
             <wp:extent cx="2463800" cy="3937000"/>
             <wp:effectExtent l="0" t="0" r="0" b="6350"/>
             <wp:docPr id="18" name="图片 18"/>
@@ -1517,7 +1511,7 @@
                     <pic:cNvPicPr/>
                   </pic:nvPicPr>
                   <pic:blipFill>
-                    <a:blip r:embed="rId9">
+                    <a:blip r:embed="rId10">
                       <a:extLst>
                         <a:ext uri="{28A0092B-C50C-407E-A947-70E740481C1C}">
                           <a14:useLocalDpi xmlns:a14="http://schemas.microsoft.com/office/drawing/2010/main" val="0"/>
@@ -1546,7 +1540,7 @@
     </w:p>
     <w:p>
       <w:pPr>
-        <w:pStyle w:val="a7"/>
+        <w:pStyle w:val="ab"/>
         <w:spacing w:line="360" w:lineRule="auto"/>
         <w:ind w:left="998"/>
         <w:jc w:val="center"/>
@@ -1560,7 +1554,7 @@
     </w:p>
     <w:p>
       <w:pPr>
-        <w:pStyle w:val="a7"/>
+        <w:pStyle w:val="ab"/>
         <w:spacing w:line="360" w:lineRule="auto"/>
         <w:ind w:left="2438"/>
         <w:rPr>
@@ -1582,7 +1576,7 @@
     </w:p>
     <w:p>
       <w:pPr>
-        <w:pStyle w:val="a7"/>
+        <w:pStyle w:val="ab"/>
         <w:spacing w:line="360" w:lineRule="auto"/>
         <w:ind w:left="998" w:firstLineChars="500" w:firstLine="1400"/>
         <w:rPr>
@@ -1595,7 +1589,7 @@
     </w:p>
     <w:p>
       <w:pPr>
-        <w:pStyle w:val="a7"/>
+        <w:pStyle w:val="ab"/>
         <w:spacing w:line="360" w:lineRule="auto"/>
         <w:ind w:left="998" w:firstLineChars="500" w:firstLine="1400"/>
         <w:rPr>
@@ -1746,91 +1740,91 @@
           <w:sz w:val="28"/>
           <w:szCs w:val="28"/>
         </w:rPr>
+        <w:tab/>
+      </w:r>
+      <w:r>
+        <w:rPr>
+          <w:rFonts w:asciiTheme="majorEastAsia" w:eastAsiaTheme="majorEastAsia" w:hAnsiTheme="majorEastAsia" w:hint="eastAsia"/>
+          <w:sz w:val="28"/>
+          <w:szCs w:val="28"/>
+        </w:rPr>
+        <w:t>每隔一段时间，垃圾桶中的Tip将全部被清空。这个时间段可以由用户设置。</w:t>
+      </w:r>
+    </w:p>
+    <w:p>
+      <w:pPr>
+        <w:spacing w:line="360" w:lineRule="auto"/>
+        <w:rPr>
+          <w:rFonts w:asciiTheme="majorEastAsia" w:eastAsiaTheme="majorEastAsia" w:hAnsiTheme="majorEastAsia"/>
+          <w:sz w:val="28"/>
+          <w:szCs w:val="28"/>
+        </w:rPr>
+      </w:pPr>
+      <w:r>
+        <w:rPr>
+          <w:rFonts w:asciiTheme="majorEastAsia" w:eastAsiaTheme="majorEastAsia" w:hAnsiTheme="majorEastAsia"/>
+          <w:sz w:val="28"/>
+          <w:szCs w:val="28"/>
+        </w:rPr>
+        <w:tab/>
+      </w:r>
+      <w:r>
+        <w:rPr>
+          <w:rFonts w:asciiTheme="majorEastAsia" w:eastAsiaTheme="majorEastAsia" w:hAnsiTheme="majorEastAsia" w:hint="eastAsia"/>
+          <w:sz w:val="28"/>
+          <w:szCs w:val="28"/>
+        </w:rPr>
+        <w:t>拖拽Tip到恢复选项，即可实现Tip的恢复，操作简单。</w:t>
+      </w:r>
+    </w:p>
+    <w:p>
+      <w:pPr>
+        <w:spacing w:line="360" w:lineRule="auto"/>
+        <w:rPr>
+          <w:rFonts w:asciiTheme="majorEastAsia" w:eastAsiaTheme="majorEastAsia" w:hAnsiTheme="majorEastAsia"/>
+          <w:sz w:val="28"/>
+          <w:szCs w:val="28"/>
+        </w:rPr>
+      </w:pPr>
+      <w:r>
+        <w:rPr>
+          <w:rFonts w:asciiTheme="majorEastAsia" w:eastAsiaTheme="majorEastAsia" w:hAnsiTheme="majorEastAsia"/>
+          <w:sz w:val="28"/>
+          <w:szCs w:val="28"/>
+        </w:rPr>
+        <w:tab/>
+      </w:r>
+      <w:r>
+        <w:rPr>
+          <w:rFonts w:asciiTheme="majorEastAsia" w:eastAsiaTheme="majorEastAsia" w:hAnsiTheme="majorEastAsia" w:hint="eastAsia"/>
+          <w:sz w:val="28"/>
+          <w:szCs w:val="28"/>
+        </w:rPr>
+        <w:t>如果确定删除Tip,可以手动拖拽到彻底删除，实现立即删除！</w:t>
+      </w:r>
+    </w:p>
+    <w:p>
+      <w:pPr>
+        <w:spacing w:line="360" w:lineRule="auto"/>
+        <w:jc w:val="center"/>
+        <w:rPr>
+          <w:rFonts w:asciiTheme="majorEastAsia" w:eastAsiaTheme="majorEastAsia" w:hAnsiTheme="majorEastAsia"/>
+          <w:sz w:val="28"/>
+          <w:szCs w:val="28"/>
+        </w:rPr>
+      </w:pPr>
+      <w:r>
+        <w:rPr>
+          <w:rFonts w:asciiTheme="majorEastAsia" w:eastAsiaTheme="majorEastAsia" w:hAnsiTheme="majorEastAsia" w:hint="eastAsia"/>
+          <w:noProof/>
+          <w:sz w:val="28"/>
+          <w:szCs w:val="28"/>
+        </w:rPr>
         <w:lastRenderedPageBreak/>
-        <w:tab/>
-      </w:r>
-      <w:r>
-        <w:rPr>
-          <w:rFonts w:asciiTheme="majorEastAsia" w:eastAsiaTheme="majorEastAsia" w:hAnsiTheme="majorEastAsia" w:hint="eastAsia"/>
-          <w:sz w:val="28"/>
-          <w:szCs w:val="28"/>
-        </w:rPr>
-        <w:t>每隔一段时间，垃圾桶中的Tip将全部被清空。这个时间段可以由用户设置。</w:t>
-      </w:r>
-    </w:p>
-    <w:p>
-      <w:pPr>
-        <w:spacing w:line="360" w:lineRule="auto"/>
-        <w:rPr>
-          <w:rFonts w:asciiTheme="majorEastAsia" w:eastAsiaTheme="majorEastAsia" w:hAnsiTheme="majorEastAsia"/>
-          <w:sz w:val="28"/>
-          <w:szCs w:val="28"/>
-        </w:rPr>
-      </w:pPr>
-      <w:r>
-        <w:rPr>
-          <w:rFonts w:asciiTheme="majorEastAsia" w:eastAsiaTheme="majorEastAsia" w:hAnsiTheme="majorEastAsia"/>
-          <w:sz w:val="28"/>
-          <w:szCs w:val="28"/>
-        </w:rPr>
-        <w:tab/>
-      </w:r>
-      <w:r>
-        <w:rPr>
-          <w:rFonts w:asciiTheme="majorEastAsia" w:eastAsiaTheme="majorEastAsia" w:hAnsiTheme="majorEastAsia" w:hint="eastAsia"/>
-          <w:sz w:val="28"/>
-          <w:szCs w:val="28"/>
-        </w:rPr>
-        <w:t>拖拽Tip到恢复选项，即可实现Tip的恢复，操作简单。</w:t>
-      </w:r>
-    </w:p>
-    <w:p>
-      <w:pPr>
-        <w:spacing w:line="360" w:lineRule="auto"/>
-        <w:rPr>
-          <w:rFonts w:asciiTheme="majorEastAsia" w:eastAsiaTheme="majorEastAsia" w:hAnsiTheme="majorEastAsia"/>
-          <w:sz w:val="28"/>
-          <w:szCs w:val="28"/>
-        </w:rPr>
-      </w:pPr>
-      <w:r>
-        <w:rPr>
-          <w:rFonts w:asciiTheme="majorEastAsia" w:eastAsiaTheme="majorEastAsia" w:hAnsiTheme="majorEastAsia"/>
-          <w:sz w:val="28"/>
-          <w:szCs w:val="28"/>
-        </w:rPr>
-        <w:tab/>
-      </w:r>
-      <w:r>
-        <w:rPr>
-          <w:rFonts w:asciiTheme="majorEastAsia" w:eastAsiaTheme="majorEastAsia" w:hAnsiTheme="majorEastAsia" w:hint="eastAsia"/>
-          <w:sz w:val="28"/>
-          <w:szCs w:val="28"/>
-        </w:rPr>
-        <w:t>如果确定删除Tip,可以手动拖拽到彻底删除，实现立即删除！</w:t>
-      </w:r>
-    </w:p>
-    <w:p>
-      <w:pPr>
-        <w:spacing w:line="360" w:lineRule="auto"/>
-        <w:jc w:val="center"/>
-        <w:rPr>
-          <w:rFonts w:asciiTheme="majorEastAsia" w:eastAsiaTheme="majorEastAsia" w:hAnsiTheme="majorEastAsia"/>
-          <w:sz w:val="28"/>
-          <w:szCs w:val="28"/>
-        </w:rPr>
-      </w:pPr>
-      <w:r>
-        <w:rPr>
-          <w:rFonts w:asciiTheme="majorEastAsia" w:eastAsiaTheme="majorEastAsia" w:hAnsiTheme="majorEastAsia" w:hint="eastAsia"/>
-          <w:noProof/>
-          <w:sz w:val="28"/>
-          <w:szCs w:val="28"/>
-        </w:rPr>
         <mc:AlternateContent>
           <mc:Choice Requires="wps">
             <w:drawing>
-              <wp:anchor distT="0" distB="0" distL="114300" distR="114300" simplePos="0" relativeHeight="251671552" behindDoc="0" locked="0" layoutInCell="1" allowOverlap="1" wp14:anchorId="07AF8342" wp14:editId="734B1D11">
+              <wp:anchor distT="0" distB="0" distL="114300" distR="114300" simplePos="0" relativeHeight="251671552" behindDoc="0" locked="0" layoutInCell="1" allowOverlap="1" wp14:anchorId="2F6908F8" wp14:editId="6B89D77A">
                 <wp:simplePos x="0" y="0"/>
                 <wp:positionH relativeFrom="column">
                   <wp:posOffset>2712720</wp:posOffset>
@@ -1888,9 +1882,9 @@
               </wp:anchor>
             </w:drawing>
           </mc:Choice>
-          <mc:Fallback xmlns:w16se="http://schemas.microsoft.com/office/word/2015/wordml/symex" xmlns:cx="http://schemas.microsoft.com/office/drawing/2014/chartex">
+          <mc:Fallback>
             <w:pict>
-              <v:shape w14:anchorId="116F879D" id="肘形连接符 26" o:spid="_x0000_s1026" type="#_x0000_t34" style="position:absolute;left:0;text-align:left;margin-left:213.6pt;margin-top:62.4pt;width:69.6pt;height:467.4pt;z-index:251671552;visibility:visible;mso-wrap-style:square;mso-width-percent:0;mso-height-percent:0;mso-wrap-distance-left:9pt;mso-wrap-distance-top:0;mso-wrap-distance-right:9pt;mso-wrap-distance-bottom:0;mso-position-horizontal:absolute;mso-position-horizontal-relative:text;mso-position-vertical:absolute;mso-position-vertical-relative:text;mso-width-percent:0;mso-height-percent:0;mso-width-relative:margin;mso-height-relative:margin" o:gfxdata="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" adj="64499" strokecolor="#5b9bd5 [3204]" strokeweight=".5pt">
+              <v:shape id="肘形连接符 26" o:spid="_x0000_s1026" type="#_x0000_t34" style="position:absolute;left:0;text-align:left;margin-left:213.6pt;margin-top:62.4pt;width:69.6pt;height:467.4pt;z-index:251671552;visibility:visible;mso-wrap-style:square;mso-width-percent:0;mso-height-percent:0;mso-wrap-distance-left:9pt;mso-wrap-distance-top:0;mso-wrap-distance-right:9pt;mso-wrap-distance-bottom:0;mso-position-horizontal:absolute;mso-position-horizontal-relative:text;mso-position-vertical:absolute;mso-position-vertical-relative:text;mso-width-percent:0;mso-height-percent:0;mso-width-relative:margin;mso-height-relative:margin" o:gfxdata="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" adj="64499" strokecolor="#5b9bd5 [3204]" strokeweight=".5pt">
                 <v:stroke endarrow="block"/>
               </v:shape>
             </w:pict>
@@ -1907,7 +1901,7 @@
         <mc:AlternateContent>
           <mc:Choice Requires="wps">
             <w:drawing>
-              <wp:anchor distT="0" distB="0" distL="114300" distR="114300" simplePos="0" relativeHeight="251670528" behindDoc="0" locked="0" layoutInCell="1" allowOverlap="1" wp14:anchorId="23A707D1" wp14:editId="59E3B377">
+              <wp:anchor distT="0" distB="0" distL="114300" distR="114300" simplePos="0" relativeHeight="251670528" behindDoc="0" locked="0" layoutInCell="1" allowOverlap="1" wp14:anchorId="221C44CE" wp14:editId="31885274">
                 <wp:simplePos x="0" y="0"/>
                 <wp:positionH relativeFrom="margin">
                   <wp:align>left</wp:align>
@@ -1965,9 +1959,9 @@
               </wp:anchor>
             </w:drawing>
           </mc:Choice>
-          <mc:Fallback xmlns:w16se="http://schemas.microsoft.com/office/word/2015/wordml/symex" xmlns:cx="http://schemas.microsoft.com/office/drawing/2014/chartex">
+          <mc:Fallback>
             <w:pict>
-              <v:shape w14:anchorId="79E36375" id="肘形连接符 25" o:spid="_x0000_s1026" type="#_x0000_t34" style="position:absolute;left:0;text-align:left;margin-left:0;margin-top:125.4pt;width:152.4pt;height:348.6pt;flip:x;z-index:251670528;visibility:visible;mso-wrap-style:square;mso-width-percent:0;mso-height-percent:0;mso-wrap-distance-left:9pt;mso-wrap-distance-top:0;mso-wrap-distance-right:9pt;mso-wrap-distance-bottom:0;mso-position-horizontal:left;mso-position-horizontal-relative:margin;mso-position-vertical:absolute;mso-position-vertical-relative:text;mso-width-percent:0;mso-height-percent:0;mso-width-relative:margin;mso-height-relative:margin" o:gfxdata="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" adj="27134" strokecolor="#5b9bd5 [3204]" strokeweight=".5pt">
+              <v:shape id="肘形连接符 25" o:spid="_x0000_s1026" type="#_x0000_t34" style="position:absolute;left:0;text-align:left;margin-left:0;margin-top:125.4pt;width:152.4pt;height:348.6pt;flip:x;z-index:251670528;visibility:visible;mso-wrap-style:square;mso-width-percent:0;mso-height-percent:0;mso-wrap-distance-left:9pt;mso-wrap-distance-top:0;mso-wrap-distance-right:9pt;mso-wrap-distance-bottom:0;mso-position-horizontal:left;mso-position-horizontal-relative:margin;mso-position-vertical:absolute;mso-position-vertical-relative:text;mso-width-percent:0;mso-height-percent:0;mso-width-relative:margin;mso-height-relative:margin" o:gfxdata="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" adj="27134" strokecolor="#5b9bd5 [3204]" strokeweight=".5pt">
                 <v:stroke endarrow="block"/>
                 <w10:wrap anchorx="margin"/>
               </v:shape>
@@ -1985,7 +1979,7 @@
         <mc:AlternateContent>
           <mc:Choice Requires="wps">
             <w:drawing>
-              <wp:anchor distT="0" distB="0" distL="114300" distR="114300" simplePos="0" relativeHeight="251669504" behindDoc="0" locked="0" layoutInCell="1" allowOverlap="1" wp14:anchorId="0F68D492" wp14:editId="43AF8D93">
+              <wp:anchor distT="0" distB="0" distL="114300" distR="114300" simplePos="0" relativeHeight="251669504" behindDoc="0" locked="0" layoutInCell="1" allowOverlap="1" wp14:anchorId="55CFE7C8" wp14:editId="23FBD3FA">
                 <wp:simplePos x="0" y="0"/>
                 <wp:positionH relativeFrom="column">
                   <wp:posOffset>2948940</wp:posOffset>
@@ -2043,9 +2037,9 @@
               </wp:anchor>
             </w:drawing>
           </mc:Choice>
-          <mc:Fallback xmlns:w16se="http://schemas.microsoft.com/office/word/2015/wordml/symex" xmlns:cx="http://schemas.microsoft.com/office/drawing/2014/chartex">
+          <mc:Fallback>
             <w:pict>
-              <v:shape w14:anchorId="1EBA733F" id="肘形连接符 24" o:spid="_x0000_s1026" type="#_x0000_t34" style="position:absolute;left:0;text-align:left;margin-left:232.2pt;margin-top:278.4pt;width:51.6pt;height:138pt;flip:x;z-index:251669504;visibility:visible;mso-wrap-style:square;mso-width-percent:0;mso-height-percent:0;mso-wrap-distance-left:9pt;mso-wrap-distance-top:0;mso-wrap-distance-right:9pt;mso-wrap-distance-bottom:0;mso-position-horizontal:absolute;mso-position-horizontal-relative:text;mso-position-vertical:absolute;mso-position-vertical-relative:text;mso-width-percent:0;mso-height-percent:0;mso-width-relative:margin;mso-height-relative:margin" o:gfxdata="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" adj="-47127" strokecolor="#5b9bd5 [3204]" strokeweight=".5pt">
+              <v:shape id="肘形连接符 24" o:spid="_x0000_s1026" type="#_x0000_t34" style="position:absolute;left:0;text-align:left;margin-left:232.2pt;margin-top:278.4pt;width:51.6pt;height:138pt;flip:x;z-index:251669504;visibility:visible;mso-wrap-style:square;mso-width-percent:0;mso-height-percent:0;mso-wrap-distance-left:9pt;mso-wrap-distance-top:0;mso-wrap-distance-right:9pt;mso-wrap-distance-bottom:0;mso-position-horizontal:absolute;mso-position-horizontal-relative:text;mso-position-vertical:absolute;mso-position-vertical-relative:text;mso-width-percent:0;mso-height-percent:0;mso-width-relative:margin;mso-height-relative:margin" o:gfxdata="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" adj="-47127" strokecolor="#5b9bd5 [3204]" strokeweight=".5pt">
                 <v:stroke endarrow="block"/>
               </v:shape>
             </w:pict>
@@ -2062,7 +2056,7 @@
         <mc:AlternateContent>
           <mc:Choice Requires="wps">
             <w:drawing>
-              <wp:anchor distT="0" distB="0" distL="114300" distR="114300" simplePos="0" relativeHeight="251668480" behindDoc="0" locked="0" layoutInCell="1" allowOverlap="1" wp14:anchorId="40D72482" wp14:editId="18A05C7B">
+              <wp:anchor distT="0" distB="0" distL="114300" distR="114300" simplePos="0" relativeHeight="251668480" behindDoc="0" locked="0" layoutInCell="1" allowOverlap="1" wp14:anchorId="0EFFDC04" wp14:editId="08A82FCB">
                 <wp:simplePos x="0" y="0"/>
                 <wp:positionH relativeFrom="column">
                   <wp:posOffset>2125980</wp:posOffset>
@@ -2112,9 +2106,9 @@
               </wp:anchor>
             </w:drawing>
           </mc:Choice>
-          <mc:Fallback xmlns:w16se="http://schemas.microsoft.com/office/word/2015/wordml/symex" xmlns:cx="http://schemas.microsoft.com/office/drawing/2014/chartex">
+          <mc:Fallback>
             <w:pict>
-              <v:shape w14:anchorId="01D7B135" id="直接箭头连接符 23" o:spid="_x0000_s1026" type="#_x0000_t32" style="position:absolute;left:0;text-align:left;margin-left:167.4pt;margin-top:283.8pt;width:105.6pt;height:64.8pt;z-index:251668480;visibility:visible;mso-wrap-style:square;mso-wrap-distance-left:9pt;mso-wrap-distance-top:0;mso-wrap-distance-right:9pt;mso-wrap-distance-bottom:0;mso-position-horizontal:absolute;mso-position-horizontal-relative:text;mso-position-vertical:absolute;mso-position-vertical-relative:text" o:gfxdata="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" strokecolor="#5b9bd5 [3204]" strokeweight=".5pt">
+              <v:shape id="直接箭头连接符 23" o:spid="_x0000_s1026" type="#_x0000_t32" style="position:absolute;left:0;text-align:left;margin-left:167.4pt;margin-top:283.8pt;width:105.6pt;height:64.8pt;z-index:251668480;visibility:visible;mso-wrap-style:square;mso-wrap-distance-left:9pt;mso-wrap-distance-top:0;mso-wrap-distance-right:9pt;mso-wrap-distance-bottom:0;mso-position-horizontal:absolute;mso-position-horizontal-relative:text;mso-position-vertical:absolute;mso-position-vertical-relative:text" o:gfxdata="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" strokecolor="#5b9bd5 [3204]" strokeweight=".5pt">
                 <v:stroke endarrow="block" joinstyle="miter"/>
               </v:shape>
             </w:pict>
@@ -2129,7 +2123,7 @@
           <w:szCs w:val="28"/>
         </w:rPr>
         <w:drawing>
-          <wp:inline distT="0" distB="0" distL="0" distR="0" wp14:anchorId="5B089893" wp14:editId="73D21A96">
+          <wp:inline distT="0" distB="0" distL="0" distR="0" wp14:anchorId="373E23E9" wp14:editId="65F47F14">
             <wp:extent cx="2463800" cy="3937000"/>
             <wp:effectExtent l="0" t="0" r="0" b="6350"/>
             <wp:docPr id="20" name="图片 20"/>
@@ -2144,7 +2138,7 @@
                     <pic:cNvPicPr/>
                   </pic:nvPicPr>
                   <pic:blipFill>
-                    <a:blip r:embed="rId10">
+                    <a:blip r:embed="rId11">
                       <a:extLst>
                         <a:ext uri="{28A0092B-C50C-407E-A947-70E740481C1C}">
                           <a14:useLocalDpi xmlns:a14="http://schemas.microsoft.com/office/drawing/2010/main" val="0"/>
@@ -2335,7 +2329,6 @@
           <w:sz w:val="28"/>
           <w:szCs w:val="28"/>
         </w:rPr>
-        <w:lastRenderedPageBreak/>
         <w:t>垃圾桶中Tip按照删除时间先后排序</w:t>
       </w:r>
     </w:p>
@@ -2393,12 +2386,49 @@
         <w:pStyle w:val="1"/>
         <w:ind w:firstLineChars="200" w:firstLine="560"/>
         <w:rPr>
+          <w:rFonts w:ascii="Microsoft Sans Serif" w:hAnsi="Microsoft Sans Serif" w:cs="Microsoft Sans Serif" w:hint="eastAsia"/>
+          <w:color w:val="000000" w:themeColor="text1"/>
+          <w:sz w:val="28"/>
+          <w:szCs w:val="28"/>
+        </w:rPr>
+      </w:pPr>
+      <w:r>
+        <w:rPr>
+          <w:rFonts w:ascii="Microsoft Sans Serif" w:hAnsi="Microsoft Sans Serif" w:cs="Microsoft Sans Serif" w:hint="eastAsia"/>
+          <w:color w:val="000000" w:themeColor="text1"/>
+          <w:sz w:val="28"/>
+          <w:szCs w:val="28"/>
+        </w:rPr>
+        <w:lastRenderedPageBreak/>
+        <w:t>四、</w:t>
+      </w:r>
+      <w:r>
+        <w:rPr>
+          <w:rFonts w:ascii="Microsoft Sans Serif" w:hAnsi="Microsoft Sans Serif" w:cs="Microsoft Sans Serif" w:hint="eastAsia"/>
+          <w:color w:val="000000" w:themeColor="text1"/>
+          <w:sz w:val="28"/>
+          <w:szCs w:val="28"/>
+        </w:rPr>
+        <w:t>内容提要</w:t>
+      </w:r>
+      <w:r>
+        <w:rPr>
+          <w:rFonts w:ascii="Microsoft Sans Serif" w:hAnsi="Microsoft Sans Serif" w:cs="Microsoft Sans Serif" w:hint="eastAsia"/>
+          <w:color w:val="000000" w:themeColor="text1"/>
+          <w:sz w:val="28"/>
+          <w:szCs w:val="28"/>
+        </w:rPr>
+        <w:t>(</w:t>
+      </w:r>
+      <w:r>
+        <w:rPr>
           <w:rFonts w:ascii="Microsoft Sans Serif" w:hAnsi="Microsoft Sans Serif" w:cs="Microsoft Sans Serif"/>
           <w:color w:val="000000" w:themeColor="text1"/>
           <w:sz w:val="28"/>
           <w:szCs w:val="28"/>
         </w:rPr>
-      </w:pPr>
+        <w:t>The executive summary</w:t>
+      </w:r>
       <w:r>
         <w:rPr>
           <w:rFonts w:ascii="Microsoft Sans Serif" w:hAnsi="Microsoft Sans Serif" w:cs="Microsoft Sans Serif" w:hint="eastAsia"/>
@@ -2406,35 +2436,66 @@
           <w:sz w:val="28"/>
           <w:szCs w:val="28"/>
         </w:rPr>
-        <w:t>四、可行性研究</w:t>
-      </w:r>
-      <w:r>
-        <w:rPr>
-          <w:rFonts w:ascii="Microsoft Sans Serif" w:hAnsi="Microsoft Sans Serif" w:cs="Microsoft Sans Serif" w:hint="eastAsia"/>
-          <w:color w:val="000000" w:themeColor="text1"/>
-          <w:sz w:val="28"/>
-          <w:szCs w:val="28"/>
-        </w:rPr>
-        <w:t>(</w:t>
-      </w:r>
-      <w:r>
-        <w:rPr>
-          <w:rFonts w:ascii="Microsoft Sans Serif" w:hAnsi="Microsoft Sans Serif" w:cs="Microsoft Sans Serif"/>
-          <w:color w:val="000000" w:themeColor="text1"/>
-          <w:sz w:val="28"/>
-          <w:szCs w:val="28"/>
-        </w:rPr>
-        <w:t>The executive summary</w:t>
-      </w:r>
-      <w:r>
-        <w:rPr>
-          <w:rFonts w:ascii="Microsoft Sans Serif" w:hAnsi="Microsoft Sans Serif" w:cs="Microsoft Sans Serif" w:hint="eastAsia"/>
-          <w:color w:val="000000" w:themeColor="text1"/>
-          <w:sz w:val="28"/>
-          <w:szCs w:val="28"/>
-        </w:rPr>
         <w:t>)</w:t>
       </w:r>
+    </w:p>
+    <w:p>
+      <w:pPr>
+        <w:rPr>
+          <w:rFonts w:asciiTheme="minorEastAsia" w:hAnsiTheme="minorEastAsia" w:hint="eastAsia"/>
+        </w:rPr>
+      </w:pPr>
+      <w:r>
+        <w:rPr>
+          <w:rFonts w:hint="eastAsia"/>
+        </w:rPr>
+        <w:t xml:space="preserve">         </w:t>
+      </w:r>
+      <w:r>
+        <w:rPr>
+          <w:rFonts w:asciiTheme="minorEastAsia" w:hAnsiTheme="minorEastAsia" w:hint="eastAsia"/>
+        </w:rPr>
+        <w:t>本文</w:t>
+      </w:r>
+      <w:r>
+        <w:rPr>
+          <w:rFonts w:asciiTheme="minorEastAsia" w:hAnsiTheme="minorEastAsia" w:hint="eastAsia"/>
+        </w:rPr>
+        <w:t>以市场上To-Do类产品的过于复杂为问题的研究起点，通过对市</w:t>
+      </w:r>
+      <w:r>
+        <w:rPr>
+          <w:rFonts w:asciiTheme="minorEastAsia" w:hAnsiTheme="minorEastAsia" w:hint="eastAsia"/>
+        </w:rPr>
+        <w:t>场的调研，确定该类产品过于复杂的问题。</w:t>
+      </w:r>
+      <w:r>
+        <w:rPr>
+          <w:rFonts w:asciiTheme="minorEastAsia" w:hAnsiTheme="minorEastAsia" w:hint="eastAsia"/>
+        </w:rPr>
+        <w:t>对问题进行分析将产品定位于简洁的To-Do应用</w:t>
+      </w:r>
+      <w:r>
+        <w:rPr>
+          <w:rFonts w:asciiTheme="minorEastAsia" w:hAnsiTheme="minorEastAsia" w:hint="eastAsia"/>
+        </w:rPr>
+        <w:t>，明确要解决的问题，目标市场，对所做产品在To-Do类产品中成功机会的估算以及竞品分析和营销手段。（第三部分建议书内容类似于MRD）评估出产品的可</w:t>
+      </w:r>
+      <w:r>
+        <w:rPr>
+          <w:rFonts w:asciiTheme="minorEastAsia" w:hAnsiTheme="minorEastAsia" w:hint="eastAsia"/>
+        </w:rPr>
+        <w:t>行性较高，进一步探索用户需求，将用户需求转化为产品需求，明确需求场景，具体内容，重要性。根据需求，设计出项目的原型，产生项目的流程图和总体要求。最后明确项目预算，组织信息和意见等。</w:t>
+      </w:r>
+      <w:bookmarkStart w:id="0" w:name="_GoBack"/>
+      <w:bookmarkEnd w:id="0"/>
+    </w:p>
+    <w:p>
+      <w:pPr>
+        <w:rPr>
+          <w:rFonts w:hint="eastAsia"/>
+        </w:rPr>
+      </w:pPr>
     </w:p>
     <w:p>
       <w:pPr>
@@ -2532,12 +2593,14 @@
         </w:rPr>
         <w:t>类</w:t>
       </w:r>
+      <w:proofErr w:type="spellStart"/>
       <w:r>
         <w:rPr>
           <w:rFonts w:asciiTheme="majorEastAsia" w:eastAsia="宋体" w:hAnsiTheme="majorEastAsia" w:hint="eastAsia"/>
         </w:rPr>
         <w:t>WebApp</w:t>
       </w:r>
+      <w:proofErr w:type="spellEnd"/>
       <w:r>
         <w:rPr>
           <w:rFonts w:asciiTheme="majorEastAsia" w:eastAsia="宋体" w:hAnsiTheme="majorEastAsia" w:hint="eastAsia"/>
@@ -2595,12 +2658,14 @@
         </w:rPr>
         <w:t>类</w:t>
       </w:r>
+      <w:proofErr w:type="spellStart"/>
       <w:r>
         <w:rPr>
           <w:rFonts w:asciiTheme="majorEastAsia" w:eastAsia="宋体" w:hAnsiTheme="majorEastAsia" w:hint="eastAsia"/>
         </w:rPr>
         <w:t>WebApp</w:t>
       </w:r>
+      <w:proofErr w:type="spellEnd"/>
       <w:r>
         <w:rPr>
           <w:rFonts w:asciiTheme="majorEastAsia" w:eastAsia="宋体" w:hAnsiTheme="majorEastAsia" w:hint="eastAsia"/>
@@ -2793,7 +2858,6 @@
           <w:sz w:val="28"/>
           <w:szCs w:val="28"/>
         </w:rPr>
-        <w:lastRenderedPageBreak/>
         <w:t>九、意见书</w:t>
       </w:r>
       <w:r>
@@ -3037,7 +3101,11 @@
         <w:t>，</w:t>
       </w:r>
       <w:r>
-        <w:t>而是专注于</w:t>
+        <w:t>而是专</w:t>
+      </w:r>
+      <w:r>
+        <w:lastRenderedPageBreak/>
+        <w:t>注于</w:t>
       </w:r>
       <w:r>
         <w:rPr>
@@ -3061,93 +3129,90 @@
     <w:p>
       <w:pPr>
         <w:ind w:firstLineChars="200" w:firstLine="480"/>
+      </w:pPr>
+      <w:r>
         <w:rPr>
           <w:rFonts w:hint="eastAsia"/>
         </w:rPr>
-      </w:pPr>
+        <w:t>凭借项目</w:t>
+      </w:r>
+      <w:r>
+        <w:t>小组目前所掌握的</w:t>
+      </w:r>
       <w:r>
         <w:rPr>
           <w:rFonts w:hint="eastAsia"/>
         </w:rPr>
-        <w:t>凭借项目</w:t>
-      </w:r>
-      <w:r>
-        <w:t>小组目前所掌握的</w:t>
+        <w:t>Web</w:t>
+      </w:r>
+      <w:r>
+        <w:t>开发技术</w:t>
       </w:r>
       <w:r>
         <w:rPr>
           <w:rFonts w:hint="eastAsia"/>
         </w:rPr>
-        <w:t>Web</w:t>
-      </w:r>
-      <w:r>
-        <w:t>开发技术</w:t>
+        <w:t>以及</w:t>
+      </w:r>
+      <w:r>
+        <w:t>现有的资源，</w:t>
       </w:r>
       <w:r>
         <w:rPr>
           <w:rFonts w:hint="eastAsia"/>
         </w:rPr>
-        <w:t>以及</w:t>
-      </w:r>
-      <w:r>
-        <w:t>现有的资源，</w:t>
+        <w:t>足以</w:t>
+      </w:r>
+      <w:r>
+        <w:t>开发出满足以上功能以及</w:t>
       </w:r>
       <w:r>
         <w:rPr>
           <w:rFonts w:hint="eastAsia"/>
         </w:rPr>
-        <w:t>足以</w:t>
-      </w:r>
-      <w:r>
-        <w:t>开发出满足以上功能以及</w:t>
+        <w:t>满足</w:t>
+      </w:r>
+      <w:r>
+        <w:t>用户</w:t>
       </w:r>
       <w:r>
         <w:rPr>
           <w:rFonts w:hint="eastAsia"/>
         </w:rPr>
-        <w:t>满足</w:t>
-      </w:r>
-      <w:r>
-        <w:t>用户</w:t>
+        <w:t>需</w:t>
+      </w:r>
+      <w:r>
+        <w:t>求的</w:t>
       </w:r>
       <w:r>
         <w:rPr>
           <w:rFonts w:hint="eastAsia"/>
         </w:rPr>
-        <w:t>需</w:t>
-      </w:r>
-      <w:r>
-        <w:t>求的</w:t>
+        <w:t>T</w:t>
+      </w:r>
+      <w:r>
+        <w:t>o-Do</w:t>
       </w:r>
       <w:r>
         <w:rPr>
           <w:rFonts w:hint="eastAsia"/>
         </w:rPr>
-        <w:t>T</w:t>
-      </w:r>
-      <w:r>
-        <w:t>o-Do</w:t>
-      </w:r>
+        <w:t>类</w:t>
+      </w:r>
+      <w:proofErr w:type="spellStart"/>
       <w:r>
         <w:rPr>
           <w:rFonts w:hint="eastAsia"/>
         </w:rPr>
-        <w:t>类</w:t>
+        <w:t>W</w:t>
       </w:r>
       <w:r>
         <w:rPr>
           <w:rFonts w:hint="eastAsia"/>
         </w:rPr>
-        <w:t>W</w:t>
-      </w:r>
-      <w:r>
-        <w:rPr>
-          <w:rFonts w:hint="eastAsia"/>
-        </w:rPr>
         <w:t>ebApp</w:t>
       </w:r>
-      <w:bookmarkStart w:id="0" w:name="_GoBack"/>
-      <w:bookmarkEnd w:id="0"/>
+      <w:proofErr w:type="spellEnd"/>
       <w:r>
         <w:rPr>
           <w:rFonts w:hint="eastAsia"/>
@@ -3157,13 +3222,7 @@
     </w:p>
     <w:p/>
     <w:p/>
-    <w:p>
-      <w:pPr>
-        <w:rPr>
-          <w:rFonts w:hint="eastAsia"/>
-        </w:rPr>
-      </w:pPr>
-    </w:p>
+    <w:p/>
     <w:sectPr>
       <w:pgSz w:w="11900" w:h="16840"/>
       <w:pgMar w:top="1440" w:right="1440" w:bottom="1440" w:left="1440" w:header="708" w:footer="708" w:gutter="0"/>
@@ -3175,7 +3234,7 @@
 </file>
 
 <file path=word/endnotes.xml><?xml version="1.0" encoding="utf-8"?>
-<w:endnotes xmlns:wpc="http://schemas.microsoft.com/office/word/2010/wordprocessingCanvas" xmlns:mc="http://schemas.openxmlformats.org/markup-compatibility/2006" xmlns:o="urn:schemas-microsoft-com:office:office" xmlns:r="http://schemas.openxmlformats.org/officeDocument/2006/relationships" xmlns:m="http://schemas.openxmlformats.org/officeDocument/2006/math" xmlns:v="urn:schemas-microsoft-com:vml" xmlns:wp14="http://schemas.microsoft.com/office/word/2010/wordprocessingDrawing" xmlns:wp="http://schemas.openxmlformats.org/drawingml/2006/wordprocessingDrawing" xmlns:w10="urn:schemas-microsoft-com:office:word" xmlns:w="http://schemas.openxmlformats.org/wordprocessingml/2006/main" xmlns:w14="http://schemas.microsoft.com/office/word/2010/wordml" xmlns:w15="http://schemas.microsoft.com/office/word/2012/wordml" xmlns:wpg="http://schemas.microsoft.com/office/word/2010/wordprocessingGroup" xmlns:wpi="http://schemas.microsoft.com/office/word/2010/wordprocessingInk" xmlns:wne="http://schemas.microsoft.com/office/word/2006/wordml" xmlns:wps="http://schemas.microsoft.com/office/word/2010/wordprocessingShape" mc:Ignorable="w14 w15 wp14">
+<w:endnotes xmlns:wpc="http://schemas.microsoft.com/office/word/2010/wordprocessingCanvas" xmlns:mo="http://schemas.microsoft.com/office/mac/office/2008/main" xmlns:mc="http://schemas.openxmlformats.org/markup-compatibility/2006" xmlns:mv="urn:schemas-microsoft-com:mac:vml" xmlns:o="urn:schemas-microsoft-com:office:office" xmlns:r="http://schemas.openxmlformats.org/officeDocument/2006/relationships" xmlns:m="http://schemas.openxmlformats.org/officeDocument/2006/math" xmlns:v="urn:schemas-microsoft-com:vml" xmlns:wp14="http://schemas.microsoft.com/office/word/2010/wordprocessingDrawing" xmlns:wp="http://schemas.openxmlformats.org/drawingml/2006/wordprocessingDrawing" xmlns:w10="urn:schemas-microsoft-com:office:word" xmlns:w="http://schemas.openxmlformats.org/wordprocessingml/2006/main" xmlns:w14="http://schemas.microsoft.com/office/word/2010/wordml" xmlns:wpg="http://schemas.microsoft.com/office/word/2010/wordprocessingGroup" xmlns:wpi="http://schemas.microsoft.com/office/word/2010/wordprocessingInk" xmlns:wne="http://schemas.microsoft.com/office/word/2006/wordml" xmlns:wps="http://schemas.microsoft.com/office/word/2010/wordprocessingShape" mc:Ignorable="w14 wp14">
   <w:endnote w:type="separator" w:id="-1">
     <w:p>
       <w:r>
@@ -3194,7 +3253,7 @@
 </file>
 
 <file path=word/footnotes.xml><?xml version="1.0" encoding="utf-8"?>
-<w:footnotes xmlns:wpc="http://schemas.microsoft.com/office/word/2010/wordprocessingCanvas" xmlns:mc="http://schemas.openxmlformats.org/markup-compatibility/2006" xmlns:o="urn:schemas-microsoft-com:office:office" xmlns:r="http://schemas.openxmlformats.org/officeDocument/2006/relationships" xmlns:m="http://schemas.openxmlformats.org/officeDocument/2006/math" xmlns:v="urn:schemas-microsoft-com:vml" xmlns:wp14="http://schemas.microsoft.com/office/word/2010/wordprocessingDrawing" xmlns:wp="http://schemas.openxmlformats.org/drawingml/2006/wordprocessingDrawing" xmlns:w10="urn:schemas-microsoft-com:office:word" xmlns:w="http://schemas.openxmlformats.org/wordprocessingml/2006/main" xmlns:w14="http://schemas.microsoft.com/office/word/2010/wordml" xmlns:w15="http://schemas.microsoft.com/office/word/2012/wordml" xmlns:wpg="http://schemas.microsoft.com/office/word/2010/wordprocessingGroup" xmlns:wpi="http://schemas.microsoft.com/office/word/2010/wordprocessingInk" xmlns:wne="http://schemas.microsoft.com/office/word/2006/wordml" xmlns:wps="http://schemas.microsoft.com/office/word/2010/wordprocessingShape" mc:Ignorable="w14 w15 wp14">
+<w:footnotes xmlns:wpc="http://schemas.microsoft.com/office/word/2010/wordprocessingCanvas" xmlns:mo="http://schemas.microsoft.com/office/mac/office/2008/main" xmlns:mc="http://schemas.openxmlformats.org/markup-compatibility/2006" xmlns:mv="urn:schemas-microsoft-com:mac:vml" xmlns:o="urn:schemas-microsoft-com:office:office" xmlns:r="http://schemas.openxmlformats.org/officeDocument/2006/relationships" xmlns:m="http://schemas.openxmlformats.org/officeDocument/2006/math" xmlns:v="urn:schemas-microsoft-com:vml" xmlns:wp14="http://schemas.microsoft.com/office/word/2010/wordprocessingDrawing" xmlns:wp="http://schemas.openxmlformats.org/drawingml/2006/wordprocessingDrawing" xmlns:w10="urn:schemas-microsoft-com:office:word" xmlns:w="http://schemas.openxmlformats.org/wordprocessingml/2006/main" xmlns:w14="http://schemas.microsoft.com/office/word/2010/wordml" xmlns:wpg="http://schemas.microsoft.com/office/word/2010/wordprocessingGroup" xmlns:wpi="http://schemas.microsoft.com/office/word/2010/wordprocessingInk" xmlns:wne="http://schemas.microsoft.com/office/word/2006/wordml" xmlns:wps="http://schemas.microsoft.com/office/word/2010/wordprocessingShape" mc:Ignorable="w14 wp14">
   <w:footnote w:type="separator" w:id="-1">
     <w:p>
       <w:r>
@@ -3213,7 +3272,7 @@
 </file>
 
 <file path=word/styles.xml><?xml version="1.0" encoding="utf-8"?>
-<w:styles xmlns:mc="http://schemas.openxmlformats.org/markup-compatibility/2006" xmlns:r="http://schemas.openxmlformats.org/officeDocument/2006/relationships" xmlns:w="http://schemas.openxmlformats.org/wordprocessingml/2006/main" xmlns:w14="http://schemas.microsoft.com/office/word/2010/wordml" xmlns:w15="http://schemas.microsoft.com/office/word/2012/wordml" mc:Ignorable="w14 w15">
+<w:styles xmlns:mc="http://schemas.openxmlformats.org/markup-compatibility/2006" xmlns:r="http://schemas.openxmlformats.org/officeDocument/2006/relationships" xmlns:w="http://schemas.openxmlformats.org/wordprocessingml/2006/main" xmlns:w14="http://schemas.microsoft.com/office/word/2010/wordml" mc:Ignorable="w14">
   <w:docDefaults>
     <w:rPrDefault>
       <w:rPr>
@@ -3223,375 +3282,154 @@
     </w:rPrDefault>
     <w:pPrDefault/>
   </w:docDefaults>
-  <w:latentStyles w:defLockedState="0" w:defUIPriority="99" w:defSemiHidden="0" w:defUnhideWhenUsed="0" w:defQFormat="0" w:count="371">
-    <w:lsdException w:name="Normal" w:uiPriority="0" w:qFormat="1"/>
-    <w:lsdException w:name="heading 1" w:uiPriority="9" w:qFormat="1"/>
-    <w:lsdException w:name="heading 2" w:semiHidden="1" w:uiPriority="9" w:unhideWhenUsed="1" w:qFormat="1"/>
-    <w:lsdException w:name="heading 3" w:semiHidden="1" w:uiPriority="9" w:unhideWhenUsed="1" w:qFormat="1"/>
-    <w:lsdException w:name="heading 4" w:semiHidden="1" w:uiPriority="9" w:unhideWhenUsed="1" w:qFormat="1"/>
-    <w:lsdException w:name="heading 5" w:semiHidden="1" w:uiPriority="9" w:unhideWhenUsed="1" w:qFormat="1"/>
-    <w:lsdException w:name="heading 6" w:semiHidden="1" w:uiPriority="9" w:unhideWhenUsed="1" w:qFormat="1"/>
-    <w:lsdException w:name="heading 7" w:semiHidden="1" w:uiPriority="9" w:unhideWhenUsed="1" w:qFormat="1"/>
-    <w:lsdException w:name="heading 8" w:semiHidden="1" w:uiPriority="9" w:unhideWhenUsed="1" w:qFormat="1"/>
-    <w:lsdException w:name="heading 9" w:semiHidden="1" w:uiPriority="9" w:unhideWhenUsed="1" w:qFormat="1"/>
-    <w:lsdException w:name="index 1" w:semiHidden="1" w:unhideWhenUsed="1"/>
-    <w:lsdException w:name="index 2" w:semiHidden="1" w:unhideWhenUsed="1"/>
-    <w:lsdException w:name="index 3" w:semiHidden="1" w:unhideWhenUsed="1"/>
-    <w:lsdException w:name="index 4" w:semiHidden="1" w:unhideWhenUsed="1"/>
-    <w:lsdException w:name="index 5" w:semiHidden="1" w:unhideWhenUsed="1"/>
-    <w:lsdException w:name="index 6" w:semiHidden="1" w:unhideWhenUsed="1"/>
-    <w:lsdException w:name="index 7" w:semiHidden="1" w:unhideWhenUsed="1"/>
-    <w:lsdException w:name="index 8" w:semiHidden="1" w:unhideWhenUsed="1"/>
-    <w:lsdException w:name="index 9" w:semiHidden="1" w:unhideWhenUsed="1"/>
-    <w:lsdException w:name="toc 1" w:semiHidden="1" w:uiPriority="39" w:unhideWhenUsed="1"/>
-    <w:lsdException w:name="toc 2" w:semiHidden="1" w:uiPriority="39" w:unhideWhenUsed="1"/>
-    <w:lsdException w:name="toc 3" w:semiHidden="1" w:uiPriority="39" w:unhideWhenUsed="1"/>
-    <w:lsdException w:name="toc 4" w:semiHidden="1" w:uiPriority="39" w:unhideWhenUsed="1"/>
-    <w:lsdException w:name="toc 5" w:semiHidden="1" w:uiPriority="39" w:unhideWhenUsed="1"/>
-    <w:lsdException w:name="toc 6" w:semiHidden="1" w:uiPriority="39" w:unhideWhenUsed="1"/>
-    <w:lsdException w:name="toc 7" w:semiHidden="1" w:uiPriority="39" w:unhideWhenUsed="1"/>
-    <w:lsdException w:name="toc 8" w:semiHidden="1" w:uiPriority="39" w:unhideWhenUsed="1"/>
-    <w:lsdException w:name="toc 9" w:semiHidden="1" w:uiPriority="39" w:unhideWhenUsed="1"/>
-    <w:lsdException w:name="Normal Indent" w:semiHidden="1" w:unhideWhenUsed="1"/>
-    <w:lsdException w:name="footnote text" w:semiHidden="1" w:unhideWhenUsed="1"/>
-    <w:lsdException w:name="annotation text" w:semiHidden="1" w:unhideWhenUsed="1"/>
-    <w:lsdException w:name="header" w:semiHidden="1" w:unhideWhenUsed="1"/>
-    <w:lsdException w:name="footer" w:semiHidden="1" w:unhideWhenUsed="1"/>
-    <w:lsdException w:name="index heading" w:semiHidden="1" w:unhideWhenUsed="1"/>
-    <w:lsdException w:name="caption" w:semiHidden="1" w:uiPriority="35" w:unhideWhenUsed="1" w:qFormat="1"/>
-    <w:lsdException w:name="table of figures" w:semiHidden="1" w:unhideWhenUsed="1"/>
-    <w:lsdException w:name="envelope address" w:semiHidden="1" w:unhideWhenUsed="1"/>
-    <w:lsdException w:name="envelope return" w:semiHidden="1" w:unhideWhenUsed="1"/>
-    <w:lsdException w:name="footnote reference" w:semiHidden="1" w:unhideWhenUsed="1"/>
-    <w:lsdException w:name="annotation reference" w:semiHidden="1" w:unhideWhenUsed="1"/>
-    <w:lsdException w:name="line number" w:semiHidden="1" w:unhideWhenUsed="1"/>
-    <w:lsdException w:name="page number" w:semiHidden="1" w:unhideWhenUsed="1"/>
-    <w:lsdException w:name="endnote reference" w:semiHidden="1" w:unhideWhenUsed="1"/>
-    <w:lsdException w:name="endnote text" w:semiHidden="1" w:unhideWhenUsed="1"/>
-    <w:lsdException w:name="table of authorities" w:semiHidden="1" w:unhideWhenUsed="1"/>
-    <w:lsdException w:name="macro" w:semiHidden="1" w:unhideWhenUsed="1"/>
-    <w:lsdException w:name="toa heading" w:semiHidden="1" w:unhideWhenUsed="1"/>
-    <w:lsdException w:name="List" w:semiHidden="1" w:unhideWhenUsed="1"/>
-    <w:lsdException w:name="List Bullet" w:semiHidden="1" w:unhideWhenUsed="1"/>
-    <w:lsdException w:name="List Number" w:semiHidden="1" w:unhideWhenUsed="1"/>
-    <w:lsdException w:name="List 2" w:semiHidden="1" w:unhideWhenUsed="1"/>
-    <w:lsdException w:name="List 3" w:semiHidden="1" w:unhideWhenUsed="1"/>
-    <w:lsdException w:name="List 4" w:semiHidden="1" w:unhideWhenUsed="1"/>
-    <w:lsdException w:name="List 5" w:semiHidden="1" w:unhideWhenUsed="1"/>
-    <w:lsdException w:name="List Bullet 2" w:semiHidden="1" w:unhideWhenUsed="1"/>
-    <w:lsdException w:name="List Bullet 3" w:semiHidden="1" w:unhideWhenUsed="1"/>
-    <w:lsdException w:name="List Bullet 4" w:semiHidden="1" w:unhideWhenUsed="1"/>
-    <w:lsdException w:name="List Bullet 5" w:semiHidden="1" w:unhideWhenUsed="1"/>
-    <w:lsdException w:name="List Number 2" w:semiHidden="1" w:unhideWhenUsed="1"/>
-    <w:lsdException w:name="List Number 3" w:semiHidden="1" w:unhideWhenUsed="1"/>
-    <w:lsdException w:name="List Number 4" w:semiHidden="1" w:unhideWhenUsed="1"/>
-    <w:lsdException w:name="List Number 5" w:semiHidden="1" w:unhideWhenUsed="1"/>
-    <w:lsdException w:name="Title" w:uiPriority="10" w:qFormat="1"/>
-    <w:lsdException w:name="Closing" w:semiHidden="1" w:unhideWhenUsed="1"/>
-    <w:lsdException w:name="Signature" w:semiHidden="1" w:unhideWhenUsed="1"/>
-    <w:lsdException w:name="Default Paragraph Font" w:uiPriority="1" w:unhideWhenUsed="1"/>
-    <w:lsdException w:name="Body Text" w:semiHidden="1" w:unhideWhenUsed="1"/>
-    <w:lsdException w:name="Body Text Indent" w:semiHidden="1" w:unhideWhenUsed="1"/>
-    <w:lsdException w:name="List Continue" w:semiHidden="1" w:unhideWhenUsed="1"/>
-    <w:lsdException w:name="List Continue 2" w:semiHidden="1" w:unhideWhenUsed="1"/>
-    <w:lsdException w:name="List Continue 3" w:semiHidden="1" w:unhideWhenUsed="1"/>
-    <w:lsdException w:name="List Continue 4" w:semiHidden="1" w:unhideWhenUsed="1"/>
-    <w:lsdException w:name="List Continue 5" w:semiHidden="1" w:unhideWhenUsed="1"/>
-    <w:lsdException w:name="Message Header" w:semiHidden="1" w:unhideWhenUsed="1"/>
-    <w:lsdException w:name="Subtitle" w:uiPriority="11" w:qFormat="1"/>
-    <w:lsdException w:name="Salutation" w:semiHidden="1" w:unhideWhenUsed="1"/>
-    <w:lsdException w:name="Date" w:semiHidden="1" w:unhideWhenUsed="1"/>
-    <w:lsdException w:name="Body Text First Indent" w:semiHidden="1" w:unhideWhenUsed="1"/>
-    <w:lsdException w:name="Body Text First Indent 2" w:semiHidden="1" w:unhideWhenUsed="1"/>
-    <w:lsdException w:name="Note Heading" w:semiHidden="1" w:unhideWhenUsed="1"/>
-    <w:lsdException w:name="Body Text 2" w:semiHidden="1" w:unhideWhenUsed="1"/>
-    <w:lsdException w:name="Body Text 3" w:semiHidden="1" w:unhideWhenUsed="1"/>
-    <w:lsdException w:name="Body Text Indent 2" w:semiHidden="1" w:unhideWhenUsed="1"/>
-    <w:lsdException w:name="Body Text Indent 3" w:semiHidden="1" w:unhideWhenUsed="1"/>
-    <w:lsdException w:name="Block Text" w:semiHidden="1" w:unhideWhenUsed="1"/>
-    <w:lsdException w:name="Hyperlink" w:semiHidden="1" w:unhideWhenUsed="1"/>
-    <w:lsdException w:name="FollowedHyperlink" w:semiHidden="1" w:unhideWhenUsed="1"/>
-    <w:lsdException w:name="Strong" w:uiPriority="22" w:qFormat="1"/>
-    <w:lsdException w:name="Emphasis" w:uiPriority="20" w:qFormat="1"/>
-    <w:lsdException w:name="Document Map" w:semiHidden="1" w:unhideWhenUsed="1"/>
-    <w:lsdException w:name="Plain Text" w:semiHidden="1" w:unhideWhenUsed="1"/>
-    <w:lsdException w:name="E-mail Signature" w:semiHidden="1" w:unhideWhenUsed="1"/>
-    <w:lsdException w:name="HTML Top of Form" w:semiHidden="1" w:unhideWhenUsed="1"/>
-    <w:lsdException w:name="HTML Bottom of Form" w:semiHidden="1" w:unhideWhenUsed="1"/>
-    <w:lsdException w:name="Normal (Web)" w:semiHidden="1" w:unhideWhenUsed="1"/>
-    <w:lsdException w:name="HTML Acronym" w:semiHidden="1" w:unhideWhenUsed="1"/>
-    <w:lsdException w:name="HTML Address" w:semiHidden="1" w:unhideWhenUsed="1"/>
-    <w:lsdException w:name="HTML Cite" w:semiHidden="1" w:unhideWhenUsed="1"/>
-    <w:lsdException w:name="HTML Code" w:semiHidden="1" w:unhideWhenUsed="1"/>
-    <w:lsdException w:name="HTML Definition" w:semiHidden="1" w:unhideWhenUsed="1"/>
-    <w:lsdException w:name="HTML Keyboard" w:semiHidden="1" w:unhideWhenUsed="1"/>
-    <w:lsdException w:name="HTML Preformatted" w:semiHidden="1" w:unhideWhenUsed="1"/>
-    <w:lsdException w:name="HTML Sample" w:semiHidden="1" w:unhideWhenUsed="1"/>
-    <w:lsdException w:name="HTML Typewriter" w:semiHidden="1" w:unhideWhenUsed="1"/>
-    <w:lsdException w:name="HTML Variable" w:semiHidden="1" w:unhideWhenUsed="1"/>
-    <w:lsdException w:name="Normal Table" w:semiHidden="1" w:unhideWhenUsed="1" w:qFormat="1"/>
-    <w:lsdException w:name="annotation subject" w:semiHidden="1" w:unhideWhenUsed="1"/>
-    <w:lsdException w:name="No List" w:semiHidden="1" w:unhideWhenUsed="1"/>
-    <w:lsdException w:name="Outline List 1" w:semiHidden="1" w:unhideWhenUsed="1"/>
-    <w:lsdException w:name="Outline List 2" w:semiHidden="1" w:unhideWhenUsed="1"/>
-    <w:lsdException w:name="Outline List 3" w:semiHidden="1" w:unhideWhenUsed="1"/>
-    <w:lsdException w:name="Table Simple 1" w:semiHidden="1" w:unhideWhenUsed="1"/>
-    <w:lsdException w:name="Table Simple 2" w:semiHidden="1" w:unhideWhenUsed="1"/>
-    <w:lsdException w:name="Table Simple 3" w:semiHidden="1" w:unhideWhenUsed="1"/>
-    <w:lsdException w:name="Table Classic 1" w:semiHidden="1" w:unhideWhenUsed="1"/>
-    <w:lsdException w:name="Table Classic 2" w:semiHidden="1" w:unhideWhenUsed="1"/>
-    <w:lsdException w:name="Table Classic 3" w:semiHidden="1" w:unhideWhenUsed="1"/>
-    <w:lsdException w:name="Table Classic 4" w:semiHidden="1" w:unhideWhenUsed="1"/>
-    <w:lsdException w:name="Table Colorful 1" w:semiHidden="1" w:unhideWhenUsed="1"/>
-    <w:lsdException w:name="Table Colorful 2" w:semiHidden="1" w:unhideWhenUsed="1"/>
-    <w:lsdException w:name="Table Colorful 3" w:semiHidden="1" w:unhideWhenUsed="1"/>
-    <w:lsdException w:name="Table Columns 1" w:semiHidden="1" w:unhideWhenUsed="1"/>
-    <w:lsdException w:name="Table Columns 2" w:semiHidden="1" w:unhideWhenUsed="1"/>
-    <w:lsdException w:name="Table Columns 3" w:semiHidden="1" w:unhideWhenUsed="1"/>
-    <w:lsdException w:name="Table Columns 4" w:semiHidden="1" w:unhideWhenUsed="1"/>
-    <w:lsdException w:name="Table Columns 5" w:semiHidden="1" w:unhideWhenUsed="1"/>
-    <w:lsdException w:name="Table Grid 1" w:semiHidden="1" w:unhideWhenUsed="1"/>
-    <w:lsdException w:name="Table Grid 2" w:semiHidden="1" w:unhideWhenUsed="1"/>
-    <w:lsdException w:name="Table Grid 3" w:semiHidden="1" w:unhideWhenUsed="1"/>
-    <w:lsdException w:name="Table Grid 4" w:semiHidden="1" w:unhideWhenUsed="1"/>
-    <w:lsdException w:name="Table Grid 5" w:semiHidden="1" w:unhideWhenUsed="1"/>
-    <w:lsdException w:name="Table Grid 6" w:semiHidden="1" w:unhideWhenUsed="1"/>
-    <w:lsdException w:name="Table Grid 7" w:semiHidden="1" w:unhideWhenUsed="1"/>
-    <w:lsdException w:name="Table Grid 8" w:semiHidden="1" w:unhideWhenUsed="1"/>
-    <w:lsdException w:name="Table List 1" w:semiHidden="1" w:unhideWhenUsed="1"/>
-    <w:lsdException w:name="Table List 2" w:semiHidden="1" w:unhideWhenUsed="1"/>
-    <w:lsdException w:name="Table List 3" w:semiHidden="1" w:unhideWhenUsed="1"/>
-    <w:lsdException w:name="Table List 4" w:semiHidden="1" w:unhideWhenUsed="1"/>
-    <w:lsdException w:name="Table List 5" w:semiHidden="1" w:unhideWhenUsed="1"/>
-    <w:lsdException w:name="Table List 6" w:semiHidden="1" w:unhideWhenUsed="1"/>
-    <w:lsdException w:name="Table List 7" w:semiHidden="1" w:unhideWhenUsed="1"/>
-    <w:lsdException w:name="Table List 8" w:semiHidden="1" w:unhideWhenUsed="1"/>
-    <w:lsdException w:name="Table 3D effects 1" w:semiHidden="1" w:unhideWhenUsed="1"/>
-    <w:lsdException w:name="Table 3D effects 2" w:semiHidden="1" w:unhideWhenUsed="1"/>
-    <w:lsdException w:name="Table 3D effects 3" w:semiHidden="1" w:unhideWhenUsed="1"/>
-    <w:lsdException w:name="Table Contemporary" w:semiHidden="1" w:unhideWhenUsed="1"/>
-    <w:lsdException w:name="Table Elegant" w:semiHidden="1" w:unhideWhenUsed="1"/>
-    <w:lsdException w:name="Table Professional" w:semiHidden="1" w:unhideWhenUsed="1"/>
-    <w:lsdException w:name="Table Subtle 1" w:semiHidden="1" w:unhideWhenUsed="1"/>
-    <w:lsdException w:name="Table Subtle 2" w:semiHidden="1" w:unhideWhenUsed="1"/>
-    <w:lsdException w:name="Table Web 1" w:semiHidden="1" w:unhideWhenUsed="1"/>
-    <w:lsdException w:name="Table Web 2" w:semiHidden="1" w:unhideWhenUsed="1"/>
-    <w:lsdException w:name="Table Web 3" w:semiHidden="1" w:unhideWhenUsed="1"/>
-    <w:lsdException w:name="Balloon Text" w:semiHidden="1" w:unhideWhenUsed="1"/>
-    <w:lsdException w:name="Table Grid" w:uiPriority="39"/>
-    <w:lsdException w:name="Table Theme" w:semiHidden="1" w:unhideWhenUsed="1"/>
-    <w:lsdException w:name="Placeholder Text" w:semiHidden="1"/>
-    <w:lsdException w:name="Light Shading" w:uiPriority="60"/>
-    <w:lsdException w:name="Light List" w:uiPriority="61"/>
-    <w:lsdException w:name="Light Grid" w:uiPriority="62"/>
-    <w:lsdException w:name="Medium Shading 1" w:uiPriority="63"/>
-    <w:lsdException w:name="Medium Shading 2" w:uiPriority="64"/>
-    <w:lsdException w:name="Medium List 1" w:uiPriority="65"/>
-    <w:lsdException w:name="Medium List 2" w:uiPriority="66"/>
-    <w:lsdException w:name="Medium Grid 1" w:uiPriority="67"/>
-    <w:lsdException w:name="Medium Grid 2" w:uiPriority="68"/>
-    <w:lsdException w:name="Medium Grid 3" w:uiPriority="69"/>
-    <w:lsdException w:name="Dark List" w:uiPriority="70"/>
-    <w:lsdException w:name="Colorful Shading" w:uiPriority="71"/>
-    <w:lsdException w:name="Colorful List" w:uiPriority="72"/>
-    <w:lsdException w:name="Colorful Grid" w:uiPriority="73"/>
-    <w:lsdException w:name="Light Shading Accent 1" w:uiPriority="60"/>
-    <w:lsdException w:name="Light List Accent 1" w:uiPriority="61"/>
-    <w:lsdException w:name="Light Grid Accent 1" w:uiPriority="62"/>
-    <w:lsdException w:name="Medium Shading 1 Accent 1" w:uiPriority="63"/>
-    <w:lsdException w:name="Medium Shading 2 Accent 1" w:uiPriority="64"/>
-    <w:lsdException w:name="Medium List 1 Accent 1" w:uiPriority="65"/>
-    <w:lsdException w:name="Revision" w:semiHidden="1"/>
-    <w:lsdException w:name="List Paragraph" w:uiPriority="34" w:qFormat="1"/>
-    <w:lsdException w:name="Medium List 2 Accent 1" w:uiPriority="66"/>
-    <w:lsdException w:name="Medium Grid 1 Accent 1" w:uiPriority="67"/>
-    <w:lsdException w:name="Medium Grid 2 Accent 1" w:uiPriority="68"/>
-    <w:lsdException w:name="Medium Grid 3 Accent 1" w:uiPriority="69"/>
-    <w:lsdException w:name="Dark List Accent 1" w:uiPriority="70"/>
-    <w:lsdException w:name="Colorful Shading Accent 1" w:uiPriority="71"/>
-    <w:lsdException w:name="Colorful List Accent 1" w:uiPriority="72"/>
-    <w:lsdException w:name="Colorful Grid Accent 1" w:uiPriority="73"/>
-    <w:lsdException w:name="Light Shading Accent 2" w:uiPriority="60"/>
-    <w:lsdException w:name="Light List Accent 2" w:uiPriority="61"/>
-    <w:lsdException w:name="Light Grid Accent 2" w:uiPriority="62"/>
-    <w:lsdException w:name="Medium Shading 1 Accent 2" w:uiPriority="63"/>
-    <w:lsdException w:name="Medium Shading 2 Accent 2" w:uiPriority="64"/>
-    <w:lsdException w:name="Medium List 1 Accent 2" w:uiPriority="65"/>
-    <w:lsdException w:name="Medium List 2 Accent 2" w:uiPriority="66"/>
-    <w:lsdException w:name="Medium Grid 1 Accent 2" w:uiPriority="67"/>
-    <w:lsdException w:name="Medium Grid 2 Accent 2" w:uiPriority="68"/>
-    <w:lsdException w:name="Medium Grid 3 Accent 2" w:uiPriority="69"/>
-    <w:lsdException w:name="Dark List Accent 2" w:uiPriority="70"/>
-    <w:lsdException w:name="Colorful Shading Accent 2" w:uiPriority="71"/>
-    <w:lsdException w:name="Colorful List Accent 2" w:uiPriority="72"/>
-    <w:lsdException w:name="Colorful Grid Accent 2" w:uiPriority="73"/>
-    <w:lsdException w:name="Light Shading Accent 3" w:uiPriority="60"/>
-    <w:lsdException w:name="Light List Accent 3" w:uiPriority="61"/>
-    <w:lsdException w:name="Light Grid Accent 3" w:uiPriority="62"/>
-    <w:lsdException w:name="Medium Shading 1 Accent 3" w:uiPriority="63"/>
-    <w:lsdException w:name="Medium Shading 2 Accent 3" w:uiPriority="64"/>
-    <w:lsdException w:name="Medium List 1 Accent 3" w:uiPriority="65"/>
-    <w:lsdException w:name="Medium List 2 Accent 3" w:uiPriority="66"/>
-    <w:lsdException w:name="Medium Grid 1 Accent 3" w:uiPriority="67"/>
-    <w:lsdException w:name="Medium Grid 2 Accent 3" w:uiPriority="68"/>
-    <w:lsdException w:name="Medium Grid 3 Accent 3" w:uiPriority="69"/>
-    <w:lsdException w:name="Dark List Accent 3" w:uiPriority="70"/>
-    <w:lsdException w:name="Colorful Shading Accent 3" w:uiPriority="71"/>
-    <w:lsdException w:name="Colorful List Accent 3" w:uiPriority="72"/>
-    <w:lsdException w:name="Colorful Grid Accent 3" w:uiPriority="73"/>
-    <w:lsdException w:name="Light Shading Accent 4" w:uiPriority="60"/>
-    <w:lsdException w:name="Light List Accent 4" w:uiPriority="61"/>
-    <w:lsdException w:name="Light Grid Accent 4" w:uiPriority="62"/>
-    <w:lsdException w:name="Medium Shading 1 Accent 4" w:uiPriority="63"/>
-    <w:lsdException w:name="Medium Shading 2 Accent 4" w:uiPriority="64"/>
-    <w:lsdException w:name="Medium List 1 Accent 4" w:uiPriority="65"/>
-    <w:lsdException w:name="Medium List 2 Accent 4" w:uiPriority="66"/>
-    <w:lsdException w:name="Medium Grid 1 Accent 4" w:uiPriority="67"/>
-    <w:lsdException w:name="Medium Grid 2 Accent 4" w:uiPriority="68"/>
-    <w:lsdException w:name="Medium Grid 3 Accent 4" w:uiPriority="69"/>
-    <w:lsdException w:name="Dark List Accent 4" w:uiPriority="70"/>
-    <w:lsdException w:name="Colorful Shading Accent 4" w:uiPriority="71"/>
-    <w:lsdException w:name="Colorful List Accent 4" w:uiPriority="72"/>
-    <w:lsdException w:name="Colorful Grid Accent 4" w:uiPriority="73"/>
-    <w:lsdException w:name="Light Shading Accent 5" w:uiPriority="60"/>
-    <w:lsdException w:name="Light List Accent 5" w:uiPriority="61"/>
-    <w:lsdException w:name="Light Grid Accent 5" w:uiPriority="62"/>
-    <w:lsdException w:name="Medium Shading 1 Accent 5" w:uiPriority="63"/>
-    <w:lsdException w:name="Medium Shading 2 Accent 5" w:uiPriority="64"/>
-    <w:lsdException w:name="Medium List 1 Accent 5" w:uiPriority="65"/>
-    <w:lsdException w:name="Medium List 2 Accent 5" w:uiPriority="66"/>
-    <w:lsdException w:name="Medium Grid 1 Accent 5" w:uiPriority="67"/>
-    <w:lsdException w:name="Medium Grid 2 Accent 5" w:uiPriority="68"/>
-    <w:lsdException w:name="Medium Grid 3 Accent 5" w:uiPriority="69"/>
-    <w:lsdException w:name="Dark List Accent 5" w:uiPriority="70"/>
-    <w:lsdException w:name="Colorful Shading Accent 5" w:uiPriority="71"/>
-    <w:lsdException w:name="Colorful List Accent 5" w:uiPriority="72"/>
-    <w:lsdException w:name="Colorful Grid Accent 5" w:uiPriority="73"/>
-    <w:lsdException w:name="Light Shading Accent 6" w:uiPriority="60"/>
-    <w:lsdException w:name="Light List Accent 6" w:uiPriority="61"/>
-    <w:lsdException w:name="Light Grid Accent 6" w:uiPriority="62"/>
-    <w:lsdException w:name="Medium Shading 1 Accent 6" w:uiPriority="63"/>
-    <w:lsdException w:name="Medium Shading 2 Accent 6" w:uiPriority="64"/>
-    <w:lsdException w:name="Medium List 1 Accent 6" w:uiPriority="65"/>
-    <w:lsdException w:name="Medium List 2 Accent 6" w:uiPriority="66"/>
-    <w:lsdException w:name="Medium Grid 1 Accent 6" w:uiPriority="67"/>
-    <w:lsdException w:name="Medium Grid 2 Accent 6" w:uiPriority="68"/>
-    <w:lsdException w:name="Medium Grid 3 Accent 6" w:uiPriority="69"/>
-    <w:lsdException w:name="Dark List Accent 6" w:uiPriority="70"/>
-    <w:lsdException w:name="Colorful Shading Accent 6" w:uiPriority="71"/>
-    <w:lsdException w:name="Colorful List Accent 6" w:uiPriority="72"/>
-    <w:lsdException w:name="Colorful Grid Accent 6" w:uiPriority="73"/>
-    <w:lsdException w:name="Subtle Emphasis" w:uiPriority="19" w:qFormat="1"/>
-    <w:lsdException w:name="Intense Emphasis" w:uiPriority="21" w:qFormat="1"/>
-    <w:lsdException w:name="Subtle Reference" w:uiPriority="31" w:qFormat="1"/>
-    <w:lsdException w:name="Intense Reference" w:uiPriority="32" w:qFormat="1"/>
-    <w:lsdException w:name="Book Title" w:uiPriority="33" w:qFormat="1"/>
-    <w:lsdException w:name="Bibliography" w:semiHidden="1" w:uiPriority="37" w:unhideWhenUsed="1"/>
-    <w:lsdException w:name="TOC Heading" w:semiHidden="1" w:uiPriority="39" w:unhideWhenUsed="1" w:qFormat="1"/>
-    <w:lsdException w:name="Plain Table 1" w:uiPriority="41"/>
-    <w:lsdException w:name="Plain Table 2" w:uiPriority="42"/>
-    <w:lsdException w:name="Plain Table 3" w:uiPriority="43"/>
-    <w:lsdException w:name="Plain Table 4" w:uiPriority="44"/>
-    <w:lsdException w:name="Plain Table 5" w:uiPriority="45"/>
-    <w:lsdException w:name="Grid Table Light" w:uiPriority="40"/>
-    <w:lsdException w:name="Grid Table 1 Light" w:uiPriority="46"/>
-    <w:lsdException w:name="Grid Table 2" w:uiPriority="47"/>
-    <w:lsdException w:name="Grid Table 3" w:uiPriority="48"/>
-    <w:lsdException w:name="Grid Table 4" w:uiPriority="49"/>
-    <w:lsdException w:name="Grid Table 5 Dark" w:uiPriority="50"/>
-    <w:lsdException w:name="Grid Table 6 Colorful" w:uiPriority="51"/>
-    <w:lsdException w:name="Grid Table 7 Colorful" w:uiPriority="52"/>
-    <w:lsdException w:name="Grid Table 1 Light Accent 1" w:uiPriority="46"/>
-    <w:lsdException w:name="Grid Table 2 Accent 1" w:uiPriority="47"/>
-    <w:lsdException w:name="Grid Table 3 Accent 1" w:uiPriority="48"/>
-    <w:lsdException w:name="Grid Table 4 Accent 1" w:uiPriority="49"/>
-    <w:lsdException w:name="Grid Table 5 Dark Accent 1" w:uiPriority="50"/>
-    <w:lsdException w:name="Grid Table 6 Colorful Accent 1" w:uiPriority="51"/>
-    <w:lsdException w:name="Grid Table 7 Colorful Accent 1" w:uiPriority="52"/>
-    <w:lsdException w:name="Grid Table 1 Light Accent 2" w:uiPriority="46"/>
-    <w:lsdException w:name="Grid Table 2 Accent 2" w:uiPriority="47"/>
-    <w:lsdException w:name="Grid Table 3 Accent 2" w:uiPriority="48"/>
-    <w:lsdException w:name="Grid Table 4 Accent 2" w:uiPriority="49"/>
-    <w:lsdException w:name="Grid Table 5 Dark Accent 2" w:uiPriority="50"/>
-    <w:lsdException w:name="Grid Table 6 Colorful Accent 2" w:uiPriority="51"/>
-    <w:lsdException w:name="Grid Table 7 Colorful Accent 2" w:uiPriority="52"/>
-    <w:lsdException w:name="Grid Table 1 Light Accent 3" w:uiPriority="46"/>
-    <w:lsdException w:name="Grid Table 2 Accent 3" w:uiPriority="47"/>
-    <w:lsdException w:name="Grid Table 3 Accent 3" w:uiPriority="48"/>
-    <w:lsdException w:name="Grid Table 4 Accent 3" w:uiPriority="49"/>
-    <w:lsdException w:name="Grid Table 5 Dark Accent 3" w:uiPriority="50"/>
-    <w:lsdException w:name="Grid Table 6 Colorful Accent 3" w:uiPriority="51"/>
-    <w:lsdException w:name="Grid Table 7 Colorful Accent 3" w:uiPriority="52"/>
-    <w:lsdException w:name="Grid Table 1 Light Accent 4" w:uiPriority="46"/>
-    <w:lsdException w:name="Grid Table 2 Accent 4" w:uiPriority="47"/>
-    <w:lsdException w:name="Grid Table 3 Accent 4" w:uiPriority="48"/>
-    <w:lsdException w:name="Grid Table 4 Accent 4" w:uiPriority="49"/>
-    <w:lsdException w:name="Grid Table 5 Dark Accent 4" w:uiPriority="50"/>
-    <w:lsdException w:name="Grid Table 6 Colorful Accent 4" w:uiPriority="51"/>
-    <w:lsdException w:name="Grid Table 7 Colorful Accent 4" w:uiPriority="52"/>
-    <w:lsdException w:name="Grid Table 1 Light Accent 5" w:uiPriority="46"/>
-    <w:lsdException w:name="Grid Table 2 Accent 5" w:uiPriority="47"/>
-    <w:lsdException w:name="Grid Table 3 Accent 5" w:uiPriority="48"/>
-    <w:lsdException w:name="Grid Table 4 Accent 5" w:uiPriority="49"/>
-    <w:lsdException w:name="Grid Table 5 Dark Accent 5" w:uiPriority="50"/>
-    <w:lsdException w:name="Grid Table 6 Colorful Accent 5" w:uiPriority="51"/>
-    <w:lsdException w:name="Grid Table 7 Colorful Accent 5" w:uiPriority="52"/>
-    <w:lsdException w:name="Grid Table 1 Light Accent 6" w:uiPriority="46"/>
-    <w:lsdException w:name="Grid Table 2 Accent 6" w:uiPriority="47"/>
-    <w:lsdException w:name="Grid Table 3 Accent 6" w:uiPriority="48"/>
-    <w:lsdException w:name="Grid Table 4 Accent 6" w:uiPriority="49"/>
-    <w:lsdException w:name="Grid Table 5 Dark Accent 6" w:uiPriority="50"/>
-    <w:lsdException w:name="Grid Table 6 Colorful Accent 6" w:uiPriority="51"/>
-    <w:lsdException w:name="Grid Table 7 Colorful Accent 6" w:uiPriority="52"/>
-    <w:lsdException w:name="List Table 1 Light" w:uiPriority="46"/>
-    <w:lsdException w:name="List Table 2" w:uiPriority="47"/>
-    <w:lsdException w:name="List Table 3" w:uiPriority="48"/>
-    <w:lsdException w:name="List Table 4" w:uiPriority="49"/>
-    <w:lsdException w:name="List Table 5 Dark" w:uiPriority="50"/>
-    <w:lsdException w:name="List Table 6 Colorful" w:uiPriority="51"/>
-    <w:lsdException w:name="List Table 7 Colorful" w:uiPriority="52"/>
-    <w:lsdException w:name="List Table 1 Light Accent 1" w:uiPriority="46"/>
-    <w:lsdException w:name="List Table 2 Accent 1" w:uiPriority="47"/>
-    <w:lsdException w:name="List Table 3 Accent 1" w:uiPriority="48"/>
-    <w:lsdException w:name="List Table 4 Accent 1" w:uiPriority="49"/>
-    <w:lsdException w:name="List Table 5 Dark Accent 1" w:uiPriority="50"/>
-    <w:lsdException w:name="List Table 6 Colorful Accent 1" w:uiPriority="51"/>
-    <w:lsdException w:name="List Table 7 Colorful Accent 1" w:uiPriority="52"/>
-    <w:lsdException w:name="List Table 1 Light Accent 2" w:uiPriority="46"/>
-    <w:lsdException w:name="List Table 2 Accent 2" w:uiPriority="47"/>
-    <w:lsdException w:name="List Table 3 Accent 2" w:uiPriority="48"/>
-    <w:lsdException w:name="List Table 4 Accent 2" w:uiPriority="49"/>
-    <w:lsdException w:name="List Table 5 Dark Accent 2" w:uiPriority="50"/>
-    <w:lsdException w:name="List Table 6 Colorful Accent 2" w:uiPriority="51"/>
-    <w:lsdException w:name="List Table 7 Colorful Accent 2" w:uiPriority="52"/>
-    <w:lsdException w:name="List Table 1 Light Accent 3" w:uiPriority="46"/>
-    <w:lsdException w:name="List Table 2 Accent 3" w:uiPriority="47"/>
-    <w:lsdException w:name="List Table 3 Accent 3" w:uiPriority="48"/>
-    <w:lsdException w:name="List Table 4 Accent 3" w:uiPriority="49"/>
-    <w:lsdException w:name="List Table 5 Dark Accent 3" w:uiPriority="50"/>
-    <w:lsdException w:name="List Table 6 Colorful Accent 3" w:uiPriority="51"/>
-    <w:lsdException w:name="List Table 7 Colorful Accent 3" w:uiPriority="52"/>
-    <w:lsdException w:name="List Table 1 Light Accent 4" w:uiPriority="46"/>
-    <w:lsdException w:name="List Table 2 Accent 4" w:uiPriority="47"/>
-    <w:lsdException w:name="List Table 3 Accent 4" w:uiPriority="48"/>
-    <w:lsdException w:name="List Table 4 Accent 4" w:uiPriority="49"/>
-    <w:lsdException w:name="List Table 5 Dark Accent 4" w:uiPriority="50"/>
-    <w:lsdException w:name="List Table 6 Colorful Accent 4" w:uiPriority="51"/>
-    <w:lsdException w:name="List Table 7 Colorful Accent 4" w:uiPriority="52"/>
-    <w:lsdException w:name="List Table 1 Light Accent 5" w:uiPriority="46"/>
-    <w:lsdException w:name="List Table 2 Accent 5" w:uiPriority="47"/>
-    <w:lsdException w:name="List Table 3 Accent 5" w:uiPriority="48"/>
-    <w:lsdException w:name="List Table 4 Accent 5" w:uiPriority="49"/>
-    <w:lsdException w:name="List Table 5 Dark Accent 5" w:uiPriority="50"/>
-    <w:lsdException w:name="List Table 6 Colorful Accent 5" w:uiPriority="51"/>
-    <w:lsdException w:name="List Table 7 Colorful Accent 5" w:uiPriority="52"/>
-    <w:lsdException w:name="List Table 1 Light Accent 6" w:uiPriority="46"/>
-    <w:lsdException w:name="List Table 2 Accent 6" w:uiPriority="47"/>
-    <w:lsdException w:name="List Table 3 Accent 6" w:uiPriority="48"/>
-    <w:lsdException w:name="List Table 4 Accent 6" w:uiPriority="49"/>
-    <w:lsdException w:name="List Table 5 Dark Accent 6" w:uiPriority="50"/>
-    <w:lsdException w:name="List Table 6 Colorful Accent 6" w:uiPriority="51"/>
-    <w:lsdException w:name="List Table 7 Colorful Accent 6" w:uiPriority="52"/>
+  <w:latentStyles w:defLockedState="0" w:defUIPriority="99" w:defSemiHidden="1" w:defUnhideWhenUsed="1" w:defQFormat="0" w:count="276">
+    <w:lsdException w:name="Normal" w:semiHidden="0" w:uiPriority="0" w:unhideWhenUsed="0" w:qFormat="1"/>
+    <w:lsdException w:name="heading 1" w:semiHidden="0" w:uiPriority="9" w:unhideWhenUsed="0" w:qFormat="1"/>
+    <w:lsdException w:name="heading 2" w:uiPriority="9" w:qFormat="1"/>
+    <w:lsdException w:name="heading 3" w:uiPriority="9" w:qFormat="1"/>
+    <w:lsdException w:name="heading 4" w:uiPriority="9" w:qFormat="1"/>
+    <w:lsdException w:name="heading 5" w:uiPriority="9" w:qFormat="1"/>
+    <w:lsdException w:name="heading 6" w:uiPriority="9" w:qFormat="1"/>
+    <w:lsdException w:name="heading 7" w:uiPriority="9" w:qFormat="1"/>
+    <w:lsdException w:name="heading 8" w:uiPriority="9" w:qFormat="1"/>
+    <w:lsdException w:name="heading 9" w:uiPriority="9" w:qFormat="1"/>
+    <w:lsdException w:name="toc 1" w:uiPriority="39"/>
+    <w:lsdException w:name="toc 2" w:uiPriority="39"/>
+    <w:lsdException w:name="toc 3" w:uiPriority="39"/>
+    <w:lsdException w:name="toc 4" w:uiPriority="39"/>
+    <w:lsdException w:name="toc 5" w:uiPriority="39"/>
+    <w:lsdException w:name="toc 6" w:uiPriority="39"/>
+    <w:lsdException w:name="toc 7" w:uiPriority="39"/>
+    <w:lsdException w:name="toc 8" w:uiPriority="39"/>
+    <w:lsdException w:name="toc 9" w:uiPriority="39"/>
+    <w:lsdException w:name="caption" w:uiPriority="35" w:qFormat="1"/>
+    <w:lsdException w:name="Title" w:semiHidden="0" w:uiPriority="10" w:unhideWhenUsed="0" w:qFormat="1"/>
+    <w:lsdException w:name="Default Paragraph Font" w:semiHidden="0" w:uiPriority="1"/>
+    <w:lsdException w:name="Subtitle" w:semiHidden="0" w:uiPriority="11" w:unhideWhenUsed="0" w:qFormat="1"/>
+    <w:lsdException w:name="Strong" w:semiHidden="0" w:uiPriority="22" w:unhideWhenUsed="0" w:qFormat="1"/>
+    <w:lsdException w:name="Emphasis" w:semiHidden="0" w:uiPriority="20" w:unhideWhenUsed="0" w:qFormat="1"/>
+    <w:lsdException w:name="Normal Table" w:qFormat="1"/>
+    <w:lsdException w:name="Table Grid" w:semiHidden="0" w:uiPriority="39" w:unhideWhenUsed="0"/>
+    <w:lsdException w:name="Note Level 1" w:semiHidden="0" w:unhideWhenUsed="0"/>
+    <w:lsdException w:name="Note Level 2" w:semiHidden="0" w:unhideWhenUsed="0"/>
+    <w:lsdException w:name="Note Level 3" w:semiHidden="0" w:unhideWhenUsed="0"/>
+    <w:lsdException w:name="Note Level 4" w:semiHidden="0" w:unhideWhenUsed="0"/>
+    <w:lsdException w:name="Note Level 5" w:semiHidden="0" w:unhideWhenUsed="0"/>
+    <w:lsdException w:name="Note Level 6" w:semiHidden="0" w:unhideWhenUsed="0"/>
+    <w:lsdException w:name="Note Level 7" w:semiHidden="0" w:unhideWhenUsed="0"/>
+    <w:lsdException w:name="Note Level 8" w:semiHidden="0" w:unhideWhenUsed="0"/>
+    <w:lsdException w:name="Note Level 9" w:semiHidden="0" w:unhideWhenUsed="0"/>
+    <w:lsdException w:name="Placeholder Text" w:unhideWhenUsed="0"/>
+    <w:lsdException w:name="No Spacing" w:semiHidden="0" w:unhideWhenUsed="0"/>
+    <w:lsdException w:name="Light Shading" w:semiHidden="0" w:uiPriority="60" w:unhideWhenUsed="0"/>
+    <w:lsdException w:name="Light List" w:semiHidden="0" w:uiPriority="61" w:unhideWhenUsed="0"/>
+    <w:lsdException w:name="Light Grid" w:semiHidden="0" w:uiPriority="62" w:unhideWhenUsed="0"/>
+    <w:lsdException w:name="Medium Shading 1" w:semiHidden="0" w:uiPriority="63" w:unhideWhenUsed="0"/>
+    <w:lsdException w:name="Medium Shading 2" w:semiHidden="0" w:uiPriority="64" w:unhideWhenUsed="0"/>
+    <w:lsdException w:name="Medium List 1" w:semiHidden="0" w:uiPriority="65" w:unhideWhenUsed="0"/>
+    <w:lsdException w:name="Medium List 2" w:semiHidden="0" w:uiPriority="66" w:unhideWhenUsed="0"/>
+    <w:lsdException w:name="Medium Grid 1" w:semiHidden="0" w:uiPriority="67" w:unhideWhenUsed="0"/>
+    <w:lsdException w:name="Medium Grid 2" w:semiHidden="0" w:uiPriority="68" w:unhideWhenUsed="0"/>
+    <w:lsdException w:name="Medium Grid 3" w:semiHidden="0" w:uiPriority="69" w:unhideWhenUsed="0"/>
+    <w:lsdException w:name="Dark List" w:semiHidden="0" w:uiPriority="70" w:unhideWhenUsed="0"/>
+    <w:lsdException w:name="Colorful Shading" w:semiHidden="0" w:uiPriority="71" w:unhideWhenUsed="0"/>
+    <w:lsdException w:name="Colorful List" w:semiHidden="0" w:uiPriority="72" w:unhideWhenUsed="0"/>
+    <w:lsdException w:name="Colorful Grid" w:semiHidden="0" w:uiPriority="73" w:unhideWhenUsed="0"/>
+    <w:lsdException w:name="Light Shading Accent 1" w:semiHidden="0" w:uiPriority="60" w:unhideWhenUsed="0"/>
+    <w:lsdException w:name="Light List Accent 1" w:semiHidden="0" w:uiPriority="61" w:unhideWhenUsed="0"/>
+    <w:lsdException w:name="Light Grid Accent 1" w:semiHidden="0" w:uiPriority="62" w:unhideWhenUsed="0"/>
+    <w:lsdException w:name="Medium Shading 1 Accent 1" w:semiHidden="0" w:uiPriority="63" w:unhideWhenUsed="0"/>
+    <w:lsdException w:name="Medium Shading 2 Accent 1" w:semiHidden="0" w:uiPriority="64" w:unhideWhenUsed="0"/>
+    <w:lsdException w:name="Medium List 1 Accent 1" w:semiHidden="0" w:uiPriority="65" w:unhideWhenUsed="0"/>
+    <w:lsdException w:name="Revision" w:unhideWhenUsed="0"/>
+    <w:lsdException w:name="List Paragraph" w:semiHidden="0" w:uiPriority="34" w:unhideWhenUsed="0" w:qFormat="1"/>
+    <w:lsdException w:name="Quote" w:semiHidden="0" w:unhideWhenUsed="0"/>
+    <w:lsdException w:name="Intense Quote" w:semiHidden="0" w:unhideWhenUsed="0"/>
+    <w:lsdException w:name="Medium List 2 Accent 1" w:semiHidden="0" w:uiPriority="66" w:unhideWhenUsed="0"/>
+    <w:lsdException w:name="Medium Grid 1 Accent 1" w:semiHidden="0" w:uiPriority="67" w:unhideWhenUsed="0"/>
+    <w:lsdException w:name="Medium Grid 2 Accent 1" w:semiHidden="0" w:uiPriority="68" w:unhideWhenUsed="0"/>
+    <w:lsdException w:name="Medium Grid 3 Accent 1" w:semiHidden="0" w:uiPriority="69" w:unhideWhenUsed="0"/>
+    <w:lsdException w:name="Dark List Accent 1" w:semiHidden="0" w:uiPriority="70" w:unhideWhenUsed="0"/>
+    <w:lsdException w:name="Colorful Shading Accent 1" w:semiHidden="0" w:uiPriority="71" w:unhideWhenUsed="0"/>
+    <w:lsdException w:name="Colorful List Accent 1" w:semiHidden="0" w:uiPriority="72" w:unhideWhenUsed="0"/>
+    <w:lsdException w:name="Colorful Grid Accent 1" w:semiHidden="0" w:uiPriority="73" w:unhideWhenUsed="0"/>
+    <w:lsdException w:name="Light Shading Accent 2" w:semiHidden="0" w:uiPriority="60" w:unhideWhenUsed="0"/>
+    <w:lsdException w:name="Light List Accent 2" w:semiHidden="0" w:uiPriority="61" w:unhideWhenUsed="0"/>
+    <w:lsdException w:name="Light Grid Accent 2" w:semiHidden="0" w:uiPriority="62" w:unhideWhenUsed="0"/>
+    <w:lsdException w:name="Medium Shading 1 Accent 2" w:semiHidden="0" w:uiPriority="63" w:unhideWhenUsed="0"/>
+    <w:lsdException w:name="Medium Shading 2 Accent 2" w:semiHidden="0" w:uiPriority="64" w:unhideWhenUsed="0"/>
+    <w:lsdException w:name="Medium List 1 Accent 2" w:semiHidden="0" w:uiPriority="65" w:unhideWhenUsed="0"/>
+    <w:lsdException w:name="Medium List 2 Accent 2" w:semiHidden="0" w:uiPriority="66" w:unhideWhenUsed="0"/>
+    <w:lsdException w:name="Medium Grid 1 Accent 2" w:semiHidden="0" w:uiPriority="67" w:unhideWhenUsed="0"/>
+    <w:lsdException w:name="Medium Grid 2 Accent 2" w:semiHidden="0" w:uiPriority="68" w:unhideWhenUsed="0"/>
+    <w:lsdException w:name="Medium Grid 3 Accent 2" w:semiHidden="0" w:uiPriority="69" w:unhideWhenUsed="0"/>
+    <w:lsdException w:name="Dark List Accent 2" w:semiHidden="0" w:uiPriority="70" w:unhideWhenUsed="0"/>
+    <w:lsdException w:name="Colorful Shading Accent 2" w:semiHidden="0" w:uiPriority="71" w:unhideWhenUsed="0"/>
+    <w:lsdException w:name="Colorful List Accent 2" w:semiHidden="0" w:uiPriority="72" w:unhideWhenUsed="0"/>
+    <w:lsdException w:name="Colorful Grid Accent 2" w:semiHidden="0" w:uiPriority="73" w:unhideWhenUsed="0"/>
+    <w:lsdException w:name="Light Shading Accent 3" w:semiHidden="0" w:uiPriority="60" w:unhideWhenUsed="0"/>
+    <w:lsdException w:name="Light List Accent 3" w:semiHidden="0" w:uiPriority="61" w:unhideWhenUsed="0"/>
+    <w:lsdException w:name="Light Grid Accent 3" w:semiHidden="0" w:uiPriority="62" w:unhideWhenUsed="0"/>
+    <w:lsdException w:name="Medium Shading 1 Accent 3" w:semiHidden="0" w:uiPriority="63" w:unhideWhenUsed="0"/>
+    <w:lsdException w:name="Medium Shading 2 Accent 3" w:semiHidden="0" w:uiPriority="64" w:unhideWhenUsed="0"/>
+    <w:lsdException w:name="Medium List 1 Accent 3" w:semiHidden="0" w:uiPriority="65" w:unhideWhenUsed="0"/>
+    <w:lsdException w:name="Medium List 2 Accent 3" w:semiHidden="0" w:uiPriority="66" w:unhideWhenUsed="0"/>
+    <w:lsdException w:name="Medium Grid 1 Accent 3" w:semiHidden="0" w:uiPriority="67" w:unhideWhenUsed="0"/>
+    <w:lsdException w:name="Medium Grid 2 Accent 3" w:semiHidden="0" w:uiPriority="68" w:unhideWhenUsed="0"/>
+    <w:lsdException w:name="Medium Grid 3 Accent 3" w:semiHidden="0" w:uiPriority="69" w:unhideWhenUsed="0"/>
+    <w:lsdException w:name="Dark List Accent 3" w:semiHidden="0" w:uiPriority="70" w:unhideWhenUsed="0"/>
+    <w:lsdException w:name="Colorful Shading Accent 3" w:semiHidden="0" w:uiPriority="71" w:unhideWhenUsed="0"/>
+    <w:lsdException w:name="Colorful List Accent 3" w:semiHidden="0" w:uiPriority="72" w:unhideWhenUsed="0"/>
+    <w:lsdException w:name="Colorful Grid Accent 3" w:semiHidden="0" w:uiPriority="73" w:unhideWhenUsed="0"/>
+    <w:lsdException w:name="Light Shading Accent 4" w:semiHidden="0" w:uiPriority="60" w:unhideWhenUsed="0"/>
+    <w:lsdException w:name="Light List Accent 4" w:semiHidden="0" w:uiPriority="61" w:unhideWhenUsed="0"/>
+    <w:lsdException w:name="Light Grid Accent 4" w:semiHidden="0" w:uiPriority="62" w:unhideWhenUsed="0"/>
+    <w:lsdException w:name="Medium Shading 1 Accent 4" w:semiHidden="0" w:uiPriority="63" w:unhideWhenUsed="0"/>
+    <w:lsdException w:name="Medium Shading 2 Accent 4" w:semiHidden="0" w:uiPriority="64" w:unhideWhenUsed="0"/>
+    <w:lsdException w:name="Medium List 1 Accent 4" w:semiHidden="0" w:uiPriority="65" w:unhideWhenUsed="0"/>
+    <w:lsdException w:name="Medium List 2 Accent 4" w:semiHidden="0" w:uiPriority="66" w:unhideWhenUsed="0"/>
+    <w:lsdException w:name="Medium Grid 1 Accent 4" w:semiHidden="0" w:uiPriority="67" w:unhideWhenUsed="0"/>
+    <w:lsdException w:name="Medium Grid 2 Accent 4" w:semiHidden="0" w:uiPriority="68" w:unhideWhenUsed="0"/>
+    <w:lsdException w:name="Medium Grid 3 Accent 4" w:semiHidden="0" w:uiPriority="69" w:unhideWhenUsed="0"/>
+    <w:lsdException w:name="Dark List Accent 4" w:semiHidden="0" w:uiPriority="70" w:unhideWhenUsed="0"/>
+    <w:lsdException w:name="Colorful Shading Accent 4" w:semiHidden="0" w:uiPriority="71" w:unhideWhenUsed="0"/>
+    <w:lsdException w:name="Colorful List Accent 4" w:semiHidden="0" w:uiPriority="72" w:unhideWhenUsed="0"/>
+    <w:lsdException w:name="Colorful Grid Accent 4" w:semiHidden="0" w:uiPriority="73" w:unhideWhenUsed="0"/>
+    <w:lsdException w:name="Light Shading Accent 5" w:semiHidden="0" w:uiPriority="60" w:unhideWhenUsed="0"/>
+    <w:lsdException w:name="Light List Accent 5" w:semiHidden="0" w:uiPriority="61" w:unhideWhenUsed="0"/>
+    <w:lsdException w:name="Light Grid Accent 5" w:semiHidden="0" w:uiPriority="62" w:unhideWhenUsed="0"/>
+    <w:lsdException w:name="Medium Shading 1 Accent 5" w:semiHidden="0" w:uiPriority="63" w:unhideWhenUsed="0"/>
+    <w:lsdException w:name="Medium Shading 2 Accent 5" w:semiHidden="0" w:uiPriority="64" w:unhideWhenUsed="0"/>
+    <w:lsdException w:name="Medium List 1 Accent 5" w:semiHidden="0" w:uiPriority="65" w:unhideWhenUsed="0"/>
+    <w:lsdException w:name="Medium List 2 Accent 5" w:semiHidden="0" w:uiPriority="66" w:unhideWhenUsed="0"/>
+    <w:lsdException w:name="Medium Grid 1 Accent 5" w:semiHidden="0" w:uiPriority="67" w:unhideWhenUsed="0"/>
+    <w:lsdException w:name="Medium Grid 2 Accent 5" w:semiHidden="0" w:uiPriority="68" w:unhideWhenUsed="0"/>
+    <w:lsdException w:name="Medium Grid 3 Accent 5" w:semiHidden="0" w:uiPriority="69" w:unhideWhenUsed="0"/>
+    <w:lsdException w:name="Dark List Accent 5" w:semiHidden="0" w:uiPriority="70" w:unhideWhenUsed="0"/>
+    <w:lsdException w:name="Colorful Shading Accent 5" w:semiHidden="0" w:uiPriority="71" w:unhideWhenUsed="0"/>
+    <w:lsdException w:name="Colorful List Accent 5" w:semiHidden="0" w:uiPriority="72" w:unhideWhenUsed="0"/>
+    <w:lsdException w:name="Colorful Grid Accent 5" w:semiHidden="0" w:uiPriority="73" w:unhideWhenUsed="0"/>
+    <w:lsdException w:name="Light Shading Accent 6" w:semiHidden="0" w:uiPriority="60" w:unhideWhenUsed="0"/>
+    <w:lsdException w:name="Light List Accent 6" w:semiHidden="0" w:uiPriority="61" w:unhideWhenUsed="0"/>
+    <w:lsdException w:name="Light Grid Accent 6" w:semiHidden="0" w:uiPriority="62" w:unhideWhenUsed="0"/>
+    <w:lsdException w:name="Medium Shading 1 Accent 6" w:semiHidden="0" w:uiPriority="63" w:unhideWhenUsed="0"/>
+    <w:lsdException w:name="Medium Shading 2 Accent 6" w:semiHidden="0" w:uiPriority="64" w:unhideWhenUsed="0"/>
+    <w:lsdException w:name="Medium List 1 Accent 6" w:semiHidden="0" w:uiPriority="65" w:unhideWhenUsed="0"/>
+    <w:lsdException w:name="Medium List 2 Accent 6" w:semiHidden="0" w:uiPriority="66" w:unhideWhenUsed="0"/>
+    <w:lsdException w:name="Medium Grid 1 Accent 6" w:semiHidden="0" w:uiPriority="67" w:unhideWhenUsed="0"/>
+    <w:lsdException w:name="Medium Grid 2 Accent 6" w:semiHidden="0" w:uiPriority="68" w:unhideWhenUsed="0"/>
+    <w:lsdException w:name="Medium Grid 3 Accent 6" w:semiHidden="0" w:uiPriority="69" w:unhideWhenUsed="0"/>
+    <w:lsdException w:name="Dark List Accent 6" w:semiHidden="0" w:uiPriority="70" w:unhideWhenUsed="0"/>
+    <w:lsdException w:name="Colorful Shading Accent 6" w:semiHidden="0" w:uiPriority="71" w:unhideWhenUsed="0"/>
+    <w:lsdException w:name="Colorful List Accent 6" w:semiHidden="0" w:uiPriority="72" w:unhideWhenUsed="0"/>
+    <w:lsdException w:name="Colorful Grid Accent 6" w:semiHidden="0" w:uiPriority="73" w:unhideWhenUsed="0"/>
+    <w:lsdException w:name="Subtle Emphasis" w:semiHidden="0" w:uiPriority="19" w:unhideWhenUsed="0" w:qFormat="1"/>
+    <w:lsdException w:name="Intense Emphasis" w:semiHidden="0" w:uiPriority="21" w:unhideWhenUsed="0" w:qFormat="1"/>
+    <w:lsdException w:name="Subtle Reference" w:semiHidden="0" w:uiPriority="31" w:unhideWhenUsed="0" w:qFormat="1"/>
+    <w:lsdException w:name="Intense Reference" w:semiHidden="0" w:uiPriority="32" w:unhideWhenUsed="0" w:qFormat="1"/>
+    <w:lsdException w:name="Book Title" w:semiHidden="0" w:uiPriority="33" w:unhideWhenUsed="0" w:qFormat="1"/>
+    <w:lsdException w:name="Bibliography" w:uiPriority="37"/>
+    <w:lsdException w:name="TOC Heading" w:uiPriority="39" w:qFormat="1"/>
   </w:latentStyles>
   <w:style w:type="paragraph" w:default="1" w:styleId="a">
     <w:name w:val="Normal"/>
@@ -3605,7 +3443,7 @@
     <w:name w:val="heading 1"/>
     <w:basedOn w:val="a"/>
     <w:next w:val="a"/>
-    <w:link w:val="1Char"/>
+    <w:link w:val="10"/>
     <w:uiPriority w:val="9"/>
     <w:qFormat/>
     <w:pPr>
@@ -3652,7 +3490,7 @@
     <w:name w:val="Subtitle"/>
     <w:basedOn w:val="a"/>
     <w:next w:val="a"/>
-    <w:link w:val="Char"/>
+    <w:link w:val="a4"/>
     <w:uiPriority w:val="11"/>
     <w:qFormat/>
     <w:pPr>
@@ -3665,11 +3503,11 @@
       <w:szCs w:val="22"/>
     </w:rPr>
   </w:style>
-  <w:style w:type="paragraph" w:styleId="a4">
+  <w:style w:type="paragraph" w:styleId="a5">
     <w:name w:val="Title"/>
     <w:basedOn w:val="a"/>
     <w:next w:val="a"/>
-    <w:link w:val="Char0"/>
+    <w:link w:val="a6"/>
     <w:uiPriority w:val="10"/>
     <w:qFormat/>
     <w:pPr>
@@ -3683,10 +3521,10 @@
       <w:szCs w:val="56"/>
     </w:rPr>
   </w:style>
-  <w:style w:type="character" w:customStyle="1" w:styleId="Char0">
-    <w:name w:val="标题 Char"/>
+  <w:style w:type="character" w:customStyle="1" w:styleId="a6">
+    <w:name w:val="标题字符"/>
     <w:basedOn w:val="a0"/>
-    <w:link w:val="a4"/>
+    <w:link w:val="a5"/>
     <w:uiPriority w:val="10"/>
     <w:qFormat/>
     <w:rPr>
@@ -3697,8 +3535,8 @@
       <w:szCs w:val="56"/>
     </w:rPr>
   </w:style>
-  <w:style w:type="character" w:customStyle="1" w:styleId="Char">
-    <w:name w:val="副标题 Char"/>
+  <w:style w:type="character" w:customStyle="1" w:styleId="a4">
+    <w:name w:val="副标题字符"/>
     <w:basedOn w:val="a0"/>
     <w:link w:val="a3"/>
     <w:uiPriority w:val="11"/>
@@ -3710,8 +3548,8 @@
       <w:szCs w:val="22"/>
     </w:rPr>
   </w:style>
-  <w:style w:type="character" w:customStyle="1" w:styleId="1Char">
-    <w:name w:val="标题 1 Char"/>
+  <w:style w:type="character" w:customStyle="1" w:styleId="10">
+    <w:name w:val="标题 1字符"/>
     <w:basedOn w:val="a0"/>
     <w:link w:val="1"/>
     <w:uiPriority w:val="9"/>
@@ -3722,7 +3560,7 @@
       <w:szCs w:val="32"/>
     </w:rPr>
   </w:style>
-  <w:style w:type="paragraph" w:customStyle="1" w:styleId="10">
+  <w:style w:type="paragraph" w:customStyle="1" w:styleId="11">
     <w:name w:val="列出段落1"/>
     <w:basedOn w:val="a"/>
     <w:uiPriority w:val="34"/>
@@ -3732,10 +3570,10 @@
       <w:contextualSpacing/>
     </w:pPr>
   </w:style>
-  <w:style w:type="paragraph" w:styleId="a5">
+  <w:style w:type="paragraph" w:styleId="a7">
     <w:name w:val="header"/>
     <w:basedOn w:val="a"/>
-    <w:link w:val="Char1"/>
+    <w:link w:val="a8"/>
     <w:uiPriority w:val="99"/>
     <w:unhideWhenUsed/>
     <w:rsid w:val="00BA5C84"/>
@@ -3755,10 +3593,10 @@
       <w:szCs w:val="18"/>
     </w:rPr>
   </w:style>
-  <w:style w:type="character" w:customStyle="1" w:styleId="Char1">
-    <w:name w:val="页眉 Char"/>
+  <w:style w:type="character" w:customStyle="1" w:styleId="a8">
+    <w:name w:val="页眉字符"/>
     <w:basedOn w:val="a0"/>
-    <w:link w:val="a5"/>
+    <w:link w:val="a7"/>
     <w:uiPriority w:val="99"/>
     <w:rsid w:val="00BA5C84"/>
     <w:rPr>
@@ -3766,10 +3604,10 @@
       <w:szCs w:val="18"/>
     </w:rPr>
   </w:style>
-  <w:style w:type="paragraph" w:styleId="a6">
+  <w:style w:type="paragraph" w:styleId="a9">
     <w:name w:val="footer"/>
     <w:basedOn w:val="a"/>
-    <w:link w:val="Char2"/>
+    <w:link w:val="aa"/>
     <w:uiPriority w:val="99"/>
     <w:unhideWhenUsed/>
     <w:rsid w:val="00BA5C84"/>
@@ -3785,10 +3623,10 @@
       <w:szCs w:val="18"/>
     </w:rPr>
   </w:style>
-  <w:style w:type="character" w:customStyle="1" w:styleId="Char2">
-    <w:name w:val="页脚 Char"/>
+  <w:style w:type="character" w:customStyle="1" w:styleId="aa">
+    <w:name w:val="页脚字符"/>
     <w:basedOn w:val="a0"/>
-    <w:link w:val="a6"/>
+    <w:link w:val="a9"/>
     <w:uiPriority w:val="99"/>
     <w:rsid w:val="00BA5C84"/>
     <w:rPr>
@@ -3796,7 +3634,7 @@
       <w:szCs w:val="18"/>
     </w:rPr>
   </w:style>
-  <w:style w:type="paragraph" w:styleId="a7">
+  <w:style w:type="paragraph" w:styleId="ab">
     <w:name w:val="List Paragraph"/>
     <w:basedOn w:val="a"/>
     <w:uiPriority w:val="34"/>
@@ -3806,6 +3644,437 @@
       <w:ind w:left="720"/>
       <w:contextualSpacing/>
     </w:pPr>
+  </w:style>
+  <w:style w:type="paragraph" w:styleId="ac">
+    <w:name w:val="Balloon Text"/>
+    <w:basedOn w:val="a"/>
+    <w:link w:val="ad"/>
+    <w:uiPriority w:val="99"/>
+    <w:semiHidden/>
+    <w:unhideWhenUsed/>
+    <w:rsid w:val="00C91BC1"/>
+    <w:rPr>
+      <w:rFonts w:ascii="Heiti SC Light" w:eastAsia="Heiti SC Light"/>
+      <w:sz w:val="18"/>
+      <w:szCs w:val="18"/>
+    </w:rPr>
+  </w:style>
+  <w:style w:type="character" w:customStyle="1" w:styleId="ad">
+    <w:name w:val="批注框文本字符"/>
+    <w:basedOn w:val="a0"/>
+    <w:link w:val="ac"/>
+    <w:uiPriority w:val="99"/>
+    <w:semiHidden/>
+    <w:rsid w:val="00C91BC1"/>
+    <w:rPr>
+      <w:rFonts w:ascii="Heiti SC Light" w:eastAsia="Heiti SC Light"/>
+      <w:sz w:val="18"/>
+      <w:szCs w:val="18"/>
+    </w:rPr>
+  </w:style>
+</w:styles>
+</file>
+
+<file path=word/stylesWithEffects.xml><?xml version="1.0" encoding="utf-8"?>
+<w:styles xmlns:wpc="http://schemas.microsoft.com/office/word/2010/wordprocessingCanvas" xmlns:mo="http://schemas.microsoft.com/office/mac/office/2008/main" xmlns:mc="http://schemas.openxmlformats.org/markup-compatibility/2006" xmlns:mv="urn:schemas-microsoft-com:mac:vml" xmlns:o="urn:schemas-microsoft-com:office:office" xmlns:r="http://schemas.openxmlformats.org/officeDocument/2006/relationships" xmlns:m="http://schemas.openxmlformats.org/officeDocument/2006/math" xmlns:v="urn:schemas-microsoft-com:vml" xmlns:wp14="http://schemas.microsoft.com/office/word/2010/wordprocessingDrawing" xmlns:wp="http://schemas.openxmlformats.org/drawingml/2006/wordprocessingDrawing" xmlns:w10="urn:schemas-microsoft-com:office:word" xmlns:w="http://schemas.openxmlformats.org/wordprocessingml/2006/main" xmlns:w14="http://schemas.microsoft.com/office/word/2010/wordml" xmlns:wpg="http://schemas.microsoft.com/office/word/2010/wordprocessingGroup" xmlns:wpi="http://schemas.microsoft.com/office/word/2010/wordprocessingInk" xmlns:wne="http://schemas.microsoft.com/office/word/2006/wordml" xmlns:wps="http://schemas.microsoft.com/office/word/2010/wordprocessingShape" mc:Ignorable="w14 wp14">
+  <w:docDefaults>
+    <w:rPrDefault>
+      <w:rPr>
+        <w:rFonts w:asciiTheme="minorHAnsi" w:eastAsiaTheme="minorEastAsia" w:hAnsiTheme="minorHAnsi" w:cstheme="minorBidi"/>
+        <w:lang w:val="en-US" w:eastAsia="zh-CN" w:bidi="ar-SA"/>
+      </w:rPr>
+    </w:rPrDefault>
+    <w:pPrDefault/>
+  </w:docDefaults>
+  <w:latentStyles w:defLockedState="0" w:defUIPriority="99" w:defSemiHidden="1" w:defUnhideWhenUsed="1" w:defQFormat="0" w:count="276">
+    <w:lsdException w:name="Normal" w:semiHidden="0" w:uiPriority="0" w:unhideWhenUsed="0" w:qFormat="1"/>
+    <w:lsdException w:name="heading 1" w:semiHidden="0" w:uiPriority="9" w:unhideWhenUsed="0" w:qFormat="1"/>
+    <w:lsdException w:name="heading 2" w:uiPriority="9" w:qFormat="1"/>
+    <w:lsdException w:name="heading 3" w:uiPriority="9" w:qFormat="1"/>
+    <w:lsdException w:name="heading 4" w:uiPriority="9" w:qFormat="1"/>
+    <w:lsdException w:name="heading 5" w:uiPriority="9" w:qFormat="1"/>
+    <w:lsdException w:name="heading 6" w:uiPriority="9" w:qFormat="1"/>
+    <w:lsdException w:name="heading 7" w:uiPriority="9" w:qFormat="1"/>
+    <w:lsdException w:name="heading 8" w:uiPriority="9" w:qFormat="1"/>
+    <w:lsdException w:name="heading 9" w:uiPriority="9" w:qFormat="1"/>
+    <w:lsdException w:name="toc 1" w:uiPriority="39"/>
+    <w:lsdException w:name="toc 2" w:uiPriority="39"/>
+    <w:lsdException w:name="toc 3" w:uiPriority="39"/>
+    <w:lsdException w:name="toc 4" w:uiPriority="39"/>
+    <w:lsdException w:name="toc 5" w:uiPriority="39"/>
+    <w:lsdException w:name="toc 6" w:uiPriority="39"/>
+    <w:lsdException w:name="toc 7" w:uiPriority="39"/>
+    <w:lsdException w:name="toc 8" w:uiPriority="39"/>
+    <w:lsdException w:name="toc 9" w:uiPriority="39"/>
+    <w:lsdException w:name="caption" w:uiPriority="35" w:qFormat="1"/>
+    <w:lsdException w:name="Title" w:semiHidden="0" w:uiPriority="10" w:unhideWhenUsed="0" w:qFormat="1"/>
+    <w:lsdException w:name="Default Paragraph Font" w:semiHidden="0" w:uiPriority="1"/>
+    <w:lsdException w:name="Subtitle" w:semiHidden="0" w:uiPriority="11" w:unhideWhenUsed="0" w:qFormat="1"/>
+    <w:lsdException w:name="Strong" w:semiHidden="0" w:uiPriority="22" w:unhideWhenUsed="0" w:qFormat="1"/>
+    <w:lsdException w:name="Emphasis" w:semiHidden="0" w:uiPriority="20" w:unhideWhenUsed="0" w:qFormat="1"/>
+    <w:lsdException w:name="Normal Table" w:qFormat="1"/>
+    <w:lsdException w:name="Table Grid" w:semiHidden="0" w:uiPriority="39" w:unhideWhenUsed="0"/>
+    <w:lsdException w:name="Note Level 1" w:semiHidden="0" w:unhideWhenUsed="0"/>
+    <w:lsdException w:name="Note Level 2" w:semiHidden="0" w:unhideWhenUsed="0"/>
+    <w:lsdException w:name="Note Level 3" w:semiHidden="0" w:unhideWhenUsed="0"/>
+    <w:lsdException w:name="Note Level 4" w:semiHidden="0" w:unhideWhenUsed="0"/>
+    <w:lsdException w:name="Note Level 5" w:semiHidden="0" w:unhideWhenUsed="0"/>
+    <w:lsdException w:name="Note Level 6" w:semiHidden="0" w:unhideWhenUsed="0"/>
+    <w:lsdException w:name="Note Level 7" w:semiHidden="0" w:unhideWhenUsed="0"/>
+    <w:lsdException w:name="Note Level 8" w:semiHidden="0" w:unhideWhenUsed="0"/>
+    <w:lsdException w:name="Note Level 9" w:semiHidden="0" w:unhideWhenUsed="0"/>
+    <w:lsdException w:name="Placeholder Text" w:unhideWhenUsed="0"/>
+    <w:lsdException w:name="No Spacing" w:semiHidden="0" w:unhideWhenUsed="0"/>
+    <w:lsdException w:name="Light Shading" w:semiHidden="0" w:uiPriority="60" w:unhideWhenUsed="0"/>
+    <w:lsdException w:name="Light List" w:semiHidden="0" w:uiPriority="61" w:unhideWhenUsed="0"/>
+    <w:lsdException w:name="Light Grid" w:semiHidden="0" w:uiPriority="62" w:unhideWhenUsed="0"/>
+    <w:lsdException w:name="Medium Shading 1" w:semiHidden="0" w:uiPriority="63" w:unhideWhenUsed="0"/>
+    <w:lsdException w:name="Medium Shading 2" w:semiHidden="0" w:uiPriority="64" w:unhideWhenUsed="0"/>
+    <w:lsdException w:name="Medium List 1" w:semiHidden="0" w:uiPriority="65" w:unhideWhenUsed="0"/>
+    <w:lsdException w:name="Medium List 2" w:semiHidden="0" w:uiPriority="66" w:unhideWhenUsed="0"/>
+    <w:lsdException w:name="Medium Grid 1" w:semiHidden="0" w:uiPriority="67" w:unhideWhenUsed="0"/>
+    <w:lsdException w:name="Medium Grid 2" w:semiHidden="0" w:uiPriority="68" w:unhideWhenUsed="0"/>
+    <w:lsdException w:name="Medium Grid 3" w:semiHidden="0" w:uiPriority="69" w:unhideWhenUsed="0"/>
+    <w:lsdException w:name="Dark List" w:semiHidden="0" w:uiPriority="70" w:unhideWhenUsed="0"/>
+    <w:lsdException w:name="Colorful Shading" w:semiHidden="0" w:uiPriority="71" w:unhideWhenUsed="0"/>
+    <w:lsdException w:name="Colorful List" w:semiHidden="0" w:uiPriority="72" w:unhideWhenUsed="0"/>
+    <w:lsdException w:name="Colorful Grid" w:semiHidden="0" w:uiPriority="73" w:unhideWhenUsed="0"/>
+    <w:lsdException w:name="Light Shading Accent 1" w:semiHidden="0" w:uiPriority="60" w:unhideWhenUsed="0"/>
+    <w:lsdException w:name="Light List Accent 1" w:semiHidden="0" w:uiPriority="61" w:unhideWhenUsed="0"/>
+    <w:lsdException w:name="Light Grid Accent 1" w:semiHidden="0" w:uiPriority="62" w:unhideWhenUsed="0"/>
+    <w:lsdException w:name="Medium Shading 1 Accent 1" w:semiHidden="0" w:uiPriority="63" w:unhideWhenUsed="0"/>
+    <w:lsdException w:name="Medium Shading 2 Accent 1" w:semiHidden="0" w:uiPriority="64" w:unhideWhenUsed="0"/>
+    <w:lsdException w:name="Medium List 1 Accent 1" w:semiHidden="0" w:uiPriority="65" w:unhideWhenUsed="0"/>
+    <w:lsdException w:name="Revision" w:unhideWhenUsed="0"/>
+    <w:lsdException w:name="List Paragraph" w:semiHidden="0" w:uiPriority="34" w:unhideWhenUsed="0" w:qFormat="1"/>
+    <w:lsdException w:name="Quote" w:semiHidden="0" w:unhideWhenUsed="0"/>
+    <w:lsdException w:name="Intense Quote" w:semiHidden="0" w:unhideWhenUsed="0"/>
+    <w:lsdException w:name="Medium List 2 Accent 1" w:semiHidden="0" w:uiPriority="66" w:unhideWhenUsed="0"/>
+    <w:lsdException w:name="Medium Grid 1 Accent 1" w:semiHidden="0" w:uiPriority="67" w:unhideWhenUsed="0"/>
+    <w:lsdException w:name="Medium Grid 2 Accent 1" w:semiHidden="0" w:uiPriority="68" w:unhideWhenUsed="0"/>
+    <w:lsdException w:name="Medium Grid 3 Accent 1" w:semiHidden="0" w:uiPriority="69" w:unhideWhenUsed="0"/>
+    <w:lsdException w:name="Dark List Accent 1" w:semiHidden="0" w:uiPriority="70" w:unhideWhenUsed="0"/>
+    <w:lsdException w:name="Colorful Shading Accent 1" w:semiHidden="0" w:uiPriority="71" w:unhideWhenUsed="0"/>
+    <w:lsdException w:name="Colorful List Accent 1" w:semiHidden="0" w:uiPriority="72" w:unhideWhenUsed="0"/>
+    <w:lsdException w:name="Colorful Grid Accent 1" w:semiHidden="0" w:uiPriority="73" w:unhideWhenUsed="0"/>
+    <w:lsdException w:name="Light Shading Accent 2" w:semiHidden="0" w:uiPriority="60" w:unhideWhenUsed="0"/>
+    <w:lsdException w:name="Light List Accent 2" w:semiHidden="0" w:uiPriority="61" w:unhideWhenUsed="0"/>
+    <w:lsdException w:name="Light Grid Accent 2" w:semiHidden="0" w:uiPriority="62" w:unhideWhenUsed="0"/>
+    <w:lsdException w:name="Medium Shading 1 Accent 2" w:semiHidden="0" w:uiPriority="63" w:unhideWhenUsed="0"/>
+    <w:lsdException w:name="Medium Shading 2 Accent 2" w:semiHidden="0" w:uiPriority="64" w:unhideWhenUsed="0"/>
+    <w:lsdException w:name="Medium List 1 Accent 2" w:semiHidden="0" w:uiPriority="65" w:unhideWhenUsed="0"/>
+    <w:lsdException w:name="Medium List 2 Accent 2" w:semiHidden="0" w:uiPriority="66" w:unhideWhenUsed="0"/>
+    <w:lsdException w:name="Medium Grid 1 Accent 2" w:semiHidden="0" w:uiPriority="67" w:unhideWhenUsed="0"/>
+    <w:lsdException w:name="Medium Grid 2 Accent 2" w:semiHidden="0" w:uiPriority="68" w:unhideWhenUsed="0"/>
+    <w:lsdException w:name="Medium Grid 3 Accent 2" w:semiHidden="0" w:uiPriority="69" w:unhideWhenUsed="0"/>
+    <w:lsdException w:name="Dark List Accent 2" w:semiHidden="0" w:uiPriority="70" w:unhideWhenUsed="0"/>
+    <w:lsdException w:name="Colorful Shading Accent 2" w:semiHidden="0" w:uiPriority="71" w:unhideWhenUsed="0"/>
+    <w:lsdException w:name="Colorful List Accent 2" w:semiHidden="0" w:uiPriority="72" w:unhideWhenUsed="0"/>
+    <w:lsdException w:name="Colorful Grid Accent 2" w:semiHidden="0" w:uiPriority="73" w:unhideWhenUsed="0"/>
+    <w:lsdException w:name="Light Shading Accent 3" w:semiHidden="0" w:uiPriority="60" w:unhideWhenUsed="0"/>
+    <w:lsdException w:name="Light List Accent 3" w:semiHidden="0" w:uiPriority="61" w:unhideWhenUsed="0"/>
+    <w:lsdException w:name="Light Grid Accent 3" w:semiHidden="0" w:uiPriority="62" w:unhideWhenUsed="0"/>
+    <w:lsdException w:name="Medium Shading 1 Accent 3" w:semiHidden="0" w:uiPriority="63" w:unhideWhenUsed="0"/>
+    <w:lsdException w:name="Medium Shading 2 Accent 3" w:semiHidden="0" w:uiPriority="64" w:unhideWhenUsed="0"/>
+    <w:lsdException w:name="Medium List 1 Accent 3" w:semiHidden="0" w:uiPriority="65" w:unhideWhenUsed="0"/>
+    <w:lsdException w:name="Medium List 2 Accent 3" w:semiHidden="0" w:uiPriority="66" w:unhideWhenUsed="0"/>
+    <w:lsdException w:name="Medium Grid 1 Accent 3" w:semiHidden="0" w:uiPriority="67" w:unhideWhenUsed="0"/>
+    <w:lsdException w:name="Medium Grid 2 Accent 3" w:semiHidden="0" w:uiPriority="68" w:unhideWhenUsed="0"/>
+    <w:lsdException w:name="Medium Grid 3 Accent 3" w:semiHidden="0" w:uiPriority="69" w:unhideWhenUsed="0"/>
+    <w:lsdException w:name="Dark List Accent 3" w:semiHidden="0" w:uiPriority="70" w:unhideWhenUsed="0"/>
+    <w:lsdException w:name="Colorful Shading Accent 3" w:semiHidden="0" w:uiPriority="71" w:unhideWhenUsed="0"/>
+    <w:lsdException w:name="Colorful List Accent 3" w:semiHidden="0" w:uiPriority="72" w:unhideWhenUsed="0"/>
+    <w:lsdException w:name="Colorful Grid Accent 3" w:semiHidden="0" w:uiPriority="73" w:unhideWhenUsed="0"/>
+    <w:lsdException w:name="Light Shading Accent 4" w:semiHidden="0" w:uiPriority="60" w:unhideWhenUsed="0"/>
+    <w:lsdException w:name="Light List Accent 4" w:semiHidden="0" w:uiPriority="61" w:unhideWhenUsed="0"/>
+    <w:lsdException w:name="Light Grid Accent 4" w:semiHidden="0" w:uiPriority="62" w:unhideWhenUsed="0"/>
+    <w:lsdException w:name="Medium Shading 1 Accent 4" w:semiHidden="0" w:uiPriority="63" w:unhideWhenUsed="0"/>
+    <w:lsdException w:name="Medium Shading 2 Accent 4" w:semiHidden="0" w:uiPriority="64" w:unhideWhenUsed="0"/>
+    <w:lsdException w:name="Medium List 1 Accent 4" w:semiHidden="0" w:uiPriority="65" w:unhideWhenUsed="0"/>
+    <w:lsdException w:name="Medium List 2 Accent 4" w:semiHidden="0" w:uiPriority="66" w:unhideWhenUsed="0"/>
+    <w:lsdException w:name="Medium Grid 1 Accent 4" w:semiHidden="0" w:uiPriority="67" w:unhideWhenUsed="0"/>
+    <w:lsdException w:name="Medium Grid 2 Accent 4" w:semiHidden="0" w:uiPriority="68" w:unhideWhenUsed="0"/>
+    <w:lsdException w:name="Medium Grid 3 Accent 4" w:semiHidden="0" w:uiPriority="69" w:unhideWhenUsed="0"/>
+    <w:lsdException w:name="Dark List Accent 4" w:semiHidden="0" w:uiPriority="70" w:unhideWhenUsed="0"/>
+    <w:lsdException w:name="Colorful Shading Accent 4" w:semiHidden="0" w:uiPriority="71" w:unhideWhenUsed="0"/>
+    <w:lsdException w:name="Colorful List Accent 4" w:semiHidden="0" w:uiPriority="72" w:unhideWhenUsed="0"/>
+    <w:lsdException w:name="Colorful Grid Accent 4" w:semiHidden="0" w:uiPriority="73" w:unhideWhenUsed="0"/>
+    <w:lsdException w:name="Light Shading Accent 5" w:semiHidden="0" w:uiPriority="60" w:unhideWhenUsed="0"/>
+    <w:lsdException w:name="Light List Accent 5" w:semiHidden="0" w:uiPriority="61" w:unhideWhenUsed="0"/>
+    <w:lsdException w:name="Light Grid Accent 5" w:semiHidden="0" w:uiPriority="62" w:unhideWhenUsed="0"/>
+    <w:lsdException w:name="Medium Shading 1 Accent 5" w:semiHidden="0" w:uiPriority="63" w:unhideWhenUsed="0"/>
+    <w:lsdException w:name="Medium Shading 2 Accent 5" w:semiHidden="0" w:uiPriority="64" w:unhideWhenUsed="0"/>
+    <w:lsdException w:name="Medium List 1 Accent 5" w:semiHidden="0" w:uiPriority="65" w:unhideWhenUsed="0"/>
+    <w:lsdException w:name="Medium List 2 Accent 5" w:semiHidden="0" w:uiPriority="66" w:unhideWhenUsed="0"/>
+    <w:lsdException w:name="Medium Grid 1 Accent 5" w:semiHidden="0" w:uiPriority="67" w:unhideWhenUsed="0"/>
+    <w:lsdException w:name="Medium Grid 2 Accent 5" w:semiHidden="0" w:uiPriority="68" w:unhideWhenUsed="0"/>
+    <w:lsdException w:name="Medium Grid 3 Accent 5" w:semiHidden="0" w:uiPriority="69" w:unhideWhenUsed="0"/>
+    <w:lsdException w:name="Dark List Accent 5" w:semiHidden="0" w:uiPriority="70" w:unhideWhenUsed="0"/>
+    <w:lsdException w:name="Colorful Shading Accent 5" w:semiHidden="0" w:uiPriority="71" w:unhideWhenUsed="0"/>
+    <w:lsdException w:name="Colorful List Accent 5" w:semiHidden="0" w:uiPriority="72" w:unhideWhenUsed="0"/>
+    <w:lsdException w:name="Colorful Grid Accent 5" w:semiHidden="0" w:uiPriority="73" w:unhideWhenUsed="0"/>
+    <w:lsdException w:name="Light Shading Accent 6" w:semiHidden="0" w:uiPriority="60" w:unhideWhenUsed="0"/>
+    <w:lsdException w:name="Light List Accent 6" w:semiHidden="0" w:uiPriority="61" w:unhideWhenUsed="0"/>
+    <w:lsdException w:name="Light Grid Accent 6" w:semiHidden="0" w:uiPriority="62" w:unhideWhenUsed="0"/>
+    <w:lsdException w:name="Medium Shading 1 Accent 6" w:semiHidden="0" w:uiPriority="63" w:unhideWhenUsed="0"/>
+    <w:lsdException w:name="Medium Shading 2 Accent 6" w:semiHidden="0" w:uiPriority="64" w:unhideWhenUsed="0"/>
+    <w:lsdException w:name="Medium List 1 Accent 6" w:semiHidden="0" w:uiPriority="65" w:unhideWhenUsed="0"/>
+    <w:lsdException w:name="Medium List 2 Accent 6" w:semiHidden="0" w:uiPriority="66" w:unhideWhenUsed="0"/>
+    <w:lsdException w:name="Medium Grid 1 Accent 6" w:semiHidden="0" w:uiPriority="67" w:unhideWhenUsed="0"/>
+    <w:lsdException w:name="Medium Grid 2 Accent 6" w:semiHidden="0" w:uiPriority="68" w:unhideWhenUsed="0"/>
+    <w:lsdException w:name="Medium Grid 3 Accent 6" w:semiHidden="0" w:uiPriority="69" w:unhideWhenUsed="0"/>
+    <w:lsdException w:name="Dark List Accent 6" w:semiHidden="0" w:uiPriority="70" w:unhideWhenUsed="0"/>
+    <w:lsdException w:name="Colorful Shading Accent 6" w:semiHidden="0" w:uiPriority="71" w:unhideWhenUsed="0"/>
+    <w:lsdException w:name="Colorful List Accent 6" w:semiHidden="0" w:uiPriority="72" w:unhideWhenUsed="0"/>
+    <w:lsdException w:name="Colorful Grid Accent 6" w:semiHidden="0" w:uiPriority="73" w:unhideWhenUsed="0"/>
+    <w:lsdException w:name="Subtle Emphasis" w:semiHidden="0" w:uiPriority="19" w:unhideWhenUsed="0" w:qFormat="1"/>
+    <w:lsdException w:name="Intense Emphasis" w:semiHidden="0" w:uiPriority="21" w:unhideWhenUsed="0" w:qFormat="1"/>
+    <w:lsdException w:name="Subtle Reference" w:semiHidden="0" w:uiPriority="31" w:unhideWhenUsed="0" w:qFormat="1"/>
+    <w:lsdException w:name="Intense Reference" w:semiHidden="0" w:uiPriority="32" w:unhideWhenUsed="0" w:qFormat="1"/>
+    <w:lsdException w:name="Book Title" w:semiHidden="0" w:uiPriority="33" w:unhideWhenUsed="0" w:qFormat="1"/>
+    <w:lsdException w:name="Bibliography" w:uiPriority="37"/>
+    <w:lsdException w:name="TOC Heading" w:uiPriority="39" w:qFormat="1"/>
+  </w:latentStyles>
+  <w:style w:type="paragraph" w:default="1" w:styleId="a">
+    <w:name w:val="Normal"/>
+    <w:qFormat/>
+    <w:rPr>
+      <w:sz w:val="24"/>
+      <w:szCs w:val="24"/>
+    </w:rPr>
+  </w:style>
+  <w:style w:type="paragraph" w:styleId="1">
+    <w:name w:val="heading 1"/>
+    <w:basedOn w:val="a"/>
+    <w:next w:val="a"/>
+    <w:link w:val="10"/>
+    <w:uiPriority w:val="9"/>
+    <w:qFormat/>
+    <w:pPr>
+      <w:keepNext/>
+      <w:keepLines/>
+      <w:spacing w:before="240"/>
+      <w:outlineLvl w:val="0"/>
+    </w:pPr>
+    <w:rPr>
+      <w:rFonts w:asciiTheme="majorHAnsi" w:eastAsiaTheme="majorEastAsia" w:hAnsiTheme="majorHAnsi" w:cstheme="majorBidi"/>
+      <w:color w:val="2E74B5" w:themeColor="accent1" w:themeShade="BF"/>
+      <w:sz w:val="32"/>
+      <w:szCs w:val="32"/>
+    </w:rPr>
+  </w:style>
+  <w:style w:type="character" w:default="1" w:styleId="a0">
+    <w:name w:val="Default Paragraph Font"/>
+    <w:uiPriority w:val="1"/>
+    <w:semiHidden/>
+    <w:unhideWhenUsed/>
+  </w:style>
+  <w:style w:type="table" w:default="1" w:styleId="a1">
+    <w:name w:val="Normal Table"/>
+    <w:uiPriority w:val="99"/>
+    <w:semiHidden/>
+    <w:unhideWhenUsed/>
+    <w:tblPr>
+      <w:tblInd w:w="0" w:type="dxa"/>
+      <w:tblCellMar>
+        <w:top w:w="0" w:type="dxa"/>
+        <w:left w:w="108" w:type="dxa"/>
+        <w:bottom w:w="0" w:type="dxa"/>
+        <w:right w:w="108" w:type="dxa"/>
+      </w:tblCellMar>
+    </w:tblPr>
+  </w:style>
+  <w:style w:type="numbering" w:default="1" w:styleId="a2">
+    <w:name w:val="No List"/>
+    <w:uiPriority w:val="99"/>
+    <w:semiHidden/>
+    <w:unhideWhenUsed/>
+  </w:style>
+  <w:style w:type="paragraph" w:styleId="a3">
+    <w:name w:val="Subtitle"/>
+    <w:basedOn w:val="a"/>
+    <w:next w:val="a"/>
+    <w:link w:val="a4"/>
+    <w:uiPriority w:val="11"/>
+    <w:qFormat/>
+    <w:pPr>
+      <w:spacing w:after="160"/>
+    </w:pPr>
+    <w:rPr>
+      <w:color w:val="595959" w:themeColor="text1" w:themeTint="A6"/>
+      <w:spacing w:val="15"/>
+      <w:sz w:val="22"/>
+      <w:szCs w:val="22"/>
+    </w:rPr>
+  </w:style>
+  <w:style w:type="paragraph" w:styleId="a5">
+    <w:name w:val="Title"/>
+    <w:basedOn w:val="a"/>
+    <w:next w:val="a"/>
+    <w:link w:val="a6"/>
+    <w:uiPriority w:val="10"/>
+    <w:qFormat/>
+    <w:pPr>
+      <w:contextualSpacing/>
+    </w:pPr>
+    <w:rPr>
+      <w:rFonts w:asciiTheme="majorHAnsi" w:eastAsiaTheme="majorEastAsia" w:hAnsiTheme="majorHAnsi" w:cstheme="majorBidi"/>
+      <w:spacing w:val="-10"/>
+      <w:kern w:val="28"/>
+      <w:sz w:val="56"/>
+      <w:szCs w:val="56"/>
+    </w:rPr>
+  </w:style>
+  <w:style w:type="character" w:customStyle="1" w:styleId="a6">
+    <w:name w:val="标题字符"/>
+    <w:basedOn w:val="a0"/>
+    <w:link w:val="a5"/>
+    <w:uiPriority w:val="10"/>
+    <w:qFormat/>
+    <w:rPr>
+      <w:rFonts w:asciiTheme="majorHAnsi" w:eastAsiaTheme="majorEastAsia" w:hAnsiTheme="majorHAnsi" w:cstheme="majorBidi"/>
+      <w:spacing w:val="-10"/>
+      <w:kern w:val="28"/>
+      <w:sz w:val="56"/>
+      <w:szCs w:val="56"/>
+    </w:rPr>
+  </w:style>
+  <w:style w:type="character" w:customStyle="1" w:styleId="a4">
+    <w:name w:val="副标题字符"/>
+    <w:basedOn w:val="a0"/>
+    <w:link w:val="a3"/>
+    <w:uiPriority w:val="11"/>
+    <w:qFormat/>
+    <w:rPr>
+      <w:color w:val="595959" w:themeColor="text1" w:themeTint="A6"/>
+      <w:spacing w:val="15"/>
+      <w:sz w:val="22"/>
+      <w:szCs w:val="22"/>
+    </w:rPr>
+  </w:style>
+  <w:style w:type="character" w:customStyle="1" w:styleId="10">
+    <w:name w:val="标题 1字符"/>
+    <w:basedOn w:val="a0"/>
+    <w:link w:val="1"/>
+    <w:uiPriority w:val="9"/>
+    <w:rPr>
+      <w:rFonts w:asciiTheme="majorHAnsi" w:eastAsiaTheme="majorEastAsia" w:hAnsiTheme="majorHAnsi" w:cstheme="majorBidi"/>
+      <w:color w:val="2E74B5" w:themeColor="accent1" w:themeShade="BF"/>
+      <w:sz w:val="32"/>
+      <w:szCs w:val="32"/>
+    </w:rPr>
+  </w:style>
+  <w:style w:type="paragraph" w:customStyle="1" w:styleId="11">
+    <w:name w:val="列出段落1"/>
+    <w:basedOn w:val="a"/>
+    <w:uiPriority w:val="34"/>
+    <w:qFormat/>
+    <w:pPr>
+      <w:ind w:left="720"/>
+      <w:contextualSpacing/>
+    </w:pPr>
+  </w:style>
+  <w:style w:type="paragraph" w:styleId="a7">
+    <w:name w:val="header"/>
+    <w:basedOn w:val="a"/>
+    <w:link w:val="a8"/>
+    <w:uiPriority w:val="99"/>
+    <w:unhideWhenUsed/>
+    <w:rsid w:val="00BA5C84"/>
+    <w:pPr>
+      <w:pBdr>
+        <w:bottom w:val="single" w:sz="6" w:space="1" w:color="auto"/>
+      </w:pBdr>
+      <w:tabs>
+        <w:tab w:val="center" w:pos="4153"/>
+        <w:tab w:val="right" w:pos="8306"/>
+      </w:tabs>
+      <w:snapToGrid w:val="0"/>
+      <w:jc w:val="center"/>
+    </w:pPr>
+    <w:rPr>
+      <w:sz w:val="18"/>
+      <w:szCs w:val="18"/>
+    </w:rPr>
+  </w:style>
+  <w:style w:type="character" w:customStyle="1" w:styleId="a8">
+    <w:name w:val="页眉字符"/>
+    <w:basedOn w:val="a0"/>
+    <w:link w:val="a7"/>
+    <w:uiPriority w:val="99"/>
+    <w:rsid w:val="00BA5C84"/>
+    <w:rPr>
+      <w:sz w:val="18"/>
+      <w:szCs w:val="18"/>
+    </w:rPr>
+  </w:style>
+  <w:style w:type="paragraph" w:styleId="a9">
+    <w:name w:val="footer"/>
+    <w:basedOn w:val="a"/>
+    <w:link w:val="aa"/>
+    <w:uiPriority w:val="99"/>
+    <w:unhideWhenUsed/>
+    <w:rsid w:val="00BA5C84"/>
+    <w:pPr>
+      <w:tabs>
+        <w:tab w:val="center" w:pos="4153"/>
+        <w:tab w:val="right" w:pos="8306"/>
+      </w:tabs>
+      <w:snapToGrid w:val="0"/>
+    </w:pPr>
+    <w:rPr>
+      <w:sz w:val="18"/>
+      <w:szCs w:val="18"/>
+    </w:rPr>
+  </w:style>
+  <w:style w:type="character" w:customStyle="1" w:styleId="aa">
+    <w:name w:val="页脚字符"/>
+    <w:basedOn w:val="a0"/>
+    <w:link w:val="a9"/>
+    <w:uiPriority w:val="99"/>
+    <w:rsid w:val="00BA5C84"/>
+    <w:rPr>
+      <w:sz w:val="18"/>
+      <w:szCs w:val="18"/>
+    </w:rPr>
+  </w:style>
+  <w:style w:type="paragraph" w:styleId="ab">
+    <w:name w:val="List Paragraph"/>
+    <w:basedOn w:val="a"/>
+    <w:uiPriority w:val="34"/>
+    <w:qFormat/>
+    <w:rsid w:val="00BA5C84"/>
+    <w:pPr>
+      <w:ind w:left="720"/>
+      <w:contextualSpacing/>
+    </w:pPr>
+  </w:style>
+  <w:style w:type="paragraph" w:styleId="ac">
+    <w:name w:val="Balloon Text"/>
+    <w:basedOn w:val="a"/>
+    <w:link w:val="ad"/>
+    <w:uiPriority w:val="99"/>
+    <w:semiHidden/>
+    <w:unhideWhenUsed/>
+    <w:rsid w:val="00C91BC1"/>
+    <w:rPr>
+      <w:rFonts w:ascii="Heiti SC Light" w:eastAsia="Heiti SC Light"/>
+      <w:sz w:val="18"/>
+      <w:szCs w:val="18"/>
+    </w:rPr>
+  </w:style>
+  <w:style w:type="character" w:customStyle="1" w:styleId="ad">
+    <w:name w:val="批注框文本字符"/>
+    <w:basedOn w:val="a0"/>
+    <w:link w:val="ac"/>
+    <w:uiPriority w:val="99"/>
+    <w:semiHidden/>
+    <w:rsid w:val="00C91BC1"/>
+    <w:rPr>
+      <w:rFonts w:ascii="Heiti SC Light" w:eastAsia="Heiti SC Light"/>
+      <w:sz w:val="18"/>
+      <w:szCs w:val="18"/>
+    </w:rPr>
   </w:style>
 </w:styles>
 </file>
@@ -3854,7 +4123,7 @@
     <a:fontScheme name="Office">
       <a:majorFont>
         <a:latin typeface="Calibri Light"/>
-        <a:ea typeface=""/>
+        <a:ea typeface="宋体"/>
         <a:cs typeface=""/>
         <a:font script="Jpan" typeface="Yu Gothic Light"/>
         <a:font script="Hang" typeface="맑은 고딕"/>
@@ -3889,7 +4158,7 @@
       </a:majorFont>
       <a:minorFont>
         <a:latin typeface="Calibri"/>
-        <a:ea typeface=""/>
+        <a:ea typeface="宋体"/>
         <a:cs typeface=""/>
         <a:font script="Jpan" typeface="Yu Mincho"/>
         <a:font script="Hang" typeface="맑은 고딕"/>

</xml_diff>

<commit_message>
part 6 -- 林增， part 7 -- 周桦， part 8 -- 王谞上
</commit_message>
<xml_diff>
--- a/Task 2/Web项目建议书.docx
+++ b/Task 2/Web项目建议书.docx
@@ -1,10 +1,10 @@
 
 <file path=word/document.xml><?xml version="1.0" encoding="utf-8"?>
-<w:document xmlns:wpc="http://schemas.microsoft.com/office/word/2010/wordprocessingCanvas" xmlns:mo="http://schemas.microsoft.com/office/mac/office/2008/main" xmlns:mc="http://schemas.openxmlformats.org/markup-compatibility/2006" xmlns:mv="urn:schemas-microsoft-com:mac:vml" xmlns:o="urn:schemas-microsoft-com:office:office" xmlns:r="http://schemas.openxmlformats.org/officeDocument/2006/relationships" xmlns:m="http://schemas.openxmlformats.org/officeDocument/2006/math" xmlns:v="urn:schemas-microsoft-com:vml" xmlns:wp14="http://schemas.microsoft.com/office/word/2010/wordprocessingDrawing" xmlns:wp="http://schemas.openxmlformats.org/drawingml/2006/wordprocessingDrawing" xmlns:w10="urn:schemas-microsoft-com:office:word" xmlns:w="http://schemas.openxmlformats.org/wordprocessingml/2006/main" xmlns:w14="http://schemas.microsoft.com/office/word/2010/wordml" xmlns:wpg="http://schemas.microsoft.com/office/word/2010/wordprocessingGroup" xmlns:wpi="http://schemas.microsoft.com/office/word/2010/wordprocessingInk" xmlns:wne="http://schemas.microsoft.com/office/word/2006/wordml" xmlns:wps="http://schemas.microsoft.com/office/word/2010/wordprocessingShape" mc:Ignorable="w14 wp14">
+<w:document xmlns:wpc="http://schemas.microsoft.com/office/word/2010/wordprocessingCanvas" xmlns:mc="http://schemas.openxmlformats.org/markup-compatibility/2006" xmlns:o="urn:schemas-microsoft-com:office:office" xmlns:r="http://schemas.openxmlformats.org/officeDocument/2006/relationships" xmlns:m="http://schemas.openxmlformats.org/officeDocument/2006/math" xmlns:v="urn:schemas-microsoft-com:vml" xmlns:wp14="http://schemas.microsoft.com/office/word/2010/wordprocessingDrawing" xmlns:wp="http://schemas.openxmlformats.org/drawingml/2006/wordprocessingDrawing" xmlns:w10="urn:schemas-microsoft-com:office:word" xmlns:w="http://schemas.openxmlformats.org/wordprocessingml/2006/main" xmlns:w14="http://schemas.microsoft.com/office/word/2010/wordml" xmlns:w15="http://schemas.microsoft.com/office/word/2012/wordml" xmlns:wpg="http://schemas.microsoft.com/office/word/2010/wordprocessingGroup" xmlns:wpi="http://schemas.microsoft.com/office/word/2010/wordprocessingInk" xmlns:wne="http://schemas.microsoft.com/office/word/2006/wordml" xmlns:wps="http://schemas.microsoft.com/office/word/2010/wordprocessingShape" mc:Ignorable="w14 w15 wp14">
   <w:body>
     <w:p>
       <w:pPr>
-        <w:pStyle w:val="a5"/>
+        <w:pStyle w:val="a4"/>
         <w:ind w:firstLineChars="200" w:firstLine="1100"/>
         <w:jc w:val="center"/>
         <w:rPr>
@@ -284,7 +284,14 @@
         <w:rPr>
           <w:rFonts w:asciiTheme="majorEastAsia" w:eastAsiaTheme="majorEastAsia" w:hAnsiTheme="majorEastAsia" w:hint="eastAsia"/>
         </w:rPr>
-        <w:t>因为功能专一，因此我们的App界面也将非常的简洁，但这绝不表示界面简单。现在很多App都有复杂的菜单栏，甚至二级、多级菜单，这些多级菜单栏的存在极大的增加了用户的操作成本。而对于一款以效率著称的App，我们将严格控制菜单的深度，将所有重要功能都展示在用户触手可及的地方，用户不再会因为找某个功能而到处翻菜单。</w:t>
+        <w:t>因为功能专一，因此我们的App界面也将非常的简洁，但这绝不表示界面简单。现在很多App都有复杂的菜单栏，甚至二级、多级菜单，这些多级菜单栏的存在极大的增加了用户的操作成本。而对于一款以效率著称的App，我们将严格控制菜单的深</w:t>
+      </w:r>
+      <w:r>
+        <w:rPr>
+          <w:rFonts w:asciiTheme="majorEastAsia" w:eastAsiaTheme="majorEastAsia" w:hAnsiTheme="majorEastAsia" w:hint="eastAsia"/>
+        </w:rPr>
+        <w:lastRenderedPageBreak/>
+        <w:t>度，将所有重要功能都展示在用户触手可及的地方，用户不再会因为找某个功能而到处翻菜单。</w:t>
       </w:r>
     </w:p>
     <w:p>
@@ -318,7 +325,6 @@
           <w:sz w:val="28"/>
           <w:szCs w:val="28"/>
         </w:rPr>
-        <w:lastRenderedPageBreak/>
         <w:t>三、</w:t>
       </w:r>
       <w:r>
@@ -360,7 +366,7 @@
     </w:p>
     <w:p>
       <w:pPr>
-        <w:pStyle w:val="ab"/>
+        <w:pStyle w:val="a7"/>
         <w:spacing w:line="360" w:lineRule="auto"/>
         <w:ind w:left="998"/>
         <w:rPr>
@@ -407,7 +413,7 @@
     </w:p>
     <w:p>
       <w:pPr>
-        <w:pStyle w:val="ab"/>
+        <w:pStyle w:val="a7"/>
         <w:spacing w:line="360" w:lineRule="auto"/>
         <w:ind w:left="998"/>
         <w:rPr>
@@ -429,7 +435,7 @@
     </w:p>
     <w:p>
       <w:pPr>
-        <w:pStyle w:val="ab"/>
+        <w:pStyle w:val="a7"/>
         <w:spacing w:line="360" w:lineRule="auto"/>
         <w:ind w:left="998" w:firstLineChars="800" w:firstLine="2240"/>
         <w:rPr>
@@ -501,11 +507,11 @@
           </mc:Choice>
           <mc:Fallback>
             <w:pict>
-              <v:shapetype id="_x0000_t32" coordsize="21600,21600" o:spt="32" o:oned="t" path="m0,0l21600,21600e" filled="f">
+              <v:shapetype w14:anchorId="721E6C4C" id="_x0000_t32" coordsize="21600,21600" o:spt="32" o:oned="t" path="m,l21600,21600e" filled="f">
                 <v:path arrowok="t" fillok="f" o:connecttype="none"/>
                 <o:lock v:ext="edit" shapetype="t"/>
               </v:shapetype>
-              <v:shape id="直接箭头连接符 10" o:spid="_x0000_s1026" type="#_x0000_t32" style="position:absolute;left:0;text-align:left;margin-left:192pt;margin-top:230.55pt;width:89.4pt;height:89.4pt;flip:x;z-index:251661312;visibility:visible;mso-wrap-style:square;mso-wrap-distance-left:9pt;mso-wrap-distance-top:0;mso-wrap-distance-right:9pt;mso-wrap-distance-bottom:0;mso-position-horizontal:absolute;mso-position-horizontal-relative:text;mso-position-vertical:absolute;mso-position-vertical-relative:text" o:gfxdata="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" strokecolor="#5b9bd5 [3204]" strokeweight=".5pt">
+              <v:shape id="直接箭头连接符 10" o:spid="_x0000_s1026" type="#_x0000_t32" style="position:absolute;left:0;text-align:left;margin-left:192pt;margin-top:230.55pt;width:89.4pt;height:89.4pt;flip:x;z-index:251661312;visibility:visible;mso-wrap-style:square;mso-wrap-distance-left:9pt;mso-wrap-distance-top:0;mso-wrap-distance-right:9pt;mso-wrap-distance-bottom:0;mso-position-horizontal:absolute;mso-position-horizontal-relative:text;mso-position-vertical:absolute;mso-position-vertical-relative:text" o:gfxdata="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" strokecolor="#5b9bd5 [3204]" strokeweight=".5pt">
                 <v:stroke endarrow="block" joinstyle="miter"/>
               </v:shape>
             </w:pict>
@@ -580,7 +586,7 @@
           </mc:Choice>
           <mc:Fallback>
             <w:pict>
-              <v:shape id="直接箭头连接符 8" o:spid="_x0000_s1026" type="#_x0000_t32" style="position:absolute;left:0;text-align:left;margin-left:52.8pt;margin-top:193.35pt;width:137.4pt;height:129pt;flip:x;z-index:251659264;visibility:visible;mso-wrap-style:square;mso-width-percent:0;mso-height-percent:0;mso-wrap-distance-left:9pt;mso-wrap-distance-top:0;mso-wrap-distance-right:9pt;mso-wrap-distance-bottom:0;mso-position-horizontal:absolute;mso-position-horizontal-relative:text;mso-position-vertical:absolute;mso-position-vertical-relative:text;mso-width-percent:0;mso-height-percent:0;mso-width-relative:margin;mso-height-relative:margin" o:gfxdata="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" strokecolor="#5b9bd5 [3204]" strokeweight=".5pt">
+              <v:shape w14:anchorId="7515D057" id="直接箭头连接符 8" o:spid="_x0000_s1026" type="#_x0000_t32" style="position:absolute;left:0;text-align:left;margin-left:52.8pt;margin-top:193.35pt;width:137.4pt;height:129pt;flip:x;z-index:251659264;visibility:visible;mso-wrap-style:square;mso-width-percent:0;mso-height-percent:0;mso-wrap-distance-left:9pt;mso-wrap-distance-top:0;mso-wrap-distance-right:9pt;mso-wrap-distance-bottom:0;mso-position-horizontal:absolute;mso-position-horizontal-relative:text;mso-position-vertical:absolute;mso-position-vertical-relative:text;mso-width-percent:0;mso-height-percent:0;mso-width-relative:margin;mso-height-relative:margin" o:gfxdata="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" strokecolor="#5b9bd5 [3204]" strokeweight=".5pt">
                 <v:stroke endarrow="block" joinstyle="miter"/>
               </v:shape>
             </w:pict>
@@ -649,7 +655,7 @@
           </mc:Choice>
           <mc:Fallback>
             <w:pict>
-              <v:shape id="直接箭头连接符 9" o:spid="_x0000_s1026" type="#_x0000_t32" style="position:absolute;left:0;text-align:left;margin-left:70.8pt;margin-top:231.75pt;width:151.2pt;height:144.6pt;flip:x;z-index:251660288;visibility:visible;mso-wrap-style:square;mso-wrap-distance-left:9pt;mso-wrap-distance-top:0;mso-wrap-distance-right:9pt;mso-wrap-distance-bottom:0;mso-position-horizontal:absolute;mso-position-horizontal-relative:text;mso-position-vertical:absolute;mso-position-vertical-relative:text" o:gfxdata="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" strokecolor="#5b9bd5 [3204]" strokeweight=".5pt">
+              <v:shape w14:anchorId="0F4028D3" id="直接箭头连接符 9" o:spid="_x0000_s1026" type="#_x0000_t32" style="position:absolute;left:0;text-align:left;margin-left:70.8pt;margin-top:231.75pt;width:151.2pt;height:144.6pt;flip:x;z-index:251660288;visibility:visible;mso-wrap-style:square;mso-wrap-distance-left:9pt;mso-wrap-distance-top:0;mso-wrap-distance-right:9pt;mso-wrap-distance-bottom:0;mso-position-horizontal:absolute;mso-position-horizontal-relative:text;mso-position-vertical:absolute;mso-position-vertical-relative:text" o:gfxdata="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" strokecolor="#5b9bd5 [3204]" strokeweight=".5pt">
                 <v:stroke endarrow="block" joinstyle="miter"/>
               </v:shape>
             </w:pict>
@@ -750,7 +756,7 @@
     </w:p>
     <w:p>
       <w:pPr>
-        <w:pStyle w:val="ab"/>
+        <w:pStyle w:val="a7"/>
         <w:spacing w:line="360" w:lineRule="auto"/>
         <w:ind w:left="998"/>
         <w:jc w:val="center"/>
@@ -826,7 +832,7 @@
           </mc:Choice>
           <mc:Fallback>
             <w:pict>
-              <v:shapetype id="_x0000_t34" coordsize="21600,21600" o:spt="34" o:oned="t" adj="10800" path="m0,0l@0,0@0,21600,21600,21600e" filled="f">
+              <v:shapetype w14:anchorId="1B89C791" id="_x0000_t34" coordsize="21600,21600" o:spt="34" o:oned="t" adj="10800" path="m,l@0,0@0,21600,21600,21600e" filled="f">
                 <v:stroke joinstyle="miter"/>
                 <v:formulas>
                   <v:f eqn="val #0"/>
@@ -837,7 +843,7 @@
                 </v:handles>
                 <o:lock v:ext="edit" shapetype="t"/>
               </v:shapetype>
-              <v:shape id="肘形连接符 17" o:spid="_x0000_s1026" type="#_x0000_t34" style="position:absolute;left:0;text-align:left;margin-left:43.8pt;margin-top:136.05pt;width:155.4pt;height:308.4pt;flip:x;z-index:251664384;visibility:visible;mso-wrap-style:square;mso-wrap-distance-left:9pt;mso-wrap-distance-top:0;mso-wrap-distance-right:9pt;mso-wrap-distance-bottom:0;mso-position-horizontal:absolute;mso-position-horizontal-relative:text;mso-position-vertical:absolute;mso-position-vertical-relative:text" o:gfxdata="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" adj="23560" strokecolor="#5b9bd5 [3204]" strokeweight=".5pt">
+              <v:shape id="肘形连接符 17" o:spid="_x0000_s1026" type="#_x0000_t34" style="position:absolute;left:0;text-align:left;margin-left:43.8pt;margin-top:136.05pt;width:155.4pt;height:308.4pt;flip:x;z-index:251664384;visibility:visible;mso-wrap-style:square;mso-wrap-distance-left:9pt;mso-wrap-distance-top:0;mso-wrap-distance-right:9pt;mso-wrap-distance-bottom:0;mso-position-horizontal:absolute;mso-position-horizontal-relative:text;mso-position-vertical:absolute;mso-position-vertical-relative:text" o:gfxdata="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" adj="23560" strokecolor="#5b9bd5 [3204]" strokeweight=".5pt">
                 <v:stroke endarrow="block"/>
               </v:shape>
             </w:pict>
@@ -912,7 +918,7 @@
           </mc:Choice>
           <mc:Fallback>
             <w:pict>
-              <v:shape id="直接箭头连接符 15" o:spid="_x0000_s1026" type="#_x0000_t32" style="position:absolute;left:0;text-align:left;margin-left:210pt;margin-top:280.65pt;width:90.6pt;height:94.2pt;flip:x;z-index:251663360;visibility:visible;mso-wrap-style:square;mso-width-percent:0;mso-height-percent:0;mso-wrap-distance-left:9pt;mso-wrap-distance-top:0;mso-wrap-distance-right:9pt;mso-wrap-distance-bottom:0;mso-position-horizontal:absolute;mso-position-horizontal-relative:text;mso-position-vertical:absolute;mso-position-vertical-relative:text;mso-width-percent:0;mso-height-percent:0;mso-width-relative:margin;mso-height-relative:margin" o:gfxdata="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" strokecolor="#5b9bd5 [3204]" strokeweight=".5pt">
+              <v:shape w14:anchorId="062C6593" id="直接箭头连接符 15" o:spid="_x0000_s1026" type="#_x0000_t32" style="position:absolute;left:0;text-align:left;margin-left:210pt;margin-top:280.65pt;width:90.6pt;height:94.2pt;flip:x;z-index:251663360;visibility:visible;mso-wrap-style:square;mso-width-percent:0;mso-height-percent:0;mso-wrap-distance-left:9pt;mso-wrap-distance-top:0;mso-wrap-distance-right:9pt;mso-wrap-distance-bottom:0;mso-position-horizontal:absolute;mso-position-horizontal-relative:text;mso-position-vertical:absolute;mso-position-vertical-relative:text;mso-width-percent:0;mso-height-percent:0;mso-width-relative:margin;mso-height-relative:margin" o:gfxdata="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" strokecolor="#5b9bd5 [3204]" strokeweight=".5pt">
                 <v:stroke endarrow="block" joinstyle="miter"/>
               </v:shape>
             </w:pict>
@@ -981,7 +987,7 @@
           </mc:Choice>
           <mc:Fallback>
             <w:pict>
-              <v:shape id="直接箭头连接符 14" o:spid="_x0000_s1026" type="#_x0000_t32" style="position:absolute;left:0;text-align:left;margin-left:109.8pt;margin-top:280.05pt;width:99pt;height:40.2pt;flip:x;z-index:251662336;visibility:visible;mso-wrap-style:square;mso-wrap-distance-left:9pt;mso-wrap-distance-top:0;mso-wrap-distance-right:9pt;mso-wrap-distance-bottom:0;mso-position-horizontal:absolute;mso-position-horizontal-relative:text;mso-position-vertical:absolute;mso-position-vertical-relative:text" o:gfxdata="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" strokecolor="#5b9bd5 [3204]" strokeweight=".5pt">
+              <v:shape w14:anchorId="2DE593C6" id="直接箭头连接符 14" o:spid="_x0000_s1026" type="#_x0000_t32" style="position:absolute;left:0;text-align:left;margin-left:109.8pt;margin-top:280.05pt;width:99pt;height:40.2pt;flip:x;z-index:251662336;visibility:visible;mso-wrap-style:square;mso-wrap-distance-left:9pt;mso-wrap-distance-top:0;mso-wrap-distance-right:9pt;mso-wrap-distance-bottom:0;mso-position-horizontal:absolute;mso-position-horizontal-relative:text;mso-position-vertical:absolute;mso-position-vertical-relative:text" o:gfxdata="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" strokecolor="#5b9bd5 [3204]" strokeweight=".5pt">
                 <v:stroke endarrow="block" joinstyle="miter"/>
               </v:shape>
             </w:pict>
@@ -1040,7 +1046,7 @@
     </w:p>
     <w:p>
       <w:pPr>
-        <w:pStyle w:val="ab"/>
+        <w:pStyle w:val="a7"/>
         <w:spacing w:line="360" w:lineRule="auto"/>
         <w:ind w:left="998"/>
         <w:rPr>
@@ -1062,7 +1068,7 @@
     </w:p>
     <w:p>
       <w:pPr>
-        <w:pStyle w:val="ab"/>
+        <w:pStyle w:val="a7"/>
         <w:spacing w:line="360" w:lineRule="auto"/>
         <w:ind w:left="998"/>
         <w:rPr>
@@ -1075,7 +1081,7 @@
     </w:p>
     <w:p>
       <w:pPr>
-        <w:pStyle w:val="ab"/>
+        <w:pStyle w:val="a7"/>
         <w:spacing w:line="360" w:lineRule="auto"/>
         <w:ind w:left="998"/>
         <w:rPr>
@@ -1097,7 +1103,7 @@
     </w:p>
     <w:p>
       <w:pPr>
-        <w:pStyle w:val="ab"/>
+        <w:pStyle w:val="a7"/>
         <w:spacing w:line="360" w:lineRule="auto"/>
         <w:ind w:left="998"/>
         <w:rPr>
@@ -1110,7 +1116,7 @@
     </w:p>
     <w:p>
       <w:pPr>
-        <w:pStyle w:val="ab"/>
+        <w:pStyle w:val="a7"/>
         <w:spacing w:line="360" w:lineRule="auto"/>
         <w:ind w:left="998"/>
         <w:rPr>
@@ -1141,7 +1147,7 @@
     </w:p>
     <w:p>
       <w:pPr>
-        <w:pStyle w:val="ab"/>
+        <w:pStyle w:val="a7"/>
         <w:spacing w:line="360" w:lineRule="auto"/>
         <w:ind w:left="998"/>
         <w:rPr>
@@ -1154,7 +1160,7 @@
     </w:p>
     <w:p>
       <w:pPr>
-        <w:pStyle w:val="ab"/>
+        <w:pStyle w:val="a7"/>
         <w:spacing w:line="360" w:lineRule="auto"/>
         <w:ind w:left="998"/>
         <w:rPr>
@@ -1167,7 +1173,7 @@
     </w:p>
     <w:p>
       <w:pPr>
-        <w:pStyle w:val="ab"/>
+        <w:pStyle w:val="a7"/>
         <w:spacing w:line="360" w:lineRule="auto"/>
         <w:ind w:left="998"/>
         <w:rPr>
@@ -1227,7 +1233,7 @@
     </w:p>
     <w:p>
       <w:pPr>
-        <w:pStyle w:val="ab"/>
+        <w:pStyle w:val="a7"/>
         <w:spacing w:line="360" w:lineRule="auto"/>
         <w:ind w:left="998"/>
         <w:rPr>
@@ -1249,7 +1255,7 @@
     </w:p>
     <w:p>
       <w:pPr>
-        <w:pStyle w:val="ab"/>
+        <w:pStyle w:val="a7"/>
         <w:spacing w:line="360" w:lineRule="auto"/>
         <w:ind w:left="998"/>
         <w:jc w:val="center"/>
@@ -1331,7 +1337,7 @@
           </mc:Choice>
           <mc:Fallback>
             <w:pict>
-              <v:shape id="肘形连接符 22" o:spid="_x0000_s1026" type="#_x0000_t34" style="position:absolute;left:0;text-align:left;margin-left:111.6pt;margin-top:63pt;width:58.8pt;height:394.2pt;flip:x;z-index:251667456;visibility:visible;mso-wrap-style:square;mso-width-percent:0;mso-height-percent:0;mso-wrap-distance-left:9pt;mso-wrap-distance-top:0;mso-wrap-distance-right:9pt;mso-wrap-distance-bottom:0;mso-position-horizontal:absolute;mso-position-horizontal-relative:text;mso-position-vertical:absolute;mso-position-vertical-relative:text;mso-width-percent:0;mso-height-percent:0;mso-width-relative:margin;mso-height-relative:margin" o:gfxdata="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" adj="25239" strokecolor="#5b9bd5 [3204]" strokeweight=".5pt">
+              <v:shape w14:anchorId="473B95B0" id="肘形连接符 22" o:spid="_x0000_s1026" type="#_x0000_t34" style="position:absolute;left:0;text-align:left;margin-left:111.6pt;margin-top:63pt;width:58.8pt;height:394.2pt;flip:x;z-index:251667456;visibility:visible;mso-wrap-style:square;mso-width-percent:0;mso-height-percent:0;mso-wrap-distance-left:9pt;mso-wrap-distance-top:0;mso-wrap-distance-right:9pt;mso-wrap-distance-bottom:0;mso-position-horizontal:absolute;mso-position-horizontal-relative:text;mso-position-vertical:absolute;mso-position-vertical-relative:text;mso-width-percent:0;mso-height-percent:0;mso-width-relative:margin;mso-height-relative:margin" o:gfxdata="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" adj="25239" strokecolor="#5b9bd5 [3204]" strokeweight=".5pt">
                 <v:stroke endarrow="block"/>
               </v:shape>
             </w:pict>
@@ -1406,7 +1412,7 @@
           </mc:Choice>
           <mc:Fallback>
             <w:pict>
-              <v:shape id="直接箭头连接符 21" o:spid="_x0000_s1026" type="#_x0000_t32" style="position:absolute;left:0;text-align:left;margin-left:149.4pt;margin-top:269.4pt;width:54pt;height:79.2pt;flip:x;z-index:251666432;visibility:visible;mso-wrap-style:square;mso-width-percent:0;mso-height-percent:0;mso-wrap-distance-left:9pt;mso-wrap-distance-top:0;mso-wrap-distance-right:9pt;mso-wrap-distance-bottom:0;mso-position-horizontal:absolute;mso-position-horizontal-relative:text;mso-position-vertical:absolute;mso-position-vertical-relative:text;mso-width-percent:0;mso-height-percent:0;mso-width-relative:margin;mso-height-relative:margin" o:gfxdata="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" strokecolor="#5b9bd5 [3204]" strokeweight=".5pt">
+              <v:shape w14:anchorId="092414D4" id="直接箭头连接符 21" o:spid="_x0000_s1026" type="#_x0000_t32" style="position:absolute;left:0;text-align:left;margin-left:149.4pt;margin-top:269.4pt;width:54pt;height:79.2pt;flip:x;z-index:251666432;visibility:visible;mso-wrap-style:square;mso-width-percent:0;mso-height-percent:0;mso-wrap-distance-left:9pt;mso-wrap-distance-top:0;mso-wrap-distance-right:9pt;mso-wrap-distance-bottom:0;mso-position-horizontal:absolute;mso-position-horizontal-relative:text;mso-position-vertical:absolute;mso-position-vertical-relative:text;mso-width-percent:0;mso-height-percent:0;mso-width-relative:margin;mso-height-relative:margin" o:gfxdata="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" strokecolor="#5b9bd5 [3204]" strokeweight=".5pt">
                 <v:stroke endarrow="block" joinstyle="miter"/>
               </v:shape>
             </w:pict>
@@ -1481,7 +1487,7 @@
           </mc:Choice>
           <mc:Fallback>
             <w:pict>
-              <v:shape id="直接箭头连接符 19" o:spid="_x0000_s1026" type="#_x0000_t32" style="position:absolute;left:0;text-align:left;margin-left:199.8pt;margin-top:267.6pt;width:88.8pt;height:132.6pt;flip:x;z-index:251665408;visibility:visible;mso-wrap-style:square;mso-width-percent:0;mso-height-percent:0;mso-wrap-distance-left:9pt;mso-wrap-distance-top:0;mso-wrap-distance-right:9pt;mso-wrap-distance-bottom:0;mso-position-horizontal:absolute;mso-position-horizontal-relative:text;mso-position-vertical:absolute;mso-position-vertical-relative:text;mso-width-percent:0;mso-height-percent:0;mso-width-relative:margin;mso-height-relative:margin" o:gfxdata="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" strokecolor="#5b9bd5 [3204]" strokeweight=".5pt">
+              <v:shape w14:anchorId="7F0C9595" id="直接箭头连接符 19" o:spid="_x0000_s1026" type="#_x0000_t32" style="position:absolute;left:0;text-align:left;margin-left:199.8pt;margin-top:267.6pt;width:88.8pt;height:132.6pt;flip:x;z-index:251665408;visibility:visible;mso-wrap-style:square;mso-width-percent:0;mso-height-percent:0;mso-wrap-distance-left:9pt;mso-wrap-distance-top:0;mso-wrap-distance-right:9pt;mso-wrap-distance-bottom:0;mso-position-horizontal:absolute;mso-position-horizontal-relative:text;mso-position-vertical:absolute;mso-position-vertical-relative:text;mso-width-percent:0;mso-height-percent:0;mso-width-relative:margin;mso-height-relative:margin" o:gfxdata="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" strokecolor="#5b9bd5 [3204]" strokeweight=".5pt">
                 <v:stroke endarrow="block" joinstyle="miter"/>
               </v:shape>
             </w:pict>
@@ -1540,7 +1546,7 @@
     </w:p>
     <w:p>
       <w:pPr>
-        <w:pStyle w:val="ab"/>
+        <w:pStyle w:val="a7"/>
         <w:spacing w:line="360" w:lineRule="auto"/>
         <w:ind w:left="998"/>
         <w:jc w:val="center"/>
@@ -1554,7 +1560,7 @@
     </w:p>
     <w:p>
       <w:pPr>
-        <w:pStyle w:val="ab"/>
+        <w:pStyle w:val="a7"/>
         <w:spacing w:line="360" w:lineRule="auto"/>
         <w:ind w:left="2438"/>
         <w:rPr>
@@ -1576,7 +1582,7 @@
     </w:p>
     <w:p>
       <w:pPr>
-        <w:pStyle w:val="ab"/>
+        <w:pStyle w:val="a7"/>
         <w:spacing w:line="360" w:lineRule="auto"/>
         <w:ind w:left="998" w:firstLineChars="500" w:firstLine="1400"/>
         <w:rPr>
@@ -1589,7 +1595,7 @@
     </w:p>
     <w:p>
       <w:pPr>
-        <w:pStyle w:val="ab"/>
+        <w:pStyle w:val="a7"/>
         <w:spacing w:line="360" w:lineRule="auto"/>
         <w:ind w:left="998" w:firstLineChars="500" w:firstLine="1400"/>
         <w:rPr>
@@ -1740,6 +1746,7 @@
           <w:sz w:val="28"/>
           <w:szCs w:val="28"/>
         </w:rPr>
+        <w:lastRenderedPageBreak/>
         <w:tab/>
       </w:r>
       <w:r>
@@ -1820,7 +1827,6 @@
           <w:sz w:val="28"/>
           <w:szCs w:val="28"/>
         </w:rPr>
-        <w:lastRenderedPageBreak/>
         <mc:AlternateContent>
           <mc:Choice Requires="wps">
             <w:drawing>
@@ -1884,7 +1890,7 @@
           </mc:Choice>
           <mc:Fallback>
             <w:pict>
-              <v:shape id="肘形连接符 26" o:spid="_x0000_s1026" type="#_x0000_t34" style="position:absolute;left:0;text-align:left;margin-left:213.6pt;margin-top:62.4pt;width:69.6pt;height:467.4pt;z-index:251671552;visibility:visible;mso-wrap-style:square;mso-width-percent:0;mso-height-percent:0;mso-wrap-distance-left:9pt;mso-wrap-distance-top:0;mso-wrap-distance-right:9pt;mso-wrap-distance-bottom:0;mso-position-horizontal:absolute;mso-position-horizontal-relative:text;mso-position-vertical:absolute;mso-position-vertical-relative:text;mso-width-percent:0;mso-height-percent:0;mso-width-relative:margin;mso-height-relative:margin" o:gfxdata="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" adj="64499" strokecolor="#5b9bd5 [3204]" strokeweight=".5pt">
+              <v:shape w14:anchorId="12D33FBC" id="肘形连接符 26" o:spid="_x0000_s1026" type="#_x0000_t34" style="position:absolute;left:0;text-align:left;margin-left:213.6pt;margin-top:62.4pt;width:69.6pt;height:467.4pt;z-index:251671552;visibility:visible;mso-wrap-style:square;mso-width-percent:0;mso-height-percent:0;mso-wrap-distance-left:9pt;mso-wrap-distance-top:0;mso-wrap-distance-right:9pt;mso-wrap-distance-bottom:0;mso-position-horizontal:absolute;mso-position-horizontal-relative:text;mso-position-vertical:absolute;mso-position-vertical-relative:text;mso-width-percent:0;mso-height-percent:0;mso-width-relative:margin;mso-height-relative:margin" o:gfxdata="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" adj="64499" strokecolor="#5b9bd5 [3204]" strokeweight=".5pt">
                 <v:stroke endarrow="block"/>
               </v:shape>
             </w:pict>
@@ -1961,7 +1967,7 @@
           </mc:Choice>
           <mc:Fallback>
             <w:pict>
-              <v:shape id="肘形连接符 25" o:spid="_x0000_s1026" type="#_x0000_t34" style="position:absolute;left:0;text-align:left;margin-left:0;margin-top:125.4pt;width:152.4pt;height:348.6pt;flip:x;z-index:251670528;visibility:visible;mso-wrap-style:square;mso-width-percent:0;mso-height-percent:0;mso-wrap-distance-left:9pt;mso-wrap-distance-top:0;mso-wrap-distance-right:9pt;mso-wrap-distance-bottom:0;mso-position-horizontal:left;mso-position-horizontal-relative:margin;mso-position-vertical:absolute;mso-position-vertical-relative:text;mso-width-percent:0;mso-height-percent:0;mso-width-relative:margin;mso-height-relative:margin" o:gfxdata="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" adj="27134" strokecolor="#5b9bd5 [3204]" strokeweight=".5pt">
+              <v:shape w14:anchorId="5A895D8E" id="肘形连接符 25" o:spid="_x0000_s1026" type="#_x0000_t34" style="position:absolute;left:0;text-align:left;margin-left:0;margin-top:125.4pt;width:152.4pt;height:348.6pt;flip:x;z-index:251670528;visibility:visible;mso-wrap-style:square;mso-width-percent:0;mso-height-percent:0;mso-wrap-distance-left:9pt;mso-wrap-distance-top:0;mso-wrap-distance-right:9pt;mso-wrap-distance-bottom:0;mso-position-horizontal:left;mso-position-horizontal-relative:margin;mso-position-vertical:absolute;mso-position-vertical-relative:text;mso-width-percent:0;mso-height-percent:0;mso-width-relative:margin;mso-height-relative:margin" o:gfxdata="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" adj="27134" strokecolor="#5b9bd5 [3204]" strokeweight=".5pt">
                 <v:stroke endarrow="block"/>
                 <w10:wrap anchorx="margin"/>
               </v:shape>
@@ -2039,7 +2045,7 @@
           </mc:Choice>
           <mc:Fallback>
             <w:pict>
-              <v:shape id="肘形连接符 24" o:spid="_x0000_s1026" type="#_x0000_t34" style="position:absolute;left:0;text-align:left;margin-left:232.2pt;margin-top:278.4pt;width:51.6pt;height:138pt;flip:x;z-index:251669504;visibility:visible;mso-wrap-style:square;mso-width-percent:0;mso-height-percent:0;mso-wrap-distance-left:9pt;mso-wrap-distance-top:0;mso-wrap-distance-right:9pt;mso-wrap-distance-bottom:0;mso-position-horizontal:absolute;mso-position-horizontal-relative:text;mso-position-vertical:absolute;mso-position-vertical-relative:text;mso-width-percent:0;mso-height-percent:0;mso-width-relative:margin;mso-height-relative:margin" o:gfxdata="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" adj="-47127" strokecolor="#5b9bd5 [3204]" strokeweight=".5pt">
+              <v:shape w14:anchorId="519EB3FF" id="肘形连接符 24" o:spid="_x0000_s1026" type="#_x0000_t34" style="position:absolute;left:0;text-align:left;margin-left:232.2pt;margin-top:278.4pt;width:51.6pt;height:138pt;flip:x;z-index:251669504;visibility:visible;mso-wrap-style:square;mso-width-percent:0;mso-height-percent:0;mso-wrap-distance-left:9pt;mso-wrap-distance-top:0;mso-wrap-distance-right:9pt;mso-wrap-distance-bottom:0;mso-position-horizontal:absolute;mso-position-horizontal-relative:text;mso-position-vertical:absolute;mso-position-vertical-relative:text;mso-width-percent:0;mso-height-percent:0;mso-width-relative:margin;mso-height-relative:margin" o:gfxdata="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" adj="-47127" strokecolor="#5b9bd5 [3204]" strokeweight=".5pt">
                 <v:stroke endarrow="block"/>
               </v:shape>
             </w:pict>
@@ -2108,7 +2114,7 @@
           </mc:Choice>
           <mc:Fallback>
             <w:pict>
-              <v:shape id="直接箭头连接符 23" o:spid="_x0000_s1026" type="#_x0000_t32" style="position:absolute;left:0;text-align:left;margin-left:167.4pt;margin-top:283.8pt;width:105.6pt;height:64.8pt;z-index:251668480;visibility:visible;mso-wrap-style:square;mso-wrap-distance-left:9pt;mso-wrap-distance-top:0;mso-wrap-distance-right:9pt;mso-wrap-distance-bottom:0;mso-position-horizontal:absolute;mso-position-horizontal-relative:text;mso-position-vertical:absolute;mso-position-vertical-relative:text" o:gfxdata="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" strokecolor="#5b9bd5 [3204]" strokeweight=".5pt">
+              <v:shape w14:anchorId="1A22F6EB" id="直接箭头连接符 23" o:spid="_x0000_s1026" type="#_x0000_t32" style="position:absolute;left:0;text-align:left;margin-left:167.4pt;margin-top:283.8pt;width:105.6pt;height:64.8pt;z-index:251668480;visibility:visible;mso-wrap-style:square;mso-wrap-distance-left:9pt;mso-wrap-distance-top:0;mso-wrap-distance-right:9pt;mso-wrap-distance-bottom:0;mso-position-horizontal:absolute;mso-position-horizontal-relative:text;mso-position-vertical:absolute;mso-position-vertical-relative:text" o:gfxdata="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" strokecolor="#5b9bd5 [3204]" strokeweight=".5pt">
                 <v:stroke endarrow="block" joinstyle="miter"/>
               </v:shape>
             </w:pict>
@@ -2329,6 +2335,7 @@
           <w:sz w:val="28"/>
           <w:szCs w:val="28"/>
         </w:rPr>
+        <w:lastRenderedPageBreak/>
         <w:t>垃圾桶中Tip按照删除时间先后排序</w:t>
       </w:r>
     </w:p>
@@ -2386,12 +2393,21 @@
         <w:pStyle w:val="1"/>
         <w:ind w:firstLineChars="200" w:firstLine="560"/>
         <w:rPr>
+          <w:rFonts w:ascii="Microsoft Sans Serif" w:hAnsi="Microsoft Sans Serif" w:cs="Microsoft Sans Serif"/>
+          <w:color w:val="000000" w:themeColor="text1"/>
+          <w:sz w:val="28"/>
+          <w:szCs w:val="28"/>
+        </w:rPr>
+      </w:pPr>
+      <w:r>
+        <w:rPr>
           <w:rFonts w:ascii="Microsoft Sans Serif" w:hAnsi="Microsoft Sans Serif" w:cs="Microsoft Sans Serif" w:hint="eastAsia"/>
           <w:color w:val="000000" w:themeColor="text1"/>
           <w:sz w:val="28"/>
           <w:szCs w:val="28"/>
         </w:rPr>
-      </w:pPr>
+        <w:t>四、</w:t>
+      </w:r>
       <w:r>
         <w:rPr>
           <w:rFonts w:ascii="Microsoft Sans Serif" w:hAnsi="Microsoft Sans Serif" w:cs="Microsoft Sans Serif" w:hint="eastAsia"/>
@@ -2399,8 +2415,277 @@
           <w:sz w:val="28"/>
           <w:szCs w:val="28"/>
         </w:rPr>
+        <w:t>内容提要</w:t>
+      </w:r>
+      <w:r>
+        <w:rPr>
+          <w:rFonts w:ascii="Microsoft Sans Serif" w:hAnsi="Microsoft Sans Serif" w:cs="Microsoft Sans Serif" w:hint="eastAsia"/>
+          <w:color w:val="000000" w:themeColor="text1"/>
+          <w:sz w:val="28"/>
+          <w:szCs w:val="28"/>
+        </w:rPr>
+        <w:t>(</w:t>
+      </w:r>
+      <w:r>
+        <w:rPr>
+          <w:rFonts w:ascii="Microsoft Sans Serif" w:hAnsi="Microsoft Sans Serif" w:cs="Microsoft Sans Serif"/>
+          <w:color w:val="000000" w:themeColor="text1"/>
+          <w:sz w:val="28"/>
+          <w:szCs w:val="28"/>
+        </w:rPr>
+        <w:t>The executive summary</w:t>
+      </w:r>
+      <w:r>
+        <w:rPr>
+          <w:rFonts w:ascii="Microsoft Sans Serif" w:hAnsi="Microsoft Sans Serif" w:cs="Microsoft Sans Serif" w:hint="eastAsia"/>
+          <w:color w:val="000000" w:themeColor="text1"/>
+          <w:sz w:val="28"/>
+          <w:szCs w:val="28"/>
+        </w:rPr>
+        <w:t>)</w:t>
+      </w:r>
+    </w:p>
+    <w:p>
+      <w:pPr>
+        <w:rPr>
+          <w:rFonts w:asciiTheme="minorEastAsia" w:hAnsiTheme="minorEastAsia"/>
+        </w:rPr>
+      </w:pPr>
+      <w:r>
+        <w:rPr>
+          <w:rFonts w:hint="eastAsia"/>
+        </w:rPr>
+        <w:t xml:space="preserve">         </w:t>
+      </w:r>
+      <w:r>
+        <w:rPr>
+          <w:rFonts w:asciiTheme="minorEastAsia" w:hAnsiTheme="minorEastAsia" w:hint="eastAsia"/>
+        </w:rPr>
+        <w:t>本文</w:t>
+      </w:r>
+      <w:r>
+        <w:rPr>
+          <w:rFonts w:asciiTheme="minorEastAsia" w:hAnsiTheme="minorEastAsia" w:hint="eastAsia"/>
+        </w:rPr>
+        <w:t>以市场上To-Do类产品的过于复杂为问题的研究起点，通过对市</w:t>
+      </w:r>
+      <w:r>
+        <w:rPr>
+          <w:rFonts w:asciiTheme="minorEastAsia" w:hAnsiTheme="minorEastAsia" w:hint="eastAsia"/>
+        </w:rPr>
+        <w:t>场的调研，确定该类产品过于复杂的问题。</w:t>
+      </w:r>
+      <w:r>
+        <w:rPr>
+          <w:rFonts w:asciiTheme="minorEastAsia" w:hAnsiTheme="minorEastAsia" w:hint="eastAsia"/>
+        </w:rPr>
+        <w:t>对问题进行分析将产品定位于简洁的To-Do应用</w:t>
+      </w:r>
+      <w:r>
+        <w:rPr>
+          <w:rFonts w:asciiTheme="minorEastAsia" w:hAnsiTheme="minorEastAsia" w:hint="eastAsia"/>
+        </w:rPr>
+        <w:t>，明确要解决的问题，目标市场，对所做产品在To-Do类产品中成功机会的估算以及竞品分析和营销手段。（第三部分建议书内容类似于MRD）评估出产品的可</w:t>
+      </w:r>
+      <w:r>
+        <w:rPr>
+          <w:rFonts w:asciiTheme="minorEastAsia" w:hAnsiTheme="minorEastAsia" w:hint="eastAsia"/>
+        </w:rPr>
+        <w:t>行性较高，进一步探索用户需求，将用户需求转化为产品需求，明确需求场景，具体内容，重要性。根据需求，设计出项目的原型，产生项目的流程图和总体要求。最后明确项目预算，组织信息和意见等。</w:t>
+      </w:r>
+    </w:p>
+    <w:p/>
+    <w:p>
+      <w:pPr>
+        <w:rPr>
+          <w:sz w:val="22"/>
+          <w:szCs w:val="22"/>
+        </w:rPr>
+      </w:pPr>
+    </w:p>
+    <w:p>
+      <w:pPr>
+        <w:pStyle w:val="1"/>
+        <w:ind w:firstLineChars="200" w:firstLine="560"/>
+        <w:rPr>
+          <w:rFonts w:asciiTheme="majorEastAsia" w:hAnsiTheme="majorEastAsia" w:cstheme="majorEastAsia"/>
+          <w:color w:val="000000" w:themeColor="text1"/>
+          <w:sz w:val="28"/>
+          <w:szCs w:val="28"/>
+        </w:rPr>
+      </w:pPr>
+      <w:r>
+        <w:rPr>
+          <w:rFonts w:asciiTheme="majorEastAsia" w:hAnsiTheme="majorEastAsia" w:cstheme="majorEastAsia"/>
+          <w:color w:val="000000" w:themeColor="text1"/>
+          <w:sz w:val="28"/>
+          <w:szCs w:val="28"/>
+        </w:rPr>
+        <w:t>五、需求状态(</w:t>
+      </w:r>
+      <w:r>
+        <w:rPr>
+          <w:rFonts w:ascii="微软雅黑" w:eastAsia="微软雅黑" w:hAnsi="微软雅黑" w:cs="微软雅黑" w:hint="eastAsia"/>
+          <w:color w:val="000000" w:themeColor="text1"/>
+          <w:sz w:val="28"/>
+          <w:szCs w:val="28"/>
+        </w:rPr>
+        <w:t>The statement of need</w:t>
+      </w:r>
+      <w:r>
+        <w:rPr>
+          <w:rFonts w:asciiTheme="majorEastAsia" w:hAnsiTheme="majorEastAsia" w:cstheme="majorEastAsia"/>
+          <w:color w:val="000000" w:themeColor="text1"/>
+          <w:sz w:val="28"/>
+          <w:szCs w:val="28"/>
+        </w:rPr>
+        <w:t>)</w:t>
+      </w:r>
+    </w:p>
+    <w:p>
+      <w:pPr>
+        <w:ind w:leftChars="200" w:left="480"/>
+      </w:pPr>
+    </w:p>
+    <w:p>
+      <w:pPr>
+        <w:spacing w:line="360" w:lineRule="auto"/>
+        <w:ind w:firstLineChars="200" w:firstLine="480"/>
+        <w:rPr>
+          <w:rFonts w:asciiTheme="majorEastAsia" w:eastAsia="宋体" w:hAnsiTheme="majorEastAsia"/>
+        </w:rPr>
+      </w:pPr>
+      <w:r>
+        <w:rPr>
+          <w:rFonts w:asciiTheme="majorEastAsia" w:eastAsia="宋体" w:hAnsiTheme="majorEastAsia" w:cstheme="majorEastAsia"/>
+        </w:rPr>
+        <w:t>在日</w:t>
+      </w:r>
+      <w:r>
+        <w:rPr>
+          <w:rFonts w:asciiTheme="majorEastAsia" w:eastAsia="宋体" w:hAnsiTheme="majorEastAsia" w:cstheme="majorEastAsia" w:hint="eastAsia"/>
+        </w:rPr>
+        <w:t>常</w:t>
+      </w:r>
+      <w:r>
+        <w:rPr>
+          <w:rFonts w:asciiTheme="majorEastAsia" w:eastAsia="宋体" w:hAnsiTheme="majorEastAsia" w:cstheme="majorEastAsia"/>
+        </w:rPr>
+        <w:t>生活中，</w:t>
+      </w:r>
+      <w:r>
+        <w:rPr>
+          <w:rFonts w:asciiTheme="majorEastAsia" w:eastAsia="宋体" w:hAnsiTheme="majorEastAsia" w:cstheme="majorEastAsia" w:hint="eastAsia"/>
+        </w:rPr>
+        <w:t>我们总是有许许多多的事情需要着手去做，等着我们去安排，在这繁杂的过程中，有时会有一些重要的事情就这样被我们遗忘，等到想起来才追悔莫及。所以一个必要的</w:t>
+      </w:r>
+      <w:r>
+        <w:rPr>
+          <w:rFonts w:asciiTheme="majorEastAsia" w:eastAsiaTheme="majorEastAsia" w:hAnsiTheme="majorEastAsia" w:hint="eastAsia"/>
+        </w:rPr>
+        <w:t>To-Do</w:t>
+      </w:r>
+      <w:r>
+        <w:rPr>
+          <w:rFonts w:asciiTheme="majorEastAsia" w:eastAsia="宋体" w:hAnsiTheme="majorEastAsia" w:hint="eastAsia"/>
+        </w:rPr>
+        <w:t>类</w:t>
+      </w:r>
+      <w:r>
+        <w:rPr>
+          <w:rFonts w:asciiTheme="majorEastAsia" w:eastAsia="宋体" w:hAnsiTheme="majorEastAsia" w:hint="eastAsia"/>
+        </w:rPr>
+        <w:t>WebApp</w:t>
+      </w:r>
+      <w:r>
+        <w:rPr>
+          <w:rFonts w:asciiTheme="majorEastAsia" w:eastAsia="宋体" w:hAnsiTheme="majorEastAsia" w:hint="eastAsia"/>
+        </w:rPr>
+        <w:t>在日常生活中是许多人的首要选择。</w:t>
+      </w:r>
+    </w:p>
+    <w:p>
+      <w:pPr>
+        <w:spacing w:line="360" w:lineRule="auto"/>
+        <w:ind w:firstLineChars="200" w:firstLine="480"/>
+        <w:rPr>
+          <w:rFonts w:asciiTheme="majorEastAsia" w:eastAsia="宋体" w:hAnsiTheme="majorEastAsia"/>
+        </w:rPr>
+      </w:pPr>
+      <w:r>
+        <w:rPr>
+          <w:rFonts w:asciiTheme="majorEastAsia" w:eastAsia="宋体" w:hAnsiTheme="majorEastAsia" w:hint="eastAsia"/>
+        </w:rPr>
+        <w:t>目前市场上提供</w:t>
+      </w:r>
+      <w:r>
+        <w:rPr>
+          <w:rFonts w:asciiTheme="majorEastAsia" w:eastAsia="宋体" w:hAnsiTheme="majorEastAsia" w:hint="eastAsia"/>
+        </w:rPr>
+        <w:t>To-Do</w:t>
+      </w:r>
+      <w:r>
+        <w:rPr>
+          <w:rFonts w:asciiTheme="majorEastAsia" w:eastAsia="宋体" w:hAnsiTheme="majorEastAsia" w:hint="eastAsia"/>
+        </w:rPr>
+        <w:t>的功能的</w:t>
+      </w:r>
+      <w:r>
+        <w:rPr>
+          <w:rFonts w:asciiTheme="majorEastAsia" w:eastAsia="宋体" w:hAnsiTheme="majorEastAsia" w:hint="eastAsia"/>
+        </w:rPr>
+        <w:t>web</w:t>
+      </w:r>
+      <w:r>
+        <w:rPr>
+          <w:rFonts w:asciiTheme="majorEastAsia" w:eastAsia="宋体" w:hAnsiTheme="majorEastAsia" w:hint="eastAsia"/>
+        </w:rPr>
+        <w:t>应用有许多，但是为了追求功能的多样性以及独特性，大多加入了许多花哨的，并不太实用的各种功能，使得操作复杂化。而经过调研，大部分的用户使用的初衷并不需要那些格外附加的各种功能，这些增添的功能反而使得用户花了更多的时间在研究他们上，而耽误了其核心目的，增加了操作的复杂性。根据多方面的用户调查，信息搜集，一个简洁，美观，实用的</w:t>
+      </w:r>
+      <w:r>
+        <w:rPr>
+          <w:rFonts w:asciiTheme="majorEastAsia" w:eastAsiaTheme="majorEastAsia" w:hAnsiTheme="majorEastAsia" w:hint="eastAsia"/>
+        </w:rPr>
+        <w:t>To-Do</w:t>
+      </w:r>
+      <w:r>
+        <w:rPr>
+          <w:rFonts w:asciiTheme="majorEastAsia" w:eastAsia="宋体" w:hAnsiTheme="majorEastAsia" w:hint="eastAsia"/>
+        </w:rPr>
+        <w:t>类</w:t>
+      </w:r>
+      <w:r>
+        <w:rPr>
+          <w:rFonts w:asciiTheme="majorEastAsia" w:eastAsia="宋体" w:hAnsiTheme="majorEastAsia" w:hint="eastAsia"/>
+        </w:rPr>
+        <w:t>WebApp</w:t>
+      </w:r>
+      <w:r>
+        <w:rPr>
+          <w:rFonts w:asciiTheme="majorEastAsia" w:eastAsia="宋体" w:hAnsiTheme="majorEastAsia" w:hint="eastAsia"/>
+        </w:rPr>
+        <w:t>是许多用户的需求，在目前的市场上，我们的这款应用还是有很大的需求空间的。</w:t>
+      </w:r>
+    </w:p>
+    <w:p>
+      <w:pPr>
+        <w:ind w:firstLineChars="200" w:firstLine="560"/>
+        <w:rPr>
+          <w:rFonts w:ascii="Microsoft Sans Serif" w:hAnsi="Microsoft Sans Serif" w:cs="Microsoft Sans Serif"/>
+          <w:color w:val="000000" w:themeColor="text1"/>
+          <w:sz w:val="28"/>
+          <w:szCs w:val="28"/>
+        </w:rPr>
+      </w:pPr>
+      <w:r>
+        <w:rPr>
+          <w:rFonts w:ascii="Microsoft Sans Serif" w:hAnsi="Microsoft Sans Serif" w:cs="Microsoft Sans Serif" w:hint="eastAsia"/>
+          <w:color w:val="000000" w:themeColor="text1"/>
+          <w:sz w:val="28"/>
+          <w:szCs w:val="28"/>
+        </w:rPr>
         <w:lastRenderedPageBreak/>
-        <w:t>四、</w:t>
+        <w:t>六、项目描述</w:t>
       </w:r>
       <w:r>
         <w:rPr>
@@ -2409,7 +2694,16 @@
           <w:sz w:val="28"/>
           <w:szCs w:val="28"/>
         </w:rPr>
-        <w:t>内容提要</w:t>
+        <w:t>(</w:t>
+      </w:r>
+      <w:r>
+        <w:rPr>
+          <w:rFonts w:ascii="Microsoft Sans Serif" w:hAnsi="Microsoft Sans Serif" w:cs="Microsoft Sans Serif"/>
+          <w:color w:val="000000" w:themeColor="text1"/>
+          <w:sz w:val="28"/>
+          <w:szCs w:val="28"/>
+        </w:rPr>
+        <w:t>The project description</w:t>
       </w:r>
       <w:r>
         <w:rPr>
@@ -2418,6 +2712,280 @@
           <w:sz w:val="28"/>
           <w:szCs w:val="28"/>
         </w:rPr>
+        <w:t>)</w:t>
+      </w:r>
+    </w:p>
+    <w:p>
+      <w:pPr>
+        <w:ind w:firstLineChars="200" w:firstLine="560"/>
+        <w:rPr>
+          <w:rFonts w:ascii="Microsoft Sans Serif" w:hAnsi="Microsoft Sans Serif" w:cs="Microsoft Sans Serif"/>
+          <w:color w:val="000000" w:themeColor="text1"/>
+          <w:sz w:val="28"/>
+          <w:szCs w:val="28"/>
+        </w:rPr>
+      </w:pPr>
+    </w:p>
+    <w:p>
+      <w:r>
+        <w:rPr>
+          <w:rFonts w:hint="eastAsia"/>
+        </w:rPr>
+        <w:t xml:space="preserve">        </w:t>
+      </w:r>
+      <w:r>
+        <w:rPr>
+          <w:rFonts w:hint="eastAsia"/>
+        </w:rPr>
+        <w:t>该</w:t>
+      </w:r>
+      <w:r>
+        <w:rPr>
+          <w:rFonts w:hint="eastAsia"/>
+        </w:rPr>
+        <w:t>项目</w:t>
+      </w:r>
+      <w:r>
+        <w:t>的</w:t>
+      </w:r>
+      <w:r>
+        <w:rPr>
+          <w:rFonts w:hint="eastAsia"/>
+        </w:rPr>
+        <w:t>功能</w:t>
+      </w:r>
+      <w:r>
+        <w:t>是为了更好的</w:t>
+      </w:r>
+      <w:r>
+        <w:rPr>
+          <w:rFonts w:hint="eastAsia"/>
+        </w:rPr>
+        <w:t>贴合</w:t>
+      </w:r>
+      <w:r>
+        <w:t>人们应用的实际，</w:t>
+      </w:r>
+      <w:r>
+        <w:rPr>
+          <w:rFonts w:hint="eastAsia"/>
+        </w:rPr>
+        <w:t>让</w:t>
+      </w:r>
+      <w:r>
+        <w:t>人们能在繁忙的生活中养成记事的好习惯，不至于丢三落四</w:t>
+      </w:r>
+      <w:r>
+        <w:rPr>
+          <w:rFonts w:hint="eastAsia"/>
+        </w:rPr>
+        <w:t>，</w:t>
+      </w:r>
+      <w:r>
+        <w:t>在如此快节奏的生活中掌握好自己的火候。</w:t>
+      </w:r>
+      <w:r>
+        <w:rPr>
+          <w:rFonts w:hint="eastAsia"/>
+        </w:rPr>
+        <w:t>并且简洁</w:t>
+      </w:r>
+      <w:r>
+        <w:t>的界面也可以让用户更好的简便的使用这款</w:t>
+      </w:r>
+      <w:r>
+        <w:t>app</w:t>
+      </w:r>
+      <w:r>
+        <w:t>。</w:t>
+      </w:r>
+    </w:p>
+    <w:p>
+      <w:pPr>
+        <w:rPr>
+          <w:rFonts w:asciiTheme="minorEastAsia" w:hAnsiTheme="minorEastAsia"/>
+        </w:rPr>
+      </w:pPr>
+      <w:r>
+        <w:t xml:space="preserve">        </w:t>
+      </w:r>
+      <w:r>
+        <w:rPr>
+          <w:rFonts w:hint="eastAsia"/>
+        </w:rPr>
+        <w:t>该项目</w:t>
+      </w:r>
+      <w:r>
+        <w:t>主要分为三个层面，最上层的用户操作界面，用于显示简洁的界面，</w:t>
+      </w:r>
+      <w:r>
+        <w:rPr>
+          <w:rFonts w:hint="eastAsia"/>
+        </w:rPr>
+        <w:t>为</w:t>
+      </w:r>
+      <w:r>
+        <w:t>用户</w:t>
+      </w:r>
+      <w:r>
+        <w:rPr>
+          <w:rFonts w:hint="eastAsia"/>
+        </w:rPr>
+        <w:t>提供</w:t>
+      </w:r>
+      <w:r>
+        <w:t>很好的交互</w:t>
+      </w:r>
+      <w:r>
+        <w:rPr>
+          <w:rFonts w:hint="eastAsia"/>
+        </w:rPr>
+        <w:t>功能；</w:t>
+      </w:r>
+      <w:r>
+        <w:t>中间的</w:t>
+      </w:r>
+      <w:r>
+        <w:rPr>
+          <w:rFonts w:hint="eastAsia"/>
+        </w:rPr>
+        <w:t>是</w:t>
+      </w:r>
+      <w:r>
+        <w:t>业务逻辑层，用于用户</w:t>
+      </w:r>
+      <w:r>
+        <w:rPr>
+          <w:rFonts w:hint="eastAsia"/>
+        </w:rPr>
+        <w:t>输入</w:t>
+      </w:r>
+      <w:r>
+        <w:t>和数据库</w:t>
+      </w:r>
+      <w:r>
+        <w:rPr>
+          <w:rFonts w:hint="eastAsia"/>
+        </w:rPr>
+        <w:t>传出中</w:t>
+      </w:r>
+      <w:r>
+        <w:t>的数据</w:t>
+      </w:r>
+      <w:r>
+        <w:rPr>
+          <w:rFonts w:hint="eastAsia"/>
+        </w:rPr>
+        <w:t>处理，将</w:t>
+      </w:r>
+      <w:r>
+        <w:t>用户界面模块和数据库模块很好的</w:t>
+      </w:r>
+      <w:r>
+        <w:rPr>
+          <w:rFonts w:hint="eastAsia"/>
+        </w:rPr>
+        <w:t>连结</w:t>
+      </w:r>
+      <w:r>
+        <w:t>在一起</w:t>
+      </w:r>
+      <w:r>
+        <w:rPr>
+          <w:rFonts w:hint="eastAsia"/>
+        </w:rPr>
+        <w:t>，并能</w:t>
+      </w:r>
+      <w:r>
+        <w:t>准确的提取和传入数据；</w:t>
+      </w:r>
+      <w:r>
+        <w:rPr>
+          <w:rFonts w:hint="eastAsia"/>
+        </w:rPr>
+        <w:t>底层</w:t>
+      </w:r>
+      <w:r>
+        <w:t>的数据</w:t>
+      </w:r>
+      <w:r>
+        <w:rPr>
+          <w:rFonts w:hint="eastAsia"/>
+        </w:rPr>
+        <w:t>库用于</w:t>
+      </w:r>
+      <w:r>
+        <w:t>存取用户的数据，用户</w:t>
+      </w:r>
+      <w:r>
+        <w:rPr>
+          <w:rFonts w:hint="eastAsia"/>
+        </w:rPr>
+        <w:t>传入</w:t>
+      </w:r>
+      <w:r>
+        <w:t>的数据</w:t>
+      </w:r>
+      <w:r>
+        <w:rPr>
+          <w:rFonts w:hint="eastAsia"/>
+        </w:rPr>
+        <w:t>在</w:t>
+      </w:r>
+      <w:r>
+        <w:t>数据库中存储被进行备份，能够让数据</w:t>
+      </w:r>
+      <w:r>
+        <w:rPr>
+          <w:rFonts w:hint="eastAsia"/>
+        </w:rPr>
+        <w:t>尽可能地</w:t>
+      </w:r>
+      <w:r>
+        <w:t>永久保存</w:t>
+      </w:r>
+      <w:r>
+        <w:rPr>
+          <w:rFonts w:hint="eastAsia"/>
+        </w:rPr>
+        <w:t>。</w:t>
+      </w:r>
+    </w:p>
+    <w:p>
+      <w:pPr>
+        <w:rPr>
+          <w:sz w:val="22"/>
+          <w:szCs w:val="22"/>
+        </w:rPr>
+      </w:pPr>
+    </w:p>
+    <w:p>
+      <w:pPr>
+        <w:pStyle w:val="1"/>
+        <w:ind w:firstLineChars="200" w:firstLine="560"/>
+        <w:rPr>
+          <w:rFonts w:ascii="Microsoft Sans Serif" w:hAnsi="Microsoft Sans Serif" w:cs="Microsoft Sans Serif"/>
+          <w:color w:val="000000" w:themeColor="text1"/>
+          <w:sz w:val="28"/>
+          <w:szCs w:val="28"/>
+        </w:rPr>
+      </w:pPr>
+      <w:r>
+        <w:rPr>
+          <w:rFonts w:ascii="Microsoft Sans Serif" w:hAnsi="Microsoft Sans Serif" w:cs="Microsoft Sans Serif" w:hint="eastAsia"/>
+          <w:color w:val="000000" w:themeColor="text1"/>
+          <w:sz w:val="28"/>
+          <w:szCs w:val="28"/>
+        </w:rPr>
+        <w:t>七、预算</w:t>
+      </w:r>
+      <w:r>
+        <w:rPr>
+          <w:rFonts w:ascii="Microsoft Sans Serif" w:hAnsi="Microsoft Sans Serif" w:cs="Microsoft Sans Serif" w:hint="eastAsia"/>
+          <w:color w:val="000000" w:themeColor="text1"/>
+          <w:sz w:val="28"/>
+          <w:szCs w:val="28"/>
+        </w:rPr>
         <w:t>(</w:t>
       </w:r>
       <w:r>
@@ -2427,7 +2995,7 @@
           <w:sz w:val="28"/>
           <w:szCs w:val="28"/>
         </w:rPr>
-        <w:t>The executive summary</w:t>
+        <w:t>The budget</w:t>
       </w:r>
       <w:r>
         <w:rPr>
@@ -2442,101 +3010,653 @@
     <w:p>
       <w:pPr>
         <w:rPr>
-          <w:rFonts w:asciiTheme="minorEastAsia" w:hAnsiTheme="minorEastAsia" w:hint="eastAsia"/>
-        </w:rPr>
-      </w:pPr>
-      <w:r>
-        <w:rPr>
-          <w:rFonts w:hint="eastAsia"/>
-        </w:rPr>
-        <w:t xml:space="preserve">         </w:t>
-      </w:r>
-      <w:r>
-        <w:rPr>
-          <w:rFonts w:asciiTheme="minorEastAsia" w:hAnsiTheme="minorEastAsia" w:hint="eastAsia"/>
-        </w:rPr>
-        <w:t>本文</w:t>
-      </w:r>
-      <w:r>
-        <w:rPr>
-          <w:rFonts w:asciiTheme="minorEastAsia" w:hAnsiTheme="minorEastAsia" w:hint="eastAsia"/>
-        </w:rPr>
-        <w:t>以市场上To-Do类产品的过于复杂为问题的研究起点，通过对市</w:t>
-      </w:r>
-      <w:r>
-        <w:rPr>
-          <w:rFonts w:asciiTheme="minorEastAsia" w:hAnsiTheme="minorEastAsia" w:hint="eastAsia"/>
-        </w:rPr>
-        <w:t>场的调研，确定该类产品过于复杂的问题。</w:t>
-      </w:r>
-      <w:r>
-        <w:rPr>
-          <w:rFonts w:asciiTheme="minorEastAsia" w:hAnsiTheme="minorEastAsia" w:hint="eastAsia"/>
-        </w:rPr>
-        <w:t>对问题进行分析将产品定位于简洁的To-Do应用</w:t>
-      </w:r>
-      <w:r>
-        <w:rPr>
-          <w:rFonts w:asciiTheme="minorEastAsia" w:hAnsiTheme="minorEastAsia" w:hint="eastAsia"/>
-        </w:rPr>
-        <w:t>，明确要解决的问题，目标市场，对所做产品在To-Do类产品中成功机会的估算以及竞品分析和营销手段。（第三部分建议书内容类似于MRD）评估出产品的可</w:t>
-      </w:r>
-      <w:r>
-        <w:rPr>
-          <w:rFonts w:asciiTheme="minorEastAsia" w:hAnsiTheme="minorEastAsia" w:hint="eastAsia"/>
-        </w:rPr>
-        <w:t>行性较高，进一步探索用户需求，将用户需求转化为产品需求，明确需求场景，具体内容，重要性。根据需求，设计出项目的原型，产生项目的流程图和总体要求。最后明确项目预算，组织信息和意见等。</w:t>
-      </w:r>
+          <w:sz w:val="22"/>
+          <w:szCs w:val="22"/>
+        </w:rPr>
+      </w:pPr>
+    </w:p>
+    <w:p>
+      <w:pPr>
+        <w:rPr>
+          <w:sz w:val="22"/>
+          <w:szCs w:val="22"/>
+        </w:rPr>
+      </w:pPr>
+      <w:r>
+        <w:rPr>
+          <w:rFonts w:hint="eastAsia"/>
+          <w:sz w:val="22"/>
+          <w:szCs w:val="22"/>
+        </w:rPr>
+        <w:t>前期</w:t>
+      </w:r>
+      <w:r>
+        <w:rPr>
+          <w:sz w:val="22"/>
+          <w:szCs w:val="22"/>
+        </w:rPr>
+        <w:t>调研：</w:t>
+      </w:r>
+      <w:r>
+        <w:rPr>
+          <w:rFonts w:hint="eastAsia"/>
+          <w:sz w:val="22"/>
+          <w:szCs w:val="22"/>
+        </w:rPr>
+        <w:t>100</w:t>
+      </w:r>
+      <w:r>
+        <w:rPr>
+          <w:rFonts w:hint="eastAsia"/>
+          <w:sz w:val="22"/>
+          <w:szCs w:val="22"/>
+        </w:rPr>
+        <w:t>元</w:t>
+      </w:r>
+    </w:p>
+    <w:p>
+      <w:pPr>
+        <w:rPr>
+          <w:sz w:val="22"/>
+          <w:szCs w:val="22"/>
+        </w:rPr>
+      </w:pPr>
+      <w:r>
+        <w:rPr>
+          <w:rFonts w:hint="eastAsia"/>
+          <w:sz w:val="22"/>
+          <w:szCs w:val="22"/>
+        </w:rPr>
+        <w:t>项目</w:t>
+      </w:r>
+      <w:r>
+        <w:rPr>
+          <w:sz w:val="22"/>
+          <w:szCs w:val="22"/>
+        </w:rPr>
+        <w:t>开发：</w:t>
+      </w:r>
+      <w:r>
+        <w:rPr>
+          <w:rFonts w:hint="eastAsia"/>
+          <w:sz w:val="22"/>
+          <w:szCs w:val="22"/>
+        </w:rPr>
+        <w:t>500</w:t>
+      </w:r>
+      <w:r>
+        <w:rPr>
+          <w:rFonts w:hint="eastAsia"/>
+          <w:sz w:val="22"/>
+          <w:szCs w:val="22"/>
+        </w:rPr>
+        <w:t>元</w:t>
+      </w:r>
+    </w:p>
+    <w:p>
+      <w:pPr>
+        <w:rPr>
+          <w:sz w:val="22"/>
+          <w:szCs w:val="22"/>
+        </w:rPr>
+      </w:pPr>
+      <w:r>
+        <w:rPr>
+          <w:rFonts w:hint="eastAsia"/>
+          <w:sz w:val="22"/>
+          <w:szCs w:val="22"/>
+        </w:rPr>
+        <w:t>后期</w:t>
+      </w:r>
+      <w:r>
+        <w:rPr>
+          <w:sz w:val="22"/>
+          <w:szCs w:val="22"/>
+        </w:rPr>
+        <w:t>运维</w:t>
+      </w:r>
+      <w:r>
+        <w:rPr>
+          <w:rFonts w:hint="eastAsia"/>
+          <w:sz w:val="22"/>
+          <w:szCs w:val="22"/>
+        </w:rPr>
+        <w:t>改进</w:t>
+      </w:r>
+      <w:r>
+        <w:rPr>
+          <w:sz w:val="22"/>
+          <w:szCs w:val="22"/>
+        </w:rPr>
+        <w:t>：</w:t>
+      </w:r>
+      <w:r>
+        <w:rPr>
+          <w:rFonts w:hint="eastAsia"/>
+          <w:sz w:val="22"/>
+          <w:szCs w:val="22"/>
+        </w:rPr>
+        <w:t>500</w:t>
+      </w:r>
+      <w:r>
+        <w:rPr>
+          <w:rFonts w:hint="eastAsia"/>
+          <w:sz w:val="22"/>
+          <w:szCs w:val="22"/>
+        </w:rPr>
+        <w:t>元</w:t>
+      </w:r>
+    </w:p>
+    <w:p>
+      <w:pPr>
+        <w:rPr>
+          <w:sz w:val="22"/>
+          <w:szCs w:val="22"/>
+        </w:rPr>
+      </w:pPr>
+      <w:r>
+        <w:rPr>
+          <w:rFonts w:hint="eastAsia"/>
+          <w:sz w:val="22"/>
+          <w:szCs w:val="22"/>
+        </w:rPr>
+        <w:t>总计</w:t>
+      </w:r>
+      <w:r>
+        <w:rPr>
+          <w:sz w:val="22"/>
+          <w:szCs w:val="22"/>
+        </w:rPr>
+        <w:t>：</w:t>
+      </w:r>
+      <w:r>
+        <w:rPr>
+          <w:rFonts w:hint="eastAsia"/>
+          <w:sz w:val="22"/>
+          <w:szCs w:val="22"/>
+        </w:rPr>
+        <w:t>1100</w:t>
+      </w:r>
+      <w:r>
+        <w:rPr>
+          <w:rFonts w:hint="eastAsia"/>
+          <w:sz w:val="22"/>
+          <w:szCs w:val="22"/>
+        </w:rPr>
+        <w:t>元</w:t>
+      </w:r>
+    </w:p>
+    <w:p>
+      <w:pPr>
+        <w:rPr>
+          <w:rFonts w:hint="eastAsia"/>
+          <w:sz w:val="22"/>
+          <w:szCs w:val="22"/>
+        </w:rPr>
+      </w:pPr>
+    </w:p>
+    <w:p>
+      <w:pPr>
+        <w:pStyle w:val="1"/>
+        <w:ind w:firstLineChars="200" w:firstLine="560"/>
+        <w:rPr>
+          <w:rFonts w:ascii="Microsoft Sans Serif" w:hAnsi="Microsoft Sans Serif" w:cs="Microsoft Sans Serif"/>
+          <w:color w:val="000000" w:themeColor="text1"/>
+          <w:sz w:val="28"/>
+          <w:szCs w:val="28"/>
+        </w:rPr>
+      </w:pPr>
+      <w:r>
+        <w:rPr>
+          <w:rFonts w:ascii="Microsoft Sans Serif" w:hAnsi="Microsoft Sans Serif" w:cs="Microsoft Sans Serif" w:hint="eastAsia"/>
+          <w:color w:val="000000" w:themeColor="text1"/>
+          <w:sz w:val="28"/>
+          <w:szCs w:val="28"/>
+        </w:rPr>
+        <w:t>八、组织信息</w:t>
+      </w:r>
+      <w:r>
+        <w:rPr>
+          <w:rFonts w:ascii="Microsoft Sans Serif" w:hAnsi="Microsoft Sans Serif" w:cs="Microsoft Sans Serif" w:hint="eastAsia"/>
+          <w:color w:val="000000" w:themeColor="text1"/>
+          <w:sz w:val="28"/>
+          <w:szCs w:val="28"/>
+        </w:rPr>
+        <w:t>(</w:t>
+      </w:r>
+      <w:r>
+        <w:rPr>
+          <w:rFonts w:ascii="Microsoft Sans Serif" w:hAnsi="Microsoft Sans Serif" w:cs="Microsoft Sans Serif"/>
+          <w:color w:val="000000" w:themeColor="text1"/>
+          <w:sz w:val="28"/>
+          <w:szCs w:val="28"/>
+        </w:rPr>
+        <w:t>Organizational information</w:t>
+      </w:r>
+      <w:r>
+        <w:rPr>
+          <w:rFonts w:ascii="Microsoft Sans Serif" w:hAnsi="Microsoft Sans Serif" w:cs="Microsoft Sans Serif" w:hint="eastAsia"/>
+          <w:color w:val="000000" w:themeColor="text1"/>
+          <w:sz w:val="28"/>
+          <w:szCs w:val="28"/>
+        </w:rPr>
+        <w:t>)</w:t>
+      </w:r>
+    </w:p>
+    <w:p>
+      <w:pPr>
+        <w:rPr>
+          <w:sz w:val="22"/>
+          <w:szCs w:val="22"/>
+        </w:rPr>
+      </w:pPr>
+    </w:p>
+    <w:p>
+      <w:pPr>
+        <w:pStyle w:val="1"/>
+        <w:ind w:firstLineChars="200" w:firstLine="560"/>
+        <w:rPr>
+          <w:rFonts w:ascii="Microsoft Sans Serif" w:hAnsi="Microsoft Sans Serif" w:cs="Microsoft Sans Serif"/>
+          <w:color w:val="000000" w:themeColor="text1"/>
+          <w:sz w:val="28"/>
+          <w:szCs w:val="28"/>
+        </w:rPr>
+      </w:pPr>
+      <w:r>
+        <w:rPr>
+          <w:rFonts w:ascii="Microsoft Sans Serif" w:hAnsi="Microsoft Sans Serif" w:cs="Microsoft Sans Serif" w:hint="eastAsia"/>
+          <w:color w:val="000000" w:themeColor="text1"/>
+          <w:sz w:val="28"/>
+          <w:szCs w:val="28"/>
+        </w:rPr>
+        <w:t>九、意见书</w:t>
+      </w:r>
+      <w:r>
+        <w:rPr>
+          <w:rFonts w:ascii="Microsoft Sans Serif" w:hAnsi="Microsoft Sans Serif" w:cs="Microsoft Sans Serif" w:hint="eastAsia"/>
+          <w:color w:val="000000" w:themeColor="text1"/>
+          <w:sz w:val="28"/>
+          <w:szCs w:val="28"/>
+        </w:rPr>
+        <w:t>(</w:t>
+      </w:r>
+      <w:r>
+        <w:rPr>
+          <w:rFonts w:ascii="Microsoft Sans Serif" w:hAnsi="Microsoft Sans Serif" w:cs="Microsoft Sans Serif"/>
+          <w:color w:val="000000" w:themeColor="text1"/>
+          <w:sz w:val="28"/>
+          <w:szCs w:val="28"/>
+        </w:rPr>
+        <w:t>Letter proposal</w:t>
+      </w:r>
+      <w:r>
+        <w:rPr>
+          <w:rFonts w:ascii="Microsoft Sans Serif" w:hAnsi="Microsoft Sans Serif" w:cs="Microsoft Sans Serif" w:hint="eastAsia"/>
+          <w:color w:val="000000" w:themeColor="text1"/>
+          <w:sz w:val="28"/>
+          <w:szCs w:val="28"/>
+        </w:rPr>
+        <w:t>)</w:t>
+      </w:r>
+    </w:p>
+    <w:p>
+      <w:pPr>
+        <w:numPr>
+          <w:ilvl w:val="0"/>
+          <w:numId w:val="1"/>
+        </w:numPr>
+        <w:spacing w:before="100" w:beforeAutospacing="1" w:after="100" w:afterAutospacing="1" w:line="384" w:lineRule="atLeast"/>
+        <w:rPr>
+          <w:rFonts w:ascii="Helvetica" w:eastAsia="宋体" w:hAnsi="Helvetica" w:cs="宋体"/>
+          <w:color w:val="333333"/>
+        </w:rPr>
+      </w:pPr>
+      <w:r>
+        <w:rPr>
+          <w:rFonts w:ascii="Helvetica" w:eastAsia="宋体" w:hAnsi="Helvetica" w:cs="宋体"/>
+          <w:color w:val="333333"/>
+        </w:rPr>
+        <w:t xml:space="preserve">13130110024 </w:t>
+      </w:r>
+      <w:r>
+        <w:rPr>
+          <w:rFonts w:ascii="Helvetica" w:eastAsia="宋体" w:hAnsi="Helvetica" w:cs="宋体"/>
+          <w:color w:val="333333"/>
+        </w:rPr>
+        <w:t>高海硕</w:t>
+      </w:r>
+      <w:r>
+        <w:rPr>
+          <w:rFonts w:ascii="Helvetica" w:eastAsia="宋体" w:hAnsi="Helvetica" w:cs="宋体"/>
+          <w:color w:val="333333"/>
+        </w:rPr>
+        <w:t> </w:t>
+      </w:r>
+      <w:r>
+        <w:rPr>
+          <w:rFonts w:ascii="Helvetica" w:eastAsia="宋体" w:hAnsi="Helvetica" w:cs="宋体"/>
+          <w:b/>
+          <w:bCs/>
+          <w:i/>
+          <w:iCs/>
+          <w:color w:val="333333"/>
+        </w:rPr>
+        <w:t>(leader)</w:t>
+      </w:r>
+    </w:p>
+    <w:p>
+      <w:pPr>
+        <w:numPr>
+          <w:ilvl w:val="0"/>
+          <w:numId w:val="1"/>
+        </w:numPr>
+        <w:spacing w:before="100" w:beforeAutospacing="1" w:after="100" w:afterAutospacing="1" w:line="384" w:lineRule="atLeast"/>
+        <w:rPr>
+          <w:rFonts w:ascii="Helvetica" w:eastAsia="宋体" w:hAnsi="Helvetica" w:cs="宋体"/>
+          <w:color w:val="333333"/>
+        </w:rPr>
+      </w:pPr>
+      <w:r>
+        <w:rPr>
+          <w:rFonts w:ascii="Helvetica" w:eastAsia="宋体" w:hAnsi="Helvetica" w:cs="宋体"/>
+          <w:color w:val="333333"/>
+        </w:rPr>
+        <w:t xml:space="preserve">13130110009 </w:t>
+      </w:r>
+      <w:r>
+        <w:rPr>
+          <w:rFonts w:ascii="Helvetica" w:eastAsia="宋体" w:hAnsi="Helvetica" w:cs="宋体"/>
+          <w:color w:val="333333"/>
+        </w:rPr>
+        <w:t>林增</w:t>
+      </w:r>
+      <w:r>
+        <w:rPr>
+          <w:rFonts w:ascii="Helvetica" w:eastAsia="宋体" w:hAnsi="Helvetica" w:cs="宋体"/>
+          <w:color w:val="333333"/>
+        </w:rPr>
+        <w:t> </w:t>
+      </w:r>
+      <w:r>
+        <w:rPr>
+          <w:rFonts w:ascii="Helvetica" w:eastAsia="宋体" w:hAnsi="Helvetica" w:cs="宋体"/>
+          <w:b/>
+          <w:bCs/>
+          <w:i/>
+          <w:iCs/>
+          <w:color w:val="333333"/>
+        </w:rPr>
+        <w:t>(assistant)</w:t>
+      </w:r>
+    </w:p>
+    <w:p>
+      <w:pPr>
+        <w:numPr>
+          <w:ilvl w:val="0"/>
+          <w:numId w:val="1"/>
+        </w:numPr>
+        <w:spacing w:before="100" w:beforeAutospacing="1" w:after="100" w:afterAutospacing="1" w:line="384" w:lineRule="atLeast"/>
+        <w:rPr>
+          <w:rFonts w:ascii="Helvetica" w:eastAsia="宋体" w:hAnsi="Helvetica" w:cs="宋体"/>
+          <w:color w:val="333333"/>
+        </w:rPr>
+      </w:pPr>
+      <w:r>
+        <w:rPr>
+          <w:rFonts w:ascii="Helvetica" w:eastAsia="宋体" w:hAnsi="Helvetica" w:cs="宋体"/>
+          <w:color w:val="333333"/>
+        </w:rPr>
+        <w:t xml:space="preserve">13130110008 </w:t>
+      </w:r>
+      <w:r>
+        <w:rPr>
+          <w:rFonts w:ascii="Helvetica" w:eastAsia="宋体" w:hAnsi="Helvetica" w:cs="宋体"/>
+          <w:color w:val="333333"/>
+        </w:rPr>
+        <w:t>王谞上</w:t>
+      </w:r>
+    </w:p>
+    <w:p>
+      <w:pPr>
+        <w:numPr>
+          <w:ilvl w:val="0"/>
+          <w:numId w:val="1"/>
+        </w:numPr>
+        <w:spacing w:before="100" w:beforeAutospacing="1" w:after="100" w:afterAutospacing="1" w:line="384" w:lineRule="atLeast"/>
+        <w:rPr>
+          <w:rFonts w:ascii="Helvetica" w:eastAsia="宋体" w:hAnsi="Helvetica" w:cs="宋体"/>
+          <w:color w:val="333333"/>
+        </w:rPr>
+      </w:pPr>
+      <w:r>
+        <w:rPr>
+          <w:rFonts w:ascii="Helvetica" w:eastAsia="宋体" w:hAnsi="Helvetica" w:cs="宋体"/>
+          <w:color w:val="333333"/>
+        </w:rPr>
+        <w:t xml:space="preserve">13130110010 </w:t>
+      </w:r>
+      <w:r>
+        <w:rPr>
+          <w:rFonts w:ascii="Helvetica" w:eastAsia="宋体" w:hAnsi="Helvetica" w:cs="宋体"/>
+          <w:color w:val="333333"/>
+        </w:rPr>
+        <w:t>周桦</w:t>
+      </w:r>
+    </w:p>
+    <w:p>
+      <w:pPr>
+        <w:numPr>
+          <w:ilvl w:val="0"/>
+          <w:numId w:val="1"/>
+        </w:numPr>
+        <w:spacing w:before="100" w:beforeAutospacing="1" w:after="100" w:afterAutospacing="1" w:line="384" w:lineRule="atLeast"/>
+        <w:rPr>
+          <w:rFonts w:ascii="Helvetica" w:eastAsia="宋体" w:hAnsi="Helvetica" w:cs="宋体"/>
+          <w:color w:val="333333"/>
+        </w:rPr>
+      </w:pPr>
+      <w:r>
+        <w:rPr>
+          <w:rFonts w:ascii="Helvetica" w:eastAsia="宋体" w:hAnsi="Helvetica" w:cs="宋体"/>
+          <w:color w:val="333333"/>
+        </w:rPr>
+        <w:t xml:space="preserve">13130110025 </w:t>
+      </w:r>
+      <w:r>
+        <w:rPr>
+          <w:rFonts w:ascii="Helvetica" w:eastAsia="宋体" w:hAnsi="Helvetica" w:cs="宋体"/>
+          <w:color w:val="333333"/>
+        </w:rPr>
+        <w:t>郭泰成</w:t>
+      </w:r>
+    </w:p>
+    <w:p>
+      <w:pPr>
+        <w:numPr>
+          <w:ilvl w:val="0"/>
+          <w:numId w:val="1"/>
+        </w:numPr>
+        <w:spacing w:before="100" w:beforeAutospacing="1" w:after="100" w:afterAutospacing="1" w:line="384" w:lineRule="atLeast"/>
+        <w:rPr>
+          <w:rFonts w:ascii="Helvetica" w:eastAsia="宋体" w:hAnsi="Helvetica" w:cs="宋体"/>
+          <w:color w:val="333333"/>
+        </w:rPr>
+      </w:pPr>
+      <w:r>
+        <w:rPr>
+          <w:rFonts w:ascii="Helvetica" w:eastAsia="宋体" w:hAnsi="Helvetica" w:cs="宋体"/>
+          <w:color w:val="333333"/>
+        </w:rPr>
+        <w:t xml:space="preserve">13130110002 </w:t>
+      </w:r>
+      <w:r>
+        <w:rPr>
+          <w:rFonts w:ascii="Helvetica" w:eastAsia="宋体" w:hAnsi="Helvetica" w:cs="宋体"/>
+          <w:color w:val="333333"/>
+        </w:rPr>
+        <w:t>黄超敏</w:t>
+      </w:r>
+    </w:p>
+    <w:p>
+      <w:pPr>
+        <w:numPr>
+          <w:ilvl w:val="0"/>
+          <w:numId w:val="1"/>
+        </w:numPr>
+        <w:spacing w:before="100" w:beforeAutospacing="1" w:after="100" w:afterAutospacing="1" w:line="384" w:lineRule="atLeast"/>
+        <w:rPr>
+          <w:rFonts w:ascii="Helvetica" w:eastAsia="宋体" w:hAnsi="Helvetica" w:cs="宋体"/>
+          <w:color w:val="333333"/>
+        </w:rPr>
+      </w:pPr>
+      <w:r>
+        <w:rPr>
+          <w:rFonts w:ascii="Helvetica" w:eastAsia="宋体" w:hAnsi="Helvetica" w:cs="宋体"/>
+          <w:color w:val="333333"/>
+        </w:rPr>
+        <w:t xml:space="preserve">13150210006 </w:t>
+      </w:r>
+      <w:r>
+        <w:rPr>
+          <w:rFonts w:ascii="Helvetica" w:eastAsia="宋体" w:hAnsi="Helvetica" w:cs="宋体"/>
+          <w:color w:val="333333"/>
+        </w:rPr>
+        <w:t>彭琦</w:t>
+      </w:r>
+    </w:p>
+    <w:p>
+      <w:pPr>
+        <w:numPr>
+          <w:ilvl w:val="0"/>
+          <w:numId w:val="1"/>
+        </w:numPr>
+        <w:spacing w:before="100" w:beforeAutospacing="1" w:after="100" w:afterAutospacing="1" w:line="384" w:lineRule="atLeast"/>
+        <w:rPr>
+          <w:rFonts w:ascii="Helvetica" w:eastAsia="宋体" w:hAnsi="Helvetica" w:cs="宋体"/>
+          <w:color w:val="333333"/>
+        </w:rPr>
+      </w:pPr>
+      <w:r>
+        <w:rPr>
+          <w:rFonts w:ascii="Helvetica" w:eastAsia="宋体" w:hAnsi="Helvetica" w:cs="宋体"/>
+          <w:color w:val="333333"/>
+        </w:rPr>
+        <w:t xml:space="preserve">13130110031 </w:t>
+      </w:r>
+      <w:r>
+        <w:rPr>
+          <w:rFonts w:ascii="Helvetica" w:eastAsia="宋体" w:hAnsi="Helvetica" w:cs="宋体"/>
+          <w:color w:val="333333"/>
+        </w:rPr>
+        <w:t>袁点</w:t>
+      </w:r>
+    </w:p>
+    <w:p>
+      <w:pPr>
+        <w:numPr>
+          <w:ilvl w:val="0"/>
+          <w:numId w:val="1"/>
+        </w:numPr>
+        <w:spacing w:before="100" w:beforeAutospacing="1" w:after="100" w:afterAutospacing="1" w:line="384" w:lineRule="atLeast"/>
+        <w:rPr>
+          <w:rFonts w:ascii="Helvetica" w:eastAsia="宋体" w:hAnsi="Helvetica" w:cs="宋体"/>
+          <w:color w:val="333333"/>
+        </w:rPr>
+      </w:pPr>
+      <w:r>
+        <w:rPr>
+          <w:rFonts w:ascii="Helvetica" w:eastAsia="宋体" w:hAnsi="Helvetica" w:cs="宋体"/>
+          <w:color w:val="333333"/>
+        </w:rPr>
+        <w:t xml:space="preserve">13130110019 </w:t>
+      </w:r>
+      <w:r>
+        <w:rPr>
+          <w:rFonts w:ascii="Helvetica" w:eastAsia="宋体" w:hAnsi="Helvetica" w:cs="宋体"/>
+          <w:color w:val="333333"/>
+        </w:rPr>
+        <w:t>古国亮</w:t>
+      </w:r>
+    </w:p>
+    <w:p>
+      <w:pPr>
+        <w:numPr>
+          <w:ilvl w:val="0"/>
+          <w:numId w:val="1"/>
+        </w:numPr>
+        <w:spacing w:before="100" w:beforeAutospacing="1" w:after="100" w:afterAutospacing="1" w:line="384" w:lineRule="atLeast"/>
+        <w:rPr>
+          <w:rFonts w:ascii="Helvetica" w:eastAsia="宋体" w:hAnsi="Helvetica" w:cs="宋体"/>
+          <w:color w:val="333333"/>
+        </w:rPr>
+      </w:pPr>
+      <w:r>
+        <w:rPr>
+          <w:rFonts w:ascii="Helvetica" w:eastAsia="宋体" w:hAnsi="Helvetica" w:cs="宋体"/>
+          <w:color w:val="333333"/>
+        </w:rPr>
+        <w:t xml:space="preserve">13130110006 </w:t>
+      </w:r>
+      <w:r>
+        <w:rPr>
+          <w:rFonts w:ascii="Helvetica" w:eastAsia="宋体" w:hAnsi="Helvetica" w:cs="宋体"/>
+          <w:color w:val="333333"/>
+        </w:rPr>
+        <w:t>林增跃</w:t>
+      </w:r>
+    </w:p>
+    <w:p>
+      <w:pPr>
+        <w:rPr>
+          <w:sz w:val="22"/>
+          <w:szCs w:val="22"/>
+        </w:rPr>
+      </w:pPr>
       <w:bookmarkStart w:id="0" w:name="_GoBack"/>
       <w:bookmarkEnd w:id="0"/>
     </w:p>
     <w:p>
       <w:pPr>
-        <w:rPr>
-          <w:rFonts w:hint="eastAsia"/>
-        </w:rPr>
-      </w:pPr>
-    </w:p>
-    <w:p>
-      <w:pPr>
-        <w:rPr>
-          <w:sz w:val="22"/>
-          <w:szCs w:val="22"/>
-        </w:rPr>
-      </w:pPr>
-    </w:p>
-    <w:p>
-      <w:pPr>
         <w:pStyle w:val="1"/>
         <w:ind w:firstLineChars="200" w:firstLine="560"/>
         <w:rPr>
-          <w:rFonts w:asciiTheme="majorEastAsia" w:hAnsiTheme="majorEastAsia" w:cstheme="majorEastAsia"/>
-          <w:color w:val="000000" w:themeColor="text1"/>
-          <w:sz w:val="28"/>
-          <w:szCs w:val="28"/>
-        </w:rPr>
-      </w:pPr>
-      <w:r>
-        <w:rPr>
-          <w:rFonts w:asciiTheme="majorEastAsia" w:hAnsiTheme="majorEastAsia" w:cstheme="majorEastAsia"/>
-          <w:color w:val="000000" w:themeColor="text1"/>
-          <w:sz w:val="28"/>
-          <w:szCs w:val="28"/>
-        </w:rPr>
-        <w:t>五、需求状态(</w:t>
-      </w:r>
-      <w:r>
-        <w:rPr>
-          <w:rFonts w:ascii="微软雅黑" w:eastAsia="微软雅黑" w:hAnsi="微软雅黑" w:cs="微软雅黑" w:hint="eastAsia"/>
-          <w:color w:val="000000" w:themeColor="text1"/>
-          <w:sz w:val="28"/>
-          <w:szCs w:val="28"/>
-        </w:rPr>
-        <w:t>The statement of need</w:t>
-      </w:r>
-      <w:r>
-        <w:rPr>
-          <w:rFonts w:asciiTheme="majorEastAsia" w:hAnsiTheme="majorEastAsia" w:cstheme="majorEastAsia"/>
+          <w:rFonts w:ascii="Microsoft Sans Serif" w:hAnsi="Microsoft Sans Serif" w:cs="Microsoft Sans Serif"/>
+          <w:color w:val="000000" w:themeColor="text1"/>
+          <w:sz w:val="28"/>
+          <w:szCs w:val="28"/>
+        </w:rPr>
+      </w:pPr>
+      <w:r>
+        <w:rPr>
+          <w:rFonts w:ascii="Microsoft Sans Serif" w:hAnsi="Microsoft Sans Serif" w:cs="Microsoft Sans Serif" w:hint="eastAsia"/>
+          <w:color w:val="000000" w:themeColor="text1"/>
+          <w:sz w:val="28"/>
+          <w:szCs w:val="28"/>
+        </w:rPr>
+        <w:lastRenderedPageBreak/>
+        <w:t>十、总结</w:t>
+      </w:r>
+      <w:r>
+        <w:rPr>
+          <w:rFonts w:ascii="Microsoft Sans Serif" w:hAnsi="Microsoft Sans Serif" w:cs="Microsoft Sans Serif" w:hint="eastAsia"/>
+          <w:color w:val="000000" w:themeColor="text1"/>
+          <w:sz w:val="28"/>
+          <w:szCs w:val="28"/>
+        </w:rPr>
+        <w:t>(</w:t>
+      </w:r>
+      <w:r>
+        <w:rPr>
+          <w:rFonts w:ascii="Microsoft Sans Serif" w:hAnsi="Microsoft Sans Serif" w:cs="Microsoft Sans Serif"/>
+          <w:color w:val="000000" w:themeColor="text1"/>
+          <w:sz w:val="28"/>
+          <w:szCs w:val="28"/>
+        </w:rPr>
+        <w:t>Conclusion</w:t>
+      </w:r>
+      <w:r>
+        <w:rPr>
+          <w:rFonts w:ascii="Microsoft Sans Serif" w:hAnsi="Microsoft Sans Serif" w:cs="Microsoft Sans Serif" w:hint="eastAsia"/>
           <w:color w:val="000000" w:themeColor="text1"/>
           <w:sz w:val="28"/>
           <w:szCs w:val="28"/>
@@ -2545,661 +3665,256 @@
       </w:r>
     </w:p>
     <w:p>
-      <w:pPr>
-        <w:ind w:leftChars="200" w:left="480"/>
-      </w:pPr>
-    </w:p>
-    <w:p>
-      <w:pPr>
-        <w:spacing w:line="360" w:lineRule="auto"/>
+      <w:r>
+        <w:rPr>
+          <w:rFonts w:hint="eastAsia"/>
+        </w:rPr>
+        <w:t xml:space="preserve">           </w:t>
+      </w:r>
+      <w:r>
+        <w:rPr>
+          <w:rFonts w:hint="eastAsia"/>
+        </w:rPr>
+        <w:t>随着</w:t>
+      </w:r>
+      <w:r>
+        <w:t>互联网时代的到来，时间管理和事务管理已经成为了</w:t>
+      </w:r>
+      <w:r>
+        <w:rPr>
+          <w:rFonts w:hint="eastAsia"/>
+        </w:rPr>
+        <w:t>每个</w:t>
+      </w:r>
+      <w:r>
+        <w:t>人</w:t>
+      </w:r>
+      <w:r>
+        <w:rPr>
+          <w:rFonts w:hint="eastAsia"/>
+        </w:rPr>
+        <w:t>生活</w:t>
+      </w:r>
+      <w:r>
+        <w:t>中不可缺少的一部分</w:t>
+      </w:r>
+      <w:r>
+        <w:rPr>
+          <w:rFonts w:hint="eastAsia"/>
+        </w:rPr>
+        <w:t>。为</w:t>
+      </w:r>
+      <w:r>
+        <w:t>满足现代快节奏、高效率生活的需要</w:t>
+      </w:r>
+      <w:r>
+        <w:rPr>
+          <w:rFonts w:hint="eastAsia"/>
+        </w:rPr>
+        <w:t>，</w:t>
+      </w:r>
+      <w:r>
+        <w:t>各种</w:t>
+      </w:r>
+      <w:r>
+        <w:rPr>
+          <w:rFonts w:hint="eastAsia"/>
+        </w:rPr>
+        <w:t>T</w:t>
+      </w:r>
+      <w:r>
+        <w:t>o-Do</w:t>
+      </w:r>
+      <w:r>
+        <w:rPr>
+          <w:rFonts w:hint="eastAsia"/>
+        </w:rPr>
+        <w:t>类</w:t>
+      </w:r>
+      <w:r>
+        <w:rPr>
+          <w:rFonts w:hint="eastAsia"/>
+        </w:rPr>
+        <w:t>App</w:t>
+      </w:r>
+      <w:r>
+        <w:rPr>
+          <w:rFonts w:hint="eastAsia"/>
+        </w:rPr>
+        <w:t>随之</w:t>
+      </w:r>
+      <w:r>
+        <w:t>兴起。</w:t>
+      </w:r>
+    </w:p>
+    <w:p>
+      <w:pPr>
         <w:ind w:firstLineChars="200" w:firstLine="480"/>
-        <w:rPr>
-          <w:rFonts w:asciiTheme="majorEastAsia" w:eastAsia="宋体" w:hAnsiTheme="majorEastAsia"/>
-        </w:rPr>
-      </w:pPr>
-      <w:r>
-        <w:rPr>
-          <w:rFonts w:asciiTheme="majorEastAsia" w:eastAsia="宋体" w:hAnsiTheme="majorEastAsia" w:cstheme="majorEastAsia"/>
-        </w:rPr>
-        <w:t>在日</w:t>
-      </w:r>
-      <w:r>
-        <w:rPr>
-          <w:rFonts w:asciiTheme="majorEastAsia" w:eastAsia="宋体" w:hAnsiTheme="majorEastAsia" w:cstheme="majorEastAsia" w:hint="eastAsia"/>
-        </w:rPr>
-        <w:t>常</w:t>
-      </w:r>
-      <w:r>
-        <w:rPr>
-          <w:rFonts w:asciiTheme="majorEastAsia" w:eastAsia="宋体" w:hAnsiTheme="majorEastAsia" w:cstheme="majorEastAsia"/>
-        </w:rPr>
-        <w:t>生活中，</w:t>
-      </w:r>
-      <w:r>
-        <w:rPr>
-          <w:rFonts w:asciiTheme="majorEastAsia" w:eastAsia="宋体" w:hAnsiTheme="majorEastAsia" w:cstheme="majorEastAsia" w:hint="eastAsia"/>
-        </w:rPr>
-        <w:t>我们总是有许许多多的事情需要着手去做，等着我们去安排，在这繁杂的过程中，有时会有一些重要的事情就这样被我们遗忘，等到想起来才追悔莫及。所以一个必要的</w:t>
-      </w:r>
-      <w:r>
-        <w:rPr>
-          <w:rFonts w:asciiTheme="majorEastAsia" w:eastAsiaTheme="majorEastAsia" w:hAnsiTheme="majorEastAsia" w:hint="eastAsia"/>
-        </w:rPr>
+      </w:pPr>
+      <w:r>
+        <w:t>而</w:t>
+      </w:r>
+      <w:r>
+        <w:rPr>
+          <w:rFonts w:hint="eastAsia"/>
+        </w:rPr>
+        <w:t>我们</w:t>
+      </w:r>
+      <w:r>
+        <w:t>所要设计的</w:t>
+      </w:r>
+      <w:r>
+        <w:rPr>
+          <w:rFonts w:hint="eastAsia"/>
+        </w:rPr>
+        <w:t xml:space="preserve"> </w:t>
+      </w:r>
+      <w:r>
         <w:t>To-Do</w:t>
       </w:r>
       <w:r>
         <w:rPr>
-          <w:rFonts w:asciiTheme="majorEastAsia" w:eastAsia="宋体" w:hAnsiTheme="majorEastAsia" w:hint="eastAsia"/>
+          <w:rFonts w:hint="eastAsia"/>
         </w:rPr>
         <w:t>类</w:t>
       </w:r>
-      <w:proofErr w:type="spellStart"/>
-      <w:r>
-        <w:rPr>
-          <w:rFonts w:asciiTheme="majorEastAsia" w:eastAsia="宋体" w:hAnsiTheme="majorEastAsia" w:hint="eastAsia"/>
-        </w:rPr>
-        <w:t>WebApp</w:t>
-      </w:r>
-      <w:proofErr w:type="spellEnd"/>
-      <w:r>
-        <w:rPr>
-          <w:rFonts w:asciiTheme="majorEastAsia" w:eastAsia="宋体" w:hAnsiTheme="majorEastAsia" w:hint="eastAsia"/>
-        </w:rPr>
-        <w:t>在日常生活中是许多人的首要选择。</w:t>
-      </w:r>
-    </w:p>
-    <w:p>
-      <w:pPr>
-        <w:spacing w:line="360" w:lineRule="auto"/>
+      <w:r>
+        <w:rPr>
+          <w:rFonts w:hint="eastAsia"/>
+        </w:rPr>
+        <w:t>A</w:t>
+      </w:r>
+      <w:r>
+        <w:t>pp</w:t>
+      </w:r>
+      <w:r>
+        <w:rPr>
+          <w:rFonts w:hint="eastAsia"/>
+        </w:rPr>
+        <w:t>无论</w:t>
+      </w:r>
+      <w:r>
+        <w:t>是从</w:t>
+      </w:r>
+      <w:r>
+        <w:rPr>
+          <w:rFonts w:hint="eastAsia"/>
+        </w:rPr>
+        <w:t>简洁性</w:t>
+      </w:r>
+      <w:r>
+        <w:t>和美观性等方面，还是从实用性和易用性方面都能够极大程度上满足用户的需求。</w:t>
+      </w:r>
+      <w:r>
+        <w:rPr>
+          <w:rFonts w:hint="eastAsia"/>
+        </w:rPr>
+        <w:t>不追求应用功能</w:t>
+      </w:r>
+      <w:r>
+        <w:t>的多样性</w:t>
+      </w:r>
+      <w:r>
+        <w:rPr>
+          <w:rFonts w:hint="eastAsia"/>
+        </w:rPr>
+        <w:t>，</w:t>
+      </w:r>
+      <w:r>
+        <w:t>而是专注于</w:t>
+      </w:r>
+      <w:r>
+        <w:rPr>
+          <w:rFonts w:hint="eastAsia"/>
+        </w:rPr>
+        <w:t>事务管理</w:t>
+      </w:r>
+      <w:r>
+        <w:t>，</w:t>
+      </w:r>
+      <w:r>
+        <w:rPr>
+          <w:rFonts w:hint="eastAsia"/>
+        </w:rPr>
+        <w:t>给</w:t>
+      </w:r>
+      <w:r>
+        <w:t>用户本质上的应用体验而不至于本末倒置去追求一些花哨多余的功能。</w:t>
+      </w:r>
+    </w:p>
+    <w:p>
+      <w:pPr>
         <w:ind w:firstLineChars="200" w:firstLine="480"/>
-        <w:rPr>
-          <w:rFonts w:asciiTheme="majorEastAsia" w:eastAsia="宋体" w:hAnsiTheme="majorEastAsia"/>
-        </w:rPr>
-      </w:pPr>
-      <w:r>
-        <w:rPr>
-          <w:rFonts w:asciiTheme="majorEastAsia" w:eastAsia="宋体" w:hAnsiTheme="majorEastAsia" w:hint="eastAsia"/>
-        </w:rPr>
-        <w:t>目前市场上提供</w:t>
-      </w:r>
-      <w:r>
-        <w:rPr>
-          <w:rFonts w:asciiTheme="majorEastAsia" w:eastAsia="宋体" w:hAnsiTheme="majorEastAsia" w:hint="eastAsia"/>
-        </w:rPr>
-        <w:t>To-Do</w:t>
-      </w:r>
-      <w:r>
-        <w:rPr>
-          <w:rFonts w:asciiTheme="majorEastAsia" w:eastAsia="宋体" w:hAnsiTheme="majorEastAsia" w:hint="eastAsia"/>
-        </w:rPr>
-        <w:t>的功能的</w:t>
-      </w:r>
-      <w:r>
-        <w:rPr>
-          <w:rFonts w:asciiTheme="majorEastAsia" w:eastAsia="宋体" w:hAnsiTheme="majorEastAsia" w:hint="eastAsia"/>
-        </w:rPr>
-        <w:t>web</w:t>
-      </w:r>
-      <w:r>
-        <w:rPr>
-          <w:rFonts w:asciiTheme="majorEastAsia" w:eastAsia="宋体" w:hAnsiTheme="majorEastAsia" w:hint="eastAsia"/>
-        </w:rPr>
-        <w:t>应用有许多，但是为了追求功能的多样性以及独特性，大多加入了许多花哨的，并不太实用的各种功能，使得操作复杂化。而经过调研，大部分的用户使用的初衷并不需要那些格外附加的各种功能，这些增添的功能反而使得用户花了更多的时间在研究他们上，而耽误了其核心目的，增加了操作的复杂性。根据多方面的用户调查，信息搜集，一个简洁，美观，实用的</w:t>
-      </w:r>
-      <w:r>
-        <w:rPr>
-          <w:rFonts w:asciiTheme="majorEastAsia" w:eastAsiaTheme="majorEastAsia" w:hAnsiTheme="majorEastAsia" w:hint="eastAsia"/>
-        </w:rPr>
-        <w:t>To-Do</w:t>
-      </w:r>
-      <w:r>
-        <w:rPr>
-          <w:rFonts w:asciiTheme="majorEastAsia" w:eastAsia="宋体" w:hAnsiTheme="majorEastAsia" w:hint="eastAsia"/>
+      </w:pPr>
+      <w:r>
+        <w:rPr>
+          <w:rFonts w:hint="eastAsia"/>
+        </w:rPr>
+        <w:t>凭借项目</w:t>
+      </w:r>
+      <w:r>
+        <w:t>小组目前所掌握的</w:t>
+      </w:r>
+      <w:r>
+        <w:rPr>
+          <w:rFonts w:hint="eastAsia"/>
+        </w:rPr>
+        <w:t>Web</w:t>
+      </w:r>
+      <w:r>
+        <w:t>开发技术</w:t>
+      </w:r>
+      <w:r>
+        <w:rPr>
+          <w:rFonts w:hint="eastAsia"/>
+        </w:rPr>
+        <w:t>以及</w:t>
+      </w:r>
+      <w:r>
+        <w:t>现有的资源，</w:t>
+      </w:r>
+      <w:r>
+        <w:rPr>
+          <w:rFonts w:hint="eastAsia"/>
+        </w:rPr>
+        <w:t>足以</w:t>
+      </w:r>
+      <w:r>
+        <w:t>开发出满足以上功能以及</w:t>
+      </w:r>
+      <w:r>
+        <w:rPr>
+          <w:rFonts w:hint="eastAsia"/>
+        </w:rPr>
+        <w:t>满足</w:t>
+      </w:r>
+      <w:r>
+        <w:t>用户</w:t>
+      </w:r>
+      <w:r>
+        <w:rPr>
+          <w:rFonts w:hint="eastAsia"/>
+        </w:rPr>
+        <w:t>需</w:t>
+      </w:r>
+      <w:r>
+        <w:t>求的</w:t>
+      </w:r>
+      <w:r>
+        <w:rPr>
+          <w:rFonts w:hint="eastAsia"/>
+        </w:rPr>
+        <w:t>T</w:t>
+      </w:r>
+      <w:r>
+        <w:t>o-Do</w:t>
+      </w:r>
+      <w:r>
+        <w:rPr>
+          <w:rFonts w:hint="eastAsia"/>
         </w:rPr>
         <w:t>类</w:t>
       </w:r>
-      <w:proofErr w:type="spellStart"/>
-      <w:r>
-        <w:rPr>
-          <w:rFonts w:asciiTheme="majorEastAsia" w:eastAsia="宋体" w:hAnsiTheme="majorEastAsia" w:hint="eastAsia"/>
-        </w:rPr>
-        <w:t>WebApp</w:t>
-      </w:r>
-      <w:proofErr w:type="spellEnd"/>
-      <w:r>
-        <w:rPr>
-          <w:rFonts w:asciiTheme="majorEastAsia" w:eastAsia="宋体" w:hAnsiTheme="majorEastAsia" w:hint="eastAsia"/>
-        </w:rPr>
-        <w:t>是许多用户的需求，在目前的市场上，我们的这款应用还是有很大的需求空间的。</w:t>
-      </w:r>
-    </w:p>
-    <w:p>
-      <w:pPr>
-        <w:ind w:firstLineChars="200" w:firstLine="560"/>
-        <w:rPr>
-          <w:rFonts w:ascii="Microsoft Sans Serif" w:hAnsi="Microsoft Sans Serif" w:cs="Microsoft Sans Serif"/>
-          <w:color w:val="000000" w:themeColor="text1"/>
-          <w:sz w:val="28"/>
-          <w:szCs w:val="28"/>
-        </w:rPr>
-      </w:pPr>
-      <w:r>
-        <w:rPr>
-          <w:rFonts w:ascii="Microsoft Sans Serif" w:hAnsi="Microsoft Sans Serif" w:cs="Microsoft Sans Serif" w:hint="eastAsia"/>
-          <w:color w:val="000000" w:themeColor="text1"/>
-          <w:sz w:val="28"/>
-          <w:szCs w:val="28"/>
-        </w:rPr>
-        <w:t>六、项目描述</w:t>
-      </w:r>
-      <w:r>
-        <w:rPr>
-          <w:rFonts w:ascii="Microsoft Sans Serif" w:hAnsi="Microsoft Sans Serif" w:cs="Microsoft Sans Serif" w:hint="eastAsia"/>
-          <w:color w:val="000000" w:themeColor="text1"/>
-          <w:sz w:val="28"/>
-          <w:szCs w:val="28"/>
-        </w:rPr>
-        <w:t>(</w:t>
-      </w:r>
-      <w:r>
-        <w:rPr>
-          <w:rFonts w:ascii="Microsoft Sans Serif" w:hAnsi="Microsoft Sans Serif" w:cs="Microsoft Sans Serif"/>
-          <w:color w:val="000000" w:themeColor="text1"/>
-          <w:sz w:val="28"/>
-          <w:szCs w:val="28"/>
-        </w:rPr>
-        <w:t>The project description</w:t>
-      </w:r>
-      <w:r>
-        <w:rPr>
-          <w:rFonts w:ascii="Microsoft Sans Serif" w:hAnsi="Microsoft Sans Serif" w:cs="Microsoft Sans Serif" w:hint="eastAsia"/>
-          <w:color w:val="000000" w:themeColor="text1"/>
-          <w:sz w:val="28"/>
-          <w:szCs w:val="28"/>
-        </w:rPr>
-        <w:t>)</w:t>
-      </w:r>
-    </w:p>
-    <w:p>
-      <w:pPr>
-        <w:rPr>
-          <w:sz w:val="22"/>
-          <w:szCs w:val="22"/>
-        </w:rPr>
-      </w:pPr>
-    </w:p>
-    <w:p>
-      <w:pPr>
-        <w:pStyle w:val="1"/>
-        <w:ind w:firstLineChars="200" w:firstLine="560"/>
-        <w:rPr>
-          <w:rFonts w:ascii="Microsoft Sans Serif" w:hAnsi="Microsoft Sans Serif" w:cs="Microsoft Sans Serif"/>
-          <w:color w:val="000000" w:themeColor="text1"/>
-          <w:sz w:val="28"/>
-          <w:szCs w:val="28"/>
-        </w:rPr>
-      </w:pPr>
-      <w:r>
-        <w:rPr>
-          <w:rFonts w:ascii="Microsoft Sans Serif" w:hAnsi="Microsoft Sans Serif" w:cs="Microsoft Sans Serif" w:hint="eastAsia"/>
-          <w:color w:val="000000" w:themeColor="text1"/>
-          <w:sz w:val="28"/>
-          <w:szCs w:val="28"/>
-        </w:rPr>
-        <w:t>七、预算</w:t>
-      </w:r>
-      <w:r>
-        <w:rPr>
-          <w:rFonts w:ascii="Microsoft Sans Serif" w:hAnsi="Microsoft Sans Serif" w:cs="Microsoft Sans Serif" w:hint="eastAsia"/>
-          <w:color w:val="000000" w:themeColor="text1"/>
-          <w:sz w:val="28"/>
-          <w:szCs w:val="28"/>
-        </w:rPr>
-        <w:t>(</w:t>
-      </w:r>
-      <w:r>
-        <w:rPr>
-          <w:rFonts w:ascii="Microsoft Sans Serif" w:hAnsi="Microsoft Sans Serif" w:cs="Microsoft Sans Serif"/>
-          <w:color w:val="000000" w:themeColor="text1"/>
-          <w:sz w:val="28"/>
-          <w:szCs w:val="28"/>
-        </w:rPr>
-        <w:t>The budget</w:t>
-      </w:r>
-      <w:r>
-        <w:rPr>
-          <w:rFonts w:ascii="Microsoft Sans Serif" w:hAnsi="Microsoft Sans Serif" w:cs="Microsoft Sans Serif" w:hint="eastAsia"/>
-          <w:color w:val="000000" w:themeColor="text1"/>
-          <w:sz w:val="28"/>
-          <w:szCs w:val="28"/>
-        </w:rPr>
-        <w:t>)</w:t>
-      </w:r>
-    </w:p>
-    <w:p>
-      <w:pPr>
-        <w:rPr>
-          <w:sz w:val="22"/>
-          <w:szCs w:val="22"/>
-        </w:rPr>
-      </w:pPr>
-    </w:p>
-    <w:p>
-      <w:pPr>
-        <w:pStyle w:val="1"/>
-        <w:ind w:firstLineChars="200" w:firstLine="560"/>
-        <w:rPr>
-          <w:rFonts w:ascii="Microsoft Sans Serif" w:hAnsi="Microsoft Sans Serif" w:cs="Microsoft Sans Serif"/>
-          <w:color w:val="000000" w:themeColor="text1"/>
-          <w:sz w:val="28"/>
-          <w:szCs w:val="28"/>
-        </w:rPr>
-      </w:pPr>
-      <w:r>
-        <w:rPr>
-          <w:rFonts w:ascii="Microsoft Sans Serif" w:hAnsi="Microsoft Sans Serif" w:cs="Microsoft Sans Serif" w:hint="eastAsia"/>
-          <w:color w:val="000000" w:themeColor="text1"/>
-          <w:sz w:val="28"/>
-          <w:szCs w:val="28"/>
-        </w:rPr>
-        <w:t>八、组织信息</w:t>
-      </w:r>
-      <w:r>
-        <w:rPr>
-          <w:rFonts w:ascii="Microsoft Sans Serif" w:hAnsi="Microsoft Sans Serif" w:cs="Microsoft Sans Serif" w:hint="eastAsia"/>
-          <w:color w:val="000000" w:themeColor="text1"/>
-          <w:sz w:val="28"/>
-          <w:szCs w:val="28"/>
-        </w:rPr>
-        <w:t>(</w:t>
-      </w:r>
-      <w:r>
-        <w:rPr>
-          <w:rFonts w:ascii="Microsoft Sans Serif" w:hAnsi="Microsoft Sans Serif" w:cs="Microsoft Sans Serif"/>
-          <w:color w:val="000000" w:themeColor="text1"/>
-          <w:sz w:val="28"/>
-          <w:szCs w:val="28"/>
-        </w:rPr>
-        <w:t>Organizational information</w:t>
-      </w:r>
-      <w:r>
-        <w:rPr>
-          <w:rFonts w:ascii="Microsoft Sans Serif" w:hAnsi="Microsoft Sans Serif" w:cs="Microsoft Sans Serif" w:hint="eastAsia"/>
-          <w:color w:val="000000" w:themeColor="text1"/>
-          <w:sz w:val="28"/>
-          <w:szCs w:val="28"/>
-        </w:rPr>
-        <w:t>)</w:t>
-      </w:r>
-    </w:p>
-    <w:p>
-      <w:pPr>
-        <w:rPr>
-          <w:sz w:val="22"/>
-          <w:szCs w:val="22"/>
-        </w:rPr>
-      </w:pPr>
-    </w:p>
-    <w:p>
-      <w:pPr>
-        <w:pStyle w:val="1"/>
-        <w:ind w:firstLineChars="200" w:firstLine="560"/>
-        <w:rPr>
-          <w:rFonts w:ascii="Microsoft Sans Serif" w:hAnsi="Microsoft Sans Serif" w:cs="Microsoft Sans Serif"/>
-          <w:color w:val="000000" w:themeColor="text1"/>
-          <w:sz w:val="28"/>
-          <w:szCs w:val="28"/>
-        </w:rPr>
-      </w:pPr>
-      <w:r>
-        <w:rPr>
-          <w:rFonts w:ascii="Microsoft Sans Serif" w:hAnsi="Microsoft Sans Serif" w:cs="Microsoft Sans Serif" w:hint="eastAsia"/>
-          <w:color w:val="000000" w:themeColor="text1"/>
-          <w:sz w:val="28"/>
-          <w:szCs w:val="28"/>
-        </w:rPr>
-        <w:t>九、意见书</w:t>
-      </w:r>
-      <w:r>
-        <w:rPr>
-          <w:rFonts w:ascii="Microsoft Sans Serif" w:hAnsi="Microsoft Sans Serif" w:cs="Microsoft Sans Serif" w:hint="eastAsia"/>
-          <w:color w:val="000000" w:themeColor="text1"/>
-          <w:sz w:val="28"/>
-          <w:szCs w:val="28"/>
-        </w:rPr>
-        <w:t>(</w:t>
-      </w:r>
-      <w:r>
-        <w:rPr>
-          <w:rFonts w:ascii="Microsoft Sans Serif" w:hAnsi="Microsoft Sans Serif" w:cs="Microsoft Sans Serif"/>
-          <w:color w:val="000000" w:themeColor="text1"/>
-          <w:sz w:val="28"/>
-          <w:szCs w:val="28"/>
-        </w:rPr>
-        <w:t>Letter proposal</w:t>
-      </w:r>
-      <w:r>
-        <w:rPr>
-          <w:rFonts w:ascii="Microsoft Sans Serif" w:hAnsi="Microsoft Sans Serif" w:cs="Microsoft Sans Serif" w:hint="eastAsia"/>
-          <w:color w:val="000000" w:themeColor="text1"/>
-          <w:sz w:val="28"/>
-          <w:szCs w:val="28"/>
-        </w:rPr>
-        <w:t>)</w:t>
-      </w:r>
-    </w:p>
-    <w:p>
-      <w:pPr>
-        <w:rPr>
-          <w:sz w:val="22"/>
-          <w:szCs w:val="22"/>
-        </w:rPr>
-      </w:pPr>
-    </w:p>
-    <w:p>
-      <w:pPr>
-        <w:pStyle w:val="1"/>
-        <w:ind w:firstLineChars="200" w:firstLine="560"/>
-        <w:rPr>
-          <w:rFonts w:ascii="Microsoft Sans Serif" w:hAnsi="Microsoft Sans Serif" w:cs="Microsoft Sans Serif"/>
-          <w:color w:val="000000" w:themeColor="text1"/>
-          <w:sz w:val="28"/>
-          <w:szCs w:val="28"/>
-        </w:rPr>
-      </w:pPr>
-      <w:r>
-        <w:rPr>
-          <w:rFonts w:ascii="Microsoft Sans Serif" w:hAnsi="Microsoft Sans Serif" w:cs="Microsoft Sans Serif" w:hint="eastAsia"/>
-          <w:color w:val="000000" w:themeColor="text1"/>
-          <w:sz w:val="28"/>
-          <w:szCs w:val="28"/>
-        </w:rPr>
-        <w:t>十、总结</w:t>
-      </w:r>
-      <w:r>
-        <w:rPr>
-          <w:rFonts w:ascii="Microsoft Sans Serif" w:hAnsi="Microsoft Sans Serif" w:cs="Microsoft Sans Serif" w:hint="eastAsia"/>
-          <w:color w:val="000000" w:themeColor="text1"/>
-          <w:sz w:val="28"/>
-          <w:szCs w:val="28"/>
-        </w:rPr>
-        <w:t>(</w:t>
-      </w:r>
-      <w:r>
-        <w:rPr>
-          <w:rFonts w:ascii="Microsoft Sans Serif" w:hAnsi="Microsoft Sans Serif" w:cs="Microsoft Sans Serif"/>
-          <w:color w:val="000000" w:themeColor="text1"/>
-          <w:sz w:val="28"/>
-          <w:szCs w:val="28"/>
-        </w:rPr>
-        <w:t>Conclusion</w:t>
-      </w:r>
-      <w:r>
-        <w:rPr>
-          <w:rFonts w:ascii="Microsoft Sans Serif" w:hAnsi="Microsoft Sans Serif" w:cs="Microsoft Sans Serif" w:hint="eastAsia"/>
-          <w:color w:val="000000" w:themeColor="text1"/>
-          <w:sz w:val="28"/>
-          <w:szCs w:val="28"/>
-        </w:rPr>
-        <w:t>)</w:t>
-      </w:r>
-    </w:p>
-    <w:p>
-      <w:r>
-        <w:rPr>
-          <w:rFonts w:hint="eastAsia"/>
-        </w:rPr>
-        <w:t xml:space="preserve">           </w:t>
-      </w:r>
-      <w:r>
-        <w:rPr>
-          <w:rFonts w:hint="eastAsia"/>
-        </w:rPr>
-        <w:t>随着</w:t>
-      </w:r>
-      <w:r>
-        <w:t>互联网时代的到来，时间管理和事务管理已经成为了</w:t>
-      </w:r>
-      <w:r>
-        <w:rPr>
-          <w:rFonts w:hint="eastAsia"/>
-        </w:rPr>
-        <w:t>每个</w:t>
-      </w:r>
-      <w:r>
-        <w:t>人</w:t>
-      </w:r>
-      <w:r>
-        <w:rPr>
-          <w:rFonts w:hint="eastAsia"/>
-        </w:rPr>
-        <w:t>生活</w:t>
-      </w:r>
-      <w:r>
-        <w:t>中不可缺少的一部分</w:t>
-      </w:r>
-      <w:r>
-        <w:rPr>
-          <w:rFonts w:hint="eastAsia"/>
-        </w:rPr>
-        <w:t>。为</w:t>
-      </w:r>
-      <w:r>
-        <w:t>满足现代快节奏、高效率生活的需要</w:t>
-      </w:r>
-      <w:r>
-        <w:rPr>
-          <w:rFonts w:hint="eastAsia"/>
-        </w:rPr>
-        <w:t>，</w:t>
-      </w:r>
-      <w:r>
-        <w:t>各种</w:t>
-      </w:r>
-      <w:r>
-        <w:rPr>
-          <w:rFonts w:hint="eastAsia"/>
-        </w:rPr>
-        <w:t>T</w:t>
-      </w:r>
-      <w:r>
-        <w:t>o-Do</w:t>
-      </w:r>
-      <w:r>
-        <w:rPr>
-          <w:rFonts w:hint="eastAsia"/>
-        </w:rPr>
-        <w:t>类</w:t>
-      </w:r>
-      <w:r>
-        <w:rPr>
-          <w:rFonts w:hint="eastAsia"/>
-        </w:rPr>
-        <w:t>App</w:t>
-      </w:r>
-      <w:r>
-        <w:rPr>
-          <w:rFonts w:hint="eastAsia"/>
-        </w:rPr>
-        <w:t>随之</w:t>
-      </w:r>
-      <w:r>
-        <w:t>兴起。</w:t>
-      </w:r>
-    </w:p>
-    <w:p>
-      <w:pPr>
-        <w:ind w:firstLineChars="200" w:firstLine="480"/>
-      </w:pPr>
-      <w:r>
-        <w:t>而</w:t>
-      </w:r>
-      <w:r>
-        <w:rPr>
-          <w:rFonts w:hint="eastAsia"/>
-        </w:rPr>
-        <w:t>我们</w:t>
-      </w:r>
-      <w:r>
-        <w:t>所要设计的</w:t>
-      </w:r>
-      <w:r>
-        <w:rPr>
-          <w:rFonts w:hint="eastAsia"/>
-        </w:rPr>
-        <w:t xml:space="preserve"> </w:t>
-      </w:r>
-      <w:r>
-        <w:t>To-Do</w:t>
-      </w:r>
-      <w:r>
-        <w:rPr>
-          <w:rFonts w:hint="eastAsia"/>
-        </w:rPr>
-        <w:t>类</w:t>
-      </w:r>
-      <w:r>
-        <w:rPr>
-          <w:rFonts w:hint="eastAsia"/>
-        </w:rPr>
-        <w:t>A</w:t>
-      </w:r>
-      <w:r>
-        <w:t>pp</w:t>
-      </w:r>
-      <w:r>
-        <w:rPr>
-          <w:rFonts w:hint="eastAsia"/>
-        </w:rPr>
-        <w:t>无论</w:t>
-      </w:r>
-      <w:r>
-        <w:t>是从</w:t>
-      </w:r>
-      <w:r>
-        <w:rPr>
-          <w:rFonts w:hint="eastAsia"/>
-        </w:rPr>
-        <w:t>简洁性</w:t>
-      </w:r>
-      <w:r>
-        <w:t>和美观性等方面，还是从实用性和易用性方面都能够极大程度上满足用户的需求。</w:t>
-      </w:r>
-      <w:r>
-        <w:rPr>
-          <w:rFonts w:hint="eastAsia"/>
-        </w:rPr>
-        <w:t>不追求应用功能</w:t>
-      </w:r>
-      <w:r>
-        <w:t>的多样性</w:t>
-      </w:r>
-      <w:r>
-        <w:rPr>
-          <w:rFonts w:hint="eastAsia"/>
-        </w:rPr>
-        <w:t>，</w:t>
-      </w:r>
-      <w:r>
-        <w:t>而是专</w:t>
-      </w:r>
-      <w:r>
-        <w:lastRenderedPageBreak/>
-        <w:t>注于</w:t>
-      </w:r>
-      <w:r>
-        <w:rPr>
-          <w:rFonts w:hint="eastAsia"/>
-        </w:rPr>
-        <w:t>事务管理</w:t>
-      </w:r>
-      <w:r>
-        <w:t>，</w:t>
-      </w:r>
-      <w:r>
-        <w:rPr>
-          <w:rFonts w:hint="eastAsia"/>
-        </w:rPr>
-        <w:t>给</w:t>
-      </w:r>
-      <w:r>
-        <w:t>用户本质上的应用体验而不至于本末倒置去追求一些花哨多余的功能。</w:t>
-      </w:r>
-    </w:p>
-    <w:p>
-      <w:pPr>
-        <w:ind w:firstLineChars="200" w:firstLine="480"/>
-      </w:pPr>
-      <w:r>
-        <w:rPr>
-          <w:rFonts w:hint="eastAsia"/>
-        </w:rPr>
-        <w:t>凭借项目</w:t>
-      </w:r>
-      <w:r>
-        <w:t>小组目前所掌握的</w:t>
-      </w:r>
-      <w:r>
-        <w:rPr>
-          <w:rFonts w:hint="eastAsia"/>
-        </w:rPr>
-        <w:t>Web</w:t>
-      </w:r>
-      <w:r>
-        <w:t>开发技术</w:t>
-      </w:r>
-      <w:r>
-        <w:rPr>
-          <w:rFonts w:hint="eastAsia"/>
-        </w:rPr>
-        <w:t>以及</w:t>
-      </w:r>
-      <w:r>
-        <w:t>现有的资源，</w:t>
-      </w:r>
-      <w:r>
-        <w:rPr>
-          <w:rFonts w:hint="eastAsia"/>
-        </w:rPr>
-        <w:t>足以</w:t>
-      </w:r>
-      <w:r>
-        <w:t>开发出满足以上功能以及</w:t>
-      </w:r>
-      <w:r>
-        <w:rPr>
-          <w:rFonts w:hint="eastAsia"/>
-        </w:rPr>
-        <w:t>满足</w:t>
-      </w:r>
-      <w:r>
-        <w:t>用户</w:t>
-      </w:r>
-      <w:r>
-        <w:rPr>
-          <w:rFonts w:hint="eastAsia"/>
-        </w:rPr>
-        <w:t>需</w:t>
-      </w:r>
-      <w:r>
-        <w:t>求的</w:t>
-      </w:r>
-      <w:r>
-        <w:rPr>
-          <w:rFonts w:hint="eastAsia"/>
-        </w:rPr>
-        <w:t>T</w:t>
-      </w:r>
-      <w:r>
-        <w:t>o-Do</w:t>
-      </w:r>
-      <w:r>
-        <w:rPr>
-          <w:rFonts w:hint="eastAsia"/>
-        </w:rPr>
-        <w:t>类</w:t>
-      </w:r>
-      <w:proofErr w:type="spellStart"/>
       <w:r>
         <w:rPr>
           <w:rFonts w:hint="eastAsia"/>
@@ -3212,7 +3927,6 @@
         </w:rPr>
         <w:t>ebApp</w:t>
       </w:r>
-      <w:proofErr w:type="spellEnd"/>
       <w:r>
         <w:rPr>
           <w:rFonts w:hint="eastAsia"/>
@@ -3234,7 +3948,7 @@
 </file>
 
 <file path=word/endnotes.xml><?xml version="1.0" encoding="utf-8"?>
-<w:endnotes xmlns:wpc="http://schemas.microsoft.com/office/word/2010/wordprocessingCanvas" xmlns:mo="http://schemas.microsoft.com/office/mac/office/2008/main" xmlns:mc="http://schemas.openxmlformats.org/markup-compatibility/2006" xmlns:mv="urn:schemas-microsoft-com:mac:vml" xmlns:o="urn:schemas-microsoft-com:office:office" xmlns:r="http://schemas.openxmlformats.org/officeDocument/2006/relationships" xmlns:m="http://schemas.openxmlformats.org/officeDocument/2006/math" xmlns:v="urn:schemas-microsoft-com:vml" xmlns:wp14="http://schemas.microsoft.com/office/word/2010/wordprocessingDrawing" xmlns:wp="http://schemas.openxmlformats.org/drawingml/2006/wordprocessingDrawing" xmlns:w10="urn:schemas-microsoft-com:office:word" xmlns:w="http://schemas.openxmlformats.org/wordprocessingml/2006/main" xmlns:w14="http://schemas.microsoft.com/office/word/2010/wordml" xmlns:wpg="http://schemas.microsoft.com/office/word/2010/wordprocessingGroup" xmlns:wpi="http://schemas.microsoft.com/office/word/2010/wordprocessingInk" xmlns:wne="http://schemas.microsoft.com/office/word/2006/wordml" xmlns:wps="http://schemas.microsoft.com/office/word/2010/wordprocessingShape" mc:Ignorable="w14 wp14">
+<w:endnotes xmlns:wpc="http://schemas.microsoft.com/office/word/2010/wordprocessingCanvas" xmlns:mc="http://schemas.openxmlformats.org/markup-compatibility/2006" xmlns:o="urn:schemas-microsoft-com:office:office" xmlns:r="http://schemas.openxmlformats.org/officeDocument/2006/relationships" xmlns:m="http://schemas.openxmlformats.org/officeDocument/2006/math" xmlns:v="urn:schemas-microsoft-com:vml" xmlns:wp14="http://schemas.microsoft.com/office/word/2010/wordprocessingDrawing" xmlns:wp="http://schemas.openxmlformats.org/drawingml/2006/wordprocessingDrawing" xmlns:w10="urn:schemas-microsoft-com:office:word" xmlns:w="http://schemas.openxmlformats.org/wordprocessingml/2006/main" xmlns:w14="http://schemas.microsoft.com/office/word/2010/wordml" xmlns:w15="http://schemas.microsoft.com/office/word/2012/wordml" xmlns:wpg="http://schemas.microsoft.com/office/word/2010/wordprocessingGroup" xmlns:wpi="http://schemas.microsoft.com/office/word/2010/wordprocessingInk" xmlns:wne="http://schemas.microsoft.com/office/word/2006/wordml" xmlns:wps="http://schemas.microsoft.com/office/word/2010/wordprocessingShape" mc:Ignorable="w14 w15 wp14">
   <w:endnote w:type="separator" w:id="-1">
     <w:p>
       <w:r>
@@ -3253,7 +3967,7 @@
 </file>
 
 <file path=word/footnotes.xml><?xml version="1.0" encoding="utf-8"?>
-<w:footnotes xmlns:wpc="http://schemas.microsoft.com/office/word/2010/wordprocessingCanvas" xmlns:mo="http://schemas.microsoft.com/office/mac/office/2008/main" xmlns:mc="http://schemas.openxmlformats.org/markup-compatibility/2006" xmlns:mv="urn:schemas-microsoft-com:mac:vml" xmlns:o="urn:schemas-microsoft-com:office:office" xmlns:r="http://schemas.openxmlformats.org/officeDocument/2006/relationships" xmlns:m="http://schemas.openxmlformats.org/officeDocument/2006/math" xmlns:v="urn:schemas-microsoft-com:vml" xmlns:wp14="http://schemas.microsoft.com/office/word/2010/wordprocessingDrawing" xmlns:wp="http://schemas.openxmlformats.org/drawingml/2006/wordprocessingDrawing" xmlns:w10="urn:schemas-microsoft-com:office:word" xmlns:w="http://schemas.openxmlformats.org/wordprocessingml/2006/main" xmlns:w14="http://schemas.microsoft.com/office/word/2010/wordml" xmlns:wpg="http://schemas.microsoft.com/office/word/2010/wordprocessingGroup" xmlns:wpi="http://schemas.microsoft.com/office/word/2010/wordprocessingInk" xmlns:wne="http://schemas.microsoft.com/office/word/2006/wordml" xmlns:wps="http://schemas.microsoft.com/office/word/2010/wordprocessingShape" mc:Ignorable="w14 wp14">
+<w:footnotes xmlns:wpc="http://schemas.microsoft.com/office/word/2010/wordprocessingCanvas" xmlns:mc="http://schemas.openxmlformats.org/markup-compatibility/2006" xmlns:o="urn:schemas-microsoft-com:office:office" xmlns:r="http://schemas.openxmlformats.org/officeDocument/2006/relationships" xmlns:m="http://schemas.openxmlformats.org/officeDocument/2006/math" xmlns:v="urn:schemas-microsoft-com:vml" xmlns:wp14="http://schemas.microsoft.com/office/word/2010/wordprocessingDrawing" xmlns:wp="http://schemas.openxmlformats.org/drawingml/2006/wordprocessingDrawing" xmlns:w10="urn:schemas-microsoft-com:office:word" xmlns:w="http://schemas.openxmlformats.org/wordprocessingml/2006/main" xmlns:w14="http://schemas.microsoft.com/office/word/2010/wordml" xmlns:w15="http://schemas.microsoft.com/office/word/2012/wordml" xmlns:wpg="http://schemas.microsoft.com/office/word/2010/wordprocessingGroup" xmlns:wpi="http://schemas.microsoft.com/office/word/2010/wordprocessingInk" xmlns:wne="http://schemas.microsoft.com/office/word/2006/wordml" xmlns:wps="http://schemas.microsoft.com/office/word/2010/wordprocessingShape" mc:Ignorable="w14 w15 wp14">
   <w:footnote w:type="separator" w:id="-1">
     <w:p>
       <w:r>
@@ -3271,8 +3985,165 @@
 </w:footnotes>
 </file>
 
+<file path=word/numbering.xml><?xml version="1.0" encoding="utf-8"?>
+<w:numbering xmlns:wpc="http://schemas.microsoft.com/office/word/2010/wordprocessingCanvas" xmlns:mc="http://schemas.openxmlformats.org/markup-compatibility/2006" xmlns:o="urn:schemas-microsoft-com:office:office" xmlns:r="http://schemas.openxmlformats.org/officeDocument/2006/relationships" xmlns:m="http://schemas.openxmlformats.org/officeDocument/2006/math" xmlns:v="urn:schemas-microsoft-com:vml" xmlns:wp14="http://schemas.microsoft.com/office/word/2010/wordprocessingDrawing" xmlns:wp="http://schemas.openxmlformats.org/drawingml/2006/wordprocessingDrawing" xmlns:w10="urn:schemas-microsoft-com:office:word" xmlns:w="http://schemas.openxmlformats.org/wordprocessingml/2006/main" xmlns:w14="http://schemas.microsoft.com/office/word/2010/wordml" xmlns:w15="http://schemas.microsoft.com/office/word/2012/wordml" xmlns:wpg="http://schemas.microsoft.com/office/word/2010/wordprocessingGroup" xmlns:wpi="http://schemas.microsoft.com/office/word/2010/wordprocessingInk" xmlns:wne="http://schemas.microsoft.com/office/word/2006/wordml" xmlns:wps="http://schemas.microsoft.com/office/word/2010/wordprocessingShape" mc:Ignorable="w14 w15 wp14">
+  <w:abstractNum w:abstractNumId="0" w15:restartNumberingAfterBreak="0">
+    <w:nsid w:val="10BA542A"/>
+    <w:multiLevelType w:val="multilevel"/>
+    <w:tmpl w:val="09685948"/>
+    <w:lvl w:ilvl="0">
+      <w:start w:val="1"/>
+      <w:numFmt w:val="bullet"/>
+      <w:lvlText w:val=""/>
+      <w:lvlJc w:val="left"/>
+      <w:pPr>
+        <w:tabs>
+          <w:tab w:val="num" w:pos="720"/>
+        </w:tabs>
+        <w:ind w:left="720" w:hanging="360"/>
+      </w:pPr>
+      <w:rPr>
+        <w:rFonts w:ascii="Symbol" w:hAnsi="Symbol" w:hint="default"/>
+        <w:sz w:val="20"/>
+      </w:rPr>
+    </w:lvl>
+    <w:lvl w:ilvl="1" w:tentative="1">
+      <w:start w:val="1"/>
+      <w:numFmt w:val="bullet"/>
+      <w:lvlText w:val="o"/>
+      <w:lvlJc w:val="left"/>
+      <w:pPr>
+        <w:tabs>
+          <w:tab w:val="num" w:pos="1440"/>
+        </w:tabs>
+        <w:ind w:left="1440" w:hanging="360"/>
+      </w:pPr>
+      <w:rPr>
+        <w:rFonts w:ascii="Courier New" w:hAnsi="Courier New" w:hint="default"/>
+        <w:sz w:val="20"/>
+      </w:rPr>
+    </w:lvl>
+    <w:lvl w:ilvl="2" w:tentative="1">
+      <w:start w:val="1"/>
+      <w:numFmt w:val="bullet"/>
+      <w:lvlText w:val=""/>
+      <w:lvlJc w:val="left"/>
+      <w:pPr>
+        <w:tabs>
+          <w:tab w:val="num" w:pos="2160"/>
+        </w:tabs>
+        <w:ind w:left="2160" w:hanging="360"/>
+      </w:pPr>
+      <w:rPr>
+        <w:rFonts w:ascii="Wingdings" w:hAnsi="Wingdings" w:hint="default"/>
+        <w:sz w:val="20"/>
+      </w:rPr>
+    </w:lvl>
+    <w:lvl w:ilvl="3" w:tentative="1">
+      <w:start w:val="1"/>
+      <w:numFmt w:val="bullet"/>
+      <w:lvlText w:val=""/>
+      <w:lvlJc w:val="left"/>
+      <w:pPr>
+        <w:tabs>
+          <w:tab w:val="num" w:pos="2880"/>
+        </w:tabs>
+        <w:ind w:left="2880" w:hanging="360"/>
+      </w:pPr>
+      <w:rPr>
+        <w:rFonts w:ascii="Wingdings" w:hAnsi="Wingdings" w:hint="default"/>
+        <w:sz w:val="20"/>
+      </w:rPr>
+    </w:lvl>
+    <w:lvl w:ilvl="4" w:tentative="1">
+      <w:start w:val="1"/>
+      <w:numFmt w:val="bullet"/>
+      <w:lvlText w:val=""/>
+      <w:lvlJc w:val="left"/>
+      <w:pPr>
+        <w:tabs>
+          <w:tab w:val="num" w:pos="3600"/>
+        </w:tabs>
+        <w:ind w:left="3600" w:hanging="360"/>
+      </w:pPr>
+      <w:rPr>
+        <w:rFonts w:ascii="Wingdings" w:hAnsi="Wingdings" w:hint="default"/>
+        <w:sz w:val="20"/>
+      </w:rPr>
+    </w:lvl>
+    <w:lvl w:ilvl="5" w:tentative="1">
+      <w:start w:val="1"/>
+      <w:numFmt w:val="bullet"/>
+      <w:lvlText w:val=""/>
+      <w:lvlJc w:val="left"/>
+      <w:pPr>
+        <w:tabs>
+          <w:tab w:val="num" w:pos="4320"/>
+        </w:tabs>
+        <w:ind w:left="4320" w:hanging="360"/>
+      </w:pPr>
+      <w:rPr>
+        <w:rFonts w:ascii="Wingdings" w:hAnsi="Wingdings" w:hint="default"/>
+        <w:sz w:val="20"/>
+      </w:rPr>
+    </w:lvl>
+    <w:lvl w:ilvl="6" w:tentative="1">
+      <w:start w:val="1"/>
+      <w:numFmt w:val="bullet"/>
+      <w:lvlText w:val=""/>
+      <w:lvlJc w:val="left"/>
+      <w:pPr>
+        <w:tabs>
+          <w:tab w:val="num" w:pos="5040"/>
+        </w:tabs>
+        <w:ind w:left="5040" w:hanging="360"/>
+      </w:pPr>
+      <w:rPr>
+        <w:rFonts w:ascii="Wingdings" w:hAnsi="Wingdings" w:hint="default"/>
+        <w:sz w:val="20"/>
+      </w:rPr>
+    </w:lvl>
+    <w:lvl w:ilvl="7" w:tentative="1">
+      <w:start w:val="1"/>
+      <w:numFmt w:val="bullet"/>
+      <w:lvlText w:val=""/>
+      <w:lvlJc w:val="left"/>
+      <w:pPr>
+        <w:tabs>
+          <w:tab w:val="num" w:pos="5760"/>
+        </w:tabs>
+        <w:ind w:left="5760" w:hanging="360"/>
+      </w:pPr>
+      <w:rPr>
+        <w:rFonts w:ascii="Wingdings" w:hAnsi="Wingdings" w:hint="default"/>
+        <w:sz w:val="20"/>
+      </w:rPr>
+    </w:lvl>
+    <w:lvl w:ilvl="8" w:tentative="1">
+      <w:start w:val="1"/>
+      <w:numFmt w:val="bullet"/>
+      <w:lvlText w:val=""/>
+      <w:lvlJc w:val="left"/>
+      <w:pPr>
+        <w:tabs>
+          <w:tab w:val="num" w:pos="6480"/>
+        </w:tabs>
+        <w:ind w:left="6480" w:hanging="360"/>
+      </w:pPr>
+      <w:rPr>
+        <w:rFonts w:ascii="Wingdings" w:hAnsi="Wingdings" w:hint="default"/>
+        <w:sz w:val="20"/>
+      </w:rPr>
+    </w:lvl>
+  </w:abstractNum>
+  <w:num w:numId="1">
+    <w:abstractNumId w:val="0"/>
+  </w:num>
+</w:numbering>
+</file>
+
 <file path=word/styles.xml><?xml version="1.0" encoding="utf-8"?>
-<w:styles xmlns:mc="http://schemas.openxmlformats.org/markup-compatibility/2006" xmlns:r="http://schemas.openxmlformats.org/officeDocument/2006/relationships" xmlns:w="http://schemas.openxmlformats.org/wordprocessingml/2006/main" xmlns:w14="http://schemas.microsoft.com/office/word/2010/wordml" mc:Ignorable="w14">
+<w:styles xmlns:mc="http://schemas.openxmlformats.org/markup-compatibility/2006" xmlns:r="http://schemas.openxmlformats.org/officeDocument/2006/relationships" xmlns:w="http://schemas.openxmlformats.org/wordprocessingml/2006/main" xmlns:w14="http://schemas.microsoft.com/office/word/2010/wordml" xmlns:w15="http://schemas.microsoft.com/office/word/2012/wordml" mc:Ignorable="w14 w15">
   <w:docDefaults>
     <w:rPrDefault>
       <w:rPr>
@@ -3282,154 +4153,366 @@
     </w:rPrDefault>
     <w:pPrDefault/>
   </w:docDefaults>
-  <w:latentStyles w:defLockedState="0" w:defUIPriority="99" w:defSemiHidden="1" w:defUnhideWhenUsed="1" w:defQFormat="0" w:count="276">
-    <w:lsdException w:name="Normal" w:semiHidden="0" w:uiPriority="0" w:unhideWhenUsed="0" w:qFormat="1"/>
-    <w:lsdException w:name="heading 1" w:semiHidden="0" w:uiPriority="9" w:unhideWhenUsed="0" w:qFormat="1"/>
-    <w:lsdException w:name="heading 2" w:uiPriority="9" w:qFormat="1"/>
-    <w:lsdException w:name="heading 3" w:uiPriority="9" w:qFormat="1"/>
-    <w:lsdException w:name="heading 4" w:uiPriority="9" w:qFormat="1"/>
-    <w:lsdException w:name="heading 5" w:uiPriority="9" w:qFormat="1"/>
-    <w:lsdException w:name="heading 6" w:uiPriority="9" w:qFormat="1"/>
-    <w:lsdException w:name="heading 7" w:uiPriority="9" w:qFormat="1"/>
-    <w:lsdException w:name="heading 8" w:uiPriority="9" w:qFormat="1"/>
-    <w:lsdException w:name="heading 9" w:uiPriority="9" w:qFormat="1"/>
-    <w:lsdException w:name="toc 1" w:uiPriority="39"/>
-    <w:lsdException w:name="toc 2" w:uiPriority="39"/>
-    <w:lsdException w:name="toc 3" w:uiPriority="39"/>
-    <w:lsdException w:name="toc 4" w:uiPriority="39"/>
-    <w:lsdException w:name="toc 5" w:uiPriority="39"/>
-    <w:lsdException w:name="toc 6" w:uiPriority="39"/>
-    <w:lsdException w:name="toc 7" w:uiPriority="39"/>
-    <w:lsdException w:name="toc 8" w:uiPriority="39"/>
-    <w:lsdException w:name="toc 9" w:uiPriority="39"/>
-    <w:lsdException w:name="caption" w:uiPriority="35" w:qFormat="1"/>
-    <w:lsdException w:name="Title" w:semiHidden="0" w:uiPriority="10" w:unhideWhenUsed="0" w:qFormat="1"/>
-    <w:lsdException w:name="Default Paragraph Font" w:semiHidden="0" w:uiPriority="1"/>
-    <w:lsdException w:name="Subtitle" w:semiHidden="0" w:uiPriority="11" w:unhideWhenUsed="0" w:qFormat="1"/>
-    <w:lsdException w:name="Strong" w:semiHidden="0" w:uiPriority="22" w:unhideWhenUsed="0" w:qFormat="1"/>
-    <w:lsdException w:name="Emphasis" w:semiHidden="0" w:uiPriority="20" w:unhideWhenUsed="0" w:qFormat="1"/>
-    <w:lsdException w:name="Normal Table" w:qFormat="1"/>
-    <w:lsdException w:name="Table Grid" w:semiHidden="0" w:uiPriority="39" w:unhideWhenUsed="0"/>
-    <w:lsdException w:name="Note Level 1" w:semiHidden="0" w:unhideWhenUsed="0"/>
-    <w:lsdException w:name="Note Level 2" w:semiHidden="0" w:unhideWhenUsed="0"/>
-    <w:lsdException w:name="Note Level 3" w:semiHidden="0" w:unhideWhenUsed="0"/>
-    <w:lsdException w:name="Note Level 4" w:semiHidden="0" w:unhideWhenUsed="0"/>
-    <w:lsdException w:name="Note Level 5" w:semiHidden="0" w:unhideWhenUsed="0"/>
-    <w:lsdException w:name="Note Level 6" w:semiHidden="0" w:unhideWhenUsed="0"/>
-    <w:lsdException w:name="Note Level 7" w:semiHidden="0" w:unhideWhenUsed="0"/>
-    <w:lsdException w:name="Note Level 8" w:semiHidden="0" w:unhideWhenUsed="0"/>
-    <w:lsdException w:name="Note Level 9" w:semiHidden="0" w:unhideWhenUsed="0"/>
-    <w:lsdException w:name="Placeholder Text" w:unhideWhenUsed="0"/>
-    <w:lsdException w:name="No Spacing" w:semiHidden="0" w:unhideWhenUsed="0"/>
-    <w:lsdException w:name="Light Shading" w:semiHidden="0" w:uiPriority="60" w:unhideWhenUsed="0"/>
-    <w:lsdException w:name="Light List" w:semiHidden="0" w:uiPriority="61" w:unhideWhenUsed="0"/>
-    <w:lsdException w:name="Light Grid" w:semiHidden="0" w:uiPriority="62" w:unhideWhenUsed="0"/>
-    <w:lsdException w:name="Medium Shading 1" w:semiHidden="0" w:uiPriority="63" w:unhideWhenUsed="0"/>
-    <w:lsdException w:name="Medium Shading 2" w:semiHidden="0" w:uiPriority="64" w:unhideWhenUsed="0"/>
-    <w:lsdException w:name="Medium List 1" w:semiHidden="0" w:uiPriority="65" w:unhideWhenUsed="0"/>
-    <w:lsdException w:name="Medium List 2" w:semiHidden="0" w:uiPriority="66" w:unhideWhenUsed="0"/>
-    <w:lsdException w:name="Medium Grid 1" w:semiHidden="0" w:uiPriority="67" w:unhideWhenUsed="0"/>
-    <w:lsdException w:name="Medium Grid 2" w:semiHidden="0" w:uiPriority="68" w:unhideWhenUsed="0"/>
-    <w:lsdException w:name="Medium Grid 3" w:semiHidden="0" w:uiPriority="69" w:unhideWhenUsed="0"/>
-    <w:lsdException w:name="Dark List" w:semiHidden="0" w:uiPriority="70" w:unhideWhenUsed="0"/>
-    <w:lsdException w:name="Colorful Shading" w:semiHidden="0" w:uiPriority="71" w:unhideWhenUsed="0"/>
-    <w:lsdException w:name="Colorful List" w:semiHidden="0" w:uiPriority="72" w:unhideWhenUsed="0"/>
-    <w:lsdException w:name="Colorful Grid" w:semiHidden="0" w:uiPriority="73" w:unhideWhenUsed="0"/>
-    <w:lsdException w:name="Light Shading Accent 1" w:semiHidden="0" w:uiPriority="60" w:unhideWhenUsed="0"/>
-    <w:lsdException w:name="Light List Accent 1" w:semiHidden="0" w:uiPriority="61" w:unhideWhenUsed="0"/>
-    <w:lsdException w:name="Light Grid Accent 1" w:semiHidden="0" w:uiPriority="62" w:unhideWhenUsed="0"/>
-    <w:lsdException w:name="Medium Shading 1 Accent 1" w:semiHidden="0" w:uiPriority="63" w:unhideWhenUsed="0"/>
-    <w:lsdException w:name="Medium Shading 2 Accent 1" w:semiHidden="0" w:uiPriority="64" w:unhideWhenUsed="0"/>
-    <w:lsdException w:name="Medium List 1 Accent 1" w:semiHidden="0" w:uiPriority="65" w:unhideWhenUsed="0"/>
-    <w:lsdException w:name="Revision" w:unhideWhenUsed="0"/>
-    <w:lsdException w:name="List Paragraph" w:semiHidden="0" w:uiPriority="34" w:unhideWhenUsed="0" w:qFormat="1"/>
-    <w:lsdException w:name="Quote" w:semiHidden="0" w:unhideWhenUsed="0"/>
-    <w:lsdException w:name="Intense Quote" w:semiHidden="0" w:unhideWhenUsed="0"/>
-    <w:lsdException w:name="Medium List 2 Accent 1" w:semiHidden="0" w:uiPriority="66" w:unhideWhenUsed="0"/>
-    <w:lsdException w:name="Medium Grid 1 Accent 1" w:semiHidden="0" w:uiPriority="67" w:unhideWhenUsed="0"/>
-    <w:lsdException w:name="Medium Grid 2 Accent 1" w:semiHidden="0" w:uiPriority="68" w:unhideWhenUsed="0"/>
-    <w:lsdException w:name="Medium Grid 3 Accent 1" w:semiHidden="0" w:uiPriority="69" w:unhideWhenUsed="0"/>
-    <w:lsdException w:name="Dark List Accent 1" w:semiHidden="0" w:uiPriority="70" w:unhideWhenUsed="0"/>
-    <w:lsdException w:name="Colorful Shading Accent 1" w:semiHidden="0" w:uiPriority="71" w:unhideWhenUsed="0"/>
-    <w:lsdException w:name="Colorful List Accent 1" w:semiHidden="0" w:uiPriority="72" w:unhideWhenUsed="0"/>
-    <w:lsdException w:name="Colorful Grid Accent 1" w:semiHidden="0" w:uiPriority="73" w:unhideWhenUsed="0"/>
-    <w:lsdException w:name="Light Shading Accent 2" w:semiHidden="0" w:uiPriority="60" w:unhideWhenUsed="0"/>
-    <w:lsdException w:name="Light List Accent 2" w:semiHidden="0" w:uiPriority="61" w:unhideWhenUsed="0"/>
-    <w:lsdException w:name="Light Grid Accent 2" w:semiHidden="0" w:uiPriority="62" w:unhideWhenUsed="0"/>
-    <w:lsdException w:name="Medium Shading 1 Accent 2" w:semiHidden="0" w:uiPriority="63" w:unhideWhenUsed="0"/>
-    <w:lsdException w:name="Medium Shading 2 Accent 2" w:semiHidden="0" w:uiPriority="64" w:unhideWhenUsed="0"/>
-    <w:lsdException w:name="Medium List 1 Accent 2" w:semiHidden="0" w:uiPriority="65" w:unhideWhenUsed="0"/>
-    <w:lsdException w:name="Medium List 2 Accent 2" w:semiHidden="0" w:uiPriority="66" w:unhideWhenUsed="0"/>
-    <w:lsdException w:name="Medium Grid 1 Accent 2" w:semiHidden="0" w:uiPriority="67" w:unhideWhenUsed="0"/>
-    <w:lsdException w:name="Medium Grid 2 Accent 2" w:semiHidden="0" w:uiPriority="68" w:unhideWhenUsed="0"/>
-    <w:lsdException w:name="Medium Grid 3 Accent 2" w:semiHidden="0" w:uiPriority="69" w:unhideWhenUsed="0"/>
-    <w:lsdException w:name="Dark List Accent 2" w:semiHidden="0" w:uiPriority="70" w:unhideWhenUsed="0"/>
-    <w:lsdException w:name="Colorful Shading Accent 2" w:semiHidden="0" w:uiPriority="71" w:unhideWhenUsed="0"/>
-    <w:lsdException w:name="Colorful List Accent 2" w:semiHidden="0" w:uiPriority="72" w:unhideWhenUsed="0"/>
-    <w:lsdException w:name="Colorful Grid Accent 2" w:semiHidden="0" w:uiPriority="73" w:unhideWhenUsed="0"/>
-    <w:lsdException w:name="Light Shading Accent 3" w:semiHidden="0" w:uiPriority="60" w:unhideWhenUsed="0"/>
-    <w:lsdException w:name="Light List Accent 3" w:semiHidden="0" w:uiPriority="61" w:unhideWhenUsed="0"/>
-    <w:lsdException w:name="Light Grid Accent 3" w:semiHidden="0" w:uiPriority="62" w:unhideWhenUsed="0"/>
-    <w:lsdException w:name="Medium Shading 1 Accent 3" w:semiHidden="0" w:uiPriority="63" w:unhideWhenUsed="0"/>
-    <w:lsdException w:name="Medium Shading 2 Accent 3" w:semiHidden="0" w:uiPriority="64" w:unhideWhenUsed="0"/>
-    <w:lsdException w:name="Medium List 1 Accent 3" w:semiHidden="0" w:uiPriority="65" w:unhideWhenUsed="0"/>
-    <w:lsdException w:name="Medium List 2 Accent 3" w:semiHidden="0" w:uiPriority="66" w:unhideWhenUsed="0"/>
-    <w:lsdException w:name="Medium Grid 1 Accent 3" w:semiHidden="0" w:uiPriority="67" w:unhideWhenUsed="0"/>
-    <w:lsdException w:name="Medium Grid 2 Accent 3" w:semiHidden="0" w:uiPriority="68" w:unhideWhenUsed="0"/>
-    <w:lsdException w:name="Medium Grid 3 Accent 3" w:semiHidden="0" w:uiPriority="69" w:unhideWhenUsed="0"/>
-    <w:lsdException w:name="Dark List Accent 3" w:semiHidden="0" w:uiPriority="70" w:unhideWhenUsed="0"/>
-    <w:lsdException w:name="Colorful Shading Accent 3" w:semiHidden="0" w:uiPriority="71" w:unhideWhenUsed="0"/>
-    <w:lsdException w:name="Colorful List Accent 3" w:semiHidden="0" w:uiPriority="72" w:unhideWhenUsed="0"/>
-    <w:lsdException w:name="Colorful Grid Accent 3" w:semiHidden="0" w:uiPriority="73" w:unhideWhenUsed="0"/>
-    <w:lsdException w:name="Light Shading Accent 4" w:semiHidden="0" w:uiPriority="60" w:unhideWhenUsed="0"/>
-    <w:lsdException w:name="Light List Accent 4" w:semiHidden="0" w:uiPriority="61" w:unhideWhenUsed="0"/>
-    <w:lsdException w:name="Light Grid Accent 4" w:semiHidden="0" w:uiPriority="62" w:unhideWhenUsed="0"/>
-    <w:lsdException w:name="Medium Shading 1 Accent 4" w:semiHidden="0" w:uiPriority="63" w:unhideWhenUsed="0"/>
-    <w:lsdException w:name="Medium Shading 2 Accent 4" w:semiHidden="0" w:uiPriority="64" w:unhideWhenUsed="0"/>
-    <w:lsdException w:name="Medium List 1 Accent 4" w:semiHidden="0" w:uiPriority="65" w:unhideWhenUsed="0"/>
-    <w:lsdException w:name="Medium List 2 Accent 4" w:semiHidden="0" w:uiPriority="66" w:unhideWhenUsed="0"/>
-    <w:lsdException w:name="Medium Grid 1 Accent 4" w:semiHidden="0" w:uiPriority="67" w:unhideWhenUsed="0"/>
-    <w:lsdException w:name="Medium Grid 2 Accent 4" w:semiHidden="0" w:uiPriority="68" w:unhideWhenUsed="0"/>
-    <w:lsdException w:name="Medium Grid 3 Accent 4" w:semiHidden="0" w:uiPriority="69" w:unhideWhenUsed="0"/>
-    <w:lsdException w:name="Dark List Accent 4" w:semiHidden="0" w:uiPriority="70" w:unhideWhenUsed="0"/>
-    <w:lsdException w:name="Colorful Shading Accent 4" w:semiHidden="0" w:uiPriority="71" w:unhideWhenUsed="0"/>
-    <w:lsdException w:name="Colorful List Accent 4" w:semiHidden="0" w:uiPriority="72" w:unhideWhenUsed="0"/>
-    <w:lsdException w:name="Colorful Grid Accent 4" w:semiHidden="0" w:uiPriority="73" w:unhideWhenUsed="0"/>
-    <w:lsdException w:name="Light Shading Accent 5" w:semiHidden="0" w:uiPriority="60" w:unhideWhenUsed="0"/>
-    <w:lsdException w:name="Light List Accent 5" w:semiHidden="0" w:uiPriority="61" w:unhideWhenUsed="0"/>
-    <w:lsdException w:name="Light Grid Accent 5" w:semiHidden="0" w:uiPriority="62" w:unhideWhenUsed="0"/>
-    <w:lsdException w:name="Medium Shading 1 Accent 5" w:semiHidden="0" w:uiPriority="63" w:unhideWhenUsed="0"/>
-    <w:lsdException w:name="Medium Shading 2 Accent 5" w:semiHidden="0" w:uiPriority="64" w:unhideWhenUsed="0"/>
-    <w:lsdException w:name="Medium List 1 Accent 5" w:semiHidden="0" w:uiPriority="65" w:unhideWhenUsed="0"/>
-    <w:lsdException w:name="Medium List 2 Accent 5" w:semiHidden="0" w:uiPriority="66" w:unhideWhenUsed="0"/>
-    <w:lsdException w:name="Medium Grid 1 Accent 5" w:semiHidden="0" w:uiPriority="67" w:unhideWhenUsed="0"/>
-    <w:lsdException w:name="Medium Grid 2 Accent 5" w:semiHidden="0" w:uiPriority="68" w:unhideWhenUsed="0"/>
-    <w:lsdException w:name="Medium Grid 3 Accent 5" w:semiHidden="0" w:uiPriority="69" w:unhideWhenUsed="0"/>
-    <w:lsdException w:name="Dark List Accent 5" w:semiHidden="0" w:uiPriority="70" w:unhideWhenUsed="0"/>
-    <w:lsdException w:name="Colorful Shading Accent 5" w:semiHidden="0" w:uiPriority="71" w:unhideWhenUsed="0"/>
-    <w:lsdException w:name="Colorful List Accent 5" w:semiHidden="0" w:uiPriority="72" w:unhideWhenUsed="0"/>
-    <w:lsdException w:name="Colorful Grid Accent 5" w:semiHidden="0" w:uiPriority="73" w:unhideWhenUsed="0"/>
-    <w:lsdException w:name="Light Shading Accent 6" w:semiHidden="0" w:uiPriority="60" w:unhideWhenUsed="0"/>
-    <w:lsdException w:name="Light List Accent 6" w:semiHidden="0" w:uiPriority="61" w:unhideWhenUsed="0"/>
-    <w:lsdException w:name="Light Grid Accent 6" w:semiHidden="0" w:uiPriority="62" w:unhideWhenUsed="0"/>
-    <w:lsdException w:name="Medium Shading 1 Accent 6" w:semiHidden="0" w:uiPriority="63" w:unhideWhenUsed="0"/>
-    <w:lsdException w:name="Medium Shading 2 Accent 6" w:semiHidden="0" w:uiPriority="64" w:unhideWhenUsed="0"/>
-    <w:lsdException w:name="Medium List 1 Accent 6" w:semiHidden="0" w:uiPriority="65" w:unhideWhenUsed="0"/>
-    <w:lsdException w:name="Medium List 2 Accent 6" w:semiHidden="0" w:uiPriority="66" w:unhideWhenUsed="0"/>
-    <w:lsdException w:name="Medium Grid 1 Accent 6" w:semiHidden="0" w:uiPriority="67" w:unhideWhenUsed="0"/>
-    <w:lsdException w:name="Medium Grid 2 Accent 6" w:semiHidden="0" w:uiPriority="68" w:unhideWhenUsed="0"/>
-    <w:lsdException w:name="Medium Grid 3 Accent 6" w:semiHidden="0" w:uiPriority="69" w:unhideWhenUsed="0"/>
-    <w:lsdException w:name="Dark List Accent 6" w:semiHidden="0" w:uiPriority="70" w:unhideWhenUsed="0"/>
-    <w:lsdException w:name="Colorful Shading Accent 6" w:semiHidden="0" w:uiPriority="71" w:unhideWhenUsed="0"/>
-    <w:lsdException w:name="Colorful List Accent 6" w:semiHidden="0" w:uiPriority="72" w:unhideWhenUsed="0"/>
-    <w:lsdException w:name="Colorful Grid Accent 6" w:semiHidden="0" w:uiPriority="73" w:unhideWhenUsed="0"/>
-    <w:lsdException w:name="Subtle Emphasis" w:semiHidden="0" w:uiPriority="19" w:unhideWhenUsed="0" w:qFormat="1"/>
-    <w:lsdException w:name="Intense Emphasis" w:semiHidden="0" w:uiPriority="21" w:unhideWhenUsed="0" w:qFormat="1"/>
-    <w:lsdException w:name="Subtle Reference" w:semiHidden="0" w:uiPriority="31" w:unhideWhenUsed="0" w:qFormat="1"/>
-    <w:lsdException w:name="Intense Reference" w:semiHidden="0" w:uiPriority="32" w:unhideWhenUsed="0" w:qFormat="1"/>
-    <w:lsdException w:name="Book Title" w:semiHidden="0" w:uiPriority="33" w:unhideWhenUsed="0" w:qFormat="1"/>
-    <w:lsdException w:name="Bibliography" w:uiPriority="37"/>
-    <w:lsdException w:name="TOC Heading" w:uiPriority="39" w:qFormat="1"/>
+  <w:latentStyles w:defLockedState="0" w:defUIPriority="99" w:defSemiHidden="0" w:defUnhideWhenUsed="0" w:defQFormat="0" w:count="371">
+    <w:lsdException w:name="Normal" w:uiPriority="0" w:qFormat="1"/>
+    <w:lsdException w:name="heading 1" w:uiPriority="9" w:qFormat="1"/>
+    <w:lsdException w:name="heading 2" w:semiHidden="1" w:uiPriority="9" w:unhideWhenUsed="1" w:qFormat="1"/>
+    <w:lsdException w:name="heading 3" w:semiHidden="1" w:uiPriority="9" w:unhideWhenUsed="1" w:qFormat="1"/>
+    <w:lsdException w:name="heading 4" w:semiHidden="1" w:uiPriority="9" w:unhideWhenUsed="1" w:qFormat="1"/>
+    <w:lsdException w:name="heading 5" w:semiHidden="1" w:uiPriority="9" w:unhideWhenUsed="1" w:qFormat="1"/>
+    <w:lsdException w:name="heading 6" w:semiHidden="1" w:uiPriority="9" w:unhideWhenUsed="1" w:qFormat="1"/>
+    <w:lsdException w:name="heading 7" w:semiHidden="1" w:uiPriority="9" w:unhideWhenUsed="1" w:qFormat="1"/>
+    <w:lsdException w:name="heading 8" w:semiHidden="1" w:uiPriority="9" w:unhideWhenUsed="1" w:qFormat="1"/>
+    <w:lsdException w:name="heading 9" w:semiHidden="1" w:uiPriority="9" w:unhideWhenUsed="1" w:qFormat="1"/>
+    <w:lsdException w:name="index 1" w:semiHidden="1" w:unhideWhenUsed="1"/>
+    <w:lsdException w:name="index 2" w:semiHidden="1" w:unhideWhenUsed="1"/>
+    <w:lsdException w:name="index 3" w:semiHidden="1" w:unhideWhenUsed="1"/>
+    <w:lsdException w:name="index 4" w:semiHidden="1" w:unhideWhenUsed="1"/>
+    <w:lsdException w:name="index 5" w:semiHidden="1" w:unhideWhenUsed="1"/>
+    <w:lsdException w:name="index 6" w:semiHidden="1" w:unhideWhenUsed="1"/>
+    <w:lsdException w:name="index 7" w:semiHidden="1" w:unhideWhenUsed="1"/>
+    <w:lsdException w:name="index 8" w:semiHidden="1" w:unhideWhenUsed="1"/>
+    <w:lsdException w:name="index 9" w:semiHidden="1" w:unhideWhenUsed="1"/>
+    <w:lsdException w:name="toc 1" w:semiHidden="1" w:uiPriority="39" w:unhideWhenUsed="1"/>
+    <w:lsdException w:name="toc 2" w:semiHidden="1" w:uiPriority="39" w:unhideWhenUsed="1"/>
+    <w:lsdException w:name="toc 3" w:semiHidden="1" w:uiPriority="39" w:unhideWhenUsed="1"/>
+    <w:lsdException w:name="toc 4" w:semiHidden="1" w:uiPriority="39" w:unhideWhenUsed="1"/>
+    <w:lsdException w:name="toc 5" w:semiHidden="1" w:uiPriority="39" w:unhideWhenUsed="1"/>
+    <w:lsdException w:name="toc 6" w:semiHidden="1" w:uiPriority="39" w:unhideWhenUsed="1"/>
+    <w:lsdException w:name="toc 7" w:semiHidden="1" w:uiPriority="39" w:unhideWhenUsed="1"/>
+    <w:lsdException w:name="toc 8" w:semiHidden="1" w:uiPriority="39" w:unhideWhenUsed="1"/>
+    <w:lsdException w:name="toc 9" w:semiHidden="1" w:uiPriority="39" w:unhideWhenUsed="1"/>
+    <w:lsdException w:name="Normal Indent" w:semiHidden="1" w:unhideWhenUsed="1"/>
+    <w:lsdException w:name="footnote text" w:semiHidden="1" w:unhideWhenUsed="1"/>
+    <w:lsdException w:name="annotation text" w:semiHidden="1" w:unhideWhenUsed="1"/>
+    <w:lsdException w:name="header" w:semiHidden="1" w:unhideWhenUsed="1"/>
+    <w:lsdException w:name="footer" w:semiHidden="1" w:unhideWhenUsed="1"/>
+    <w:lsdException w:name="index heading" w:semiHidden="1" w:unhideWhenUsed="1"/>
+    <w:lsdException w:name="caption" w:semiHidden="1" w:uiPriority="35" w:unhideWhenUsed="1" w:qFormat="1"/>
+    <w:lsdException w:name="table of figures" w:semiHidden="1" w:unhideWhenUsed="1"/>
+    <w:lsdException w:name="envelope address" w:semiHidden="1" w:unhideWhenUsed="1"/>
+    <w:lsdException w:name="envelope return" w:semiHidden="1" w:unhideWhenUsed="1"/>
+    <w:lsdException w:name="footnote reference" w:semiHidden="1" w:unhideWhenUsed="1"/>
+    <w:lsdException w:name="annotation reference" w:semiHidden="1" w:unhideWhenUsed="1"/>
+    <w:lsdException w:name="line number" w:semiHidden="1" w:unhideWhenUsed="1"/>
+    <w:lsdException w:name="page number" w:semiHidden="1" w:unhideWhenUsed="1"/>
+    <w:lsdException w:name="endnote reference" w:semiHidden="1" w:unhideWhenUsed="1"/>
+    <w:lsdException w:name="endnote text" w:semiHidden="1" w:unhideWhenUsed="1"/>
+    <w:lsdException w:name="table of authorities" w:semiHidden="1" w:unhideWhenUsed="1"/>
+    <w:lsdException w:name="macro" w:semiHidden="1" w:unhideWhenUsed="1"/>
+    <w:lsdException w:name="toa heading" w:semiHidden="1" w:unhideWhenUsed="1"/>
+    <w:lsdException w:name="List" w:semiHidden="1" w:unhideWhenUsed="1"/>
+    <w:lsdException w:name="List Bullet" w:semiHidden="1" w:unhideWhenUsed="1"/>
+    <w:lsdException w:name="List Number" w:semiHidden="1" w:unhideWhenUsed="1"/>
+    <w:lsdException w:name="List 2" w:semiHidden="1" w:unhideWhenUsed="1"/>
+    <w:lsdException w:name="List 3" w:semiHidden="1" w:unhideWhenUsed="1"/>
+    <w:lsdException w:name="List 4" w:semiHidden="1" w:unhideWhenUsed="1"/>
+    <w:lsdException w:name="List 5" w:semiHidden="1" w:unhideWhenUsed="1"/>
+    <w:lsdException w:name="List Bullet 2" w:semiHidden="1" w:unhideWhenUsed="1"/>
+    <w:lsdException w:name="List Bullet 3" w:semiHidden="1" w:unhideWhenUsed="1"/>
+    <w:lsdException w:name="List Bullet 4" w:semiHidden="1" w:unhideWhenUsed="1"/>
+    <w:lsdException w:name="List Bullet 5" w:semiHidden="1" w:unhideWhenUsed="1"/>
+    <w:lsdException w:name="List Number 2" w:semiHidden="1" w:unhideWhenUsed="1"/>
+    <w:lsdException w:name="List Number 3" w:semiHidden="1" w:unhideWhenUsed="1"/>
+    <w:lsdException w:name="List Number 4" w:semiHidden="1" w:unhideWhenUsed="1"/>
+    <w:lsdException w:name="List Number 5" w:semiHidden="1" w:unhideWhenUsed="1"/>
+    <w:lsdException w:name="Title" w:uiPriority="10" w:qFormat="1"/>
+    <w:lsdException w:name="Closing" w:semiHidden="1" w:unhideWhenUsed="1"/>
+    <w:lsdException w:name="Signature" w:semiHidden="1" w:unhideWhenUsed="1"/>
+    <w:lsdException w:name="Default Paragraph Font" w:uiPriority="1" w:unhideWhenUsed="1"/>
+    <w:lsdException w:name="Body Text" w:semiHidden="1" w:unhideWhenUsed="1"/>
+    <w:lsdException w:name="Body Text Indent" w:semiHidden="1" w:unhideWhenUsed="1"/>
+    <w:lsdException w:name="List Continue" w:semiHidden="1" w:unhideWhenUsed="1"/>
+    <w:lsdException w:name="List Continue 2" w:semiHidden="1" w:unhideWhenUsed="1"/>
+    <w:lsdException w:name="List Continue 3" w:semiHidden="1" w:unhideWhenUsed="1"/>
+    <w:lsdException w:name="List Continue 4" w:semiHidden="1" w:unhideWhenUsed="1"/>
+    <w:lsdException w:name="List Continue 5" w:semiHidden="1" w:unhideWhenUsed="1"/>
+    <w:lsdException w:name="Message Header" w:semiHidden="1" w:unhideWhenUsed="1"/>
+    <w:lsdException w:name="Subtitle" w:uiPriority="11" w:qFormat="1"/>
+    <w:lsdException w:name="Salutation" w:semiHidden="1" w:unhideWhenUsed="1"/>
+    <w:lsdException w:name="Date" w:semiHidden="1" w:unhideWhenUsed="1"/>
+    <w:lsdException w:name="Body Text First Indent" w:semiHidden="1" w:unhideWhenUsed="1"/>
+    <w:lsdException w:name="Body Text First Indent 2" w:semiHidden="1" w:unhideWhenUsed="1"/>
+    <w:lsdException w:name="Note Heading" w:semiHidden="1" w:unhideWhenUsed="1"/>
+    <w:lsdException w:name="Body Text 2" w:semiHidden="1" w:unhideWhenUsed="1"/>
+    <w:lsdException w:name="Body Text 3" w:semiHidden="1" w:unhideWhenUsed="1"/>
+    <w:lsdException w:name="Body Text Indent 2" w:semiHidden="1" w:unhideWhenUsed="1"/>
+    <w:lsdException w:name="Body Text Indent 3" w:semiHidden="1" w:unhideWhenUsed="1"/>
+    <w:lsdException w:name="Block Text" w:semiHidden="1" w:unhideWhenUsed="1"/>
+    <w:lsdException w:name="Hyperlink" w:semiHidden="1" w:unhideWhenUsed="1"/>
+    <w:lsdException w:name="FollowedHyperlink" w:semiHidden="1" w:unhideWhenUsed="1"/>
+    <w:lsdException w:name="Strong" w:uiPriority="22" w:qFormat="1"/>
+    <w:lsdException w:name="Emphasis" w:uiPriority="20" w:qFormat="1"/>
+    <w:lsdException w:name="Document Map" w:semiHidden="1" w:unhideWhenUsed="1"/>
+    <w:lsdException w:name="Plain Text" w:semiHidden="1" w:unhideWhenUsed="1"/>
+    <w:lsdException w:name="E-mail Signature" w:semiHidden="1" w:unhideWhenUsed="1"/>
+    <w:lsdException w:name="HTML Top of Form" w:semiHidden="1" w:unhideWhenUsed="1"/>
+    <w:lsdException w:name="HTML Bottom of Form" w:semiHidden="1" w:unhideWhenUsed="1"/>
+    <w:lsdException w:name="Normal (Web)" w:semiHidden="1" w:unhideWhenUsed="1"/>
+    <w:lsdException w:name="HTML Acronym" w:semiHidden="1" w:unhideWhenUsed="1"/>
+    <w:lsdException w:name="HTML Address" w:semiHidden="1" w:unhideWhenUsed="1"/>
+    <w:lsdException w:name="HTML Cite" w:semiHidden="1" w:unhideWhenUsed="1"/>
+    <w:lsdException w:name="HTML Code" w:semiHidden="1" w:unhideWhenUsed="1"/>
+    <w:lsdException w:name="HTML Definition" w:semiHidden="1" w:unhideWhenUsed="1"/>
+    <w:lsdException w:name="HTML Keyboard" w:semiHidden="1" w:unhideWhenUsed="1"/>
+    <w:lsdException w:name="HTML Preformatted" w:semiHidden="1" w:unhideWhenUsed="1"/>
+    <w:lsdException w:name="HTML Sample" w:semiHidden="1" w:unhideWhenUsed="1"/>
+    <w:lsdException w:name="HTML Typewriter" w:semiHidden="1" w:unhideWhenUsed="1"/>
+    <w:lsdException w:name="HTML Variable" w:semiHidden="1" w:unhideWhenUsed="1"/>
+    <w:lsdException w:name="Normal Table" w:semiHidden="1" w:unhideWhenUsed="1" w:qFormat="1"/>
+    <w:lsdException w:name="annotation subject" w:semiHidden="1" w:unhideWhenUsed="1"/>
+    <w:lsdException w:name="No List" w:semiHidden="1" w:unhideWhenUsed="1"/>
+    <w:lsdException w:name="Outline List 1" w:semiHidden="1" w:unhideWhenUsed="1"/>
+    <w:lsdException w:name="Outline List 2" w:semiHidden="1" w:unhideWhenUsed="1"/>
+    <w:lsdException w:name="Outline List 3" w:semiHidden="1" w:unhideWhenUsed="1"/>
+    <w:lsdException w:name="Table Simple 1" w:semiHidden="1" w:unhideWhenUsed="1"/>
+    <w:lsdException w:name="Table Simple 2" w:semiHidden="1" w:unhideWhenUsed="1"/>
+    <w:lsdException w:name="Table Simple 3" w:semiHidden="1" w:unhideWhenUsed="1"/>
+    <w:lsdException w:name="Table Classic 1" w:semiHidden="1" w:unhideWhenUsed="1"/>
+    <w:lsdException w:name="Table Classic 2" w:semiHidden="1" w:unhideWhenUsed="1"/>
+    <w:lsdException w:name="Table Classic 3" w:semiHidden="1" w:unhideWhenUsed="1"/>
+    <w:lsdException w:name="Table Classic 4" w:semiHidden="1" w:unhideWhenUsed="1"/>
+    <w:lsdException w:name="Table Colorful 1" w:semiHidden="1" w:unhideWhenUsed="1"/>
+    <w:lsdException w:name="Table Colorful 2" w:semiHidden="1" w:unhideWhenUsed="1"/>
+    <w:lsdException w:name="Table Colorful 3" w:semiHidden="1" w:unhideWhenUsed="1"/>
+    <w:lsdException w:name="Table Columns 1" w:semiHidden="1" w:unhideWhenUsed="1"/>
+    <w:lsdException w:name="Table Columns 2" w:semiHidden="1" w:unhideWhenUsed="1"/>
+    <w:lsdException w:name="Table Columns 3" w:semiHidden="1" w:unhideWhenUsed="1"/>
+    <w:lsdException w:name="Table Columns 4" w:semiHidden="1" w:unhideWhenUsed="1"/>
+    <w:lsdException w:name="Table Columns 5" w:semiHidden="1" w:unhideWhenUsed="1"/>
+    <w:lsdException w:name="Table Grid 1" w:semiHidden="1" w:unhideWhenUsed="1"/>
+    <w:lsdException w:name="Table Grid 2" w:semiHidden="1" w:unhideWhenUsed="1"/>
+    <w:lsdException w:name="Table Grid 3" w:semiHidden="1" w:unhideWhenUsed="1"/>
+    <w:lsdException w:name="Table Grid 4" w:semiHidden="1" w:unhideWhenUsed="1"/>
+    <w:lsdException w:name="Table Grid 5" w:semiHidden="1" w:unhideWhenUsed="1"/>
+    <w:lsdException w:name="Table Grid 6" w:semiHidden="1" w:unhideWhenUsed="1"/>
+    <w:lsdException w:name="Table Grid 7" w:semiHidden="1" w:unhideWhenUsed="1"/>
+    <w:lsdException w:name="Table Grid 8" w:semiHidden="1" w:unhideWhenUsed="1"/>
+    <w:lsdException w:name="Table List 1" w:semiHidden="1" w:unhideWhenUsed="1"/>
+    <w:lsdException w:name="Table List 2" w:semiHidden="1" w:unhideWhenUsed="1"/>
+    <w:lsdException w:name="Table List 3" w:semiHidden="1" w:unhideWhenUsed="1"/>
+    <w:lsdException w:name="Table List 4" w:semiHidden="1" w:unhideWhenUsed="1"/>
+    <w:lsdException w:name="Table List 5" w:semiHidden="1" w:unhideWhenUsed="1"/>
+    <w:lsdException w:name="Table List 6" w:semiHidden="1" w:unhideWhenUsed="1"/>
+    <w:lsdException w:name="Table List 7" w:semiHidden="1" w:unhideWhenUsed="1"/>
+    <w:lsdException w:name="Table List 8" w:semiHidden="1" w:unhideWhenUsed="1"/>
+    <w:lsdException w:name="Table 3D effects 1" w:semiHidden="1" w:unhideWhenUsed="1"/>
+    <w:lsdException w:name="Table 3D effects 2" w:semiHidden="1" w:unhideWhenUsed="1"/>
+    <w:lsdException w:name="Table 3D effects 3" w:semiHidden="1" w:unhideWhenUsed="1"/>
+    <w:lsdException w:name="Table Contemporary" w:semiHidden="1" w:unhideWhenUsed="1"/>
+    <w:lsdException w:name="Table Elegant" w:semiHidden="1" w:unhideWhenUsed="1"/>
+    <w:lsdException w:name="Table Professional" w:semiHidden="1" w:unhideWhenUsed="1"/>
+    <w:lsdException w:name="Table Subtle 1" w:semiHidden="1" w:unhideWhenUsed="1"/>
+    <w:lsdException w:name="Table Subtle 2" w:semiHidden="1" w:unhideWhenUsed="1"/>
+    <w:lsdException w:name="Table Web 1" w:semiHidden="1" w:unhideWhenUsed="1"/>
+    <w:lsdException w:name="Table Web 2" w:semiHidden="1" w:unhideWhenUsed="1"/>
+    <w:lsdException w:name="Table Web 3" w:semiHidden="1" w:unhideWhenUsed="1"/>
+    <w:lsdException w:name="Balloon Text" w:semiHidden="1" w:unhideWhenUsed="1"/>
+    <w:lsdException w:name="Table Grid" w:uiPriority="39"/>
+    <w:lsdException w:name="Table Theme" w:semiHidden="1" w:unhideWhenUsed="1"/>
+    <w:lsdException w:name="Placeholder Text" w:semiHidden="1"/>
+    <w:lsdException w:name="Light Shading" w:uiPriority="60"/>
+    <w:lsdException w:name="Light List" w:uiPriority="61"/>
+    <w:lsdException w:name="Light Grid" w:uiPriority="62"/>
+    <w:lsdException w:name="Medium Shading 1" w:uiPriority="63"/>
+    <w:lsdException w:name="Medium Shading 2" w:uiPriority="64"/>
+    <w:lsdException w:name="Medium List 1" w:uiPriority="65"/>
+    <w:lsdException w:name="Medium List 2" w:uiPriority="66"/>
+    <w:lsdException w:name="Medium Grid 1" w:uiPriority="67"/>
+    <w:lsdException w:name="Medium Grid 2" w:uiPriority="68"/>
+    <w:lsdException w:name="Medium Grid 3" w:uiPriority="69"/>
+    <w:lsdException w:name="Dark List" w:uiPriority="70"/>
+    <w:lsdException w:name="Colorful Shading" w:uiPriority="71"/>
+    <w:lsdException w:name="Colorful List" w:uiPriority="72"/>
+    <w:lsdException w:name="Colorful Grid" w:uiPriority="73"/>
+    <w:lsdException w:name="Light Shading Accent 1" w:uiPriority="60"/>
+    <w:lsdException w:name="Light List Accent 1" w:uiPriority="61"/>
+    <w:lsdException w:name="Light Grid Accent 1" w:uiPriority="62"/>
+    <w:lsdException w:name="Medium Shading 1 Accent 1" w:uiPriority="63"/>
+    <w:lsdException w:name="Medium Shading 2 Accent 1" w:uiPriority="64"/>
+    <w:lsdException w:name="Medium List 1 Accent 1" w:uiPriority="65"/>
+    <w:lsdException w:name="Revision" w:semiHidden="1"/>
+    <w:lsdException w:name="List Paragraph" w:uiPriority="34" w:qFormat="1"/>
+    <w:lsdException w:name="Medium List 2 Accent 1" w:uiPriority="66"/>
+    <w:lsdException w:name="Medium Grid 1 Accent 1" w:uiPriority="67"/>
+    <w:lsdException w:name="Medium Grid 2 Accent 1" w:uiPriority="68"/>
+    <w:lsdException w:name="Medium Grid 3 Accent 1" w:uiPriority="69"/>
+    <w:lsdException w:name="Dark List Accent 1" w:uiPriority="70"/>
+    <w:lsdException w:name="Colorful Shading Accent 1" w:uiPriority="71"/>
+    <w:lsdException w:name="Colorful List Accent 1" w:uiPriority="72"/>
+    <w:lsdException w:name="Colorful Grid Accent 1" w:uiPriority="73"/>
+    <w:lsdException w:name="Light Shading Accent 2" w:uiPriority="60"/>
+    <w:lsdException w:name="Light List Accent 2" w:uiPriority="61"/>
+    <w:lsdException w:name="Light Grid Accent 2" w:uiPriority="62"/>
+    <w:lsdException w:name="Medium Shading 1 Accent 2" w:uiPriority="63"/>
+    <w:lsdException w:name="Medium Shading 2 Accent 2" w:uiPriority="64"/>
+    <w:lsdException w:name="Medium List 1 Accent 2" w:uiPriority="65"/>
+    <w:lsdException w:name="Medium List 2 Accent 2" w:uiPriority="66"/>
+    <w:lsdException w:name="Medium Grid 1 Accent 2" w:uiPriority="67"/>
+    <w:lsdException w:name="Medium Grid 2 Accent 2" w:uiPriority="68"/>
+    <w:lsdException w:name="Medium Grid 3 Accent 2" w:uiPriority="69"/>
+    <w:lsdException w:name="Dark List Accent 2" w:uiPriority="70"/>
+    <w:lsdException w:name="Colorful Shading Accent 2" w:uiPriority="71"/>
+    <w:lsdException w:name="Colorful List Accent 2" w:uiPriority="72"/>
+    <w:lsdException w:name="Colorful Grid Accent 2" w:uiPriority="73"/>
+    <w:lsdException w:name="Light Shading Accent 3" w:uiPriority="60"/>
+    <w:lsdException w:name="Light List Accent 3" w:uiPriority="61"/>
+    <w:lsdException w:name="Light Grid Accent 3" w:uiPriority="62"/>
+    <w:lsdException w:name="Medium Shading 1 Accent 3" w:uiPriority="63"/>
+    <w:lsdException w:name="Medium Shading 2 Accent 3" w:uiPriority="64"/>
+    <w:lsdException w:name="Medium List 1 Accent 3" w:uiPriority="65"/>
+    <w:lsdException w:name="Medium List 2 Accent 3" w:uiPriority="66"/>
+    <w:lsdException w:name="Medium Grid 1 Accent 3" w:uiPriority="67"/>
+    <w:lsdException w:name="Medium Grid 2 Accent 3" w:uiPriority="68"/>
+    <w:lsdException w:name="Medium Grid 3 Accent 3" w:uiPriority="69"/>
+    <w:lsdException w:name="Dark List Accent 3" w:uiPriority="70"/>
+    <w:lsdException w:name="Colorful Shading Accent 3" w:uiPriority="71"/>
+    <w:lsdException w:name="Colorful List Accent 3" w:uiPriority="72"/>
+    <w:lsdException w:name="Colorful Grid Accent 3" w:uiPriority="73"/>
+    <w:lsdException w:name="Light Shading Accent 4" w:uiPriority="60"/>
+    <w:lsdException w:name="Light List Accent 4" w:uiPriority="61"/>
+    <w:lsdException w:name="Light Grid Accent 4" w:uiPriority="62"/>
+    <w:lsdException w:name="Medium Shading 1 Accent 4" w:uiPriority="63"/>
+    <w:lsdException w:name="Medium Shading 2 Accent 4" w:uiPriority="64"/>
+    <w:lsdException w:name="Medium List 1 Accent 4" w:uiPriority="65"/>
+    <w:lsdException w:name="Medium List 2 Accent 4" w:uiPriority="66"/>
+    <w:lsdException w:name="Medium Grid 1 Accent 4" w:uiPriority="67"/>
+    <w:lsdException w:name="Medium Grid 2 Accent 4" w:uiPriority="68"/>
+    <w:lsdException w:name="Medium Grid 3 Accent 4" w:uiPriority="69"/>
+    <w:lsdException w:name="Dark List Accent 4" w:uiPriority="70"/>
+    <w:lsdException w:name="Colorful Shading Accent 4" w:uiPriority="71"/>
+    <w:lsdException w:name="Colorful List Accent 4" w:uiPriority="72"/>
+    <w:lsdException w:name="Colorful Grid Accent 4" w:uiPriority="73"/>
+    <w:lsdException w:name="Light Shading Accent 5" w:uiPriority="60"/>
+    <w:lsdException w:name="Light List Accent 5" w:uiPriority="61"/>
+    <w:lsdException w:name="Light Grid Accent 5" w:uiPriority="62"/>
+    <w:lsdException w:name="Medium Shading 1 Accent 5" w:uiPriority="63"/>
+    <w:lsdException w:name="Medium Shading 2 Accent 5" w:uiPriority="64"/>
+    <w:lsdException w:name="Medium List 1 Accent 5" w:uiPriority="65"/>
+    <w:lsdException w:name="Medium List 2 Accent 5" w:uiPriority="66"/>
+    <w:lsdException w:name="Medium Grid 1 Accent 5" w:uiPriority="67"/>
+    <w:lsdException w:name="Medium Grid 2 Accent 5" w:uiPriority="68"/>
+    <w:lsdException w:name="Medium Grid 3 Accent 5" w:uiPriority="69"/>
+    <w:lsdException w:name="Dark List Accent 5" w:uiPriority="70"/>
+    <w:lsdException w:name="Colorful Shading Accent 5" w:uiPriority="71"/>
+    <w:lsdException w:name="Colorful List Accent 5" w:uiPriority="72"/>
+    <w:lsdException w:name="Colorful Grid Accent 5" w:uiPriority="73"/>
+    <w:lsdException w:name="Light Shading Accent 6" w:uiPriority="60"/>
+    <w:lsdException w:name="Light List Accent 6" w:uiPriority="61"/>
+    <w:lsdException w:name="Light Grid Accent 6" w:uiPriority="62"/>
+    <w:lsdException w:name="Medium Shading 1 Accent 6" w:uiPriority="63"/>
+    <w:lsdException w:name="Medium Shading 2 Accent 6" w:uiPriority="64"/>
+    <w:lsdException w:name="Medium List 1 Accent 6" w:uiPriority="65"/>
+    <w:lsdException w:name="Medium List 2 Accent 6" w:uiPriority="66"/>
+    <w:lsdException w:name="Medium Grid 1 Accent 6" w:uiPriority="67"/>
+    <w:lsdException w:name="Medium Grid 2 Accent 6" w:uiPriority="68"/>
+    <w:lsdException w:name="Medium Grid 3 Accent 6" w:uiPriority="69"/>
+    <w:lsdException w:name="Dark List Accent 6" w:uiPriority="70"/>
+    <w:lsdException w:name="Colorful Shading Accent 6" w:uiPriority="71"/>
+    <w:lsdException w:name="Colorful List Accent 6" w:uiPriority="72"/>
+    <w:lsdException w:name="Colorful Grid Accent 6" w:uiPriority="73"/>
+    <w:lsdException w:name="Subtle Emphasis" w:uiPriority="19" w:qFormat="1"/>
+    <w:lsdException w:name="Intense Emphasis" w:uiPriority="21" w:qFormat="1"/>
+    <w:lsdException w:name="Subtle Reference" w:uiPriority="31" w:qFormat="1"/>
+    <w:lsdException w:name="Intense Reference" w:uiPriority="32" w:qFormat="1"/>
+    <w:lsdException w:name="Book Title" w:uiPriority="33" w:qFormat="1"/>
+    <w:lsdException w:name="Bibliography" w:semiHidden="1" w:uiPriority="37" w:unhideWhenUsed="1"/>
+    <w:lsdException w:name="TOC Heading" w:semiHidden="1" w:uiPriority="39" w:unhideWhenUsed="1" w:qFormat="1"/>
+    <w:lsdException w:name="Grid Table 4" w:uiPriority="49"/>
+    <w:lsdException w:name="Grid Table 5 Dark" w:uiPriority="50"/>
+    <w:lsdException w:name="Grid Table 6 Colorful" w:uiPriority="51"/>
+    <w:lsdException w:name="Grid Table 7 Colorful" w:uiPriority="52"/>
+    <w:lsdException w:name="Grid Table 1 Light Accent 1" w:uiPriority="46"/>
+    <w:lsdException w:name="Grid Table 2 Accent 1" w:uiPriority="47"/>
+    <w:lsdException w:name="Grid Table 3 Accent 1" w:uiPriority="48"/>
+    <w:lsdException w:name="Grid Table 4 Accent 1" w:uiPriority="49"/>
+    <w:lsdException w:name="Grid Table 5 Dark Accent 1" w:uiPriority="50"/>
+    <w:lsdException w:name="Grid Table 6 Colorful Accent 1" w:uiPriority="51"/>
+    <w:lsdException w:name="Grid Table 7 Colorful Accent 1" w:uiPriority="52"/>
+    <w:lsdException w:name="Grid Table 1 Light Accent 2" w:uiPriority="46"/>
+    <w:lsdException w:name="Grid Table 2 Accent 2" w:uiPriority="47"/>
+    <w:lsdException w:name="Grid Table 3 Accent 2" w:uiPriority="48"/>
+    <w:lsdException w:name="Grid Table 4 Accent 2" w:uiPriority="49"/>
+    <w:lsdException w:name="Grid Table 5 Dark Accent 2" w:uiPriority="50"/>
+    <w:lsdException w:name="Grid Table 6 Colorful Accent 2" w:uiPriority="51"/>
+    <w:lsdException w:name="Grid Table 7 Colorful Accent 2" w:uiPriority="52"/>
+    <w:lsdException w:name="Grid Table 1 Light Accent 3" w:uiPriority="46"/>
+    <w:lsdException w:name="Grid Table 2 Accent 3" w:uiPriority="47"/>
+    <w:lsdException w:name="Grid Table 3 Accent 3" w:uiPriority="48"/>
+    <w:lsdException w:name="Grid Table 4 Accent 3" w:uiPriority="49"/>
+    <w:lsdException w:name="Grid Table 5 Dark Accent 3" w:uiPriority="50"/>
+    <w:lsdException w:name="Grid Table 6 Colorful Accent 3" w:uiPriority="51"/>
+    <w:lsdException w:name="Grid Table 7 Colorful Accent 3" w:uiPriority="52"/>
+    <w:lsdException w:name="Grid Table 1 Light Accent 4" w:uiPriority="46"/>
+    <w:lsdException w:name="Grid Table 2 Accent 4" w:uiPriority="47"/>
+    <w:lsdException w:name="Grid Table 3 Accent 4" w:uiPriority="48"/>
+    <w:lsdException w:name="Grid Table 4 Accent 4" w:uiPriority="49"/>
+    <w:lsdException w:name="Grid Table 5 Dark Accent 4" w:uiPriority="50"/>
+    <w:lsdException w:name="Grid Table 6 Colorful Accent 4" w:uiPriority="51"/>
+    <w:lsdException w:name="Grid Table 7 Colorful Accent 4" w:uiPriority="52"/>
+    <w:lsdException w:name="Grid Table 1 Light Accent 5" w:uiPriority="46"/>
+    <w:lsdException w:name="Grid Table 2 Accent 5" w:uiPriority="47"/>
+    <w:lsdException w:name="Grid Table 3 Accent 5" w:uiPriority="48"/>
+    <w:lsdException w:name="Grid Table 4 Accent 5" w:uiPriority="49"/>
+    <w:lsdException w:name="Grid Table 5 Dark Accent 5" w:uiPriority="50"/>
+    <w:lsdException w:name="Grid Table 6 Colorful Accent 5" w:uiPriority="51"/>
+    <w:lsdException w:name="Grid Table 7 Colorful Accent 5" w:uiPriority="52"/>
+    <w:lsdException w:name="Grid Table 1 Light Accent 6" w:uiPriority="46"/>
+    <w:lsdException w:name="Grid Table 2 Accent 6" w:uiPriority="47"/>
+    <w:lsdException w:name="Grid Table 3 Accent 6" w:uiPriority="48"/>
+    <w:lsdException w:name="Grid Table 4 Accent 6" w:uiPriority="49"/>
+    <w:lsdException w:name="Grid Table 5 Dark Accent 6" w:uiPriority="50"/>
+    <w:lsdException w:name="Grid Table 6 Colorful Accent 6" w:uiPriority="51"/>
+    <w:lsdException w:name="Grid Table 7 Colorful Accent 6" w:uiPriority="52"/>
+    <w:lsdException w:name="List Table 1 Light" w:uiPriority="46"/>
+    <w:lsdException w:name="List Table 2" w:uiPriority="47"/>
+    <w:lsdException w:name="List Table 3" w:uiPriority="48"/>
+    <w:lsdException w:name="List Table 4" w:uiPriority="49"/>
+    <w:lsdException w:name="List Table 5 Dark" w:uiPriority="50"/>
+    <w:lsdException w:name="List Table 6 Colorful" w:uiPriority="51"/>
+    <w:lsdException w:name="List Table 7 Colorful" w:uiPriority="52"/>
+    <w:lsdException w:name="List Table 1 Light Accent 1" w:uiPriority="46"/>
+    <w:lsdException w:name="List Table 2 Accent 1" w:uiPriority="47"/>
+    <w:lsdException w:name="List Table 3 Accent 1" w:uiPriority="48"/>
+    <w:lsdException w:name="List Table 4 Accent 1" w:uiPriority="49"/>
+    <w:lsdException w:name="List Table 5 Dark Accent 1" w:uiPriority="50"/>
+    <w:lsdException w:name="List Table 6 Colorful Accent 1" w:uiPriority="51"/>
+    <w:lsdException w:name="List Table 7 Colorful Accent 1" w:uiPriority="52"/>
+    <w:lsdException w:name="List Table 1 Light Accent 2" w:uiPriority="46"/>
+    <w:lsdException w:name="List Table 2 Accent 2" w:uiPriority="47"/>
+    <w:lsdException w:name="List Table 3 Accent 2" w:uiPriority="48"/>
+    <w:lsdException w:name="List Table 4 Accent 2" w:uiPriority="49"/>
+    <w:lsdException w:name="List Table 5 Dark Accent 2" w:uiPriority="50"/>
+    <w:lsdException w:name="List Table 6 Colorful Accent 2" w:uiPriority="51"/>
+    <w:lsdException w:name="List Table 7 Colorful Accent 2" w:uiPriority="52"/>
+    <w:lsdException w:name="List Table 1 Light Accent 3" w:uiPriority="46"/>
+    <w:lsdException w:name="List Table 2 Accent 3" w:uiPriority="47"/>
+    <w:lsdException w:name="List Table 3 Accent 3" w:uiPriority="48"/>
+    <w:lsdException w:name="List Table 4 Accent 3" w:uiPriority="49"/>
+    <w:lsdException w:name="List Table 5 Dark Accent 3" w:uiPriority="50"/>
+    <w:lsdException w:name="List Table 6 Colorful Accent 3" w:uiPriority="51"/>
+    <w:lsdException w:name="List Table 7 Colorful Accent 3" w:uiPriority="52"/>
+    <w:lsdException w:name="List Table 1 Light Accent 4" w:uiPriority="46"/>
+    <w:lsdException w:name="List Table 2 Accent 4" w:uiPriority="47"/>
+    <w:lsdException w:name="List Table 3 Accent 4" w:uiPriority="48"/>
+    <w:lsdException w:name="List Table 4 Accent 4" w:uiPriority="49"/>
+    <w:lsdException w:name="List Table 5 Dark Accent 4" w:uiPriority="50"/>
+    <w:lsdException w:name="List Table 6 Colorful Accent 4" w:uiPriority="51"/>
+    <w:lsdException w:name="List Table 7 Colorful Accent 4" w:uiPriority="52"/>
+    <w:lsdException w:name="List Table 1 Light Accent 5" w:uiPriority="46"/>
+    <w:lsdException w:name="List Table 2 Accent 5" w:uiPriority="47"/>
+    <w:lsdException w:name="List Table 3 Accent 5" w:uiPriority="48"/>
+    <w:lsdException w:name="List Table 4 Accent 5" w:uiPriority="49"/>
+    <w:lsdException w:name="List Table 5 Dark Accent 5" w:uiPriority="50"/>
+    <w:lsdException w:name="List Table 6 Colorful Accent 5" w:uiPriority="51"/>
+    <w:lsdException w:name="List Table 7 Colorful Accent 5" w:uiPriority="52"/>
+    <w:lsdException w:name="List Table 1 Light Accent 6" w:uiPriority="46"/>
+    <w:lsdException w:name="List Table 2 Accent 6" w:uiPriority="47"/>
+    <w:lsdException w:name="List Table 3 Accent 6" w:uiPriority="48"/>
+    <w:lsdException w:name="List Table 4 Accent 6" w:uiPriority="49"/>
+    <w:lsdException w:name="List Table 5 Dark Accent 6" w:uiPriority="50"/>
+    <w:lsdException w:name="List Table 6 Colorful Accent 6" w:uiPriority="51"/>
+    <w:lsdException w:name="List Table 7 Colorful Accent 6" w:uiPriority="52"/>
   </w:latentStyles>
   <w:style w:type="paragraph" w:default="1" w:styleId="a">
     <w:name w:val="Normal"/>
@@ -3443,7 +4526,7 @@
     <w:name w:val="heading 1"/>
     <w:basedOn w:val="a"/>
     <w:next w:val="a"/>
-    <w:link w:val="10"/>
+    <w:link w:val="1Char"/>
     <w:uiPriority w:val="9"/>
     <w:qFormat/>
     <w:pPr>
@@ -3490,7 +4573,7 @@
     <w:name w:val="Subtitle"/>
     <w:basedOn w:val="a"/>
     <w:next w:val="a"/>
-    <w:link w:val="a4"/>
+    <w:link w:val="Char"/>
     <w:uiPriority w:val="11"/>
     <w:qFormat/>
     <w:pPr>
@@ -3503,11 +4586,11 @@
       <w:szCs w:val="22"/>
     </w:rPr>
   </w:style>
-  <w:style w:type="paragraph" w:styleId="a5">
+  <w:style w:type="paragraph" w:styleId="a4">
     <w:name w:val="Title"/>
     <w:basedOn w:val="a"/>
     <w:next w:val="a"/>
-    <w:link w:val="a6"/>
+    <w:link w:val="Char0"/>
     <w:uiPriority w:val="10"/>
     <w:qFormat/>
     <w:pPr>
@@ -3521,10 +4604,10 @@
       <w:szCs w:val="56"/>
     </w:rPr>
   </w:style>
-  <w:style w:type="character" w:customStyle="1" w:styleId="a6">
-    <w:name w:val="标题字符"/>
+  <w:style w:type="character" w:customStyle="1" w:styleId="Char0">
+    <w:name w:val="标题 Char"/>
     <w:basedOn w:val="a0"/>
-    <w:link w:val="a5"/>
+    <w:link w:val="a4"/>
     <w:uiPriority w:val="10"/>
     <w:qFormat/>
     <w:rPr>
@@ -3535,8 +4618,8 @@
       <w:szCs w:val="56"/>
     </w:rPr>
   </w:style>
-  <w:style w:type="character" w:customStyle="1" w:styleId="a4">
-    <w:name w:val="副标题字符"/>
+  <w:style w:type="character" w:customStyle="1" w:styleId="Char">
+    <w:name w:val="副标题 Char"/>
     <w:basedOn w:val="a0"/>
     <w:link w:val="a3"/>
     <w:uiPriority w:val="11"/>
@@ -3548,8 +4631,8 @@
       <w:szCs w:val="22"/>
     </w:rPr>
   </w:style>
-  <w:style w:type="character" w:customStyle="1" w:styleId="10">
-    <w:name w:val="标题 1字符"/>
+  <w:style w:type="character" w:customStyle="1" w:styleId="1Char">
+    <w:name w:val="标题 1 Char"/>
     <w:basedOn w:val="a0"/>
     <w:link w:val="1"/>
     <w:uiPriority w:val="9"/>
@@ -3560,7 +4643,7 @@
       <w:szCs w:val="32"/>
     </w:rPr>
   </w:style>
-  <w:style w:type="paragraph" w:customStyle="1" w:styleId="11">
+  <w:style w:type="paragraph" w:customStyle="1" w:styleId="10">
     <w:name w:val="列出段落1"/>
     <w:basedOn w:val="a"/>
     <w:uiPriority w:val="34"/>
@@ -3570,10 +4653,10 @@
       <w:contextualSpacing/>
     </w:pPr>
   </w:style>
-  <w:style w:type="paragraph" w:styleId="a7">
+  <w:style w:type="paragraph" w:styleId="a5">
     <w:name w:val="header"/>
     <w:basedOn w:val="a"/>
-    <w:link w:val="a8"/>
+    <w:link w:val="Char1"/>
     <w:uiPriority w:val="99"/>
     <w:unhideWhenUsed/>
     <w:rsid w:val="00BA5C84"/>
@@ -3593,10 +4676,10 @@
       <w:szCs w:val="18"/>
     </w:rPr>
   </w:style>
-  <w:style w:type="character" w:customStyle="1" w:styleId="a8">
-    <w:name w:val="页眉字符"/>
+  <w:style w:type="character" w:customStyle="1" w:styleId="Char1">
+    <w:name w:val="页眉 Char"/>
     <w:basedOn w:val="a0"/>
-    <w:link w:val="a7"/>
+    <w:link w:val="a5"/>
     <w:uiPriority w:val="99"/>
     <w:rsid w:val="00BA5C84"/>
     <w:rPr>
@@ -3604,10 +4687,10 @@
       <w:szCs w:val="18"/>
     </w:rPr>
   </w:style>
-  <w:style w:type="paragraph" w:styleId="a9">
+  <w:style w:type="paragraph" w:styleId="a6">
     <w:name w:val="footer"/>
     <w:basedOn w:val="a"/>
-    <w:link w:val="aa"/>
+    <w:link w:val="Char2"/>
     <w:uiPriority w:val="99"/>
     <w:unhideWhenUsed/>
     <w:rsid w:val="00BA5C84"/>
@@ -3623,10 +4706,10 @@
       <w:szCs w:val="18"/>
     </w:rPr>
   </w:style>
-  <w:style w:type="character" w:customStyle="1" w:styleId="aa">
-    <w:name w:val="页脚字符"/>
+  <w:style w:type="character" w:customStyle="1" w:styleId="Char2">
+    <w:name w:val="页脚 Char"/>
     <w:basedOn w:val="a0"/>
-    <w:link w:val="a9"/>
+    <w:link w:val="a6"/>
     <w:uiPriority w:val="99"/>
     <w:rsid w:val="00BA5C84"/>
     <w:rPr>
@@ -3634,7 +4717,7 @@
       <w:szCs w:val="18"/>
     </w:rPr>
   </w:style>
-  <w:style w:type="paragraph" w:styleId="ab">
+  <w:style w:type="paragraph" w:styleId="a7">
     <w:name w:val="List Paragraph"/>
     <w:basedOn w:val="a"/>
     <w:uiPriority w:val="34"/>
@@ -3645,10 +4728,10 @@
       <w:contextualSpacing/>
     </w:pPr>
   </w:style>
-  <w:style w:type="paragraph" w:styleId="ac">
+  <w:style w:type="paragraph" w:styleId="a8">
     <w:name w:val="Balloon Text"/>
     <w:basedOn w:val="a"/>
-    <w:link w:val="ad"/>
+    <w:link w:val="Char3"/>
     <w:uiPriority w:val="99"/>
     <w:semiHidden/>
     <w:unhideWhenUsed/>
@@ -3659,10 +4742,10 @@
       <w:szCs w:val="18"/>
     </w:rPr>
   </w:style>
-  <w:style w:type="character" w:customStyle="1" w:styleId="ad">
-    <w:name w:val="批注框文本字符"/>
+  <w:style w:type="character" w:customStyle="1" w:styleId="Char3">
+    <w:name w:val="批注框文本 Char"/>
     <w:basedOn w:val="a0"/>
-    <w:link w:val="ac"/>
+    <w:link w:val="a8"/>
     <w:uiPriority w:val="99"/>
     <w:semiHidden/>
     <w:rsid w:val="00C91BC1"/>
@@ -3672,408 +4755,20 @@
       <w:szCs w:val="18"/>
     </w:rPr>
   </w:style>
-</w:styles>
-</file>
-
-<file path=word/stylesWithEffects.xml><?xml version="1.0" encoding="utf-8"?>
-<w:styles xmlns:wpc="http://schemas.microsoft.com/office/word/2010/wordprocessingCanvas" xmlns:mo="http://schemas.microsoft.com/office/mac/office/2008/main" xmlns:mc="http://schemas.openxmlformats.org/markup-compatibility/2006" xmlns:mv="urn:schemas-microsoft-com:mac:vml" xmlns:o="urn:schemas-microsoft-com:office:office" xmlns:r="http://schemas.openxmlformats.org/officeDocument/2006/relationships" xmlns:m="http://schemas.openxmlformats.org/officeDocument/2006/math" xmlns:v="urn:schemas-microsoft-com:vml" xmlns:wp14="http://schemas.microsoft.com/office/word/2010/wordprocessingDrawing" xmlns:wp="http://schemas.openxmlformats.org/drawingml/2006/wordprocessingDrawing" xmlns:w10="urn:schemas-microsoft-com:office:word" xmlns:w="http://schemas.openxmlformats.org/wordprocessingml/2006/main" xmlns:w14="http://schemas.microsoft.com/office/word/2010/wordml" xmlns:wpg="http://schemas.microsoft.com/office/word/2010/wordprocessingGroup" xmlns:wpi="http://schemas.microsoft.com/office/word/2010/wordprocessingInk" xmlns:wne="http://schemas.microsoft.com/office/word/2006/wordml" xmlns:wps="http://schemas.microsoft.com/office/word/2010/wordprocessingShape" mc:Ignorable="w14 wp14">
-  <w:docDefaults>
-    <w:rPrDefault>
-      <w:rPr>
-        <w:rFonts w:asciiTheme="minorHAnsi" w:eastAsiaTheme="minorEastAsia" w:hAnsiTheme="minorHAnsi" w:cstheme="minorBidi"/>
-        <w:lang w:val="en-US" w:eastAsia="zh-CN" w:bidi="ar-SA"/>
-      </w:rPr>
-    </w:rPrDefault>
-    <w:pPrDefault/>
-  </w:docDefaults>
-  <w:latentStyles w:defLockedState="0" w:defUIPriority="99" w:defSemiHidden="1" w:defUnhideWhenUsed="1" w:defQFormat="0" w:count="276">
-    <w:lsdException w:name="Normal" w:semiHidden="0" w:uiPriority="0" w:unhideWhenUsed="0" w:qFormat="1"/>
-    <w:lsdException w:name="heading 1" w:semiHidden="0" w:uiPriority="9" w:unhideWhenUsed="0" w:qFormat="1"/>
-    <w:lsdException w:name="heading 2" w:uiPriority="9" w:qFormat="1"/>
-    <w:lsdException w:name="heading 3" w:uiPriority="9" w:qFormat="1"/>
-    <w:lsdException w:name="heading 4" w:uiPriority="9" w:qFormat="1"/>
-    <w:lsdException w:name="heading 5" w:uiPriority="9" w:qFormat="1"/>
-    <w:lsdException w:name="heading 6" w:uiPriority="9" w:qFormat="1"/>
-    <w:lsdException w:name="heading 7" w:uiPriority="9" w:qFormat="1"/>
-    <w:lsdException w:name="heading 8" w:uiPriority="9" w:qFormat="1"/>
-    <w:lsdException w:name="heading 9" w:uiPriority="9" w:qFormat="1"/>
-    <w:lsdException w:name="toc 1" w:uiPriority="39"/>
-    <w:lsdException w:name="toc 2" w:uiPriority="39"/>
-    <w:lsdException w:name="toc 3" w:uiPriority="39"/>
-    <w:lsdException w:name="toc 4" w:uiPriority="39"/>
-    <w:lsdException w:name="toc 5" w:uiPriority="39"/>
-    <w:lsdException w:name="toc 6" w:uiPriority="39"/>
-    <w:lsdException w:name="toc 7" w:uiPriority="39"/>
-    <w:lsdException w:name="toc 8" w:uiPriority="39"/>
-    <w:lsdException w:name="toc 9" w:uiPriority="39"/>
-    <w:lsdException w:name="caption" w:uiPriority="35" w:qFormat="1"/>
-    <w:lsdException w:name="Title" w:semiHidden="0" w:uiPriority="10" w:unhideWhenUsed="0" w:qFormat="1"/>
-    <w:lsdException w:name="Default Paragraph Font" w:semiHidden="0" w:uiPriority="1"/>
-    <w:lsdException w:name="Subtitle" w:semiHidden="0" w:uiPriority="11" w:unhideWhenUsed="0" w:qFormat="1"/>
-    <w:lsdException w:name="Strong" w:semiHidden="0" w:uiPriority="22" w:unhideWhenUsed="0" w:qFormat="1"/>
-    <w:lsdException w:name="Emphasis" w:semiHidden="0" w:uiPriority="20" w:unhideWhenUsed="0" w:qFormat="1"/>
-    <w:lsdException w:name="Normal Table" w:qFormat="1"/>
-    <w:lsdException w:name="Table Grid" w:semiHidden="0" w:uiPriority="39" w:unhideWhenUsed="0"/>
-    <w:lsdException w:name="Note Level 1" w:semiHidden="0" w:unhideWhenUsed="0"/>
-    <w:lsdException w:name="Note Level 2" w:semiHidden="0" w:unhideWhenUsed="0"/>
-    <w:lsdException w:name="Note Level 3" w:semiHidden="0" w:unhideWhenUsed="0"/>
-    <w:lsdException w:name="Note Level 4" w:semiHidden="0" w:unhideWhenUsed="0"/>
-    <w:lsdException w:name="Note Level 5" w:semiHidden="0" w:unhideWhenUsed="0"/>
-    <w:lsdException w:name="Note Level 6" w:semiHidden="0" w:unhideWhenUsed="0"/>
-    <w:lsdException w:name="Note Level 7" w:semiHidden="0" w:unhideWhenUsed="0"/>
-    <w:lsdException w:name="Note Level 8" w:semiHidden="0" w:unhideWhenUsed="0"/>
-    <w:lsdException w:name="Note Level 9" w:semiHidden="0" w:unhideWhenUsed="0"/>
-    <w:lsdException w:name="Placeholder Text" w:unhideWhenUsed="0"/>
-    <w:lsdException w:name="No Spacing" w:semiHidden="0" w:unhideWhenUsed="0"/>
-    <w:lsdException w:name="Light Shading" w:semiHidden="0" w:uiPriority="60" w:unhideWhenUsed="0"/>
-    <w:lsdException w:name="Light List" w:semiHidden="0" w:uiPriority="61" w:unhideWhenUsed="0"/>
-    <w:lsdException w:name="Light Grid" w:semiHidden="0" w:uiPriority="62" w:unhideWhenUsed="0"/>
-    <w:lsdException w:name="Medium Shading 1" w:semiHidden="0" w:uiPriority="63" w:unhideWhenUsed="0"/>
-    <w:lsdException w:name="Medium Shading 2" w:semiHidden="0" w:uiPriority="64" w:unhideWhenUsed="0"/>
-    <w:lsdException w:name="Medium List 1" w:semiHidden="0" w:uiPriority="65" w:unhideWhenUsed="0"/>
-    <w:lsdException w:name="Medium List 2" w:semiHidden="0" w:uiPriority="66" w:unhideWhenUsed="0"/>
-    <w:lsdException w:name="Medium Grid 1" w:semiHidden="0" w:uiPriority="67" w:unhideWhenUsed="0"/>
-    <w:lsdException w:name="Medium Grid 2" w:semiHidden="0" w:uiPriority="68" w:unhideWhenUsed="0"/>
-    <w:lsdException w:name="Medium Grid 3" w:semiHidden="0" w:uiPriority="69" w:unhideWhenUsed="0"/>
-    <w:lsdException w:name="Dark List" w:semiHidden="0" w:uiPriority="70" w:unhideWhenUsed="0"/>
-    <w:lsdException w:name="Colorful Shading" w:semiHidden="0" w:uiPriority="71" w:unhideWhenUsed="0"/>
-    <w:lsdException w:name="Colorful List" w:semiHidden="0" w:uiPriority="72" w:unhideWhenUsed="0"/>
-    <w:lsdException w:name="Colorful Grid" w:semiHidden="0" w:uiPriority="73" w:unhideWhenUsed="0"/>
-    <w:lsdException w:name="Light Shading Accent 1" w:semiHidden="0" w:uiPriority="60" w:unhideWhenUsed="0"/>
-    <w:lsdException w:name="Light List Accent 1" w:semiHidden="0" w:uiPriority="61" w:unhideWhenUsed="0"/>
-    <w:lsdException w:name="Light Grid Accent 1" w:semiHidden="0" w:uiPriority="62" w:unhideWhenUsed="0"/>
-    <w:lsdException w:name="Medium Shading 1 Accent 1" w:semiHidden="0" w:uiPriority="63" w:unhideWhenUsed="0"/>
-    <w:lsdException w:name="Medium Shading 2 Accent 1" w:semiHidden="0" w:uiPriority="64" w:unhideWhenUsed="0"/>
-    <w:lsdException w:name="Medium List 1 Accent 1" w:semiHidden="0" w:uiPriority="65" w:unhideWhenUsed="0"/>
-    <w:lsdException w:name="Revision" w:unhideWhenUsed="0"/>
-    <w:lsdException w:name="List Paragraph" w:semiHidden="0" w:uiPriority="34" w:unhideWhenUsed="0" w:qFormat="1"/>
-    <w:lsdException w:name="Quote" w:semiHidden="0" w:unhideWhenUsed="0"/>
-    <w:lsdException w:name="Intense Quote" w:semiHidden="0" w:unhideWhenUsed="0"/>
-    <w:lsdException w:name="Medium List 2 Accent 1" w:semiHidden="0" w:uiPriority="66" w:unhideWhenUsed="0"/>
-    <w:lsdException w:name="Medium Grid 1 Accent 1" w:semiHidden="0" w:uiPriority="67" w:unhideWhenUsed="0"/>
-    <w:lsdException w:name="Medium Grid 2 Accent 1" w:semiHidden="0" w:uiPriority="68" w:unhideWhenUsed="0"/>
-    <w:lsdException w:name="Medium Grid 3 Accent 1" w:semiHidden="0" w:uiPriority="69" w:unhideWhenUsed="0"/>
-    <w:lsdException w:name="Dark List Accent 1" w:semiHidden="0" w:uiPriority="70" w:unhideWhenUsed="0"/>
-    <w:lsdException w:name="Colorful Shading Accent 1" w:semiHidden="0" w:uiPriority="71" w:unhideWhenUsed="0"/>
-    <w:lsdException w:name="Colorful List Accent 1" w:semiHidden="0" w:uiPriority="72" w:unhideWhenUsed="0"/>
-    <w:lsdException w:name="Colorful Grid Accent 1" w:semiHidden="0" w:uiPriority="73" w:unhideWhenUsed="0"/>
-    <w:lsdException w:name="Light Shading Accent 2" w:semiHidden="0" w:uiPriority="60" w:unhideWhenUsed="0"/>
-    <w:lsdException w:name="Light List Accent 2" w:semiHidden="0" w:uiPriority="61" w:unhideWhenUsed="0"/>
-    <w:lsdException w:name="Light Grid Accent 2" w:semiHidden="0" w:uiPriority="62" w:unhideWhenUsed="0"/>
-    <w:lsdException w:name="Medium Shading 1 Accent 2" w:semiHidden="0" w:uiPriority="63" w:unhideWhenUsed="0"/>
-    <w:lsdException w:name="Medium Shading 2 Accent 2" w:semiHidden="0" w:uiPriority="64" w:unhideWhenUsed="0"/>
-    <w:lsdException w:name="Medium List 1 Accent 2" w:semiHidden="0" w:uiPriority="65" w:unhideWhenUsed="0"/>
-    <w:lsdException w:name="Medium List 2 Accent 2" w:semiHidden="0" w:uiPriority="66" w:unhideWhenUsed="0"/>
-    <w:lsdException w:name="Medium Grid 1 Accent 2" w:semiHidden="0" w:uiPriority="67" w:unhideWhenUsed="0"/>
-    <w:lsdException w:name="Medium Grid 2 Accent 2" w:semiHidden="0" w:uiPriority="68" w:unhideWhenUsed="0"/>
-    <w:lsdException w:name="Medium Grid 3 Accent 2" w:semiHidden="0" w:uiPriority="69" w:unhideWhenUsed="0"/>
-    <w:lsdException w:name="Dark List Accent 2" w:semiHidden="0" w:uiPriority="70" w:unhideWhenUsed="0"/>
-    <w:lsdException w:name="Colorful Shading Accent 2" w:semiHidden="0" w:uiPriority="71" w:unhideWhenUsed="0"/>
-    <w:lsdException w:name="Colorful List Accent 2" w:semiHidden="0" w:uiPriority="72" w:unhideWhenUsed="0"/>
-    <w:lsdException w:name="Colorful Grid Accent 2" w:semiHidden="0" w:uiPriority="73" w:unhideWhenUsed="0"/>
-    <w:lsdException w:name="Light Shading Accent 3" w:semiHidden="0" w:uiPriority="60" w:unhideWhenUsed="0"/>
-    <w:lsdException w:name="Light List Accent 3" w:semiHidden="0" w:uiPriority="61" w:unhideWhenUsed="0"/>
-    <w:lsdException w:name="Light Grid Accent 3" w:semiHidden="0" w:uiPriority="62" w:unhideWhenUsed="0"/>
-    <w:lsdException w:name="Medium Shading 1 Accent 3" w:semiHidden="0" w:uiPriority="63" w:unhideWhenUsed="0"/>
-    <w:lsdException w:name="Medium Shading 2 Accent 3" w:semiHidden="0" w:uiPriority="64" w:unhideWhenUsed="0"/>
-    <w:lsdException w:name="Medium List 1 Accent 3" w:semiHidden="0" w:uiPriority="65" w:unhideWhenUsed="0"/>
-    <w:lsdException w:name="Medium List 2 Accent 3" w:semiHidden="0" w:uiPriority="66" w:unhideWhenUsed="0"/>
-    <w:lsdException w:name="Medium Grid 1 Accent 3" w:semiHidden="0" w:uiPriority="67" w:unhideWhenUsed="0"/>
-    <w:lsdException w:name="Medium Grid 2 Accent 3" w:semiHidden="0" w:uiPriority="68" w:unhideWhenUsed="0"/>
-    <w:lsdException w:name="Medium Grid 3 Accent 3" w:semiHidden="0" w:uiPriority="69" w:unhideWhenUsed="0"/>
-    <w:lsdException w:name="Dark List Accent 3" w:semiHidden="0" w:uiPriority="70" w:unhideWhenUsed="0"/>
-    <w:lsdException w:name="Colorful Shading Accent 3" w:semiHidden="0" w:uiPriority="71" w:unhideWhenUsed="0"/>
-    <w:lsdException w:name="Colorful List Accent 3" w:semiHidden="0" w:uiPriority="72" w:unhideWhenUsed="0"/>
-    <w:lsdException w:name="Colorful Grid Accent 3" w:semiHidden="0" w:uiPriority="73" w:unhideWhenUsed="0"/>
-    <w:lsdException w:name="Light Shading Accent 4" w:semiHidden="0" w:uiPriority="60" w:unhideWhenUsed="0"/>
-    <w:lsdException w:name="Light List Accent 4" w:semiHidden="0" w:uiPriority="61" w:unhideWhenUsed="0"/>
-    <w:lsdException w:name="Light Grid Accent 4" w:semiHidden="0" w:uiPriority="62" w:unhideWhenUsed="0"/>
-    <w:lsdException w:name="Medium Shading 1 Accent 4" w:semiHidden="0" w:uiPriority="63" w:unhideWhenUsed="0"/>
-    <w:lsdException w:name="Medium Shading 2 Accent 4" w:semiHidden="0" w:uiPriority="64" w:unhideWhenUsed="0"/>
-    <w:lsdException w:name="Medium List 1 Accent 4" w:semiHidden="0" w:uiPriority="65" w:unhideWhenUsed="0"/>
-    <w:lsdException w:name="Medium List 2 Accent 4" w:semiHidden="0" w:uiPriority="66" w:unhideWhenUsed="0"/>
-    <w:lsdException w:name="Medium Grid 1 Accent 4" w:semiHidden="0" w:uiPriority="67" w:unhideWhenUsed="0"/>
-    <w:lsdException w:name="Medium Grid 2 Accent 4" w:semiHidden="0" w:uiPriority="68" w:unhideWhenUsed="0"/>
-    <w:lsdException w:name="Medium Grid 3 Accent 4" w:semiHidden="0" w:uiPriority="69" w:unhideWhenUsed="0"/>
-    <w:lsdException w:name="Dark List Accent 4" w:semiHidden="0" w:uiPriority="70" w:unhideWhenUsed="0"/>
-    <w:lsdException w:name="Colorful Shading Accent 4" w:semiHidden="0" w:uiPriority="71" w:unhideWhenUsed="0"/>
-    <w:lsdException w:name="Colorful List Accent 4" w:semiHidden="0" w:uiPriority="72" w:unhideWhenUsed="0"/>
-    <w:lsdException w:name="Colorful Grid Accent 4" w:semiHidden="0" w:uiPriority="73" w:unhideWhenUsed="0"/>
-    <w:lsdException w:name="Light Shading Accent 5" w:semiHidden="0" w:uiPriority="60" w:unhideWhenUsed="0"/>
-    <w:lsdException w:name="Light List Accent 5" w:semiHidden="0" w:uiPriority="61" w:unhideWhenUsed="0"/>
-    <w:lsdException w:name="Light Grid Accent 5" w:semiHidden="0" w:uiPriority="62" w:unhideWhenUsed="0"/>
-    <w:lsdException w:name="Medium Shading 1 Accent 5" w:semiHidden="0" w:uiPriority="63" w:unhideWhenUsed="0"/>
-    <w:lsdException w:name="Medium Shading 2 Accent 5" w:semiHidden="0" w:uiPriority="64" w:unhideWhenUsed="0"/>
-    <w:lsdException w:name="Medium List 1 Accent 5" w:semiHidden="0" w:uiPriority="65" w:unhideWhenUsed="0"/>
-    <w:lsdException w:name="Medium List 2 Accent 5" w:semiHidden="0" w:uiPriority="66" w:unhideWhenUsed="0"/>
-    <w:lsdException w:name="Medium Grid 1 Accent 5" w:semiHidden="0" w:uiPriority="67" w:unhideWhenUsed="0"/>
-    <w:lsdException w:name="Medium Grid 2 Accent 5" w:semiHidden="0" w:uiPriority="68" w:unhideWhenUsed="0"/>
-    <w:lsdException w:name="Medium Grid 3 Accent 5" w:semiHidden="0" w:uiPriority="69" w:unhideWhenUsed="0"/>
-    <w:lsdException w:name="Dark List Accent 5" w:semiHidden="0" w:uiPriority="70" w:unhideWhenUsed="0"/>
-    <w:lsdException w:name="Colorful Shading Accent 5" w:semiHidden="0" w:uiPriority="71" w:unhideWhenUsed="0"/>
-    <w:lsdException w:name="Colorful List Accent 5" w:semiHidden="0" w:uiPriority="72" w:unhideWhenUsed="0"/>
-    <w:lsdException w:name="Colorful Grid Accent 5" w:semiHidden="0" w:uiPriority="73" w:unhideWhenUsed="0"/>
-    <w:lsdException w:name="Light Shading Accent 6" w:semiHidden="0" w:uiPriority="60" w:unhideWhenUsed="0"/>
-    <w:lsdException w:name="Light List Accent 6" w:semiHidden="0" w:uiPriority="61" w:unhideWhenUsed="0"/>
-    <w:lsdException w:name="Light Grid Accent 6" w:semiHidden="0" w:uiPriority="62" w:unhideWhenUsed="0"/>
-    <w:lsdException w:name="Medium Shading 1 Accent 6" w:semiHidden="0" w:uiPriority="63" w:unhideWhenUsed="0"/>
-    <w:lsdException w:name="Medium Shading 2 Accent 6" w:semiHidden="0" w:uiPriority="64" w:unhideWhenUsed="0"/>
-    <w:lsdException w:name="Medium List 1 Accent 6" w:semiHidden="0" w:uiPriority="65" w:unhideWhenUsed="0"/>
-    <w:lsdException w:name="Medium List 2 Accent 6" w:semiHidden="0" w:uiPriority="66" w:unhideWhenUsed="0"/>
-    <w:lsdException w:name="Medium Grid 1 Accent 6" w:semiHidden="0" w:uiPriority="67" w:unhideWhenUsed="0"/>
-    <w:lsdException w:name="Medium Grid 2 Accent 6" w:semiHidden="0" w:uiPriority="68" w:unhideWhenUsed="0"/>
-    <w:lsdException w:name="Medium Grid 3 Accent 6" w:semiHidden="0" w:uiPriority="69" w:unhideWhenUsed="0"/>
-    <w:lsdException w:name="Dark List Accent 6" w:semiHidden="0" w:uiPriority="70" w:unhideWhenUsed="0"/>
-    <w:lsdException w:name="Colorful Shading Accent 6" w:semiHidden="0" w:uiPriority="71" w:unhideWhenUsed="0"/>
-    <w:lsdException w:name="Colorful List Accent 6" w:semiHidden="0" w:uiPriority="72" w:unhideWhenUsed="0"/>
-    <w:lsdException w:name="Colorful Grid Accent 6" w:semiHidden="0" w:uiPriority="73" w:unhideWhenUsed="0"/>
-    <w:lsdException w:name="Subtle Emphasis" w:semiHidden="0" w:uiPriority="19" w:unhideWhenUsed="0" w:qFormat="1"/>
-    <w:lsdException w:name="Intense Emphasis" w:semiHidden="0" w:uiPriority="21" w:unhideWhenUsed="0" w:qFormat="1"/>
-    <w:lsdException w:name="Subtle Reference" w:semiHidden="0" w:uiPriority="31" w:unhideWhenUsed="0" w:qFormat="1"/>
-    <w:lsdException w:name="Intense Reference" w:semiHidden="0" w:uiPriority="32" w:unhideWhenUsed="0" w:qFormat="1"/>
-    <w:lsdException w:name="Book Title" w:semiHidden="0" w:uiPriority="33" w:unhideWhenUsed="0" w:qFormat="1"/>
-    <w:lsdException w:name="Bibliography" w:uiPriority="37"/>
-    <w:lsdException w:name="TOC Heading" w:uiPriority="39" w:qFormat="1"/>
-  </w:latentStyles>
-  <w:style w:type="paragraph" w:default="1" w:styleId="a">
-    <w:name w:val="Normal"/>
+  <w:style w:type="character" w:customStyle="1" w:styleId="apple-converted-space">
+    <w:name w:val="apple-converted-space"/>
+    <w:basedOn w:val="a0"/>
+    <w:rsid w:val="00FA00FF"/>
+  </w:style>
+  <w:style w:type="character" w:styleId="a9">
+    <w:name w:val="Emphasis"/>
+    <w:basedOn w:val="a0"/>
+    <w:uiPriority w:val="20"/>
     <w:qFormat/>
+    <w:rsid w:val="00FA00FF"/>
     <w:rPr>
-      <w:sz w:val="24"/>
-      <w:szCs w:val="24"/>
-    </w:rPr>
-  </w:style>
-  <w:style w:type="paragraph" w:styleId="1">
-    <w:name w:val="heading 1"/>
-    <w:basedOn w:val="a"/>
-    <w:next w:val="a"/>
-    <w:link w:val="10"/>
-    <w:uiPriority w:val="9"/>
-    <w:qFormat/>
-    <w:pPr>
-      <w:keepNext/>
-      <w:keepLines/>
-      <w:spacing w:before="240"/>
-      <w:outlineLvl w:val="0"/>
-    </w:pPr>
-    <w:rPr>
-      <w:rFonts w:asciiTheme="majorHAnsi" w:eastAsiaTheme="majorEastAsia" w:hAnsiTheme="majorHAnsi" w:cstheme="majorBidi"/>
-      <w:color w:val="2E74B5" w:themeColor="accent1" w:themeShade="BF"/>
-      <w:sz w:val="32"/>
-      <w:szCs w:val="32"/>
-    </w:rPr>
-  </w:style>
-  <w:style w:type="character" w:default="1" w:styleId="a0">
-    <w:name w:val="Default Paragraph Font"/>
-    <w:uiPriority w:val="1"/>
-    <w:semiHidden/>
-    <w:unhideWhenUsed/>
-  </w:style>
-  <w:style w:type="table" w:default="1" w:styleId="a1">
-    <w:name w:val="Normal Table"/>
-    <w:uiPriority w:val="99"/>
-    <w:semiHidden/>
-    <w:unhideWhenUsed/>
-    <w:tblPr>
-      <w:tblInd w:w="0" w:type="dxa"/>
-      <w:tblCellMar>
-        <w:top w:w="0" w:type="dxa"/>
-        <w:left w:w="108" w:type="dxa"/>
-        <w:bottom w:w="0" w:type="dxa"/>
-        <w:right w:w="108" w:type="dxa"/>
-      </w:tblCellMar>
-    </w:tblPr>
-  </w:style>
-  <w:style w:type="numbering" w:default="1" w:styleId="a2">
-    <w:name w:val="No List"/>
-    <w:uiPriority w:val="99"/>
-    <w:semiHidden/>
-    <w:unhideWhenUsed/>
-  </w:style>
-  <w:style w:type="paragraph" w:styleId="a3">
-    <w:name w:val="Subtitle"/>
-    <w:basedOn w:val="a"/>
-    <w:next w:val="a"/>
-    <w:link w:val="a4"/>
-    <w:uiPriority w:val="11"/>
-    <w:qFormat/>
-    <w:pPr>
-      <w:spacing w:after="160"/>
-    </w:pPr>
-    <w:rPr>
-      <w:color w:val="595959" w:themeColor="text1" w:themeTint="A6"/>
-      <w:spacing w:val="15"/>
-      <w:sz w:val="22"/>
-      <w:szCs w:val="22"/>
-    </w:rPr>
-  </w:style>
-  <w:style w:type="paragraph" w:styleId="a5">
-    <w:name w:val="Title"/>
-    <w:basedOn w:val="a"/>
-    <w:next w:val="a"/>
-    <w:link w:val="a6"/>
-    <w:uiPriority w:val="10"/>
-    <w:qFormat/>
-    <w:pPr>
-      <w:contextualSpacing/>
-    </w:pPr>
-    <w:rPr>
-      <w:rFonts w:asciiTheme="majorHAnsi" w:eastAsiaTheme="majorEastAsia" w:hAnsiTheme="majorHAnsi" w:cstheme="majorBidi"/>
-      <w:spacing w:val="-10"/>
-      <w:kern w:val="28"/>
-      <w:sz w:val="56"/>
-      <w:szCs w:val="56"/>
-    </w:rPr>
-  </w:style>
-  <w:style w:type="character" w:customStyle="1" w:styleId="a6">
-    <w:name w:val="标题字符"/>
-    <w:basedOn w:val="a0"/>
-    <w:link w:val="a5"/>
-    <w:uiPriority w:val="10"/>
-    <w:qFormat/>
-    <w:rPr>
-      <w:rFonts w:asciiTheme="majorHAnsi" w:eastAsiaTheme="majorEastAsia" w:hAnsiTheme="majorHAnsi" w:cstheme="majorBidi"/>
-      <w:spacing w:val="-10"/>
-      <w:kern w:val="28"/>
-      <w:sz w:val="56"/>
-      <w:szCs w:val="56"/>
-    </w:rPr>
-  </w:style>
-  <w:style w:type="character" w:customStyle="1" w:styleId="a4">
-    <w:name w:val="副标题字符"/>
-    <w:basedOn w:val="a0"/>
-    <w:link w:val="a3"/>
-    <w:uiPriority w:val="11"/>
-    <w:qFormat/>
-    <w:rPr>
-      <w:color w:val="595959" w:themeColor="text1" w:themeTint="A6"/>
-      <w:spacing w:val="15"/>
-      <w:sz w:val="22"/>
-      <w:szCs w:val="22"/>
-    </w:rPr>
-  </w:style>
-  <w:style w:type="character" w:customStyle="1" w:styleId="10">
-    <w:name w:val="标题 1字符"/>
-    <w:basedOn w:val="a0"/>
-    <w:link w:val="1"/>
-    <w:uiPriority w:val="9"/>
-    <w:rPr>
-      <w:rFonts w:asciiTheme="majorHAnsi" w:eastAsiaTheme="majorEastAsia" w:hAnsiTheme="majorHAnsi" w:cstheme="majorBidi"/>
-      <w:color w:val="2E74B5" w:themeColor="accent1" w:themeShade="BF"/>
-      <w:sz w:val="32"/>
-      <w:szCs w:val="32"/>
-    </w:rPr>
-  </w:style>
-  <w:style w:type="paragraph" w:customStyle="1" w:styleId="11">
-    <w:name w:val="列出段落1"/>
-    <w:basedOn w:val="a"/>
-    <w:uiPriority w:val="34"/>
-    <w:qFormat/>
-    <w:pPr>
-      <w:ind w:left="720"/>
-      <w:contextualSpacing/>
-    </w:pPr>
-  </w:style>
-  <w:style w:type="paragraph" w:styleId="a7">
-    <w:name w:val="header"/>
-    <w:basedOn w:val="a"/>
-    <w:link w:val="a8"/>
-    <w:uiPriority w:val="99"/>
-    <w:unhideWhenUsed/>
-    <w:rsid w:val="00BA5C84"/>
-    <w:pPr>
-      <w:pBdr>
-        <w:bottom w:val="single" w:sz="6" w:space="1" w:color="auto"/>
-      </w:pBdr>
-      <w:tabs>
-        <w:tab w:val="center" w:pos="4153"/>
-        <w:tab w:val="right" w:pos="8306"/>
-      </w:tabs>
-      <w:snapToGrid w:val="0"/>
-      <w:jc w:val="center"/>
-    </w:pPr>
-    <w:rPr>
-      <w:sz w:val="18"/>
-      <w:szCs w:val="18"/>
-    </w:rPr>
-  </w:style>
-  <w:style w:type="character" w:customStyle="1" w:styleId="a8">
-    <w:name w:val="页眉字符"/>
-    <w:basedOn w:val="a0"/>
-    <w:link w:val="a7"/>
-    <w:uiPriority w:val="99"/>
-    <w:rsid w:val="00BA5C84"/>
-    <w:rPr>
-      <w:sz w:val="18"/>
-      <w:szCs w:val="18"/>
-    </w:rPr>
-  </w:style>
-  <w:style w:type="paragraph" w:styleId="a9">
-    <w:name w:val="footer"/>
-    <w:basedOn w:val="a"/>
-    <w:link w:val="aa"/>
-    <w:uiPriority w:val="99"/>
-    <w:unhideWhenUsed/>
-    <w:rsid w:val="00BA5C84"/>
-    <w:pPr>
-      <w:tabs>
-        <w:tab w:val="center" w:pos="4153"/>
-        <w:tab w:val="right" w:pos="8306"/>
-      </w:tabs>
-      <w:snapToGrid w:val="0"/>
-    </w:pPr>
-    <w:rPr>
-      <w:sz w:val="18"/>
-      <w:szCs w:val="18"/>
-    </w:rPr>
-  </w:style>
-  <w:style w:type="character" w:customStyle="1" w:styleId="aa">
-    <w:name w:val="页脚字符"/>
-    <w:basedOn w:val="a0"/>
-    <w:link w:val="a9"/>
-    <w:uiPriority w:val="99"/>
-    <w:rsid w:val="00BA5C84"/>
-    <w:rPr>
-      <w:sz w:val="18"/>
-      <w:szCs w:val="18"/>
-    </w:rPr>
-  </w:style>
-  <w:style w:type="paragraph" w:styleId="ab">
-    <w:name w:val="List Paragraph"/>
-    <w:basedOn w:val="a"/>
-    <w:uiPriority w:val="34"/>
-    <w:qFormat/>
-    <w:rsid w:val="00BA5C84"/>
-    <w:pPr>
-      <w:ind w:left="720"/>
-      <w:contextualSpacing/>
-    </w:pPr>
-  </w:style>
-  <w:style w:type="paragraph" w:styleId="ac">
-    <w:name w:val="Balloon Text"/>
-    <w:basedOn w:val="a"/>
-    <w:link w:val="ad"/>
-    <w:uiPriority w:val="99"/>
-    <w:semiHidden/>
-    <w:unhideWhenUsed/>
-    <w:rsid w:val="00C91BC1"/>
-    <w:rPr>
-      <w:rFonts w:ascii="Heiti SC Light" w:eastAsia="Heiti SC Light"/>
-      <w:sz w:val="18"/>
-      <w:szCs w:val="18"/>
-    </w:rPr>
-  </w:style>
-  <w:style w:type="character" w:customStyle="1" w:styleId="ad">
-    <w:name w:val="批注框文本字符"/>
-    <w:basedOn w:val="a0"/>
-    <w:link w:val="ac"/>
-    <w:uiPriority w:val="99"/>
-    <w:semiHidden/>
-    <w:rsid w:val="00C91BC1"/>
-    <w:rPr>
-      <w:rFonts w:ascii="Heiti SC Light" w:eastAsia="Heiti SC Light"/>
-      <w:sz w:val="18"/>
-      <w:szCs w:val="18"/>
+      <w:i/>
+      <w:iCs/>
     </w:rPr>
   </w:style>
 </w:styles>

</xml_diff>

<commit_message>
part 8 -- 王谞上
</commit_message>
<xml_diff>
--- a/Task 2/Web项目建议书.docx
+++ b/Task 2/Web项目建议书.docx
@@ -507,7 +507,7 @@
           </mc:Choice>
           <mc:Fallback>
             <w:pict>
-              <v:shapetype w14:anchorId="721E6C4C" id="_x0000_t32" coordsize="21600,21600" o:spt="32" o:oned="t" path="m,l21600,21600e" filled="f">
+              <v:shapetype w14:anchorId="73219571" id="_x0000_t32" coordsize="21600,21600" o:spt="32" o:oned="t" path="m,l21600,21600e" filled="f">
                 <v:path arrowok="t" fillok="f" o:connecttype="none"/>
                 <o:lock v:ext="edit" shapetype="t"/>
               </v:shapetype>
@@ -586,7 +586,7 @@
           </mc:Choice>
           <mc:Fallback>
             <w:pict>
-              <v:shape w14:anchorId="7515D057" id="直接箭头连接符 8" o:spid="_x0000_s1026" type="#_x0000_t32" style="position:absolute;left:0;text-align:left;margin-left:52.8pt;margin-top:193.35pt;width:137.4pt;height:129pt;flip:x;z-index:251659264;visibility:visible;mso-wrap-style:square;mso-width-percent:0;mso-height-percent:0;mso-wrap-distance-left:9pt;mso-wrap-distance-top:0;mso-wrap-distance-right:9pt;mso-wrap-distance-bottom:0;mso-position-horizontal:absolute;mso-position-horizontal-relative:text;mso-position-vertical:absolute;mso-position-vertical-relative:text;mso-width-percent:0;mso-height-percent:0;mso-width-relative:margin;mso-height-relative:margin" o:gfxdata="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" strokecolor="#5b9bd5 [3204]" strokeweight=".5pt">
+              <v:shape w14:anchorId="081389E7" id="直接箭头连接符 8" o:spid="_x0000_s1026" type="#_x0000_t32" style="position:absolute;left:0;text-align:left;margin-left:52.8pt;margin-top:193.35pt;width:137.4pt;height:129pt;flip:x;z-index:251659264;visibility:visible;mso-wrap-style:square;mso-width-percent:0;mso-height-percent:0;mso-wrap-distance-left:9pt;mso-wrap-distance-top:0;mso-wrap-distance-right:9pt;mso-wrap-distance-bottom:0;mso-position-horizontal:absolute;mso-position-horizontal-relative:text;mso-position-vertical:absolute;mso-position-vertical-relative:text;mso-width-percent:0;mso-height-percent:0;mso-width-relative:margin;mso-height-relative:margin" o:gfxdata="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" strokecolor="#5b9bd5 [3204]" strokeweight=".5pt">
                 <v:stroke endarrow="block" joinstyle="miter"/>
               </v:shape>
             </w:pict>
@@ -655,7 +655,7 @@
           </mc:Choice>
           <mc:Fallback>
             <w:pict>
-              <v:shape w14:anchorId="0F4028D3" id="直接箭头连接符 9" o:spid="_x0000_s1026" type="#_x0000_t32" style="position:absolute;left:0;text-align:left;margin-left:70.8pt;margin-top:231.75pt;width:151.2pt;height:144.6pt;flip:x;z-index:251660288;visibility:visible;mso-wrap-style:square;mso-wrap-distance-left:9pt;mso-wrap-distance-top:0;mso-wrap-distance-right:9pt;mso-wrap-distance-bottom:0;mso-position-horizontal:absolute;mso-position-horizontal-relative:text;mso-position-vertical:absolute;mso-position-vertical-relative:text" o:gfxdata="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" strokecolor="#5b9bd5 [3204]" strokeweight=".5pt">
+              <v:shape w14:anchorId="4BAA0723" id="直接箭头连接符 9" o:spid="_x0000_s1026" type="#_x0000_t32" style="position:absolute;left:0;text-align:left;margin-left:70.8pt;margin-top:231.75pt;width:151.2pt;height:144.6pt;flip:x;z-index:251660288;visibility:visible;mso-wrap-style:square;mso-wrap-distance-left:9pt;mso-wrap-distance-top:0;mso-wrap-distance-right:9pt;mso-wrap-distance-bottom:0;mso-position-horizontal:absolute;mso-position-horizontal-relative:text;mso-position-vertical:absolute;mso-position-vertical-relative:text" o:gfxdata="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" strokecolor="#5b9bd5 [3204]" strokeweight=".5pt">
                 <v:stroke endarrow="block" joinstyle="miter"/>
               </v:shape>
             </w:pict>
@@ -832,7 +832,7 @@
           </mc:Choice>
           <mc:Fallback>
             <w:pict>
-              <v:shapetype w14:anchorId="1B89C791" id="_x0000_t34" coordsize="21600,21600" o:spt="34" o:oned="t" adj="10800" path="m,l@0,0@0,21600,21600,21600e" filled="f">
+              <v:shapetype w14:anchorId="53A565AC" id="_x0000_t34" coordsize="21600,21600" o:spt="34" o:oned="t" adj="10800" path="m,l@0,0@0,21600,21600,21600e" filled="f">
                 <v:stroke joinstyle="miter"/>
                 <v:formulas>
                   <v:f eqn="val #0"/>
@@ -918,7 +918,7 @@
           </mc:Choice>
           <mc:Fallback>
             <w:pict>
-              <v:shape w14:anchorId="062C6593" id="直接箭头连接符 15" o:spid="_x0000_s1026" type="#_x0000_t32" style="position:absolute;left:0;text-align:left;margin-left:210pt;margin-top:280.65pt;width:90.6pt;height:94.2pt;flip:x;z-index:251663360;visibility:visible;mso-wrap-style:square;mso-width-percent:0;mso-height-percent:0;mso-wrap-distance-left:9pt;mso-wrap-distance-top:0;mso-wrap-distance-right:9pt;mso-wrap-distance-bottom:0;mso-position-horizontal:absolute;mso-position-horizontal-relative:text;mso-position-vertical:absolute;mso-position-vertical-relative:text;mso-width-percent:0;mso-height-percent:0;mso-width-relative:margin;mso-height-relative:margin" o:gfxdata="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" strokecolor="#5b9bd5 [3204]" strokeweight=".5pt">
+              <v:shape w14:anchorId="4B144083" id="直接箭头连接符 15" o:spid="_x0000_s1026" type="#_x0000_t32" style="position:absolute;left:0;text-align:left;margin-left:210pt;margin-top:280.65pt;width:90.6pt;height:94.2pt;flip:x;z-index:251663360;visibility:visible;mso-wrap-style:square;mso-width-percent:0;mso-height-percent:0;mso-wrap-distance-left:9pt;mso-wrap-distance-top:0;mso-wrap-distance-right:9pt;mso-wrap-distance-bottom:0;mso-position-horizontal:absolute;mso-position-horizontal-relative:text;mso-position-vertical:absolute;mso-position-vertical-relative:text;mso-width-percent:0;mso-height-percent:0;mso-width-relative:margin;mso-height-relative:margin" o:gfxdata="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" strokecolor="#5b9bd5 [3204]" strokeweight=".5pt">
                 <v:stroke endarrow="block" joinstyle="miter"/>
               </v:shape>
             </w:pict>
@@ -987,7 +987,7 @@
           </mc:Choice>
           <mc:Fallback>
             <w:pict>
-              <v:shape w14:anchorId="2DE593C6" id="直接箭头连接符 14" o:spid="_x0000_s1026" type="#_x0000_t32" style="position:absolute;left:0;text-align:left;margin-left:109.8pt;margin-top:280.05pt;width:99pt;height:40.2pt;flip:x;z-index:251662336;visibility:visible;mso-wrap-style:square;mso-wrap-distance-left:9pt;mso-wrap-distance-top:0;mso-wrap-distance-right:9pt;mso-wrap-distance-bottom:0;mso-position-horizontal:absolute;mso-position-horizontal-relative:text;mso-position-vertical:absolute;mso-position-vertical-relative:text" o:gfxdata="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" strokecolor="#5b9bd5 [3204]" strokeweight=".5pt">
+              <v:shape w14:anchorId="5545D438" id="直接箭头连接符 14" o:spid="_x0000_s1026" type="#_x0000_t32" style="position:absolute;left:0;text-align:left;margin-left:109.8pt;margin-top:280.05pt;width:99pt;height:40.2pt;flip:x;z-index:251662336;visibility:visible;mso-wrap-style:square;mso-wrap-distance-left:9pt;mso-wrap-distance-top:0;mso-wrap-distance-right:9pt;mso-wrap-distance-bottom:0;mso-position-horizontal:absolute;mso-position-horizontal-relative:text;mso-position-vertical:absolute;mso-position-vertical-relative:text" o:gfxdata="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" strokecolor="#5b9bd5 [3204]" strokeweight=".5pt">
                 <v:stroke endarrow="block" joinstyle="miter"/>
               </v:shape>
             </w:pict>
@@ -1337,7 +1337,7 @@
           </mc:Choice>
           <mc:Fallback>
             <w:pict>
-              <v:shape w14:anchorId="473B95B0" id="肘形连接符 22" o:spid="_x0000_s1026" type="#_x0000_t34" style="position:absolute;left:0;text-align:left;margin-left:111.6pt;margin-top:63pt;width:58.8pt;height:394.2pt;flip:x;z-index:251667456;visibility:visible;mso-wrap-style:square;mso-width-percent:0;mso-height-percent:0;mso-wrap-distance-left:9pt;mso-wrap-distance-top:0;mso-wrap-distance-right:9pt;mso-wrap-distance-bottom:0;mso-position-horizontal:absolute;mso-position-horizontal-relative:text;mso-position-vertical:absolute;mso-position-vertical-relative:text;mso-width-percent:0;mso-height-percent:0;mso-width-relative:margin;mso-height-relative:margin" o:gfxdata="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" adj="25239" strokecolor="#5b9bd5 [3204]" strokeweight=".5pt">
+              <v:shape w14:anchorId="3EEABA9B" id="肘形连接符 22" o:spid="_x0000_s1026" type="#_x0000_t34" style="position:absolute;left:0;text-align:left;margin-left:111.6pt;margin-top:63pt;width:58.8pt;height:394.2pt;flip:x;z-index:251667456;visibility:visible;mso-wrap-style:square;mso-width-percent:0;mso-height-percent:0;mso-wrap-distance-left:9pt;mso-wrap-distance-top:0;mso-wrap-distance-right:9pt;mso-wrap-distance-bottom:0;mso-position-horizontal:absolute;mso-position-horizontal-relative:text;mso-position-vertical:absolute;mso-position-vertical-relative:text;mso-width-percent:0;mso-height-percent:0;mso-width-relative:margin;mso-height-relative:margin" o:gfxdata="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" adj="25239" strokecolor="#5b9bd5 [3204]" strokeweight=".5pt">
                 <v:stroke endarrow="block"/>
               </v:shape>
             </w:pict>
@@ -1412,7 +1412,7 @@
           </mc:Choice>
           <mc:Fallback>
             <w:pict>
-              <v:shape w14:anchorId="092414D4" id="直接箭头连接符 21" o:spid="_x0000_s1026" type="#_x0000_t32" style="position:absolute;left:0;text-align:left;margin-left:149.4pt;margin-top:269.4pt;width:54pt;height:79.2pt;flip:x;z-index:251666432;visibility:visible;mso-wrap-style:square;mso-width-percent:0;mso-height-percent:0;mso-wrap-distance-left:9pt;mso-wrap-distance-top:0;mso-wrap-distance-right:9pt;mso-wrap-distance-bottom:0;mso-position-horizontal:absolute;mso-position-horizontal-relative:text;mso-position-vertical:absolute;mso-position-vertical-relative:text;mso-width-percent:0;mso-height-percent:0;mso-width-relative:margin;mso-height-relative:margin" o:gfxdata="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" strokecolor="#5b9bd5 [3204]" strokeweight=".5pt">
+              <v:shape w14:anchorId="36945328" id="直接箭头连接符 21" o:spid="_x0000_s1026" type="#_x0000_t32" style="position:absolute;left:0;text-align:left;margin-left:149.4pt;margin-top:269.4pt;width:54pt;height:79.2pt;flip:x;z-index:251666432;visibility:visible;mso-wrap-style:square;mso-width-percent:0;mso-height-percent:0;mso-wrap-distance-left:9pt;mso-wrap-distance-top:0;mso-wrap-distance-right:9pt;mso-wrap-distance-bottom:0;mso-position-horizontal:absolute;mso-position-horizontal-relative:text;mso-position-vertical:absolute;mso-position-vertical-relative:text;mso-width-percent:0;mso-height-percent:0;mso-width-relative:margin;mso-height-relative:margin" o:gfxdata="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" strokecolor="#5b9bd5 [3204]" strokeweight=".5pt">
                 <v:stroke endarrow="block" joinstyle="miter"/>
               </v:shape>
             </w:pict>
@@ -1487,7 +1487,7 @@
           </mc:Choice>
           <mc:Fallback>
             <w:pict>
-              <v:shape w14:anchorId="7F0C9595" id="直接箭头连接符 19" o:spid="_x0000_s1026" type="#_x0000_t32" style="position:absolute;left:0;text-align:left;margin-left:199.8pt;margin-top:267.6pt;width:88.8pt;height:132.6pt;flip:x;z-index:251665408;visibility:visible;mso-wrap-style:square;mso-width-percent:0;mso-height-percent:0;mso-wrap-distance-left:9pt;mso-wrap-distance-top:0;mso-wrap-distance-right:9pt;mso-wrap-distance-bottom:0;mso-position-horizontal:absolute;mso-position-horizontal-relative:text;mso-position-vertical:absolute;mso-position-vertical-relative:text;mso-width-percent:0;mso-height-percent:0;mso-width-relative:margin;mso-height-relative:margin" o:gfxdata="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" strokecolor="#5b9bd5 [3204]" strokeweight=".5pt">
+              <v:shape w14:anchorId="303DDB1D" id="直接箭头连接符 19" o:spid="_x0000_s1026" type="#_x0000_t32" style="position:absolute;left:0;text-align:left;margin-left:199.8pt;margin-top:267.6pt;width:88.8pt;height:132.6pt;flip:x;z-index:251665408;visibility:visible;mso-wrap-style:square;mso-width-percent:0;mso-height-percent:0;mso-wrap-distance-left:9pt;mso-wrap-distance-top:0;mso-wrap-distance-right:9pt;mso-wrap-distance-bottom:0;mso-position-horizontal:absolute;mso-position-horizontal-relative:text;mso-position-vertical:absolute;mso-position-vertical-relative:text;mso-width-percent:0;mso-height-percent:0;mso-width-relative:margin;mso-height-relative:margin" o:gfxdata="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" strokecolor="#5b9bd5 [3204]" strokeweight=".5pt">
                 <v:stroke endarrow="block" joinstyle="miter"/>
               </v:shape>
             </w:pict>
@@ -1890,7 +1890,7 @@
           </mc:Choice>
           <mc:Fallback>
             <w:pict>
-              <v:shape w14:anchorId="12D33FBC" id="肘形连接符 26" o:spid="_x0000_s1026" type="#_x0000_t34" style="position:absolute;left:0;text-align:left;margin-left:213.6pt;margin-top:62.4pt;width:69.6pt;height:467.4pt;z-index:251671552;visibility:visible;mso-wrap-style:square;mso-width-percent:0;mso-height-percent:0;mso-wrap-distance-left:9pt;mso-wrap-distance-top:0;mso-wrap-distance-right:9pt;mso-wrap-distance-bottom:0;mso-position-horizontal:absolute;mso-position-horizontal-relative:text;mso-position-vertical:absolute;mso-position-vertical-relative:text;mso-width-percent:0;mso-height-percent:0;mso-width-relative:margin;mso-height-relative:margin" o:gfxdata="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" adj="64499" strokecolor="#5b9bd5 [3204]" strokeweight=".5pt">
+              <v:shape w14:anchorId="0B3EA365" id="肘形连接符 26" o:spid="_x0000_s1026" type="#_x0000_t34" style="position:absolute;left:0;text-align:left;margin-left:213.6pt;margin-top:62.4pt;width:69.6pt;height:467.4pt;z-index:251671552;visibility:visible;mso-wrap-style:square;mso-width-percent:0;mso-height-percent:0;mso-wrap-distance-left:9pt;mso-wrap-distance-top:0;mso-wrap-distance-right:9pt;mso-wrap-distance-bottom:0;mso-position-horizontal:absolute;mso-position-horizontal-relative:text;mso-position-vertical:absolute;mso-position-vertical-relative:text;mso-width-percent:0;mso-height-percent:0;mso-width-relative:margin;mso-height-relative:margin" o:gfxdata="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" adj="64499" strokecolor="#5b9bd5 [3204]" strokeweight=".5pt">
                 <v:stroke endarrow="block"/>
               </v:shape>
             </w:pict>
@@ -1967,7 +1967,7 @@
           </mc:Choice>
           <mc:Fallback>
             <w:pict>
-              <v:shape w14:anchorId="5A895D8E" id="肘形连接符 25" o:spid="_x0000_s1026" type="#_x0000_t34" style="position:absolute;left:0;text-align:left;margin-left:0;margin-top:125.4pt;width:152.4pt;height:348.6pt;flip:x;z-index:251670528;visibility:visible;mso-wrap-style:square;mso-width-percent:0;mso-height-percent:0;mso-wrap-distance-left:9pt;mso-wrap-distance-top:0;mso-wrap-distance-right:9pt;mso-wrap-distance-bottom:0;mso-position-horizontal:left;mso-position-horizontal-relative:margin;mso-position-vertical:absolute;mso-position-vertical-relative:text;mso-width-percent:0;mso-height-percent:0;mso-width-relative:margin;mso-height-relative:margin" o:gfxdata="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" adj="27134" strokecolor="#5b9bd5 [3204]" strokeweight=".5pt">
+              <v:shape w14:anchorId="1253664F" id="肘形连接符 25" o:spid="_x0000_s1026" type="#_x0000_t34" style="position:absolute;left:0;text-align:left;margin-left:0;margin-top:125.4pt;width:152.4pt;height:348.6pt;flip:x;z-index:251670528;visibility:visible;mso-wrap-style:square;mso-width-percent:0;mso-height-percent:0;mso-wrap-distance-left:9pt;mso-wrap-distance-top:0;mso-wrap-distance-right:9pt;mso-wrap-distance-bottom:0;mso-position-horizontal:left;mso-position-horizontal-relative:margin;mso-position-vertical:absolute;mso-position-vertical-relative:text;mso-width-percent:0;mso-height-percent:0;mso-width-relative:margin;mso-height-relative:margin" o:gfxdata="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" adj="27134" strokecolor="#5b9bd5 [3204]" strokeweight=".5pt">
                 <v:stroke endarrow="block"/>
                 <w10:wrap anchorx="margin"/>
               </v:shape>
@@ -2045,7 +2045,7 @@
           </mc:Choice>
           <mc:Fallback>
             <w:pict>
-              <v:shape w14:anchorId="519EB3FF" id="肘形连接符 24" o:spid="_x0000_s1026" type="#_x0000_t34" style="position:absolute;left:0;text-align:left;margin-left:232.2pt;margin-top:278.4pt;width:51.6pt;height:138pt;flip:x;z-index:251669504;visibility:visible;mso-wrap-style:square;mso-width-percent:0;mso-height-percent:0;mso-wrap-distance-left:9pt;mso-wrap-distance-top:0;mso-wrap-distance-right:9pt;mso-wrap-distance-bottom:0;mso-position-horizontal:absolute;mso-position-horizontal-relative:text;mso-position-vertical:absolute;mso-position-vertical-relative:text;mso-width-percent:0;mso-height-percent:0;mso-width-relative:margin;mso-height-relative:margin" o:gfxdata="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" adj="-47127" strokecolor="#5b9bd5 [3204]" strokeweight=".5pt">
+              <v:shape w14:anchorId="5E7434CA" id="肘形连接符 24" o:spid="_x0000_s1026" type="#_x0000_t34" style="position:absolute;left:0;text-align:left;margin-left:232.2pt;margin-top:278.4pt;width:51.6pt;height:138pt;flip:x;z-index:251669504;visibility:visible;mso-wrap-style:square;mso-width-percent:0;mso-height-percent:0;mso-wrap-distance-left:9pt;mso-wrap-distance-top:0;mso-wrap-distance-right:9pt;mso-wrap-distance-bottom:0;mso-position-horizontal:absolute;mso-position-horizontal-relative:text;mso-position-vertical:absolute;mso-position-vertical-relative:text;mso-width-percent:0;mso-height-percent:0;mso-width-relative:margin;mso-height-relative:margin" o:gfxdata="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" adj="-47127" strokecolor="#5b9bd5 [3204]" strokeweight=".5pt">
                 <v:stroke endarrow="block"/>
               </v:shape>
             </w:pict>
@@ -2114,7 +2114,7 @@
           </mc:Choice>
           <mc:Fallback>
             <w:pict>
-              <v:shape w14:anchorId="1A22F6EB" id="直接箭头连接符 23" o:spid="_x0000_s1026" type="#_x0000_t32" style="position:absolute;left:0;text-align:left;margin-left:167.4pt;margin-top:283.8pt;width:105.6pt;height:64.8pt;z-index:251668480;visibility:visible;mso-wrap-style:square;mso-wrap-distance-left:9pt;mso-wrap-distance-top:0;mso-wrap-distance-right:9pt;mso-wrap-distance-bottom:0;mso-position-horizontal:absolute;mso-position-horizontal-relative:text;mso-position-vertical:absolute;mso-position-vertical-relative:text" o:gfxdata="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" strokecolor="#5b9bd5 [3204]" strokeweight=".5pt">
+              <v:shape w14:anchorId="07C4B197" id="直接箭头连接符 23" o:spid="_x0000_s1026" type="#_x0000_t32" style="position:absolute;left:0;text-align:left;margin-left:167.4pt;margin-top:283.8pt;width:105.6pt;height:64.8pt;z-index:251668480;visibility:visible;mso-wrap-style:square;mso-wrap-distance-left:9pt;mso-wrap-distance-top:0;mso-wrap-distance-right:9pt;mso-wrap-distance-bottom:0;mso-position-horizontal:absolute;mso-position-horizontal-relative:text;mso-position-vertical:absolute;mso-position-vertical-relative:text" o:gfxdata="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" strokecolor="#5b9bd5 [3204]" strokeweight=".5pt">
                 <v:stroke endarrow="block" joinstyle="miter"/>
               </v:shape>
             </w:pict>
@@ -3189,7 +3189,6 @@
     <w:p>
       <w:pPr>
         <w:rPr>
-          <w:rFonts w:hint="eastAsia"/>
           <w:sz w:val="22"/>
           <w:szCs w:val="22"/>
         </w:rPr>
@@ -3232,62 +3231,6 @@
           <w:szCs w:val="28"/>
         </w:rPr>
         <w:t>Organizational information</w:t>
-      </w:r>
-      <w:r>
-        <w:rPr>
-          <w:rFonts w:ascii="Microsoft Sans Serif" w:hAnsi="Microsoft Sans Serif" w:cs="Microsoft Sans Serif" w:hint="eastAsia"/>
-          <w:color w:val="000000" w:themeColor="text1"/>
-          <w:sz w:val="28"/>
-          <w:szCs w:val="28"/>
-        </w:rPr>
-        <w:t>)</w:t>
-      </w:r>
-    </w:p>
-    <w:p>
-      <w:pPr>
-        <w:rPr>
-          <w:sz w:val="22"/>
-          <w:szCs w:val="22"/>
-        </w:rPr>
-      </w:pPr>
-    </w:p>
-    <w:p>
-      <w:pPr>
-        <w:pStyle w:val="1"/>
-        <w:ind w:firstLineChars="200" w:firstLine="560"/>
-        <w:rPr>
-          <w:rFonts w:ascii="Microsoft Sans Serif" w:hAnsi="Microsoft Sans Serif" w:cs="Microsoft Sans Serif"/>
-          <w:color w:val="000000" w:themeColor="text1"/>
-          <w:sz w:val="28"/>
-          <w:szCs w:val="28"/>
-        </w:rPr>
-      </w:pPr>
-      <w:r>
-        <w:rPr>
-          <w:rFonts w:ascii="Microsoft Sans Serif" w:hAnsi="Microsoft Sans Serif" w:cs="Microsoft Sans Serif" w:hint="eastAsia"/>
-          <w:color w:val="000000" w:themeColor="text1"/>
-          <w:sz w:val="28"/>
-          <w:szCs w:val="28"/>
-        </w:rPr>
-        <w:t>九、意见书</w:t>
-      </w:r>
-      <w:r>
-        <w:rPr>
-          <w:rFonts w:ascii="Microsoft Sans Serif" w:hAnsi="Microsoft Sans Serif" w:cs="Microsoft Sans Serif" w:hint="eastAsia"/>
-          <w:color w:val="000000" w:themeColor="text1"/>
-          <w:sz w:val="28"/>
-          <w:szCs w:val="28"/>
-        </w:rPr>
-        <w:t>(</w:t>
-      </w:r>
-      <w:r>
-        <w:rPr>
-          <w:rFonts w:ascii="Microsoft Sans Serif" w:hAnsi="Microsoft Sans Serif" w:cs="Microsoft Sans Serif"/>
-          <w:color w:val="000000" w:themeColor="text1"/>
-          <w:sz w:val="28"/>
-          <w:szCs w:val="28"/>
-        </w:rPr>
-        <w:t>Letter proposal</w:t>
       </w:r>
       <w:r>
         <w:rPr>
@@ -3442,6 +3385,8 @@
         </w:rPr>
         <w:t>周桦</w:t>
       </w:r>
+      <w:bookmarkStart w:id="0" w:name="_GoBack"/>
+      <w:bookmarkEnd w:id="0"/>
     </w:p>
     <w:p>
       <w:pPr>
@@ -3612,8 +3557,62 @@
           <w:szCs w:val="22"/>
         </w:rPr>
       </w:pPr>
-      <w:bookmarkStart w:id="0" w:name="_GoBack"/>
-      <w:bookmarkEnd w:id="0"/>
+    </w:p>
+    <w:p>
+      <w:pPr>
+        <w:pStyle w:val="1"/>
+        <w:ind w:firstLineChars="200" w:firstLine="560"/>
+        <w:rPr>
+          <w:rFonts w:ascii="Microsoft Sans Serif" w:hAnsi="Microsoft Sans Serif" w:cs="Microsoft Sans Serif"/>
+          <w:color w:val="000000" w:themeColor="text1"/>
+          <w:sz w:val="28"/>
+          <w:szCs w:val="28"/>
+        </w:rPr>
+      </w:pPr>
+      <w:r>
+        <w:rPr>
+          <w:rFonts w:ascii="Microsoft Sans Serif" w:hAnsi="Microsoft Sans Serif" w:cs="Microsoft Sans Serif" w:hint="eastAsia"/>
+          <w:color w:val="000000" w:themeColor="text1"/>
+          <w:sz w:val="28"/>
+          <w:szCs w:val="28"/>
+        </w:rPr>
+        <w:t>九、意见书</w:t>
+      </w:r>
+      <w:r>
+        <w:rPr>
+          <w:rFonts w:ascii="Microsoft Sans Serif" w:hAnsi="Microsoft Sans Serif" w:cs="Microsoft Sans Serif" w:hint="eastAsia"/>
+          <w:color w:val="000000" w:themeColor="text1"/>
+          <w:sz w:val="28"/>
+          <w:szCs w:val="28"/>
+        </w:rPr>
+        <w:t>(</w:t>
+      </w:r>
+      <w:r>
+        <w:rPr>
+          <w:rFonts w:ascii="Microsoft Sans Serif" w:hAnsi="Microsoft Sans Serif" w:cs="Microsoft Sans Serif"/>
+          <w:color w:val="000000" w:themeColor="text1"/>
+          <w:sz w:val="28"/>
+          <w:szCs w:val="28"/>
+        </w:rPr>
+        <w:t>Letter proposal</w:t>
+      </w:r>
+      <w:r>
+        <w:rPr>
+          <w:rFonts w:ascii="Microsoft Sans Serif" w:hAnsi="Microsoft Sans Serif" w:cs="Microsoft Sans Serif" w:hint="eastAsia"/>
+          <w:color w:val="000000" w:themeColor="text1"/>
+          <w:sz w:val="28"/>
+          <w:szCs w:val="28"/>
+        </w:rPr>
+        <w:t>)</w:t>
+      </w:r>
+    </w:p>
+    <w:p>
+      <w:pPr>
+        <w:rPr>
+          <w:sz w:val="22"/>
+          <w:szCs w:val="22"/>
+        </w:rPr>
+      </w:pPr>
     </w:p>
     <w:p>
       <w:pPr>

</xml_diff>

<commit_message>
Fix 4th executive summary
</commit_message>
<xml_diff>
--- a/Task 2/Web项目建议书.docx
+++ b/Task 2/Web项目建议书.docx
@@ -1,10 +1,10 @@
 
 <file path=word/document.xml><?xml version="1.0" encoding="utf-8"?>
-<w:document xmlns:wpc="http://schemas.microsoft.com/office/word/2010/wordprocessingCanvas" xmlns:mo="http://schemas.microsoft.com/office/mac/office/2008/main" xmlns:mc="http://schemas.openxmlformats.org/markup-compatibility/2006" xmlns:mv="urn:schemas-microsoft-com:mac:vml" xmlns:o="urn:schemas-microsoft-com:office:office" xmlns:r="http://schemas.openxmlformats.org/officeDocument/2006/relationships" xmlns:m="http://schemas.openxmlformats.org/officeDocument/2006/math" xmlns:v="urn:schemas-microsoft-com:vml" xmlns:wp14="http://schemas.microsoft.com/office/word/2010/wordprocessingDrawing" xmlns:wp="http://schemas.openxmlformats.org/drawingml/2006/wordprocessingDrawing" xmlns:w10="urn:schemas-microsoft-com:office:word" xmlns:w="http://schemas.openxmlformats.org/wordprocessingml/2006/main" xmlns:w14="http://schemas.microsoft.com/office/word/2010/wordml" xmlns:w15="http://schemas.microsoft.com/office/word/2012/wordml" xmlns:wpg="http://schemas.microsoft.com/office/word/2010/wordprocessingGroup" xmlns:wpi="http://schemas.microsoft.com/office/word/2010/wordprocessingInk" xmlns:wne="http://schemas.microsoft.com/office/word/2006/wordml" xmlns:wps="http://schemas.microsoft.com/office/word/2010/wordprocessingShape" mc:Ignorable="w14 w15 wp14">
+<w:document xmlns:wpc="http://schemas.microsoft.com/office/word/2010/wordprocessingCanvas" xmlns:mo="http://schemas.microsoft.com/office/mac/office/2008/main" xmlns:mc="http://schemas.openxmlformats.org/markup-compatibility/2006" xmlns:mv="urn:schemas-microsoft-com:mac:vml" xmlns:o="urn:schemas-microsoft-com:office:office" xmlns:r="http://schemas.openxmlformats.org/officeDocument/2006/relationships" xmlns:m="http://schemas.openxmlformats.org/officeDocument/2006/math" xmlns:v="urn:schemas-microsoft-com:vml" xmlns:wp14="http://schemas.microsoft.com/office/word/2010/wordprocessingDrawing" xmlns:wp="http://schemas.openxmlformats.org/drawingml/2006/wordprocessingDrawing" xmlns:w10="urn:schemas-microsoft-com:office:word" xmlns:w="http://schemas.openxmlformats.org/wordprocessingml/2006/main" xmlns:w14="http://schemas.microsoft.com/office/word/2010/wordml" xmlns:wpg="http://schemas.microsoft.com/office/word/2010/wordprocessingGroup" xmlns:wpi="http://schemas.microsoft.com/office/word/2010/wordprocessingInk" xmlns:wne="http://schemas.microsoft.com/office/word/2006/wordml" xmlns:wps="http://schemas.microsoft.com/office/word/2010/wordprocessingShape" mc:Ignorable="w14 wp14">
   <w:body>
     <w:p>
       <w:pPr>
-        <w:pStyle w:val="Title"/>
+        <w:pStyle w:val="a5"/>
         <w:ind w:firstLineChars="200" w:firstLine="1100"/>
         <w:jc w:val="center"/>
         <w:rPr>
@@ -26,7 +26,7 @@
     </w:p>
     <w:p>
       <w:pPr>
-        <w:pStyle w:val="Subtitle"/>
+        <w:pStyle w:val="a3"/>
         <w:ind w:firstLineChars="200" w:firstLine="590"/>
         <w:jc w:val="right"/>
         <w:rPr>
@@ -86,7 +86,7 @@
     </w:p>
     <w:p>
       <w:pPr>
-        <w:pStyle w:val="Heading1"/>
+        <w:pStyle w:val="1"/>
         <w:ind w:leftChars="200" w:left="480"/>
         <w:rPr>
           <w:rFonts w:ascii="Microsoft Sans Serif" w:hAnsi="Microsoft Sans Serif" w:cs="Microsoft Sans Serif"/>
@@ -192,7 +192,7 @@
     </w:p>
     <w:p>
       <w:pPr>
-        <w:pStyle w:val="Heading1"/>
+        <w:pStyle w:val="1"/>
         <w:ind w:leftChars="200" w:left="480"/>
         <w:rPr>
           <w:rFonts w:ascii="Microsoft Sans Serif" w:hAnsi="Microsoft Sans Serif" w:cs="Microsoft Sans Serif"/>
@@ -299,35 +299,38 @@
         <w:rPr>
           <w:rFonts w:asciiTheme="majorEastAsia" w:eastAsiaTheme="majorEastAsia" w:hAnsiTheme="majorEastAsia" w:hint="eastAsia"/>
         </w:rPr>
-        <w:t>现如今市面上的主流设计语言都是扁平化设计，虽然这种设计有它的好处，但难免会很抽象。我们要做的这款产品的功能早在电子设备普及前就已经被人类以纸和笔</w:t>
-      </w:r>
-      <w:r>
-        <w:rPr>
-          <w:rFonts w:asciiTheme="majorEastAsia" w:eastAsiaTheme="majorEastAsia" w:hAnsiTheme="majorEastAsia" w:hint="eastAsia"/>
+        <w:t>现如今市面上的主流设计语言都是扁平化设计，虽然这种设计有它的好处，但难免会很抽象。我们要做的这款产品的功能早在电子设备普及前就已经被人类以纸和笔的方式实现，因此，我们这款产品将采用拟物化设计，最大限度的复原用户的这种需求。</w:t>
+      </w:r>
+    </w:p>
+    <w:p>
+      <w:pPr>
+        <w:pStyle w:val="1"/>
+        <w:ind w:firstLineChars="200" w:firstLine="560"/>
+        <w:rPr>
+          <w:rFonts w:ascii="Microsoft Sans Serif" w:hAnsi="Microsoft Sans Serif" w:cs="Microsoft Sans Serif"/>
+          <w:color w:val="000000" w:themeColor="text1"/>
+          <w:sz w:val="28"/>
+          <w:szCs w:val="28"/>
+        </w:rPr>
+      </w:pPr>
+      <w:r>
+        <w:rPr>
+          <w:rFonts w:ascii="Microsoft Sans Serif" w:eastAsia="宋体" w:hAnsi="Microsoft Sans Serif" w:cs="Microsoft Sans Serif" w:hint="eastAsia"/>
+          <w:color w:val="000000" w:themeColor="text1"/>
+          <w:sz w:val="28"/>
+          <w:szCs w:val="28"/>
         </w:rPr>
         <w:lastRenderedPageBreak/>
-        <w:t>的方式实现，因此，我们这款产品将采用拟物化设计，最大限度的复原用户的这种需求。</w:t>
-      </w:r>
-    </w:p>
-    <w:p>
-      <w:pPr>
-        <w:pStyle w:val="Heading1"/>
-        <w:ind w:firstLineChars="200" w:firstLine="560"/>
+        <w:t>三、</w:t>
+      </w:r>
+      <w:r>
         <w:rPr>
           <w:rFonts w:ascii="Microsoft Sans Serif" w:hAnsi="Microsoft Sans Serif" w:cs="Microsoft Sans Serif" w:hint="eastAsia"/>
           <w:color w:val="000000" w:themeColor="text1"/>
           <w:sz w:val="28"/>
           <w:szCs w:val="28"/>
         </w:rPr>
-      </w:pPr>
-      <w:r>
-        <w:rPr>
-          <w:rFonts w:ascii="Microsoft Sans Serif" w:eastAsia="宋体" w:hAnsi="Microsoft Sans Serif" w:cs="Microsoft Sans Serif" w:hint="eastAsia"/>
-          <w:color w:val="000000" w:themeColor="text1"/>
-          <w:sz w:val="28"/>
-          <w:szCs w:val="28"/>
-        </w:rPr>
-        <w:t>三、</w:t>
+        <w:t>建议书内容</w:t>
       </w:r>
       <w:r>
         <w:rPr>
@@ -336,7 +339,16 @@
           <w:sz w:val="28"/>
           <w:szCs w:val="28"/>
         </w:rPr>
-        <w:t>建议书内容</w:t>
+        <w:t>(</w:t>
+      </w:r>
+      <w:r>
+        <w:rPr>
+          <w:rFonts w:ascii="Microsoft Sans Serif" w:hAnsi="Microsoft Sans Serif" w:cs="Microsoft Sans Serif"/>
+          <w:color w:val="000000" w:themeColor="text1"/>
+          <w:sz w:val="28"/>
+          <w:szCs w:val="28"/>
+        </w:rPr>
+        <w:t>Components of a proposal</w:t>
       </w:r>
       <w:r>
         <w:rPr>
@@ -345,34 +357,10 @@
           <w:sz w:val="28"/>
           <w:szCs w:val="28"/>
         </w:rPr>
-        <w:t>(</w:t>
-      </w:r>
-      <w:r>
-        <w:rPr>
-          <w:rFonts w:ascii="Microsoft Sans Serif" w:hAnsi="Microsoft Sans Serif" w:cs="Microsoft Sans Serif"/>
-          <w:color w:val="000000" w:themeColor="text1"/>
-          <w:sz w:val="28"/>
-          <w:szCs w:val="28"/>
-        </w:rPr>
-        <w:t>Components of a proposal</w:t>
-      </w:r>
-      <w:r>
-        <w:rPr>
-          <w:rFonts w:ascii="Microsoft Sans Serif" w:hAnsi="Microsoft Sans Serif" w:cs="Microsoft Sans Serif" w:hint="eastAsia"/>
-          <w:color w:val="000000" w:themeColor="text1"/>
-          <w:sz w:val="28"/>
-          <w:szCs w:val="28"/>
-        </w:rPr>
         <w:t>)</w:t>
       </w:r>
     </w:p>
-    <w:p>
-      <w:pPr>
-        <w:rPr>
-          <w:rFonts w:hint="eastAsia"/>
-        </w:rPr>
-      </w:pPr>
-    </w:p>
+    <w:p/>
     <w:p>
       <w:pPr>
         <w:spacing w:line="360" w:lineRule="auto"/>
@@ -423,6 +411,7 @@
       <w:r>
         <w:rPr>
           <w:rFonts w:asciiTheme="majorEastAsia" w:eastAsiaTheme="majorEastAsia" w:hAnsiTheme="majorEastAsia"/>
+          <w:noProof/>
         </w:rPr>
         <mc:AlternateContent>
           <mc:Choice Requires="wps">
@@ -477,7 +466,7 @@
               </wp:anchor>
             </w:drawing>
           </mc:Choice>
-          <mc:Fallback>
+          <mc:Fallback xmlns:w15="http://schemas.microsoft.com/office/word/2012/wordml">
             <w:pict>
               <v:shapetype w14:anchorId="2F77A472" id="_x0000_t32" coordsize="21600,21600" o:spt="32" o:oned="t" path="m,l21600,21600e" filled="f">
                 <v:path arrowok="t" fillok="f" o:connecttype="none"/>
@@ -493,6 +482,7 @@
       <w:r>
         <w:rPr>
           <w:rFonts w:asciiTheme="majorEastAsia" w:eastAsiaTheme="majorEastAsia" w:hAnsiTheme="majorEastAsia"/>
+          <w:noProof/>
         </w:rPr>
         <mc:AlternateContent>
           <mc:Choice Requires="wps">
@@ -553,7 +543,7 @@
               </wp:anchor>
             </w:drawing>
           </mc:Choice>
-          <mc:Fallback>
+          <mc:Fallback xmlns:w15="http://schemas.microsoft.com/office/word/2012/wordml">
             <w:pict>
               <v:shape w14:anchorId="579C87DA" id="直接箭头连接符 8" o:spid="_x0000_s1026" type="#_x0000_t32" style="position:absolute;left:0;text-align:left;margin-left:52.8pt;margin-top:193.35pt;width:137.4pt;height:129pt;flip:x;z-index:251659264;visibility:visible;mso-wrap-style:square;mso-width-percent:0;mso-height-percent:0;mso-wrap-distance-left:9pt;mso-wrap-distance-top:0;mso-wrap-distance-right:9pt;mso-wrap-distance-bottom:0;mso-position-horizontal:absolute;mso-position-horizontal-relative:text;mso-position-vertical:absolute;mso-position-vertical-relative:text;mso-width-percent:0;mso-height-percent:0;mso-width-relative:margin;mso-height-relative:margin" o:gfxdata="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" strokecolor="#5b9bd5 [3204]" strokeweight=".5pt">
                 <v:stroke endarrow="block" joinstyle="miter"/>
@@ -565,6 +555,7 @@
       <w:r>
         <w:rPr>
           <w:rFonts w:asciiTheme="majorEastAsia" w:eastAsiaTheme="majorEastAsia" w:hAnsiTheme="majorEastAsia"/>
+          <w:noProof/>
         </w:rPr>
         <mc:AlternateContent>
           <mc:Choice Requires="wps">
@@ -619,7 +610,7 @@
               </wp:anchor>
             </w:drawing>
           </mc:Choice>
-          <mc:Fallback>
+          <mc:Fallback xmlns:w15="http://schemas.microsoft.com/office/word/2012/wordml">
             <w:pict>
               <v:shape w14:anchorId="121ECA31" id="直接箭头连接符 9" o:spid="_x0000_s1026" type="#_x0000_t32" style="position:absolute;left:0;text-align:left;margin-left:70.8pt;margin-top:231.75pt;width:151.2pt;height:144.6pt;flip:x;z-index:251660288;visibility:visible;mso-wrap-style:square;mso-wrap-distance-left:9pt;mso-wrap-distance-top:0;mso-wrap-distance-right:9pt;mso-wrap-distance-bottom:0;mso-position-horizontal:absolute;mso-position-horizontal-relative:text;mso-position-vertical:absolute;mso-position-vertical-relative:text" o:gfxdata="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" strokecolor="#5b9bd5 [3204]" strokeweight=".5pt">
                 <v:stroke endarrow="block" joinstyle="miter"/>
@@ -631,6 +622,7 @@
       <w:r>
         <w:rPr>
           <w:rFonts w:asciiTheme="majorEastAsia" w:eastAsiaTheme="majorEastAsia" w:hAnsiTheme="majorEastAsia"/>
+          <w:noProof/>
         </w:rPr>
         <w:drawing>
           <wp:inline distT="0" distB="0" distL="0" distR="0" wp14:anchorId="2020623C" wp14:editId="15656979">
@@ -648,7 +640,7 @@
                     <pic:cNvPicPr/>
                   </pic:nvPicPr>
                   <pic:blipFill>
-                    <a:blip r:embed="rId8">
+                    <a:blip r:embed="rId9">
                       <a:extLst>
                         <a:ext uri="{28A0092B-C50C-407E-A947-70E740481C1C}">
                           <a14:useLocalDpi xmlns:a14="http://schemas.microsoft.com/office/drawing/2010/main" val="0"/>
@@ -717,6 +709,7 @@
       <w:r>
         <w:rPr>
           <w:rFonts w:asciiTheme="majorEastAsia" w:eastAsiaTheme="majorEastAsia" w:hAnsiTheme="majorEastAsia" w:hint="eastAsia"/>
+          <w:noProof/>
         </w:rPr>
         <w:lastRenderedPageBreak/>
         <mc:AlternateContent>
@@ -780,7 +773,7 @@
               </wp:anchor>
             </w:drawing>
           </mc:Choice>
-          <mc:Fallback>
+          <mc:Fallback xmlns:w15="http://schemas.microsoft.com/office/word/2012/wordml">
             <w:pict>
               <v:shapetype w14:anchorId="6D92BDE7" id="_x0000_t34" coordsize="21600,21600" o:spt="34" o:oned="t" adj="10800" path="m0,0l@0,0@0,21600,21600,21600e" filled="f">
                 <v:stroke joinstyle="miter"/>
@@ -803,6 +796,7 @@
       <w:r>
         <w:rPr>
           <w:rFonts w:asciiTheme="majorEastAsia" w:eastAsiaTheme="majorEastAsia" w:hAnsiTheme="majorEastAsia" w:hint="eastAsia"/>
+          <w:noProof/>
         </w:rPr>
         <mc:AlternateContent>
           <mc:Choice Requires="wps">
@@ -863,7 +857,7 @@
               </wp:anchor>
             </w:drawing>
           </mc:Choice>
-          <mc:Fallback>
+          <mc:Fallback xmlns:w15="http://schemas.microsoft.com/office/word/2012/wordml">
             <w:pict>
               <v:shapetype w14:anchorId="53D2EF08" id="_x0000_t32" coordsize="21600,21600" o:spt="32" o:oned="t" path="m0,0l21600,21600e" filled="f">
                 <v:path arrowok="t" fillok="f" o:connecttype="none"/>
@@ -879,6 +873,7 @@
       <w:r>
         <w:rPr>
           <w:rFonts w:asciiTheme="majorEastAsia" w:eastAsiaTheme="majorEastAsia" w:hAnsiTheme="majorEastAsia" w:hint="eastAsia"/>
+          <w:noProof/>
         </w:rPr>
         <mc:AlternateContent>
           <mc:Choice Requires="wps">
@@ -933,7 +928,7 @@
               </wp:anchor>
             </w:drawing>
           </mc:Choice>
-          <mc:Fallback>
+          <mc:Fallback xmlns:w15="http://schemas.microsoft.com/office/word/2012/wordml">
             <w:pict>
               <v:shape w14:anchorId="466C3656" id="直接箭头连接符 14" o:spid="_x0000_s1026" type="#_x0000_t32" style="position:absolute;left:0;text-align:left;margin-left:109.8pt;margin-top:280.05pt;width:99pt;height:40.2pt;flip:x;z-index:251662336;visibility:visible;mso-wrap-style:square;mso-wrap-distance-left:9pt;mso-wrap-distance-top:0;mso-wrap-distance-right:9pt;mso-wrap-distance-bottom:0;mso-position-horizontal:absolute;mso-position-horizontal-relative:text;mso-position-vertical:absolute;mso-position-vertical-relative:text" o:gfxdata="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" strokecolor="#5b9bd5 [3204]" strokeweight=".5pt">
                 <v:stroke endarrow="block" joinstyle="miter"/>
@@ -945,6 +940,7 @@
       <w:r>
         <w:rPr>
           <w:rFonts w:asciiTheme="majorEastAsia" w:eastAsiaTheme="majorEastAsia" w:hAnsiTheme="majorEastAsia" w:hint="eastAsia"/>
+          <w:noProof/>
         </w:rPr>
         <w:drawing>
           <wp:inline distT="0" distB="0" distL="0" distR="0" wp14:anchorId="60272C28" wp14:editId="59D5EBF9">
@@ -962,7 +958,7 @@
                     <pic:cNvPicPr/>
                   </pic:nvPicPr>
                   <pic:blipFill>
-                    <a:blip r:embed="rId9">
+                    <a:blip r:embed="rId10">
                       <a:extLst>
                         <a:ext uri="{28A0092B-C50C-407E-A947-70E740481C1C}">
                           <a14:useLocalDpi xmlns:a14="http://schemas.microsoft.com/office/drawing/2010/main" val="0"/>
@@ -994,7 +990,7 @@
         <w:spacing w:line="360" w:lineRule="auto"/>
         <w:ind w:firstLineChars="200" w:firstLine="480"/>
         <w:rPr>
-          <w:rFonts w:asciiTheme="majorEastAsia" w:eastAsiaTheme="majorEastAsia" w:hAnsiTheme="majorEastAsia" w:hint="eastAsia"/>
+          <w:rFonts w:asciiTheme="majorEastAsia" w:eastAsiaTheme="majorEastAsia" w:hAnsiTheme="majorEastAsia"/>
         </w:rPr>
       </w:pPr>
       <w:r>
@@ -1009,7 +1005,7 @@
         <w:spacing w:line="360" w:lineRule="auto"/>
         <w:ind w:firstLineChars="200" w:firstLine="480"/>
         <w:rPr>
-          <w:rFonts w:asciiTheme="majorEastAsia" w:eastAsiaTheme="majorEastAsia" w:hAnsiTheme="majorEastAsia" w:hint="eastAsia"/>
+          <w:rFonts w:asciiTheme="majorEastAsia" w:eastAsiaTheme="majorEastAsia" w:hAnsiTheme="majorEastAsia"/>
         </w:rPr>
       </w:pPr>
       <w:r>
@@ -1024,7 +1020,7 @@
         <w:spacing w:line="360" w:lineRule="auto"/>
         <w:ind w:firstLineChars="200" w:firstLine="480"/>
         <w:rPr>
-          <w:rFonts w:asciiTheme="majorEastAsia" w:eastAsiaTheme="majorEastAsia" w:hAnsiTheme="majorEastAsia" w:hint="eastAsia"/>
+          <w:rFonts w:asciiTheme="majorEastAsia" w:eastAsiaTheme="majorEastAsia" w:hAnsiTheme="majorEastAsia"/>
         </w:rPr>
       </w:pPr>
       <w:r>
@@ -1039,7 +1035,7 @@
         <w:spacing w:line="360" w:lineRule="auto"/>
         <w:ind w:firstLineChars="200" w:firstLine="480"/>
         <w:rPr>
-          <w:rFonts w:asciiTheme="majorEastAsia" w:eastAsiaTheme="majorEastAsia" w:hAnsiTheme="majorEastAsia" w:hint="eastAsia"/>
+          <w:rFonts w:asciiTheme="majorEastAsia" w:eastAsiaTheme="majorEastAsia" w:hAnsiTheme="majorEastAsia"/>
         </w:rPr>
       </w:pPr>
     </w:p>
@@ -1085,6 +1081,7 @@
       <w:r>
         <w:rPr>
           <w:rFonts w:asciiTheme="majorEastAsia" w:eastAsiaTheme="majorEastAsia" w:hAnsiTheme="majorEastAsia"/>
+          <w:noProof/>
         </w:rPr>
         <w:lastRenderedPageBreak/>
         <mc:AlternateContent>
@@ -1146,7 +1143,7 @@
               </wp:anchor>
             </w:drawing>
           </mc:Choice>
-          <mc:Fallback>
+          <mc:Fallback xmlns:w15="http://schemas.microsoft.com/office/word/2012/wordml">
             <w:pict>
               <v:shape w14:anchorId="1DE42402" id="_x76f4__x63a5__x7bad__x5934__x8fde__x63a5__x7b26__x0020_19" o:spid="_x0000_s1026" type="#_x0000_t32" style="position:absolute;margin-left:211.05pt;margin-top:267.9pt;width:77.85pt;height:101.3pt;flip:x;z-index:251665408;visibility:visible;mso-wrap-style:square;mso-width-percent:0;mso-height-percent:0;mso-wrap-distance-left:9pt;mso-wrap-distance-top:0;mso-wrap-distance-right:9pt;mso-wrap-distance-bottom:0;mso-position-horizontal:absolute;mso-position-horizontal-relative:text;mso-position-vertical:absolute;mso-position-vertical-relative:text;mso-width-percent:0;mso-height-percent:0;mso-width-relative:margin;mso-height-relative:margin" o:gfxdata="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" strokecolor="#5b9bd5 [3204]" strokeweight=".5pt">
                 <v:stroke endarrow="block" joinstyle="miter"/>
@@ -1158,6 +1155,7 @@
       <w:r>
         <w:rPr>
           <w:rFonts w:asciiTheme="majorEastAsia" w:eastAsiaTheme="majorEastAsia" w:hAnsiTheme="majorEastAsia"/>
+          <w:noProof/>
         </w:rPr>
         <mc:AlternateContent>
           <mc:Choice Requires="wps">
@@ -1218,7 +1216,7 @@
               </wp:anchor>
             </w:drawing>
           </mc:Choice>
-          <mc:Fallback>
+          <mc:Fallback xmlns:w15="http://schemas.microsoft.com/office/word/2012/wordml">
             <w:pict>
               <v:shape w14:anchorId="6A6F8683" id="_x76f4__x63a5__x7bad__x5934__x8fde__x63a5__x7b26__x0020_21" o:spid="_x0000_s1026" type="#_x0000_t32" style="position:absolute;margin-left:103.05pt;margin-top:269.6pt;width:100.8pt;height:72.6pt;flip:x;z-index:251666432;visibility:visible;mso-wrap-style:square;mso-width-percent:0;mso-height-percent:0;mso-wrap-distance-left:9pt;mso-wrap-distance-top:0;mso-wrap-distance-right:9pt;mso-wrap-distance-bottom:0;mso-position-horizontal:absolute;mso-position-horizontal-relative:text;mso-position-vertical:absolute;mso-position-vertical-relative:text;mso-width-percent:0;mso-height-percent:0;mso-width-relative:margin;mso-height-relative:margin" o:gfxdata="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" strokecolor="#5b9bd5 [3204]" strokeweight=".5pt">
                 <v:stroke endarrow="block" joinstyle="miter"/>
@@ -1230,6 +1228,7 @@
       <w:r>
         <w:rPr>
           <w:rFonts w:asciiTheme="majorEastAsia" w:eastAsiaTheme="majorEastAsia" w:hAnsiTheme="majorEastAsia"/>
+          <w:noProof/>
         </w:rPr>
         <mc:AlternateContent>
           <mc:Choice Requires="wps">
@@ -1292,7 +1291,7 @@
               </wp:anchor>
             </w:drawing>
           </mc:Choice>
-          <mc:Fallback>
+          <mc:Fallback xmlns:w15="http://schemas.microsoft.com/office/word/2012/wordml">
             <w:pict>
               <v:shape w14:anchorId="4E1DD290" id="_x8098__x5f62__x8fde__x63a5__x7b26__x0020_22" o:spid="_x0000_s1026" type="#_x0000_t34" style="position:absolute;margin-left:121.05pt;margin-top:62.8pt;width:49.95pt;height:333.4pt;flip:x;z-index:251667456;visibility:visible;mso-wrap-style:square;mso-width-percent:0;mso-height-percent:0;mso-wrap-distance-left:9pt;mso-wrap-distance-top:0;mso-wrap-distance-right:9pt;mso-wrap-distance-bottom:0;mso-position-horizontal:absolute;mso-position-horizontal-relative:text;mso-position-vertical:absolute;mso-position-vertical-relative:text;mso-width-percent:0;mso-height-percent:0;mso-width-relative:margin;mso-height-relative:margin" o:gfxdata="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" adj="25239" strokecolor="#5b9bd5 [3204]" strokeweight=".5pt">
                 <v:stroke endarrow="block"/>
@@ -1304,6 +1303,7 @@
       <w:r>
         <w:rPr>
           <w:rFonts w:asciiTheme="majorEastAsia" w:eastAsiaTheme="majorEastAsia" w:hAnsiTheme="majorEastAsia"/>
+          <w:noProof/>
         </w:rPr>
         <w:drawing>
           <wp:inline distT="0" distB="0" distL="0" distR="0" wp14:anchorId="77CDB0F9" wp14:editId="290B3E7D">
@@ -1321,7 +1321,7 @@
                     <pic:cNvPicPr/>
                   </pic:nvPicPr>
                   <pic:blipFill>
-                    <a:blip r:embed="rId10">
+                    <a:blip r:embed="rId11">
                       <a:extLst>
                         <a:ext uri="{28A0092B-C50C-407E-A947-70E740481C1C}">
                           <a14:useLocalDpi xmlns:a14="http://schemas.microsoft.com/office/drawing/2010/main" val="0"/>
@@ -1362,7 +1362,7 @@
         <w:spacing w:line="360" w:lineRule="auto"/>
         <w:ind w:firstLineChars="200" w:firstLine="480"/>
         <w:rPr>
-          <w:rFonts w:asciiTheme="majorEastAsia" w:eastAsiaTheme="majorEastAsia" w:hAnsiTheme="majorEastAsia" w:hint="eastAsia"/>
+          <w:rFonts w:asciiTheme="majorEastAsia" w:eastAsiaTheme="majorEastAsia" w:hAnsiTheme="majorEastAsia"/>
         </w:rPr>
       </w:pPr>
       <w:r>
@@ -1404,7 +1404,7 @@
         <w:spacing w:line="360" w:lineRule="auto"/>
         <w:ind w:firstLineChars="200" w:firstLine="480"/>
         <w:rPr>
-          <w:rFonts w:asciiTheme="majorEastAsia" w:eastAsiaTheme="majorEastAsia" w:hAnsiTheme="majorEastAsia" w:hint="eastAsia"/>
+          <w:rFonts w:asciiTheme="majorEastAsia" w:eastAsiaTheme="majorEastAsia" w:hAnsiTheme="majorEastAsia"/>
         </w:rPr>
       </w:pPr>
       <w:r>
@@ -1438,7 +1438,7 @@
         <w:spacing w:line="360" w:lineRule="auto"/>
         <w:ind w:firstLineChars="200" w:firstLine="480"/>
         <w:rPr>
-          <w:rFonts w:asciiTheme="majorEastAsia" w:eastAsiaTheme="majorEastAsia" w:hAnsiTheme="majorEastAsia" w:hint="eastAsia"/>
+          <w:rFonts w:asciiTheme="majorEastAsia" w:eastAsiaTheme="majorEastAsia" w:hAnsiTheme="majorEastAsia"/>
         </w:rPr>
       </w:pPr>
     </w:p>
@@ -1553,6 +1553,7 @@
       <w:r>
         <w:rPr>
           <w:rFonts w:asciiTheme="majorEastAsia" w:eastAsiaTheme="majorEastAsia" w:hAnsiTheme="majorEastAsia" w:hint="eastAsia"/>
+          <w:noProof/>
         </w:rPr>
         <w:lastRenderedPageBreak/>
         <mc:AlternateContent>
@@ -1616,7 +1617,7 @@
               </wp:anchor>
             </w:drawing>
           </mc:Choice>
-          <mc:Fallback>
+          <mc:Fallback xmlns:w15="http://schemas.microsoft.com/office/word/2012/wordml">
             <w:pict>
               <v:shape w14:anchorId="153D3EE1" id="_x8098__x5f62__x8fde__x63a5__x7b26__x0020_26" o:spid="_x0000_s1026" type="#_x0000_t34" style="position:absolute;margin-left:213.5pt;margin-top:62.8pt;width:78.55pt;height:360.4pt;z-index:251671552;visibility:visible;mso-wrap-style:square;mso-width-percent:0;mso-height-percent:0;mso-wrap-distance-left:9pt;mso-wrap-distance-top:0;mso-wrap-distance-right:9pt;mso-wrap-distance-bottom:0;mso-position-horizontal:absolute;mso-position-horizontal-relative:text;mso-position-vertical:absolute;mso-position-vertical-relative:text;mso-width-percent:0;mso-height-percent:0;mso-width-relative:margin;mso-height-relative:margin" o:gfxdata="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" adj="64499" strokecolor="#5b9bd5 [3204]" strokeweight=".5pt">
                 <v:stroke endarrow="block"/>
@@ -1628,6 +1629,7 @@
       <w:r>
         <w:rPr>
           <w:rFonts w:asciiTheme="majorEastAsia" w:eastAsiaTheme="majorEastAsia" w:hAnsiTheme="majorEastAsia" w:hint="eastAsia"/>
+          <w:noProof/>
         </w:rPr>
         <mc:AlternateContent>
           <mc:Choice Requires="wps">
@@ -1690,7 +1692,7 @@
               </wp:anchor>
             </w:drawing>
           </mc:Choice>
-          <mc:Fallback>
+          <mc:Fallback xmlns:w15="http://schemas.microsoft.com/office/word/2012/wordml">
             <w:pict>
               <v:shape w14:anchorId="62563BF0" id="_x8098__x5f62__x8fde__x63a5__x7b26__x0020_25" o:spid="_x0000_s1026" type="#_x0000_t34" style="position:absolute;margin-left:22.05pt;margin-top:125.6pt;width:170.55pt;height:270.6pt;flip:x;z-index:251670528;visibility:visible;mso-wrap-style:square;mso-width-percent:0;mso-height-percent:0;mso-wrap-distance-left:9pt;mso-wrap-distance-top:0;mso-wrap-distance-right:9pt;mso-wrap-distance-bottom:0;mso-position-horizontal:absolute;mso-position-horizontal-relative:margin;mso-position-vertical:absolute;mso-position-vertical-relative:text;mso-width-percent:0;mso-height-percent:0;mso-width-relative:margin;mso-height-relative:margin" o:gfxdata="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" adj="27134" strokecolor="#5b9bd5 [3204]" strokeweight=".5pt">
                 <v:stroke endarrow="block"/>
@@ -1703,6 +1705,7 @@
       <w:r>
         <w:rPr>
           <w:rFonts w:asciiTheme="majorEastAsia" w:eastAsiaTheme="majorEastAsia" w:hAnsiTheme="majorEastAsia" w:hint="eastAsia"/>
+          <w:noProof/>
         </w:rPr>
         <mc:AlternateContent>
           <mc:Choice Requires="wps">
@@ -1765,7 +1768,7 @@
               </wp:anchor>
             </w:drawing>
           </mc:Choice>
-          <mc:Fallback>
+          <mc:Fallback xmlns:w15="http://schemas.microsoft.com/office/word/2012/wordml">
             <w:pict>
               <v:shape w14:anchorId="7A80CE65" id="_x8098__x5f62__x8fde__x63a5__x7b26__x0020_24" o:spid="_x0000_s1026" type="#_x0000_t34" style="position:absolute;margin-left:238.05pt;margin-top:278.8pt;width:46.3pt;height:90.4pt;flip:x;z-index:251669504;visibility:visible;mso-wrap-style:square;mso-width-percent:0;mso-height-percent:0;mso-wrap-distance-left:9pt;mso-wrap-distance-top:0;mso-wrap-distance-right:9pt;mso-wrap-distance-bottom:0;mso-position-horizontal:absolute;mso-position-horizontal-relative:text;mso-position-vertical:absolute;mso-position-vertical-relative:text;mso-width-percent:0;mso-height-percent:0;mso-width-relative:margin;mso-height-relative:margin" o:gfxdata="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" adj="-47127" strokecolor="#5b9bd5 [3204]" strokeweight=".5pt">
                 <v:stroke endarrow="block"/>
@@ -1777,6 +1780,7 @@
       <w:r>
         <w:rPr>
           <w:rFonts w:asciiTheme="majorEastAsia" w:eastAsiaTheme="majorEastAsia" w:hAnsiTheme="majorEastAsia" w:hint="eastAsia"/>
+          <w:noProof/>
         </w:rPr>
         <mc:AlternateContent>
           <mc:Choice Requires="wps">
@@ -1837,7 +1841,7 @@
               </wp:anchor>
             </w:drawing>
           </mc:Choice>
-          <mc:Fallback>
+          <mc:Fallback xmlns:w15="http://schemas.microsoft.com/office/word/2012/wordml">
             <w:pict>
               <v:shape w14:anchorId="7B44D327" id="_x76f4__x63a5__x7bad__x5934__x8fde__x63a5__x7b26__x0020_23" o:spid="_x0000_s1026" type="#_x0000_t32" style="position:absolute;margin-left:193.4pt;margin-top:4in;width:62.65pt;height:54.2pt;z-index:251668480;visibility:visible;mso-wrap-style:square;mso-width-percent:0;mso-height-percent:0;mso-wrap-distance-left:9pt;mso-wrap-distance-top:0;mso-wrap-distance-right:9pt;mso-wrap-distance-bottom:0;mso-position-horizontal:absolute;mso-position-horizontal-relative:text;mso-position-vertical:absolute;mso-position-vertical-relative:text;mso-width-percent:0;mso-height-percent:0;mso-width-relative:margin;mso-height-relative:margin" o:gfxdata="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" strokecolor="#5b9bd5 [3204]" strokeweight=".5pt">
                 <v:stroke endarrow="block" joinstyle="miter"/>
@@ -1849,6 +1853,7 @@
       <w:r>
         <w:rPr>
           <w:rFonts w:asciiTheme="majorEastAsia" w:eastAsiaTheme="majorEastAsia" w:hAnsiTheme="majorEastAsia" w:hint="eastAsia"/>
+          <w:noProof/>
         </w:rPr>
         <w:drawing>
           <wp:inline distT="0" distB="0" distL="0" distR="0" wp14:anchorId="373E23E9" wp14:editId="65F47F14">
@@ -1866,7 +1871,7 @@
                     <pic:cNvPicPr/>
                   </pic:nvPicPr>
                   <pic:blipFill>
-                    <a:blip r:embed="rId11">
+                    <a:blip r:embed="rId12">
                       <a:extLst>
                         <a:ext uri="{28A0092B-C50C-407E-A947-70E740481C1C}">
                           <a14:useLocalDpi xmlns:a14="http://schemas.microsoft.com/office/drawing/2010/main" val="0"/>
@@ -1907,7 +1912,7 @@
         <w:spacing w:line="360" w:lineRule="auto"/>
         <w:ind w:firstLineChars="200" w:firstLine="480"/>
         <w:rPr>
-          <w:rFonts w:asciiTheme="majorEastAsia" w:eastAsiaTheme="majorEastAsia" w:hAnsiTheme="majorEastAsia" w:hint="eastAsia"/>
+          <w:rFonts w:asciiTheme="majorEastAsia" w:eastAsiaTheme="majorEastAsia" w:hAnsiTheme="majorEastAsia"/>
         </w:rPr>
       </w:pPr>
       <w:r>
@@ -1934,7 +1939,7 @@
         <w:spacing w:line="360" w:lineRule="auto"/>
         <w:ind w:firstLineChars="200" w:firstLine="480"/>
         <w:rPr>
-          <w:rFonts w:asciiTheme="majorEastAsia" w:eastAsiaTheme="majorEastAsia" w:hAnsiTheme="majorEastAsia" w:hint="eastAsia"/>
+          <w:rFonts w:asciiTheme="majorEastAsia" w:eastAsiaTheme="majorEastAsia" w:hAnsiTheme="majorEastAsia"/>
         </w:rPr>
       </w:pPr>
       <w:r>
@@ -1949,7 +1954,7 @@
         <w:spacing w:line="360" w:lineRule="auto"/>
         <w:ind w:firstLineChars="200" w:firstLine="480"/>
         <w:rPr>
-          <w:rFonts w:asciiTheme="majorEastAsia" w:eastAsiaTheme="majorEastAsia" w:hAnsiTheme="majorEastAsia" w:hint="eastAsia"/>
+          <w:rFonts w:asciiTheme="majorEastAsia" w:eastAsiaTheme="majorEastAsia" w:hAnsiTheme="majorEastAsia"/>
         </w:rPr>
       </w:pPr>
       <w:r>
@@ -1964,7 +1969,7 @@
         <w:spacing w:line="360" w:lineRule="auto"/>
         <w:ind w:firstLineChars="200" w:firstLine="480"/>
         <w:rPr>
-          <w:rFonts w:asciiTheme="majorEastAsia" w:eastAsiaTheme="majorEastAsia" w:hAnsiTheme="majorEastAsia" w:hint="eastAsia"/>
+          <w:rFonts w:asciiTheme="majorEastAsia" w:eastAsiaTheme="majorEastAsia" w:hAnsiTheme="majorEastAsia"/>
         </w:rPr>
       </w:pPr>
       <w:r>
@@ -1985,7 +1990,7 @@
         <w:spacing w:line="360" w:lineRule="auto"/>
         <w:ind w:firstLineChars="200" w:firstLine="480"/>
         <w:rPr>
-          <w:rFonts w:asciiTheme="majorEastAsia" w:eastAsiaTheme="majorEastAsia" w:hAnsiTheme="majorEastAsia" w:hint="eastAsia"/>
+          <w:rFonts w:asciiTheme="majorEastAsia" w:eastAsiaTheme="majorEastAsia" w:hAnsiTheme="majorEastAsia"/>
         </w:rPr>
       </w:pPr>
     </w:p>
@@ -2014,15 +2019,24 @@
     </w:p>
     <w:p>
       <w:pPr>
-        <w:pStyle w:val="Heading1"/>
+        <w:pStyle w:val="1"/>
         <w:ind w:firstLineChars="200" w:firstLine="560"/>
         <w:rPr>
+          <w:rFonts w:ascii="Microsoft Sans Serif" w:hAnsi="Microsoft Sans Serif" w:cs="Microsoft Sans Serif"/>
+          <w:color w:val="000000" w:themeColor="text1"/>
+          <w:sz w:val="28"/>
+          <w:szCs w:val="28"/>
+        </w:rPr>
+      </w:pPr>
+      <w:r>
+        <w:rPr>
           <w:rFonts w:ascii="Microsoft Sans Serif" w:hAnsi="Microsoft Sans Serif" w:cs="Microsoft Sans Serif" w:hint="eastAsia"/>
           <w:color w:val="000000" w:themeColor="text1"/>
           <w:sz w:val="28"/>
           <w:szCs w:val="28"/>
         </w:rPr>
-      </w:pPr>
+        <w:t>四、</w:t>
+      </w:r>
       <w:r>
         <w:rPr>
           <w:rFonts w:ascii="Microsoft Sans Serif" w:hAnsi="Microsoft Sans Serif" w:cs="Microsoft Sans Serif" w:hint="eastAsia"/>
@@ -2030,7 +2044,7 @@
           <w:sz w:val="28"/>
           <w:szCs w:val="28"/>
         </w:rPr>
-        <w:t>四、</w:t>
+        <w:t>内容提要</w:t>
       </w:r>
       <w:r>
         <w:rPr>
@@ -2039,7 +2053,16 @@
           <w:sz w:val="28"/>
           <w:szCs w:val="28"/>
         </w:rPr>
-        <w:t>内容提要</w:t>
+        <w:t>(</w:t>
+      </w:r>
+      <w:r>
+        <w:rPr>
+          <w:rFonts w:ascii="Microsoft Sans Serif" w:hAnsi="Microsoft Sans Serif" w:cs="Microsoft Sans Serif"/>
+          <w:color w:val="000000" w:themeColor="text1"/>
+          <w:sz w:val="28"/>
+          <w:szCs w:val="28"/>
+        </w:rPr>
+        <w:t>The executive summary</w:t>
       </w:r>
       <w:r>
         <w:rPr>
@@ -2048,24 +2071,6 @@
           <w:sz w:val="28"/>
           <w:szCs w:val="28"/>
         </w:rPr>
-        <w:t>(</w:t>
-      </w:r>
-      <w:r>
-        <w:rPr>
-          <w:rFonts w:ascii="Microsoft Sans Serif" w:hAnsi="Microsoft Sans Serif" w:cs="Microsoft Sans Serif"/>
-          <w:color w:val="000000" w:themeColor="text1"/>
-          <w:sz w:val="28"/>
-          <w:szCs w:val="28"/>
-        </w:rPr>
-        <w:t>The executive summary</w:t>
-      </w:r>
-      <w:r>
-        <w:rPr>
-          <w:rFonts w:ascii="Microsoft Sans Serif" w:hAnsi="Microsoft Sans Serif" w:cs="Microsoft Sans Serif" w:hint="eastAsia"/>
-          <w:color w:val="000000" w:themeColor="text1"/>
-          <w:sz w:val="28"/>
-          <w:szCs w:val="28"/>
-        </w:rPr>
         <w:t>)</w:t>
       </w:r>
     </w:p>
@@ -2073,14 +2078,11 @@
       <w:pPr>
         <w:spacing w:line="360" w:lineRule="auto"/>
         <w:ind w:firstLineChars="200" w:firstLine="480"/>
+      </w:pPr>
+      <w:r>
         <w:rPr>
           <w:rFonts w:hint="eastAsia"/>
         </w:rPr>
-      </w:pPr>
-      <w:r>
-        <w:rPr>
-          <w:rFonts w:hint="eastAsia"/>
-        </w:rPr>
         <w:t xml:space="preserve">         </w:t>
       </w:r>
     </w:p>
@@ -2089,7 +2091,7 @@
         <w:spacing w:line="360" w:lineRule="auto"/>
         <w:ind w:firstLineChars="200" w:firstLine="480"/>
         <w:rPr>
-          <w:rFonts w:asciiTheme="majorEastAsia" w:eastAsiaTheme="majorEastAsia" w:hAnsiTheme="majorEastAsia" w:hint="eastAsia"/>
+          <w:rFonts w:asciiTheme="majorEastAsia" w:eastAsiaTheme="majorEastAsia" w:hAnsiTheme="majorEastAsia"/>
         </w:rPr>
       </w:pPr>
       <w:r>
@@ -2108,7 +2110,31 @@
         <w:rPr>
           <w:rFonts w:asciiTheme="majorEastAsia" w:eastAsiaTheme="majorEastAsia" w:hAnsiTheme="majorEastAsia" w:hint="eastAsia"/>
         </w:rPr>
-        <w:t>场的调研，确定该类产品过于复杂的问题。</w:t>
+        <w:t>场的调研，确定</w:t>
+      </w:r>
+      <w:r>
+        <w:rPr>
+          <w:rFonts w:asciiTheme="majorEastAsia" w:eastAsiaTheme="majorEastAsia" w:hAnsiTheme="majorEastAsia" w:hint="eastAsia"/>
+        </w:rPr>
+        <w:t>市场上</w:t>
+      </w:r>
+      <w:r>
+        <w:rPr>
+          <w:rFonts w:asciiTheme="majorEastAsia" w:eastAsiaTheme="majorEastAsia" w:hAnsiTheme="majorEastAsia" w:hint="eastAsia"/>
+        </w:rPr>
+        <w:t>该类产品</w:t>
+      </w:r>
+      <w:r>
+        <w:rPr>
+          <w:rFonts w:asciiTheme="majorEastAsia" w:eastAsiaTheme="majorEastAsia" w:hAnsiTheme="majorEastAsia" w:hint="eastAsia"/>
+        </w:rPr>
+        <w:t>功能逻辑</w:t>
+      </w:r>
+      <w:r>
+        <w:rPr>
+          <w:rFonts w:asciiTheme="majorEastAsia" w:eastAsiaTheme="majorEastAsia" w:hAnsiTheme="majorEastAsia" w:hint="eastAsia"/>
+        </w:rPr>
+        <w:t>过于复杂的问题。</w:t>
       </w:r>
       <w:r>
         <w:rPr>
@@ -2120,20 +2146,129 @@
         <w:rPr>
           <w:rFonts w:asciiTheme="majorEastAsia" w:eastAsiaTheme="majorEastAsia" w:hAnsiTheme="majorEastAsia" w:hint="eastAsia"/>
         </w:rPr>
-        <w:t>，明确要解决的问题，目标市场，对所做产品在To-Do类产品中成功机会的估算以及竞品分析和营销手段。（第三部分建议书内容类似于MRD）评估出产品的可</w:t>
-      </w:r>
-      <w:r>
-        <w:rPr>
-          <w:rFonts w:asciiTheme="majorEastAsia" w:eastAsiaTheme="majorEastAsia" w:hAnsiTheme="majorEastAsia" w:hint="eastAsia"/>
-        </w:rPr>
-        <w:t>行性较高，进一步探索用户需求，将用户需求转化为产品需求，明确需求场景，具体内容，重要性。</w:t>
-      </w:r>
-      <w:r>
-        <w:rPr>
-          <w:rFonts w:asciiTheme="majorEastAsia" w:eastAsiaTheme="majorEastAsia" w:hAnsiTheme="majorEastAsia" w:hint="eastAsia"/>
+        <w:t>，</w:t>
+      </w:r>
+      <w:r>
+        <w:rPr>
+          <w:rFonts w:asciiTheme="majorEastAsia" w:eastAsiaTheme="majorEastAsia" w:hAnsiTheme="majorEastAsia" w:hint="eastAsia"/>
+        </w:rPr>
+        <w:t>产品所面向的</w:t>
+      </w:r>
+      <w:r>
+        <w:rPr>
+          <w:rFonts w:asciiTheme="majorEastAsia" w:eastAsiaTheme="majorEastAsia" w:hAnsiTheme="majorEastAsia" w:hint="eastAsia"/>
+        </w:rPr>
+        <w:t>目标市场</w:t>
+      </w:r>
+      <w:r>
+        <w:rPr>
+          <w:rFonts w:asciiTheme="majorEastAsia" w:eastAsiaTheme="majorEastAsia" w:hAnsiTheme="majorEastAsia" w:hint="eastAsia"/>
+        </w:rPr>
+        <w:t>是To-Do类应用</w:t>
+      </w:r>
+      <w:r>
+        <w:rPr>
+          <w:rFonts w:asciiTheme="majorEastAsia" w:eastAsiaTheme="majorEastAsia" w:hAnsiTheme="majorEastAsia" w:hint="eastAsia"/>
+        </w:rPr>
+        <w:t>，</w:t>
+      </w:r>
+      <w:r>
+        <w:rPr>
+          <w:rFonts w:asciiTheme="majorEastAsia" w:eastAsiaTheme="majorEastAsia" w:hAnsiTheme="majorEastAsia" w:hint="eastAsia"/>
+        </w:rPr>
+        <w:t>产品所面向的目标人群是追求简洁的操作的人，</w:t>
+      </w:r>
+      <w:r>
+        <w:rPr>
+          <w:rFonts w:asciiTheme="majorEastAsia" w:eastAsiaTheme="majorEastAsia" w:hAnsiTheme="majorEastAsia" w:hint="eastAsia"/>
+        </w:rPr>
+        <w:t>对所做产品在To-Do类产品中成功机会的</w:t>
+      </w:r>
+      <w:bookmarkStart w:id="0" w:name="_GoBack"/>
+      <w:bookmarkEnd w:id="0"/>
+      <w:r>
+        <w:rPr>
+          <w:rFonts w:asciiTheme="majorEastAsia" w:eastAsiaTheme="majorEastAsia" w:hAnsiTheme="majorEastAsia" w:hint="eastAsia"/>
+        </w:rPr>
+        <w:t>估算以及竞品分析和营销手段。评估出产品的可</w:t>
+      </w:r>
+      <w:r>
+        <w:rPr>
+          <w:rFonts w:asciiTheme="majorEastAsia" w:eastAsiaTheme="majorEastAsia" w:hAnsiTheme="majorEastAsia" w:hint="eastAsia"/>
+        </w:rPr>
+        <w:t>行性较高，进一步探索用户需求，将用户需求转化为产品需求，</w:t>
+      </w:r>
+      <w:r>
+        <w:rPr>
+          <w:rFonts w:ascii="黑体" w:eastAsia="黑体" w:cs="黑体" w:hint="eastAsia"/>
+          <w:color w:val="000000"/>
         </w:rPr>
         <w:lastRenderedPageBreak/>
-        <w:t>根据需求，设计出项目的原型，产生项目的流程图和总体要求。最后明确项目预算，组织信息和意见等。</w:t>
+        <w:t>明确</w:t>
+      </w:r>
+      <w:r>
+        <w:rPr>
+          <w:rFonts w:ascii="Calibri" w:eastAsia="黑体" w:hAnsi="Calibri" w:cs="Calibri"/>
+          <w:color w:val="000000"/>
+        </w:rPr>
+        <w:t>产品的最重要的需求就是简洁明了</w:t>
+      </w:r>
+      <w:r>
+        <w:rPr>
+          <w:rFonts w:ascii="Calibri" w:eastAsia="黑体" w:hAnsi="Calibri" w:cs="Calibri" w:hint="eastAsia"/>
+          <w:color w:val="000000"/>
+        </w:rPr>
+        <w:t>，通过简洁的</w:t>
+      </w:r>
+      <w:r>
+        <w:rPr>
+          <w:rFonts w:ascii="Calibri" w:eastAsia="黑体" w:hAnsi="Calibri" w:cs="Calibri" w:hint="eastAsia"/>
+          <w:color w:val="000000"/>
+        </w:rPr>
+        <w:t>UI</w:t>
+      </w:r>
+      <w:r>
+        <w:rPr>
+          <w:rFonts w:ascii="Calibri" w:eastAsia="黑体" w:hAnsi="Calibri" w:cs="Calibri" w:hint="eastAsia"/>
+          <w:color w:val="000000"/>
+        </w:rPr>
+        <w:t>设计主要突出产品的内容</w:t>
+      </w:r>
+      <w:r>
+        <w:rPr>
+          <w:rFonts w:asciiTheme="majorEastAsia" w:eastAsiaTheme="majorEastAsia" w:hAnsiTheme="majorEastAsia" w:hint="eastAsia"/>
+        </w:rPr>
+        <w:t>。根据需求，设计出项目的原型和</w:t>
+      </w:r>
+      <w:r>
+        <w:rPr>
+          <w:rFonts w:asciiTheme="majorEastAsia" w:eastAsiaTheme="majorEastAsia" w:hAnsiTheme="majorEastAsia" w:hint="eastAsia"/>
+        </w:rPr>
+        <w:t>总体要求。最后</w:t>
+      </w:r>
+      <w:r>
+        <w:rPr>
+          <w:rFonts w:asciiTheme="majorEastAsia" w:eastAsiaTheme="majorEastAsia" w:hAnsiTheme="majorEastAsia" w:hint="eastAsia"/>
+        </w:rPr>
+        <w:t>估计</w:t>
+      </w:r>
+      <w:r>
+        <w:rPr>
+          <w:rFonts w:asciiTheme="majorEastAsia" w:eastAsiaTheme="majorEastAsia" w:hAnsiTheme="majorEastAsia" w:hint="eastAsia"/>
+        </w:rPr>
+        <w:t>项目预算，</w:t>
+      </w:r>
+      <w:r>
+        <w:rPr>
+          <w:rFonts w:asciiTheme="majorEastAsia" w:eastAsiaTheme="majorEastAsia" w:hAnsiTheme="majorEastAsia" w:hint="eastAsia"/>
+        </w:rPr>
+        <w:t>写明组织信息和意见</w:t>
+      </w:r>
+      <w:r>
+        <w:rPr>
+          <w:rFonts w:asciiTheme="majorEastAsia" w:eastAsiaTheme="majorEastAsia" w:hAnsiTheme="majorEastAsia" w:hint="eastAsia"/>
+        </w:rPr>
+        <w:t>。</w:t>
       </w:r>
     </w:p>
     <w:p>
@@ -2146,7 +2281,7 @@
     </w:p>
     <w:p>
       <w:pPr>
-        <w:pStyle w:val="Heading1"/>
+        <w:pStyle w:val="1"/>
         <w:ind w:firstLineChars="200" w:firstLine="560"/>
         <w:rPr>
           <w:rFonts w:asciiTheme="majorEastAsia" w:hAnsiTheme="majorEastAsia" w:cstheme="majorEastAsia"/>
@@ -2250,7 +2385,7 @@
         <w:spacing w:line="360" w:lineRule="auto"/>
         <w:ind w:firstLineChars="200" w:firstLine="480"/>
         <w:rPr>
-          <w:rFonts w:asciiTheme="majorEastAsia" w:eastAsiaTheme="majorEastAsia" w:hAnsiTheme="majorEastAsia" w:hint="eastAsia"/>
+          <w:rFonts w:asciiTheme="majorEastAsia" w:eastAsiaTheme="majorEastAsia" w:hAnsiTheme="majorEastAsia"/>
         </w:rPr>
       </w:pPr>
       <w:r>
@@ -2642,7 +2777,7 @@
     </w:p>
     <w:p>
       <w:pPr>
-        <w:pStyle w:val="Heading1"/>
+        <w:pStyle w:val="1"/>
         <w:ind w:firstLineChars="200" w:firstLine="560"/>
         <w:rPr>
           <w:rFonts w:ascii="Microsoft Sans Serif" w:hAnsi="Microsoft Sans Serif" w:cs="Microsoft Sans Serif"/>
@@ -2735,6 +2870,7 @@
         <w:rPr>
           <w:rFonts w:asciiTheme="majorEastAsia" w:eastAsiaTheme="majorEastAsia" w:hAnsiTheme="majorEastAsia" w:hint="eastAsia"/>
         </w:rPr>
+        <w:lastRenderedPageBreak/>
         <w:t>项目</w:t>
       </w:r>
       <w:r>
@@ -2762,7 +2898,6 @@
         <w:rPr>
           <w:rFonts w:asciiTheme="majorEastAsia" w:eastAsiaTheme="majorEastAsia" w:hAnsiTheme="majorEastAsia" w:hint="eastAsia"/>
         </w:rPr>
-        <w:lastRenderedPageBreak/>
         <w:t>后期</w:t>
       </w:r>
       <w:r>
@@ -2827,15 +2962,24 @@
     </w:p>
     <w:p>
       <w:pPr>
-        <w:pStyle w:val="Heading1"/>
+        <w:pStyle w:val="1"/>
         <w:ind w:firstLineChars="200" w:firstLine="560"/>
         <w:rPr>
+          <w:rFonts w:ascii="Microsoft Sans Serif" w:hAnsi="Microsoft Sans Serif" w:cs="Microsoft Sans Serif"/>
+          <w:color w:val="000000" w:themeColor="text1"/>
+          <w:sz w:val="28"/>
+          <w:szCs w:val="28"/>
+        </w:rPr>
+      </w:pPr>
+      <w:r>
+        <w:rPr>
           <w:rFonts w:ascii="Microsoft Sans Serif" w:hAnsi="Microsoft Sans Serif" w:cs="Microsoft Sans Serif" w:hint="eastAsia"/>
           <w:color w:val="000000" w:themeColor="text1"/>
           <w:sz w:val="28"/>
           <w:szCs w:val="28"/>
         </w:rPr>
-      </w:pPr>
+        <w:t>八、组织信息</w:t>
+      </w:r>
       <w:r>
         <w:rPr>
           <w:rFonts w:ascii="Microsoft Sans Serif" w:hAnsi="Microsoft Sans Serif" w:cs="Microsoft Sans Serif" w:hint="eastAsia"/>
@@ -2843,7 +2987,16 @@
           <w:sz w:val="28"/>
           <w:szCs w:val="28"/>
         </w:rPr>
-        <w:t>八、组织信息</w:t>
+        <w:t>(</w:t>
+      </w:r>
+      <w:r>
+        <w:rPr>
+          <w:rFonts w:ascii="Microsoft Sans Serif" w:hAnsi="Microsoft Sans Serif" w:cs="Microsoft Sans Serif"/>
+          <w:color w:val="000000" w:themeColor="text1"/>
+          <w:sz w:val="28"/>
+          <w:szCs w:val="28"/>
+        </w:rPr>
+        <w:t>Organizational information</w:t>
       </w:r>
       <w:r>
         <w:rPr>
@@ -2852,34 +3005,10 @@
           <w:sz w:val="28"/>
           <w:szCs w:val="28"/>
         </w:rPr>
-        <w:t>(</w:t>
-      </w:r>
-      <w:r>
-        <w:rPr>
-          <w:rFonts w:ascii="Microsoft Sans Serif" w:hAnsi="Microsoft Sans Serif" w:cs="Microsoft Sans Serif"/>
-          <w:color w:val="000000" w:themeColor="text1"/>
-          <w:sz w:val="28"/>
-          <w:szCs w:val="28"/>
-        </w:rPr>
-        <w:t>Organizational information</w:t>
-      </w:r>
-      <w:r>
-        <w:rPr>
-          <w:rFonts w:ascii="Microsoft Sans Serif" w:hAnsi="Microsoft Sans Serif" w:cs="Microsoft Sans Serif" w:hint="eastAsia"/>
-          <w:color w:val="000000" w:themeColor="text1"/>
-          <w:sz w:val="28"/>
-          <w:szCs w:val="28"/>
-        </w:rPr>
         <w:t>)</w:t>
       </w:r>
     </w:p>
-    <w:p>
-      <w:pPr>
-        <w:rPr>
-          <w:rFonts w:hint="eastAsia"/>
-        </w:rPr>
-      </w:pPr>
-    </w:p>
+    <w:p/>
     <w:p>
       <w:pPr>
         <w:spacing w:line="360" w:lineRule="auto"/>
@@ -3040,15 +3169,24 @@
     </w:p>
     <w:p>
       <w:pPr>
-        <w:pStyle w:val="Heading1"/>
+        <w:pStyle w:val="1"/>
         <w:ind w:firstLineChars="200" w:firstLine="560"/>
         <w:rPr>
+          <w:rFonts w:ascii="Microsoft Sans Serif" w:hAnsi="Microsoft Sans Serif" w:cs="Microsoft Sans Serif"/>
+          <w:color w:val="000000" w:themeColor="text1"/>
+          <w:sz w:val="28"/>
+          <w:szCs w:val="28"/>
+        </w:rPr>
+      </w:pPr>
+      <w:r>
+        <w:rPr>
           <w:rFonts w:ascii="Microsoft Sans Serif" w:hAnsi="Microsoft Sans Serif" w:cs="Microsoft Sans Serif" w:hint="eastAsia"/>
           <w:color w:val="000000" w:themeColor="text1"/>
           <w:sz w:val="28"/>
           <w:szCs w:val="28"/>
         </w:rPr>
-      </w:pPr>
+        <w:t>九、意见书</w:t>
+      </w:r>
       <w:r>
         <w:rPr>
           <w:rFonts w:ascii="Microsoft Sans Serif" w:hAnsi="Microsoft Sans Serif" w:cs="Microsoft Sans Serif" w:hint="eastAsia"/>
@@ -3056,7 +3194,16 @@
           <w:sz w:val="28"/>
           <w:szCs w:val="28"/>
         </w:rPr>
-        <w:t>九、意见书</w:t>
+        <w:t>(</w:t>
+      </w:r>
+      <w:r>
+        <w:rPr>
+          <w:rFonts w:ascii="Microsoft Sans Serif" w:hAnsi="Microsoft Sans Serif" w:cs="Microsoft Sans Serif"/>
+          <w:color w:val="000000" w:themeColor="text1"/>
+          <w:sz w:val="28"/>
+          <w:szCs w:val="28"/>
+        </w:rPr>
+        <w:t>Letter proposal</w:t>
       </w:r>
       <w:r>
         <w:rPr>
@@ -3065,6 +3212,131 @@
           <w:sz w:val="28"/>
           <w:szCs w:val="28"/>
         </w:rPr>
+        <w:t>)</w:t>
+      </w:r>
+    </w:p>
+    <w:p/>
+    <w:p>
+      <w:pPr>
+        <w:spacing w:line="360" w:lineRule="auto"/>
+        <w:ind w:firstLineChars="200" w:firstLine="480"/>
+        <w:rPr>
+          <w:rFonts w:asciiTheme="majorEastAsia" w:eastAsiaTheme="majorEastAsia" w:hAnsiTheme="majorEastAsia"/>
+        </w:rPr>
+      </w:pPr>
+      <w:r>
+        <w:rPr>
+          <w:rFonts w:asciiTheme="majorEastAsia" w:eastAsiaTheme="majorEastAsia" w:hAnsiTheme="majorEastAsia" w:hint="eastAsia"/>
+        </w:rPr>
+        <w:t>每当遇到身边的事情比较多，比较乱，怕忘记去做，就会开始想使用</w:t>
+      </w:r>
+      <w:r>
+        <w:rPr>
+          <w:rFonts w:asciiTheme="majorEastAsia" w:eastAsiaTheme="majorEastAsia" w:hAnsiTheme="majorEastAsia" w:hint="eastAsia"/>
+        </w:rPr>
+        <w:t>To-Do</w:t>
+      </w:r>
+      <w:r>
+        <w:rPr>
+          <w:rFonts w:asciiTheme="majorEastAsia" w:eastAsiaTheme="majorEastAsia" w:hAnsiTheme="majorEastAsia" w:hint="eastAsia"/>
+        </w:rPr>
+        <w:t>类应用。现在存在的</w:t>
+      </w:r>
+      <w:r>
+        <w:rPr>
+          <w:rFonts w:asciiTheme="majorEastAsia" w:eastAsiaTheme="majorEastAsia" w:hAnsiTheme="majorEastAsia" w:hint="eastAsia"/>
+        </w:rPr>
+        <w:t>To-Do</w:t>
+      </w:r>
+      <w:r>
+        <w:rPr>
+          <w:rFonts w:asciiTheme="majorEastAsia" w:eastAsiaTheme="majorEastAsia" w:hAnsiTheme="majorEastAsia" w:hint="eastAsia"/>
+        </w:rPr>
+        <w:t>类app太多了，在使用的过程中，看到Omni</w:t>
+      </w:r>
+      <w:r>
+        <w:rPr>
+          <w:rFonts w:asciiTheme="majorEastAsia" w:eastAsiaTheme="majorEastAsia" w:hAnsiTheme="majorEastAsia" w:hint="eastAsia"/>
+        </w:rPr>
+        <w:t xml:space="preserve"> </w:t>
+      </w:r>
+      <w:r>
+        <w:rPr>
+          <w:rFonts w:asciiTheme="majorEastAsia" w:eastAsiaTheme="majorEastAsia" w:hAnsiTheme="majorEastAsia" w:hint="eastAsia"/>
+        </w:rPr>
+        <w:t>Focus可能会想Things的简单漂亮，用Things的时候会想Omni</w:t>
+      </w:r>
+      <w:r>
+        <w:rPr>
+          <w:rFonts w:asciiTheme="majorEastAsia" w:eastAsiaTheme="majorEastAsia" w:hAnsiTheme="majorEastAsia" w:hint="eastAsia"/>
+        </w:rPr>
+        <w:t xml:space="preserve"> </w:t>
+      </w:r>
+      <w:r>
+        <w:rPr>
+          <w:rFonts w:asciiTheme="majorEastAsia" w:eastAsiaTheme="majorEastAsia" w:hAnsiTheme="majorEastAsia" w:hint="eastAsia"/>
+        </w:rPr>
+        <w:t>Focus的强大，而且现在的Omni</w:t>
+      </w:r>
+      <w:r>
+        <w:rPr>
+          <w:rFonts w:asciiTheme="majorEastAsia" w:eastAsiaTheme="majorEastAsia" w:hAnsiTheme="majorEastAsia" w:hint="eastAsia"/>
+        </w:rPr>
+        <w:t xml:space="preserve"> </w:t>
+      </w:r>
+      <w:r>
+        <w:rPr>
+          <w:rFonts w:asciiTheme="majorEastAsia" w:eastAsiaTheme="majorEastAsia" w:hAnsiTheme="majorEastAsia" w:hint="eastAsia"/>
+        </w:rPr>
+        <w:t>Focus 2的设计也相当不错了，很简约漂亮，当你在这两个徘徊时候，Clear的极简和舒服，工具有的时候不是那么重要，我们需要的是能让工作顺利完成的就行了，那些Fancy的工具并不能帮我们完成工作，买了Kindle并不能让我们读更多书。要想在诸多</w:t>
+      </w:r>
+      <w:r>
+        <w:rPr>
+          <w:rFonts w:asciiTheme="majorEastAsia" w:eastAsiaTheme="majorEastAsia" w:hAnsiTheme="majorEastAsia" w:hint="eastAsia"/>
+        </w:rPr>
+        <w:t>To-Do</w:t>
+      </w:r>
+      <w:r>
+        <w:rPr>
+          <w:rFonts w:asciiTheme="majorEastAsia" w:eastAsiaTheme="majorEastAsia" w:hAnsiTheme="majorEastAsia" w:hint="eastAsia"/>
+        </w:rPr>
+        <w:t>类应用中脱颖而出，必须有我们更加特殊而又人性化的改变，在简便易用的同时要增加一些个性化设置。这款APP可以站在已有APP的基础上，借鉴一些好的设计思路和设置，抛弃繁杂的方面，最重要的是一点——可供用户免费使用。用过Things的都知道这是一款又小又美的APP，但是没有网页版和Windows平台，同步起来还需要翻墙，对一些办公室白领类的使用者来说，不是很方便，这是我们需要借</w:t>
+      </w:r>
+      <w:r>
+        <w:rPr>
+          <w:rFonts w:asciiTheme="majorEastAsia" w:eastAsiaTheme="majorEastAsia" w:hAnsiTheme="majorEastAsia" w:hint="eastAsia"/>
+        </w:rPr>
+        <w:lastRenderedPageBreak/>
+        <w:t>鉴的地方。还有像小米手机的NOTE笔记中的一些个性化设置一样，我觉得它的界面设计比较简便，提供本地搜索note和自动保存的功能，另外每个note中还可以记录创建时间和设置闹铃用来提醒用户及时完成工作。这些都是可以在已有的功能上增加的一些人性化设置。</w:t>
+      </w:r>
+    </w:p>
+    <w:p>
+      <w:pPr>
+        <w:pStyle w:val="1"/>
+        <w:ind w:firstLineChars="200" w:firstLine="560"/>
+        <w:rPr>
+          <w:rFonts w:ascii="Microsoft Sans Serif" w:hAnsi="Microsoft Sans Serif" w:cs="Microsoft Sans Serif"/>
+          <w:color w:val="000000" w:themeColor="text1"/>
+          <w:sz w:val="28"/>
+          <w:szCs w:val="28"/>
+        </w:rPr>
+      </w:pPr>
+      <w:r>
+        <w:rPr>
+          <w:rFonts w:ascii="Microsoft Sans Serif" w:hAnsi="Microsoft Sans Serif" w:cs="Microsoft Sans Serif" w:hint="eastAsia"/>
+          <w:color w:val="000000" w:themeColor="text1"/>
+          <w:sz w:val="28"/>
+          <w:szCs w:val="28"/>
+        </w:rPr>
+        <w:t>十、总结</w:t>
+      </w:r>
+      <w:r>
+        <w:rPr>
+          <w:rFonts w:ascii="Microsoft Sans Serif" w:hAnsi="Microsoft Sans Serif" w:cs="Microsoft Sans Serif" w:hint="eastAsia"/>
+          <w:color w:val="000000" w:themeColor="text1"/>
+          <w:sz w:val="28"/>
+          <w:szCs w:val="28"/>
+        </w:rPr>
         <w:t>(</w:t>
       </w:r>
       <w:r>
@@ -3074,7 +3346,7 @@
           <w:sz w:val="28"/>
           <w:szCs w:val="28"/>
         </w:rPr>
-        <w:t>Letter proposal</w:t>
+        <w:t>Conclusion</w:t>
       </w:r>
       <w:r>
         <w:rPr>
@@ -3086,30 +3358,159 @@
         <w:t>)</w:t>
       </w:r>
     </w:p>
-    <w:p>
-      <w:pPr>
+    <w:p/>
+    <w:p>
+      <w:pPr>
+        <w:spacing w:line="360" w:lineRule="auto"/>
+        <w:ind w:firstLineChars="200" w:firstLine="480"/>
+        <w:rPr>
+          <w:rFonts w:asciiTheme="majorEastAsia" w:eastAsiaTheme="majorEastAsia" w:hAnsiTheme="majorEastAsia"/>
+        </w:rPr>
+      </w:pPr>
+      <w:r>
         <w:rPr>
           <w:rFonts w:hint="eastAsia"/>
         </w:rPr>
-      </w:pPr>
-    </w:p>
-    <w:p>
-      <w:pPr>
-        <w:spacing w:line="360" w:lineRule="auto"/>
-        <w:ind w:firstLineChars="200" w:firstLine="480"/>
-        <w:rPr>
-          <w:rFonts w:asciiTheme="majorEastAsia" w:eastAsiaTheme="majorEastAsia" w:hAnsiTheme="majorEastAsia"/>
-        </w:rPr>
-      </w:pPr>
-      <w:r>
-        <w:rPr>
-          <w:rFonts w:asciiTheme="majorEastAsia" w:eastAsiaTheme="majorEastAsia" w:hAnsiTheme="majorEastAsia" w:hint="eastAsia"/>
-        </w:rPr>
-        <w:t>每当遇到身边的事情比较多，比较乱，怕忘记去做，就会开始想使用</w:t>
-      </w:r>
-      <w:r>
-        <w:rPr>
-          <w:rFonts w:asciiTheme="majorEastAsia" w:eastAsiaTheme="majorEastAsia" w:hAnsiTheme="majorEastAsia" w:hint="eastAsia"/>
+        <w:t xml:space="preserve"> </w:t>
+      </w:r>
+      <w:r>
+        <w:rPr>
+          <w:rFonts w:hint="eastAsia"/>
+        </w:rPr>
+        <w:t xml:space="preserve"> </w:t>
+      </w:r>
+      <w:r>
+        <w:rPr>
+          <w:rFonts w:asciiTheme="majorEastAsia" w:eastAsiaTheme="majorEastAsia" w:hAnsiTheme="majorEastAsia" w:hint="eastAsia"/>
+        </w:rPr>
+        <w:t>随着</w:t>
+      </w:r>
+      <w:r>
+        <w:rPr>
+          <w:rFonts w:asciiTheme="majorEastAsia" w:eastAsiaTheme="majorEastAsia" w:hAnsiTheme="majorEastAsia"/>
+        </w:rPr>
+        <w:t>互联网时代的到来，时间管理和事务管理已经成为了</w:t>
+      </w:r>
+      <w:r>
+        <w:rPr>
+          <w:rFonts w:asciiTheme="majorEastAsia" w:eastAsiaTheme="majorEastAsia" w:hAnsiTheme="majorEastAsia" w:hint="eastAsia"/>
+        </w:rPr>
+        <w:t>每个</w:t>
+      </w:r>
+      <w:r>
+        <w:rPr>
+          <w:rFonts w:asciiTheme="majorEastAsia" w:eastAsiaTheme="majorEastAsia" w:hAnsiTheme="majorEastAsia"/>
+        </w:rPr>
+        <w:t>人</w:t>
+      </w:r>
+      <w:r>
+        <w:rPr>
+          <w:rFonts w:asciiTheme="majorEastAsia" w:eastAsiaTheme="majorEastAsia" w:hAnsiTheme="majorEastAsia" w:hint="eastAsia"/>
+        </w:rPr>
+        <w:t>生活</w:t>
+      </w:r>
+      <w:r>
+        <w:rPr>
+          <w:rFonts w:asciiTheme="majorEastAsia" w:eastAsiaTheme="majorEastAsia" w:hAnsiTheme="majorEastAsia"/>
+        </w:rPr>
+        <w:t>中不可缺少的一部分</w:t>
+      </w:r>
+      <w:r>
+        <w:rPr>
+          <w:rFonts w:asciiTheme="majorEastAsia" w:eastAsiaTheme="majorEastAsia" w:hAnsiTheme="majorEastAsia" w:hint="eastAsia"/>
+        </w:rPr>
+        <w:t>。为</w:t>
+      </w:r>
+      <w:r>
+        <w:rPr>
+          <w:rFonts w:asciiTheme="majorEastAsia" w:eastAsiaTheme="majorEastAsia" w:hAnsiTheme="majorEastAsia"/>
+        </w:rPr>
+        <w:t>满足现代快节奏、高效率生活的需要</w:t>
+      </w:r>
+      <w:r>
+        <w:rPr>
+          <w:rFonts w:asciiTheme="majorEastAsia" w:eastAsiaTheme="majorEastAsia" w:hAnsiTheme="majorEastAsia" w:hint="eastAsia"/>
+        </w:rPr>
+        <w:t>，</w:t>
+      </w:r>
+      <w:r>
+        <w:rPr>
+          <w:rFonts w:asciiTheme="majorEastAsia" w:eastAsiaTheme="majorEastAsia" w:hAnsiTheme="majorEastAsia"/>
+        </w:rPr>
+        <w:t>各种</w:t>
+      </w:r>
+      <w:r>
+        <w:rPr>
+          <w:rFonts w:asciiTheme="majorEastAsia" w:eastAsiaTheme="majorEastAsia" w:hAnsiTheme="majorEastAsia" w:hint="eastAsia"/>
+        </w:rPr>
+        <w:t>T</w:t>
+      </w:r>
+      <w:r>
+        <w:rPr>
+          <w:rFonts w:asciiTheme="majorEastAsia" w:eastAsiaTheme="majorEastAsia" w:hAnsiTheme="majorEastAsia"/>
+        </w:rPr>
+        <w:t>o-Do</w:t>
+      </w:r>
+      <w:r>
+        <w:rPr>
+          <w:rFonts w:asciiTheme="majorEastAsia" w:eastAsiaTheme="majorEastAsia" w:hAnsiTheme="majorEastAsia" w:hint="eastAsia"/>
+        </w:rPr>
+        <w:t>类</w:t>
+      </w:r>
+      <w:r>
+        <w:rPr>
+          <w:rFonts w:asciiTheme="majorEastAsia" w:eastAsiaTheme="majorEastAsia" w:hAnsiTheme="majorEastAsia" w:hint="eastAsia"/>
+        </w:rPr>
+        <w:t>App</w:t>
+      </w:r>
+      <w:r>
+        <w:rPr>
+          <w:rFonts w:asciiTheme="majorEastAsia" w:eastAsiaTheme="majorEastAsia" w:hAnsiTheme="majorEastAsia" w:hint="eastAsia"/>
+        </w:rPr>
+        <w:t>随之</w:t>
+      </w:r>
+      <w:r>
+        <w:rPr>
+          <w:rFonts w:asciiTheme="majorEastAsia" w:eastAsiaTheme="majorEastAsia" w:hAnsiTheme="majorEastAsia"/>
+        </w:rPr>
+        <w:t>兴起。</w:t>
+      </w:r>
+    </w:p>
+    <w:p>
+      <w:pPr>
+        <w:spacing w:line="360" w:lineRule="auto"/>
+        <w:ind w:firstLineChars="200" w:firstLine="480"/>
+        <w:rPr>
+          <w:rFonts w:asciiTheme="majorEastAsia" w:eastAsiaTheme="majorEastAsia" w:hAnsiTheme="majorEastAsia"/>
+        </w:rPr>
+      </w:pPr>
+      <w:r>
+        <w:rPr>
+          <w:rFonts w:asciiTheme="majorEastAsia" w:eastAsiaTheme="majorEastAsia" w:hAnsiTheme="majorEastAsia"/>
+        </w:rPr>
+        <w:t>而</w:t>
+      </w:r>
+      <w:r>
+        <w:rPr>
+          <w:rFonts w:asciiTheme="majorEastAsia" w:eastAsiaTheme="majorEastAsia" w:hAnsiTheme="majorEastAsia" w:hint="eastAsia"/>
+        </w:rPr>
+        <w:t>我们</w:t>
+      </w:r>
+      <w:r>
+        <w:rPr>
+          <w:rFonts w:asciiTheme="majorEastAsia" w:eastAsiaTheme="majorEastAsia" w:hAnsiTheme="majorEastAsia"/>
+        </w:rPr>
+        <w:t>所要设计的</w:t>
+      </w:r>
+      <w:r>
+        <w:rPr>
+          <w:rFonts w:asciiTheme="majorEastAsia" w:eastAsiaTheme="majorEastAsia" w:hAnsiTheme="majorEastAsia" w:hint="eastAsia"/>
+        </w:rPr>
+        <w:t xml:space="preserve"> </w:t>
+      </w:r>
+      <w:r>
+        <w:rPr>
+          <w:rFonts w:asciiTheme="majorEastAsia" w:eastAsiaTheme="majorEastAsia" w:hAnsiTheme="majorEastAsia"/>
         </w:rPr>
         <w:t>To-Do</w:t>
       </w:r>
@@ -3117,19 +3518,196 @@
         <w:rPr>
           <w:rFonts w:asciiTheme="majorEastAsia" w:eastAsiaTheme="majorEastAsia" w:hAnsiTheme="majorEastAsia" w:hint="eastAsia"/>
         </w:rPr>
-        <w:t>类应用。现在存在的</w:t>
-      </w:r>
-      <w:r>
-        <w:rPr>
-          <w:rFonts w:asciiTheme="majorEastAsia" w:eastAsiaTheme="majorEastAsia" w:hAnsiTheme="majorEastAsia" w:hint="eastAsia"/>
-        </w:rPr>
-        <w:t>To-Do</w:t>
-      </w:r>
-      <w:r>
-        <w:rPr>
-          <w:rFonts w:asciiTheme="majorEastAsia" w:eastAsiaTheme="majorEastAsia" w:hAnsiTheme="majorEastAsia" w:hint="eastAsia"/>
-        </w:rPr>
-        <w:t>类app太多了，在使用的过程中，看到Omni</w:t>
+        <w:t>类</w:t>
+      </w:r>
+      <w:r>
+        <w:rPr>
+          <w:rFonts w:asciiTheme="majorEastAsia" w:eastAsiaTheme="majorEastAsia" w:hAnsiTheme="majorEastAsia" w:hint="eastAsia"/>
+        </w:rPr>
+        <w:t>A</w:t>
+      </w:r>
+      <w:r>
+        <w:rPr>
+          <w:rFonts w:asciiTheme="majorEastAsia" w:eastAsiaTheme="majorEastAsia" w:hAnsiTheme="majorEastAsia"/>
+        </w:rPr>
+        <w:t>pp</w:t>
+      </w:r>
+      <w:r>
+        <w:rPr>
+          <w:rFonts w:asciiTheme="majorEastAsia" w:eastAsiaTheme="majorEastAsia" w:hAnsiTheme="majorEastAsia" w:hint="eastAsia"/>
+        </w:rPr>
+        <w:t>无论</w:t>
+      </w:r>
+      <w:r>
+        <w:rPr>
+          <w:rFonts w:asciiTheme="majorEastAsia" w:eastAsiaTheme="majorEastAsia" w:hAnsiTheme="majorEastAsia"/>
+        </w:rPr>
+        <w:t>是从</w:t>
+      </w:r>
+      <w:r>
+        <w:rPr>
+          <w:rFonts w:asciiTheme="majorEastAsia" w:eastAsiaTheme="majorEastAsia" w:hAnsiTheme="majorEastAsia" w:hint="eastAsia"/>
+        </w:rPr>
+        <w:t>简洁性</w:t>
+      </w:r>
+      <w:r>
+        <w:rPr>
+          <w:rFonts w:asciiTheme="majorEastAsia" w:eastAsiaTheme="majorEastAsia" w:hAnsiTheme="majorEastAsia"/>
+        </w:rPr>
+        <w:t>和美观性等方面，还是从实用性和易用性方面都能够极大程度上满足用户的需求。</w:t>
+      </w:r>
+      <w:r>
+        <w:rPr>
+          <w:rFonts w:asciiTheme="majorEastAsia" w:eastAsiaTheme="majorEastAsia" w:hAnsiTheme="majorEastAsia" w:hint="eastAsia"/>
+        </w:rPr>
+        <w:t>不追求应用功能</w:t>
+      </w:r>
+      <w:r>
+        <w:rPr>
+          <w:rFonts w:asciiTheme="majorEastAsia" w:eastAsiaTheme="majorEastAsia" w:hAnsiTheme="majorEastAsia"/>
+        </w:rPr>
+        <w:t>的多样性</w:t>
+      </w:r>
+      <w:r>
+        <w:rPr>
+          <w:rFonts w:asciiTheme="majorEastAsia" w:eastAsiaTheme="majorEastAsia" w:hAnsiTheme="majorEastAsia" w:hint="eastAsia"/>
+        </w:rPr>
+        <w:t>，</w:t>
+      </w:r>
+      <w:r>
+        <w:rPr>
+          <w:rFonts w:asciiTheme="majorEastAsia" w:eastAsiaTheme="majorEastAsia" w:hAnsiTheme="majorEastAsia"/>
+        </w:rPr>
+        <w:t>而是专注于</w:t>
+      </w:r>
+      <w:r>
+        <w:rPr>
+          <w:rFonts w:asciiTheme="majorEastAsia" w:eastAsiaTheme="majorEastAsia" w:hAnsiTheme="majorEastAsia" w:hint="eastAsia"/>
+        </w:rPr>
+        <w:t>事务管理</w:t>
+      </w:r>
+      <w:r>
+        <w:rPr>
+          <w:rFonts w:asciiTheme="majorEastAsia" w:eastAsiaTheme="majorEastAsia" w:hAnsiTheme="majorEastAsia"/>
+        </w:rPr>
+        <w:t>，</w:t>
+      </w:r>
+      <w:r>
+        <w:rPr>
+          <w:rFonts w:asciiTheme="majorEastAsia" w:eastAsiaTheme="majorEastAsia" w:hAnsiTheme="majorEastAsia" w:hint="eastAsia"/>
+        </w:rPr>
+        <w:t>给</w:t>
+      </w:r>
+      <w:r>
+        <w:rPr>
+          <w:rFonts w:asciiTheme="majorEastAsia" w:eastAsiaTheme="majorEastAsia" w:hAnsiTheme="majorEastAsia"/>
+        </w:rPr>
+        <w:t>用户本质上的应用体验而不至于本末倒置去追求一些花哨多余的功能。</w:t>
+      </w:r>
+    </w:p>
+    <w:p>
+      <w:pPr>
+        <w:spacing w:line="360" w:lineRule="auto"/>
+        <w:ind w:firstLineChars="200" w:firstLine="480"/>
+        <w:rPr>
+          <w:rFonts w:asciiTheme="majorEastAsia" w:eastAsiaTheme="majorEastAsia" w:hAnsiTheme="majorEastAsia"/>
+        </w:rPr>
+      </w:pPr>
+      <w:r>
+        <w:rPr>
+          <w:rFonts w:asciiTheme="majorEastAsia" w:eastAsiaTheme="majorEastAsia" w:hAnsiTheme="majorEastAsia" w:hint="eastAsia"/>
+        </w:rPr>
+        <w:t>凭借项目</w:t>
+      </w:r>
+      <w:r>
+        <w:rPr>
+          <w:rFonts w:asciiTheme="majorEastAsia" w:eastAsiaTheme="majorEastAsia" w:hAnsiTheme="majorEastAsia"/>
+        </w:rPr>
+        <w:t>小组目前所掌握的</w:t>
+      </w:r>
+      <w:r>
+        <w:rPr>
+          <w:rFonts w:asciiTheme="majorEastAsia" w:eastAsiaTheme="majorEastAsia" w:hAnsiTheme="majorEastAsia" w:hint="eastAsia"/>
+        </w:rPr>
+        <w:t>Web</w:t>
+      </w:r>
+      <w:r>
+        <w:rPr>
+          <w:rFonts w:asciiTheme="majorEastAsia" w:eastAsiaTheme="majorEastAsia" w:hAnsiTheme="majorEastAsia"/>
+        </w:rPr>
+        <w:t>开发技术</w:t>
+      </w:r>
+      <w:r>
+        <w:rPr>
+          <w:rFonts w:asciiTheme="majorEastAsia" w:eastAsiaTheme="majorEastAsia" w:hAnsiTheme="majorEastAsia" w:hint="eastAsia"/>
+        </w:rPr>
+        <w:t>以及</w:t>
+      </w:r>
+      <w:r>
+        <w:rPr>
+          <w:rFonts w:asciiTheme="majorEastAsia" w:eastAsiaTheme="majorEastAsia" w:hAnsiTheme="majorEastAsia"/>
+        </w:rPr>
+        <w:t>现有的资源，</w:t>
+      </w:r>
+      <w:r>
+        <w:rPr>
+          <w:rFonts w:asciiTheme="majorEastAsia" w:eastAsiaTheme="majorEastAsia" w:hAnsiTheme="majorEastAsia" w:hint="eastAsia"/>
+        </w:rPr>
+        <w:t>足以</w:t>
+      </w:r>
+      <w:r>
+        <w:rPr>
+          <w:rFonts w:asciiTheme="majorEastAsia" w:eastAsiaTheme="majorEastAsia" w:hAnsiTheme="majorEastAsia"/>
+        </w:rPr>
+        <w:t>开发出满足以上功能以及</w:t>
+      </w:r>
+      <w:r>
+        <w:rPr>
+          <w:rFonts w:asciiTheme="majorEastAsia" w:eastAsiaTheme="majorEastAsia" w:hAnsiTheme="majorEastAsia" w:hint="eastAsia"/>
+        </w:rPr>
+        <w:t>满足</w:t>
+      </w:r>
+      <w:r>
+        <w:rPr>
+          <w:rFonts w:asciiTheme="majorEastAsia" w:eastAsiaTheme="majorEastAsia" w:hAnsiTheme="majorEastAsia"/>
+        </w:rPr>
+        <w:t>用户</w:t>
+      </w:r>
+      <w:r>
+        <w:rPr>
+          <w:rFonts w:asciiTheme="majorEastAsia" w:eastAsiaTheme="majorEastAsia" w:hAnsiTheme="majorEastAsia" w:hint="eastAsia"/>
+        </w:rPr>
+        <w:t>需</w:t>
+      </w:r>
+      <w:r>
+        <w:rPr>
+          <w:rFonts w:asciiTheme="majorEastAsia" w:eastAsiaTheme="majorEastAsia" w:hAnsiTheme="majorEastAsia"/>
+        </w:rPr>
+        <w:t>求的</w:t>
+      </w:r>
+      <w:r>
+        <w:rPr>
+          <w:rFonts w:asciiTheme="majorEastAsia" w:eastAsiaTheme="majorEastAsia" w:hAnsiTheme="majorEastAsia" w:hint="eastAsia"/>
+        </w:rPr>
+        <w:t>T</w:t>
+      </w:r>
+      <w:r>
+        <w:rPr>
+          <w:rFonts w:asciiTheme="majorEastAsia" w:eastAsiaTheme="majorEastAsia" w:hAnsiTheme="majorEastAsia"/>
+        </w:rPr>
+        <w:t>o-Do</w:t>
+      </w:r>
+      <w:r>
+        <w:rPr>
+          <w:rFonts w:asciiTheme="majorEastAsia" w:eastAsiaTheme="majorEastAsia" w:hAnsiTheme="majorEastAsia" w:hint="eastAsia"/>
+        </w:rPr>
+        <w:t>类W</w:t>
+      </w:r>
+      <w:r>
+        <w:rPr>
+          <w:rFonts w:asciiTheme="majorEastAsia" w:eastAsiaTheme="majorEastAsia" w:hAnsiTheme="majorEastAsia" w:hint="eastAsia"/>
+        </w:rPr>
+        <w:t>eb</w:t>
       </w:r>
       <w:r>
         <w:rPr>
@@ -3137,469 +3715,6 @@
         </w:rPr>
         <w:t xml:space="preserve"> </w:t>
       </w:r>
-      <w:r>
-        <w:rPr>
-          <w:rFonts w:asciiTheme="majorEastAsia" w:eastAsiaTheme="majorEastAsia" w:hAnsiTheme="majorEastAsia" w:hint="eastAsia"/>
-        </w:rPr>
-        <w:t>Focus可能会想Things的简单漂亮，用Things的时候会想Omni</w:t>
-      </w:r>
-      <w:r>
-        <w:rPr>
-          <w:rFonts w:asciiTheme="majorEastAsia" w:eastAsiaTheme="majorEastAsia" w:hAnsiTheme="majorEastAsia" w:hint="eastAsia"/>
-        </w:rPr>
-        <w:t xml:space="preserve"> </w:t>
-      </w:r>
-      <w:r>
-        <w:rPr>
-          <w:rFonts w:asciiTheme="majorEastAsia" w:eastAsiaTheme="majorEastAsia" w:hAnsiTheme="majorEastAsia" w:hint="eastAsia"/>
-        </w:rPr>
-        <w:t>Focus的强大，而且现在的Omni</w:t>
-      </w:r>
-      <w:r>
-        <w:rPr>
-          <w:rFonts w:asciiTheme="majorEastAsia" w:eastAsiaTheme="majorEastAsia" w:hAnsiTheme="majorEastAsia" w:hint="eastAsia"/>
-        </w:rPr>
-        <w:t xml:space="preserve"> </w:t>
-      </w:r>
-      <w:r>
-        <w:rPr>
-          <w:rFonts w:asciiTheme="majorEastAsia" w:eastAsiaTheme="majorEastAsia" w:hAnsiTheme="majorEastAsia" w:hint="eastAsia"/>
-        </w:rPr>
-        <w:t>Focus 2的设计也相当不错了，很简约漂亮，当你在这两个徘徊时候，Clear的极简和舒服，工具有的时候不是那么重要，我们需要的是能让工作顺利完成的就行了，那些Fancy的工具并不能帮我们完成工作，买了Kindle并不能让我们读更多书。要想在诸多</w:t>
-      </w:r>
-      <w:r>
-        <w:rPr>
-          <w:rFonts w:asciiTheme="majorEastAsia" w:eastAsiaTheme="majorEastAsia" w:hAnsiTheme="majorEastAsia" w:hint="eastAsia"/>
-        </w:rPr>
-        <w:t>To-Do</w:t>
-      </w:r>
-      <w:r>
-        <w:rPr>
-          <w:rFonts w:asciiTheme="majorEastAsia" w:eastAsiaTheme="majorEastAsia" w:hAnsiTheme="majorEastAsia" w:hint="eastAsia"/>
-        </w:rPr>
-        <w:t>类应用中脱颖而出，必须有我们更加特殊而又人性化的改变，在简便易用的同时要增加一些个性化设置。这款APP可以站在已有APP的基础上，借鉴一些好的设计思路和设置，抛弃繁杂的方面，最重要的是一点——可供用户免费使用。用过Things的都知道这是一款又小又美的APP，但是没有网页版和Windows平台，同步起来还需要翻墙，对一些办公室白领类的使用者来说，不是很方便，这是我们需要借鉴的地方。还有像小米手机的NOTE笔记中的一些个性化设置一样，我觉得它的界面设</w:t>
-      </w:r>
-      <w:r>
-        <w:rPr>
-          <w:rFonts w:asciiTheme="majorEastAsia" w:eastAsiaTheme="majorEastAsia" w:hAnsiTheme="majorEastAsia" w:hint="eastAsia"/>
-        </w:rPr>
-        <w:lastRenderedPageBreak/>
-        <w:t>计比较简便，提供本地搜索note和自动保存的功能，另外每个note中还可以记录创建时间和设置闹铃用来提醒用户及时完成工作。这些都是可以在已有的功能上增加的一些人性化设置。</w:t>
-      </w:r>
-    </w:p>
-    <w:p>
-      <w:pPr>
-        <w:pStyle w:val="Heading1"/>
-        <w:ind w:firstLineChars="200" w:firstLine="560"/>
-        <w:rPr>
-          <w:rFonts w:ascii="Microsoft Sans Serif" w:hAnsi="Microsoft Sans Serif" w:cs="Microsoft Sans Serif" w:hint="eastAsia"/>
-          <w:color w:val="000000" w:themeColor="text1"/>
-          <w:sz w:val="28"/>
-          <w:szCs w:val="28"/>
-        </w:rPr>
-      </w:pPr>
-      <w:r>
-        <w:rPr>
-          <w:rFonts w:ascii="Microsoft Sans Serif" w:hAnsi="Microsoft Sans Serif" w:cs="Microsoft Sans Serif" w:hint="eastAsia"/>
-          <w:color w:val="000000" w:themeColor="text1"/>
-          <w:sz w:val="28"/>
-          <w:szCs w:val="28"/>
-        </w:rPr>
-        <w:t>十、总结</w:t>
-      </w:r>
-      <w:r>
-        <w:rPr>
-          <w:rFonts w:ascii="Microsoft Sans Serif" w:hAnsi="Microsoft Sans Serif" w:cs="Microsoft Sans Serif" w:hint="eastAsia"/>
-          <w:color w:val="000000" w:themeColor="text1"/>
-          <w:sz w:val="28"/>
-          <w:szCs w:val="28"/>
-        </w:rPr>
-        <w:t>(</w:t>
-      </w:r>
-      <w:r>
-        <w:rPr>
-          <w:rFonts w:ascii="Microsoft Sans Serif" w:hAnsi="Microsoft Sans Serif" w:cs="Microsoft Sans Serif"/>
-          <w:color w:val="000000" w:themeColor="text1"/>
-          <w:sz w:val="28"/>
-          <w:szCs w:val="28"/>
-        </w:rPr>
-        <w:t>Conclusion</w:t>
-      </w:r>
-      <w:r>
-        <w:rPr>
-          <w:rFonts w:ascii="Microsoft Sans Serif" w:hAnsi="Microsoft Sans Serif" w:cs="Microsoft Sans Serif" w:hint="eastAsia"/>
-          <w:color w:val="000000" w:themeColor="text1"/>
-          <w:sz w:val="28"/>
-          <w:szCs w:val="28"/>
-        </w:rPr>
-        <w:t>)</w:t>
-      </w:r>
-    </w:p>
-    <w:p>
-      <w:pPr>
-        <w:rPr>
-          <w:rFonts w:hint="eastAsia"/>
-        </w:rPr>
-      </w:pPr>
-    </w:p>
-    <w:p>
-      <w:pPr>
-        <w:spacing w:line="360" w:lineRule="auto"/>
-        <w:ind w:firstLineChars="200" w:firstLine="480"/>
-        <w:rPr>
-          <w:rFonts w:asciiTheme="majorEastAsia" w:eastAsiaTheme="majorEastAsia" w:hAnsiTheme="majorEastAsia"/>
-        </w:rPr>
-      </w:pPr>
-      <w:r>
-        <w:rPr>
-          <w:rFonts w:hint="eastAsia"/>
-        </w:rPr>
-        <w:t xml:space="preserve"> </w:t>
-      </w:r>
-      <w:r>
-        <w:rPr>
-          <w:rFonts w:hint="eastAsia"/>
-        </w:rPr>
-        <w:t xml:space="preserve"> </w:t>
-      </w:r>
-      <w:r>
-        <w:rPr>
-          <w:rFonts w:asciiTheme="majorEastAsia" w:eastAsiaTheme="majorEastAsia" w:hAnsiTheme="majorEastAsia" w:hint="eastAsia"/>
-        </w:rPr>
-        <w:t>随着</w:t>
-      </w:r>
-      <w:r>
-        <w:rPr>
-          <w:rFonts w:asciiTheme="majorEastAsia" w:eastAsiaTheme="majorEastAsia" w:hAnsiTheme="majorEastAsia"/>
-        </w:rPr>
-        <w:t>互联网时代的到来，时间管理和事务管理已经成为了</w:t>
-      </w:r>
-      <w:r>
-        <w:rPr>
-          <w:rFonts w:asciiTheme="majorEastAsia" w:eastAsiaTheme="majorEastAsia" w:hAnsiTheme="majorEastAsia" w:hint="eastAsia"/>
-        </w:rPr>
-        <w:t>每个</w:t>
-      </w:r>
-      <w:r>
-        <w:rPr>
-          <w:rFonts w:asciiTheme="majorEastAsia" w:eastAsiaTheme="majorEastAsia" w:hAnsiTheme="majorEastAsia"/>
-        </w:rPr>
-        <w:t>人</w:t>
-      </w:r>
-      <w:r>
-        <w:rPr>
-          <w:rFonts w:asciiTheme="majorEastAsia" w:eastAsiaTheme="majorEastAsia" w:hAnsiTheme="majorEastAsia" w:hint="eastAsia"/>
-        </w:rPr>
-        <w:t>生活</w:t>
-      </w:r>
-      <w:r>
-        <w:rPr>
-          <w:rFonts w:asciiTheme="majorEastAsia" w:eastAsiaTheme="majorEastAsia" w:hAnsiTheme="majorEastAsia"/>
-        </w:rPr>
-        <w:t>中不可缺少的一部分</w:t>
-      </w:r>
-      <w:r>
-        <w:rPr>
-          <w:rFonts w:asciiTheme="majorEastAsia" w:eastAsiaTheme="majorEastAsia" w:hAnsiTheme="majorEastAsia" w:hint="eastAsia"/>
-        </w:rPr>
-        <w:t>。为</w:t>
-      </w:r>
-      <w:r>
-        <w:rPr>
-          <w:rFonts w:asciiTheme="majorEastAsia" w:eastAsiaTheme="majorEastAsia" w:hAnsiTheme="majorEastAsia"/>
-        </w:rPr>
-        <w:t>满足现代快节奏、高效率生活的需要</w:t>
-      </w:r>
-      <w:r>
-        <w:rPr>
-          <w:rFonts w:asciiTheme="majorEastAsia" w:eastAsiaTheme="majorEastAsia" w:hAnsiTheme="majorEastAsia" w:hint="eastAsia"/>
-        </w:rPr>
-        <w:t>，</w:t>
-      </w:r>
-      <w:r>
-        <w:rPr>
-          <w:rFonts w:asciiTheme="majorEastAsia" w:eastAsiaTheme="majorEastAsia" w:hAnsiTheme="majorEastAsia"/>
-        </w:rPr>
-        <w:t>各种</w:t>
-      </w:r>
-      <w:r>
-        <w:rPr>
-          <w:rFonts w:asciiTheme="majorEastAsia" w:eastAsiaTheme="majorEastAsia" w:hAnsiTheme="majorEastAsia" w:hint="eastAsia"/>
-        </w:rPr>
-        <w:t>T</w:t>
-      </w:r>
-      <w:r>
-        <w:rPr>
-          <w:rFonts w:asciiTheme="majorEastAsia" w:eastAsiaTheme="majorEastAsia" w:hAnsiTheme="majorEastAsia"/>
-        </w:rPr>
-        <w:t>o-Do</w:t>
-      </w:r>
-      <w:r>
-        <w:rPr>
-          <w:rFonts w:asciiTheme="majorEastAsia" w:eastAsiaTheme="majorEastAsia" w:hAnsiTheme="majorEastAsia" w:hint="eastAsia"/>
-        </w:rPr>
-        <w:t>类</w:t>
-      </w:r>
-      <w:r>
-        <w:rPr>
-          <w:rFonts w:asciiTheme="majorEastAsia" w:eastAsiaTheme="majorEastAsia" w:hAnsiTheme="majorEastAsia" w:hint="eastAsia"/>
-        </w:rPr>
-        <w:t>App</w:t>
-      </w:r>
-      <w:r>
-        <w:rPr>
-          <w:rFonts w:asciiTheme="majorEastAsia" w:eastAsiaTheme="majorEastAsia" w:hAnsiTheme="majorEastAsia" w:hint="eastAsia"/>
-        </w:rPr>
-        <w:t>随之</w:t>
-      </w:r>
-      <w:r>
-        <w:rPr>
-          <w:rFonts w:asciiTheme="majorEastAsia" w:eastAsiaTheme="majorEastAsia" w:hAnsiTheme="majorEastAsia"/>
-        </w:rPr>
-        <w:t>兴起。</w:t>
-      </w:r>
-    </w:p>
-    <w:p>
-      <w:pPr>
-        <w:spacing w:line="360" w:lineRule="auto"/>
-        <w:ind w:firstLineChars="200" w:firstLine="480"/>
-        <w:rPr>
-          <w:rFonts w:asciiTheme="majorEastAsia" w:eastAsiaTheme="majorEastAsia" w:hAnsiTheme="majorEastAsia"/>
-        </w:rPr>
-      </w:pPr>
-      <w:r>
-        <w:rPr>
-          <w:rFonts w:asciiTheme="majorEastAsia" w:eastAsiaTheme="majorEastAsia" w:hAnsiTheme="majorEastAsia"/>
-        </w:rPr>
-        <w:t>而</w:t>
-      </w:r>
-      <w:r>
-        <w:rPr>
-          <w:rFonts w:asciiTheme="majorEastAsia" w:eastAsiaTheme="majorEastAsia" w:hAnsiTheme="majorEastAsia" w:hint="eastAsia"/>
-        </w:rPr>
-        <w:t>我们</w:t>
-      </w:r>
-      <w:r>
-        <w:rPr>
-          <w:rFonts w:asciiTheme="majorEastAsia" w:eastAsiaTheme="majorEastAsia" w:hAnsiTheme="majorEastAsia"/>
-        </w:rPr>
-        <w:t>所要设计的</w:t>
-      </w:r>
-      <w:r>
-        <w:rPr>
-          <w:rFonts w:asciiTheme="majorEastAsia" w:eastAsiaTheme="majorEastAsia" w:hAnsiTheme="majorEastAsia" w:hint="eastAsia"/>
-        </w:rPr>
-        <w:t xml:space="preserve"> </w:t>
-      </w:r>
-      <w:r>
-        <w:rPr>
-          <w:rFonts w:asciiTheme="majorEastAsia" w:eastAsiaTheme="majorEastAsia" w:hAnsiTheme="majorEastAsia"/>
-        </w:rPr>
-        <w:t>To-Do</w:t>
-      </w:r>
-      <w:r>
-        <w:rPr>
-          <w:rFonts w:asciiTheme="majorEastAsia" w:eastAsiaTheme="majorEastAsia" w:hAnsiTheme="majorEastAsia" w:hint="eastAsia"/>
-        </w:rPr>
-        <w:t>类</w:t>
-      </w:r>
-      <w:r>
-        <w:rPr>
-          <w:rFonts w:asciiTheme="majorEastAsia" w:eastAsiaTheme="majorEastAsia" w:hAnsiTheme="majorEastAsia" w:hint="eastAsia"/>
-        </w:rPr>
-        <w:t>A</w:t>
-      </w:r>
-      <w:r>
-        <w:rPr>
-          <w:rFonts w:asciiTheme="majorEastAsia" w:eastAsiaTheme="majorEastAsia" w:hAnsiTheme="majorEastAsia"/>
-        </w:rPr>
-        <w:t>pp</w:t>
-      </w:r>
-      <w:r>
-        <w:rPr>
-          <w:rFonts w:asciiTheme="majorEastAsia" w:eastAsiaTheme="majorEastAsia" w:hAnsiTheme="majorEastAsia" w:hint="eastAsia"/>
-        </w:rPr>
-        <w:t>无论</w:t>
-      </w:r>
-      <w:r>
-        <w:rPr>
-          <w:rFonts w:asciiTheme="majorEastAsia" w:eastAsiaTheme="majorEastAsia" w:hAnsiTheme="majorEastAsia"/>
-        </w:rPr>
-        <w:t>是从</w:t>
-      </w:r>
-      <w:r>
-        <w:rPr>
-          <w:rFonts w:asciiTheme="majorEastAsia" w:eastAsiaTheme="majorEastAsia" w:hAnsiTheme="majorEastAsia" w:hint="eastAsia"/>
-        </w:rPr>
-        <w:t>简洁性</w:t>
-      </w:r>
-      <w:r>
-        <w:rPr>
-          <w:rFonts w:asciiTheme="majorEastAsia" w:eastAsiaTheme="majorEastAsia" w:hAnsiTheme="majorEastAsia"/>
-        </w:rPr>
-        <w:t>和美观性等方面，还是从实用性和易用性方面都能够极大程度上满足用户的需求。</w:t>
-      </w:r>
-      <w:r>
-        <w:rPr>
-          <w:rFonts w:asciiTheme="majorEastAsia" w:eastAsiaTheme="majorEastAsia" w:hAnsiTheme="majorEastAsia" w:hint="eastAsia"/>
-        </w:rPr>
-        <w:t>不追求应用功能</w:t>
-      </w:r>
-      <w:r>
-        <w:rPr>
-          <w:rFonts w:asciiTheme="majorEastAsia" w:eastAsiaTheme="majorEastAsia" w:hAnsiTheme="majorEastAsia"/>
-        </w:rPr>
-        <w:t>的多样性</w:t>
-      </w:r>
-      <w:r>
-        <w:rPr>
-          <w:rFonts w:asciiTheme="majorEastAsia" w:eastAsiaTheme="majorEastAsia" w:hAnsiTheme="majorEastAsia" w:hint="eastAsia"/>
-        </w:rPr>
-        <w:t>，</w:t>
-      </w:r>
-      <w:r>
-        <w:rPr>
-          <w:rFonts w:asciiTheme="majorEastAsia" w:eastAsiaTheme="majorEastAsia" w:hAnsiTheme="majorEastAsia"/>
-        </w:rPr>
-        <w:t>而是专注于</w:t>
-      </w:r>
-      <w:r>
-        <w:rPr>
-          <w:rFonts w:asciiTheme="majorEastAsia" w:eastAsiaTheme="majorEastAsia" w:hAnsiTheme="majorEastAsia" w:hint="eastAsia"/>
-        </w:rPr>
-        <w:t>事务管理</w:t>
-      </w:r>
-      <w:r>
-        <w:rPr>
-          <w:rFonts w:asciiTheme="majorEastAsia" w:eastAsiaTheme="majorEastAsia" w:hAnsiTheme="majorEastAsia"/>
-        </w:rPr>
-        <w:t>，</w:t>
-      </w:r>
-      <w:r>
-        <w:rPr>
-          <w:rFonts w:asciiTheme="majorEastAsia" w:eastAsiaTheme="majorEastAsia" w:hAnsiTheme="majorEastAsia" w:hint="eastAsia"/>
-        </w:rPr>
-        <w:t>给</w:t>
-      </w:r>
-      <w:r>
-        <w:rPr>
-          <w:rFonts w:asciiTheme="majorEastAsia" w:eastAsiaTheme="majorEastAsia" w:hAnsiTheme="majorEastAsia"/>
-        </w:rPr>
-        <w:t>用户本质上的应用体验而不至于本末倒置去追求一些花哨多余的功能。</w:t>
-      </w:r>
-    </w:p>
-    <w:p>
-      <w:pPr>
-        <w:spacing w:line="360" w:lineRule="auto"/>
-        <w:ind w:firstLineChars="200" w:firstLine="480"/>
-        <w:rPr>
-          <w:rFonts w:asciiTheme="majorEastAsia" w:eastAsiaTheme="majorEastAsia" w:hAnsiTheme="majorEastAsia"/>
-        </w:rPr>
-      </w:pPr>
-      <w:r>
-        <w:rPr>
-          <w:rFonts w:asciiTheme="majorEastAsia" w:eastAsiaTheme="majorEastAsia" w:hAnsiTheme="majorEastAsia" w:hint="eastAsia"/>
-        </w:rPr>
-        <w:t>凭借项目</w:t>
-      </w:r>
-      <w:r>
-        <w:rPr>
-          <w:rFonts w:asciiTheme="majorEastAsia" w:eastAsiaTheme="majorEastAsia" w:hAnsiTheme="majorEastAsia"/>
-        </w:rPr>
-        <w:t>小组目前所掌握的</w:t>
-      </w:r>
-      <w:r>
-        <w:rPr>
-          <w:rFonts w:asciiTheme="majorEastAsia" w:eastAsiaTheme="majorEastAsia" w:hAnsiTheme="majorEastAsia" w:hint="eastAsia"/>
-        </w:rPr>
-        <w:t>Web</w:t>
-      </w:r>
-      <w:r>
-        <w:rPr>
-          <w:rFonts w:asciiTheme="majorEastAsia" w:eastAsiaTheme="majorEastAsia" w:hAnsiTheme="majorEastAsia"/>
-        </w:rPr>
-        <w:t>开发技术</w:t>
-      </w:r>
-      <w:r>
-        <w:rPr>
-          <w:rFonts w:asciiTheme="majorEastAsia" w:eastAsiaTheme="majorEastAsia" w:hAnsiTheme="majorEastAsia" w:hint="eastAsia"/>
-        </w:rPr>
-        <w:t>以及</w:t>
-      </w:r>
-      <w:r>
-        <w:rPr>
-          <w:rFonts w:asciiTheme="majorEastAsia" w:eastAsiaTheme="majorEastAsia" w:hAnsiTheme="majorEastAsia"/>
-        </w:rPr>
-        <w:t>现有的资源，</w:t>
-      </w:r>
-      <w:r>
-        <w:rPr>
-          <w:rFonts w:asciiTheme="majorEastAsia" w:eastAsiaTheme="majorEastAsia" w:hAnsiTheme="majorEastAsia" w:hint="eastAsia"/>
-        </w:rPr>
-        <w:t>足以</w:t>
-      </w:r>
-      <w:r>
-        <w:rPr>
-          <w:rFonts w:asciiTheme="majorEastAsia" w:eastAsiaTheme="majorEastAsia" w:hAnsiTheme="majorEastAsia"/>
-        </w:rPr>
-        <w:t>开发出满足以上功能以及</w:t>
-      </w:r>
-      <w:r>
-        <w:rPr>
-          <w:rFonts w:asciiTheme="majorEastAsia" w:eastAsiaTheme="majorEastAsia" w:hAnsiTheme="majorEastAsia" w:hint="eastAsia"/>
-        </w:rPr>
-        <w:t>满足</w:t>
-      </w:r>
-      <w:r>
-        <w:rPr>
-          <w:rFonts w:asciiTheme="majorEastAsia" w:eastAsiaTheme="majorEastAsia" w:hAnsiTheme="majorEastAsia"/>
-        </w:rPr>
-        <w:t>用户</w:t>
-      </w:r>
-      <w:r>
-        <w:rPr>
-          <w:rFonts w:asciiTheme="majorEastAsia" w:eastAsiaTheme="majorEastAsia" w:hAnsiTheme="majorEastAsia" w:hint="eastAsia"/>
-        </w:rPr>
-        <w:t>需</w:t>
-      </w:r>
-      <w:r>
-        <w:rPr>
-          <w:rFonts w:asciiTheme="majorEastAsia" w:eastAsiaTheme="majorEastAsia" w:hAnsiTheme="majorEastAsia"/>
-        </w:rPr>
-        <w:t>求的</w:t>
-      </w:r>
-      <w:r>
-        <w:rPr>
-          <w:rFonts w:asciiTheme="majorEastAsia" w:eastAsiaTheme="majorEastAsia" w:hAnsiTheme="majorEastAsia" w:hint="eastAsia"/>
-        </w:rPr>
-        <w:t>T</w:t>
-      </w:r>
-      <w:r>
-        <w:rPr>
-          <w:rFonts w:asciiTheme="majorEastAsia" w:eastAsiaTheme="majorEastAsia" w:hAnsiTheme="majorEastAsia"/>
-        </w:rPr>
-        <w:t>o-Do</w:t>
-      </w:r>
-      <w:r>
-        <w:rPr>
-          <w:rFonts w:asciiTheme="majorEastAsia" w:eastAsiaTheme="majorEastAsia" w:hAnsiTheme="majorEastAsia" w:hint="eastAsia"/>
-        </w:rPr>
-        <w:t>类W</w:t>
-      </w:r>
-      <w:r>
-        <w:rPr>
-          <w:rFonts w:asciiTheme="majorEastAsia" w:eastAsiaTheme="majorEastAsia" w:hAnsiTheme="majorEastAsia" w:hint="eastAsia"/>
-        </w:rPr>
-        <w:t>eb</w:t>
-      </w:r>
-      <w:r>
-        <w:rPr>
-          <w:rFonts w:asciiTheme="majorEastAsia" w:eastAsiaTheme="majorEastAsia" w:hAnsiTheme="majorEastAsia" w:hint="eastAsia"/>
-        </w:rPr>
-        <w:t xml:space="preserve"> </w:t>
-      </w:r>
-      <w:bookmarkStart w:id="0" w:name="_GoBack"/>
-      <w:bookmarkEnd w:id="0"/>
       <w:r>
         <w:rPr>
           <w:rFonts w:asciiTheme="majorEastAsia" w:eastAsiaTheme="majorEastAsia" w:hAnsiTheme="majorEastAsia" w:hint="eastAsia"/>
@@ -3635,7 +3750,7 @@
 </file>
 
 <file path=word/endnotes.xml><?xml version="1.0" encoding="utf-8"?>
-<w:endnotes xmlns:wpc="http://schemas.microsoft.com/office/word/2010/wordprocessingCanvas" xmlns:mo="http://schemas.microsoft.com/office/mac/office/2008/main" xmlns:mc="http://schemas.openxmlformats.org/markup-compatibility/2006" xmlns:mv="urn:schemas-microsoft-com:mac:vml" xmlns:o="urn:schemas-microsoft-com:office:office" xmlns:r="http://schemas.openxmlformats.org/officeDocument/2006/relationships" xmlns:m="http://schemas.openxmlformats.org/officeDocument/2006/math" xmlns:v="urn:schemas-microsoft-com:vml" xmlns:wp14="http://schemas.microsoft.com/office/word/2010/wordprocessingDrawing" xmlns:wp="http://schemas.openxmlformats.org/drawingml/2006/wordprocessingDrawing" xmlns:w10="urn:schemas-microsoft-com:office:word" xmlns:w="http://schemas.openxmlformats.org/wordprocessingml/2006/main" xmlns:w14="http://schemas.microsoft.com/office/word/2010/wordml" xmlns:w15="http://schemas.microsoft.com/office/word/2012/wordml" xmlns:wpg="http://schemas.microsoft.com/office/word/2010/wordprocessingGroup" xmlns:wpi="http://schemas.microsoft.com/office/word/2010/wordprocessingInk" xmlns:wne="http://schemas.microsoft.com/office/word/2006/wordml" xmlns:wps="http://schemas.microsoft.com/office/word/2010/wordprocessingShape" mc:Ignorable="w14 w15 wp14">
+<w:endnotes xmlns:wpc="http://schemas.microsoft.com/office/word/2010/wordprocessingCanvas" xmlns:mo="http://schemas.microsoft.com/office/mac/office/2008/main" xmlns:mc="http://schemas.openxmlformats.org/markup-compatibility/2006" xmlns:mv="urn:schemas-microsoft-com:mac:vml" xmlns:o="urn:schemas-microsoft-com:office:office" xmlns:r="http://schemas.openxmlformats.org/officeDocument/2006/relationships" xmlns:m="http://schemas.openxmlformats.org/officeDocument/2006/math" xmlns:v="urn:schemas-microsoft-com:vml" xmlns:wp14="http://schemas.microsoft.com/office/word/2010/wordprocessingDrawing" xmlns:wp="http://schemas.openxmlformats.org/drawingml/2006/wordprocessingDrawing" xmlns:w10="urn:schemas-microsoft-com:office:word" xmlns:w="http://schemas.openxmlformats.org/wordprocessingml/2006/main" xmlns:w14="http://schemas.microsoft.com/office/word/2010/wordml" xmlns:wpg="http://schemas.microsoft.com/office/word/2010/wordprocessingGroup" xmlns:wpi="http://schemas.microsoft.com/office/word/2010/wordprocessingInk" xmlns:wne="http://schemas.microsoft.com/office/word/2006/wordml" xmlns:wps="http://schemas.microsoft.com/office/word/2010/wordprocessingShape" mc:Ignorable="w14 wp14">
   <w:endnote w:type="separator" w:id="-1">
     <w:p>
       <w:r>
@@ -3654,7 +3769,7 @@
 </file>
 
 <file path=word/footnotes.xml><?xml version="1.0" encoding="utf-8"?>
-<w:footnotes xmlns:wpc="http://schemas.microsoft.com/office/word/2010/wordprocessingCanvas" xmlns:mo="http://schemas.microsoft.com/office/mac/office/2008/main" xmlns:mc="http://schemas.openxmlformats.org/markup-compatibility/2006" xmlns:mv="urn:schemas-microsoft-com:mac:vml" xmlns:o="urn:schemas-microsoft-com:office:office" xmlns:r="http://schemas.openxmlformats.org/officeDocument/2006/relationships" xmlns:m="http://schemas.openxmlformats.org/officeDocument/2006/math" xmlns:v="urn:schemas-microsoft-com:vml" xmlns:wp14="http://schemas.microsoft.com/office/word/2010/wordprocessingDrawing" xmlns:wp="http://schemas.openxmlformats.org/drawingml/2006/wordprocessingDrawing" xmlns:w10="urn:schemas-microsoft-com:office:word" xmlns:w="http://schemas.openxmlformats.org/wordprocessingml/2006/main" xmlns:w14="http://schemas.microsoft.com/office/word/2010/wordml" xmlns:w15="http://schemas.microsoft.com/office/word/2012/wordml" xmlns:wpg="http://schemas.microsoft.com/office/word/2010/wordprocessingGroup" xmlns:wpi="http://schemas.microsoft.com/office/word/2010/wordprocessingInk" xmlns:wne="http://schemas.microsoft.com/office/word/2006/wordml" xmlns:wps="http://schemas.microsoft.com/office/word/2010/wordprocessingShape" mc:Ignorable="w14 w15 wp14">
+<w:footnotes xmlns:wpc="http://schemas.microsoft.com/office/word/2010/wordprocessingCanvas" xmlns:mo="http://schemas.microsoft.com/office/mac/office/2008/main" xmlns:mc="http://schemas.openxmlformats.org/markup-compatibility/2006" xmlns:mv="urn:schemas-microsoft-com:mac:vml" xmlns:o="urn:schemas-microsoft-com:office:office" xmlns:r="http://schemas.openxmlformats.org/officeDocument/2006/relationships" xmlns:m="http://schemas.openxmlformats.org/officeDocument/2006/math" xmlns:v="urn:schemas-microsoft-com:vml" xmlns:wp14="http://schemas.microsoft.com/office/word/2010/wordprocessingDrawing" xmlns:wp="http://schemas.openxmlformats.org/drawingml/2006/wordprocessingDrawing" xmlns:w10="urn:schemas-microsoft-com:office:word" xmlns:w="http://schemas.openxmlformats.org/wordprocessingml/2006/main" xmlns:w14="http://schemas.microsoft.com/office/word/2010/wordml" xmlns:wpg="http://schemas.microsoft.com/office/word/2010/wordprocessingGroup" xmlns:wpi="http://schemas.microsoft.com/office/word/2010/wordprocessingInk" xmlns:wne="http://schemas.microsoft.com/office/word/2006/wordml" xmlns:wps="http://schemas.microsoft.com/office/word/2010/wordprocessingShape" mc:Ignorable="w14 wp14">
   <w:footnote w:type="separator" w:id="-1">
     <w:p>
       <w:r>
@@ -3673,7 +3788,7 @@
 </file>
 
 <file path=word/numbering.xml><?xml version="1.0" encoding="utf-8"?>
-<w:numbering xmlns:wpc="http://schemas.microsoft.com/office/word/2010/wordprocessingCanvas" xmlns:mo="http://schemas.microsoft.com/office/mac/office/2008/main" xmlns:mc="http://schemas.openxmlformats.org/markup-compatibility/2006" xmlns:mv="urn:schemas-microsoft-com:mac:vml" xmlns:o="urn:schemas-microsoft-com:office:office" xmlns:r="http://schemas.openxmlformats.org/officeDocument/2006/relationships" xmlns:m="http://schemas.openxmlformats.org/officeDocument/2006/math" xmlns:v="urn:schemas-microsoft-com:vml" xmlns:wp14="http://schemas.microsoft.com/office/word/2010/wordprocessingDrawing" xmlns:wp="http://schemas.openxmlformats.org/drawingml/2006/wordprocessingDrawing" xmlns:w10="urn:schemas-microsoft-com:office:word" xmlns:w="http://schemas.openxmlformats.org/wordprocessingml/2006/main" xmlns:w14="http://schemas.microsoft.com/office/word/2010/wordml" xmlns:w15="http://schemas.microsoft.com/office/word/2012/wordml" xmlns:wpg="http://schemas.microsoft.com/office/word/2010/wordprocessingGroup" xmlns:wpi="http://schemas.microsoft.com/office/word/2010/wordprocessingInk" xmlns:wne="http://schemas.microsoft.com/office/word/2006/wordml" xmlns:wps="http://schemas.microsoft.com/office/word/2010/wordprocessingShape" mc:Ignorable="w14 w15 wp14">
+<w:numbering xmlns:wpc="http://schemas.microsoft.com/office/word/2010/wordprocessingCanvas" xmlns:mo="http://schemas.microsoft.com/office/mac/office/2008/main" xmlns:mc="http://schemas.openxmlformats.org/markup-compatibility/2006" xmlns:mv="urn:schemas-microsoft-com:mac:vml" xmlns:o="urn:schemas-microsoft-com:office:office" xmlns:r="http://schemas.openxmlformats.org/officeDocument/2006/relationships" xmlns:m="http://schemas.openxmlformats.org/officeDocument/2006/math" xmlns:v="urn:schemas-microsoft-com:vml" xmlns:wp14="http://schemas.microsoft.com/office/word/2010/wordprocessingDrawing" xmlns:wp="http://schemas.openxmlformats.org/drawingml/2006/wordprocessingDrawing" xmlns:w10="urn:schemas-microsoft-com:office:word" xmlns:w="http://schemas.openxmlformats.org/wordprocessingml/2006/main" xmlns:w14="http://schemas.microsoft.com/office/word/2010/wordml" xmlns:wpg="http://schemas.microsoft.com/office/word/2010/wordprocessingGroup" xmlns:wpi="http://schemas.microsoft.com/office/word/2010/wordprocessingInk" xmlns:wne="http://schemas.microsoft.com/office/word/2006/wordml" xmlns:wps="http://schemas.microsoft.com/office/word/2010/wordprocessingShape" mc:Ignorable="w14 wp14">
   <w:abstractNum w:abstractNumId="0">
     <w:nsid w:val="10BA542A"/>
     <w:multiLevelType w:val="multilevel"/>
@@ -3830,7 +3945,7 @@
 </file>
 
 <file path=word/styles.xml><?xml version="1.0" encoding="utf-8"?>
-<w:styles xmlns:mc="http://schemas.openxmlformats.org/markup-compatibility/2006" xmlns:r="http://schemas.openxmlformats.org/officeDocument/2006/relationships" xmlns:w="http://schemas.openxmlformats.org/wordprocessingml/2006/main" xmlns:w14="http://schemas.microsoft.com/office/word/2010/wordml" xmlns:w15="http://schemas.microsoft.com/office/word/2012/wordml" mc:Ignorable="w14 w15">
+<w:styles xmlns:mc="http://schemas.openxmlformats.org/markup-compatibility/2006" xmlns:r="http://schemas.openxmlformats.org/officeDocument/2006/relationships" xmlns:w="http://schemas.openxmlformats.org/wordprocessingml/2006/main" xmlns:w14="http://schemas.microsoft.com/office/word/2010/wordml" mc:Ignorable="w14">
   <w:docDefaults>
     <w:rPrDefault>
       <w:rPr>
@@ -3840,368 +3955,156 @@
     </w:rPrDefault>
     <w:pPrDefault/>
   </w:docDefaults>
-  <w:latentStyles w:defLockedState="0" w:defUIPriority="99" w:defSemiHidden="0" w:defUnhideWhenUsed="0" w:defQFormat="0" w:count="380">
-    <w:lsdException w:name="Normal" w:uiPriority="0" w:qFormat="1"/>
-    <w:lsdException w:name="heading 1" w:uiPriority="9" w:qFormat="1"/>
-    <w:lsdException w:name="heading 2" w:semiHidden="1" w:uiPriority="9" w:unhideWhenUsed="1" w:qFormat="1"/>
-    <w:lsdException w:name="heading 3" w:semiHidden="1" w:uiPriority="9" w:unhideWhenUsed="1" w:qFormat="1"/>
-    <w:lsdException w:name="heading 4" w:semiHidden="1" w:uiPriority="9" w:unhideWhenUsed="1" w:qFormat="1"/>
-    <w:lsdException w:name="heading 5" w:semiHidden="1" w:uiPriority="9" w:unhideWhenUsed="1" w:qFormat="1"/>
-    <w:lsdException w:name="heading 6" w:semiHidden="1" w:uiPriority="9" w:unhideWhenUsed="1" w:qFormat="1"/>
-    <w:lsdException w:name="heading 7" w:semiHidden="1" w:uiPriority="9" w:unhideWhenUsed="1" w:qFormat="1"/>
-    <w:lsdException w:name="heading 8" w:semiHidden="1" w:uiPriority="9" w:unhideWhenUsed="1" w:qFormat="1"/>
-    <w:lsdException w:name="heading 9" w:semiHidden="1" w:uiPriority="9" w:unhideWhenUsed="1" w:qFormat="1"/>
-    <w:lsdException w:name="index 1" w:semiHidden="1" w:unhideWhenUsed="1"/>
-    <w:lsdException w:name="index 2" w:semiHidden="1" w:unhideWhenUsed="1"/>
-    <w:lsdException w:name="index 3" w:semiHidden="1" w:unhideWhenUsed="1"/>
-    <w:lsdException w:name="index 4" w:semiHidden="1" w:unhideWhenUsed="1"/>
-    <w:lsdException w:name="index 5" w:semiHidden="1" w:unhideWhenUsed="1"/>
-    <w:lsdException w:name="index 6" w:semiHidden="1" w:unhideWhenUsed="1"/>
-    <w:lsdException w:name="index 7" w:semiHidden="1" w:unhideWhenUsed="1"/>
-    <w:lsdException w:name="index 8" w:semiHidden="1" w:unhideWhenUsed="1"/>
-    <w:lsdException w:name="index 9" w:semiHidden="1" w:unhideWhenUsed="1"/>
-    <w:lsdException w:name="toc 1" w:semiHidden="1" w:uiPriority="39" w:unhideWhenUsed="1"/>
-    <w:lsdException w:name="toc 2" w:semiHidden="1" w:uiPriority="39" w:unhideWhenUsed="1"/>
-    <w:lsdException w:name="toc 3" w:semiHidden="1" w:uiPriority="39" w:unhideWhenUsed="1"/>
-    <w:lsdException w:name="toc 4" w:semiHidden="1" w:uiPriority="39" w:unhideWhenUsed="1"/>
-    <w:lsdException w:name="toc 5" w:semiHidden="1" w:uiPriority="39" w:unhideWhenUsed="1"/>
-    <w:lsdException w:name="toc 6" w:semiHidden="1" w:uiPriority="39" w:unhideWhenUsed="1"/>
-    <w:lsdException w:name="toc 7" w:semiHidden="1" w:uiPriority="39" w:unhideWhenUsed="1"/>
-    <w:lsdException w:name="toc 8" w:semiHidden="1" w:uiPriority="39" w:unhideWhenUsed="1"/>
-    <w:lsdException w:name="toc 9" w:semiHidden="1" w:uiPriority="39" w:unhideWhenUsed="1"/>
-    <w:lsdException w:name="Normal Indent" w:semiHidden="1" w:unhideWhenUsed="1"/>
-    <w:lsdException w:name="footnote text" w:semiHidden="1" w:unhideWhenUsed="1"/>
-    <w:lsdException w:name="annotation text" w:semiHidden="1" w:unhideWhenUsed="1"/>
-    <w:lsdException w:name="header" w:semiHidden="1" w:unhideWhenUsed="1"/>
-    <w:lsdException w:name="footer" w:semiHidden="1" w:unhideWhenUsed="1"/>
-    <w:lsdException w:name="index heading" w:semiHidden="1" w:unhideWhenUsed="1"/>
-    <w:lsdException w:name="caption" w:semiHidden="1" w:uiPriority="35" w:unhideWhenUsed="1" w:qFormat="1"/>
-    <w:lsdException w:name="table of figures" w:semiHidden="1" w:unhideWhenUsed="1"/>
-    <w:lsdException w:name="envelope address" w:semiHidden="1" w:unhideWhenUsed="1"/>
-    <w:lsdException w:name="envelope return" w:semiHidden="1" w:unhideWhenUsed="1"/>
-    <w:lsdException w:name="footnote reference" w:semiHidden="1" w:unhideWhenUsed="1"/>
-    <w:lsdException w:name="annotation reference" w:semiHidden="1" w:unhideWhenUsed="1"/>
-    <w:lsdException w:name="line number" w:semiHidden="1" w:unhideWhenUsed="1"/>
-    <w:lsdException w:name="page number" w:semiHidden="1" w:unhideWhenUsed="1"/>
-    <w:lsdException w:name="endnote reference" w:semiHidden="1" w:unhideWhenUsed="1"/>
-    <w:lsdException w:name="endnote text" w:semiHidden="1" w:unhideWhenUsed="1"/>
-    <w:lsdException w:name="table of authorities" w:semiHidden="1" w:unhideWhenUsed="1"/>
-    <w:lsdException w:name="macro" w:semiHidden="1" w:unhideWhenUsed="1"/>
-    <w:lsdException w:name="toa heading" w:semiHidden="1" w:unhideWhenUsed="1"/>
-    <w:lsdException w:name="List" w:semiHidden="1" w:unhideWhenUsed="1"/>
-    <w:lsdException w:name="List Bullet" w:semiHidden="1" w:unhideWhenUsed="1"/>
-    <w:lsdException w:name="List Number" w:semiHidden="1" w:unhideWhenUsed="1"/>
-    <w:lsdException w:name="List 2" w:semiHidden="1" w:unhideWhenUsed="1"/>
-    <w:lsdException w:name="List 3" w:semiHidden="1" w:unhideWhenUsed="1"/>
-    <w:lsdException w:name="List 4" w:semiHidden="1" w:unhideWhenUsed="1"/>
-    <w:lsdException w:name="List 5" w:semiHidden="1" w:unhideWhenUsed="1"/>
-    <w:lsdException w:name="List Bullet 2" w:semiHidden="1" w:unhideWhenUsed="1"/>
-    <w:lsdException w:name="List Bullet 3" w:semiHidden="1" w:unhideWhenUsed="1"/>
-    <w:lsdException w:name="List Bullet 4" w:semiHidden="1" w:unhideWhenUsed="1"/>
-    <w:lsdException w:name="List Bullet 5" w:semiHidden="1" w:unhideWhenUsed="1"/>
-    <w:lsdException w:name="List Number 2" w:semiHidden="1" w:unhideWhenUsed="1"/>
-    <w:lsdException w:name="List Number 3" w:semiHidden="1" w:unhideWhenUsed="1"/>
-    <w:lsdException w:name="List Number 4" w:semiHidden="1" w:unhideWhenUsed="1"/>
-    <w:lsdException w:name="List Number 5" w:semiHidden="1" w:unhideWhenUsed="1"/>
-    <w:lsdException w:name="Title" w:uiPriority="10" w:qFormat="1"/>
-    <w:lsdException w:name="Closing" w:semiHidden="1" w:unhideWhenUsed="1"/>
-    <w:lsdException w:name="Signature" w:semiHidden="1" w:unhideWhenUsed="1"/>
-    <w:lsdException w:name="Default Paragraph Font" w:uiPriority="1" w:unhideWhenUsed="1"/>
-    <w:lsdException w:name="Body Text" w:semiHidden="1" w:unhideWhenUsed="1"/>
-    <w:lsdException w:name="Body Text Indent" w:semiHidden="1" w:unhideWhenUsed="1"/>
-    <w:lsdException w:name="List Continue" w:semiHidden="1" w:unhideWhenUsed="1"/>
-    <w:lsdException w:name="List Continue 2" w:semiHidden="1" w:unhideWhenUsed="1"/>
-    <w:lsdException w:name="List Continue 3" w:semiHidden="1" w:unhideWhenUsed="1"/>
-    <w:lsdException w:name="List Continue 4" w:semiHidden="1" w:unhideWhenUsed="1"/>
-    <w:lsdException w:name="List Continue 5" w:semiHidden="1" w:unhideWhenUsed="1"/>
-    <w:lsdException w:name="Message Header" w:semiHidden="1" w:unhideWhenUsed="1"/>
-    <w:lsdException w:name="Subtitle" w:uiPriority="11" w:qFormat="1"/>
-    <w:lsdException w:name="Salutation" w:semiHidden="1" w:unhideWhenUsed="1"/>
-    <w:lsdException w:name="Date" w:semiHidden="1" w:unhideWhenUsed="1"/>
-    <w:lsdException w:name="Body Text First Indent" w:semiHidden="1" w:unhideWhenUsed="1"/>
-    <w:lsdException w:name="Body Text First Indent 2" w:semiHidden="1" w:unhideWhenUsed="1"/>
-    <w:lsdException w:name="Note Heading" w:semiHidden="1" w:unhideWhenUsed="1"/>
-    <w:lsdException w:name="Body Text 2" w:semiHidden="1" w:unhideWhenUsed="1"/>
-    <w:lsdException w:name="Body Text 3" w:semiHidden="1" w:unhideWhenUsed="1"/>
-    <w:lsdException w:name="Body Text Indent 2" w:semiHidden="1" w:unhideWhenUsed="1"/>
-    <w:lsdException w:name="Body Text Indent 3" w:semiHidden="1" w:unhideWhenUsed="1"/>
-    <w:lsdException w:name="Block Text" w:semiHidden="1" w:unhideWhenUsed="1"/>
-    <w:lsdException w:name="Hyperlink" w:semiHidden="1" w:unhideWhenUsed="1"/>
-    <w:lsdException w:name="FollowedHyperlink" w:semiHidden="1" w:unhideWhenUsed="1"/>
-    <w:lsdException w:name="Strong" w:uiPriority="22" w:qFormat="1"/>
-    <w:lsdException w:name="Emphasis" w:uiPriority="20" w:qFormat="1"/>
-    <w:lsdException w:name="Document Map" w:semiHidden="1" w:unhideWhenUsed="1"/>
-    <w:lsdException w:name="Plain Text" w:semiHidden="1" w:unhideWhenUsed="1"/>
-    <w:lsdException w:name="E-mail Signature" w:semiHidden="1" w:unhideWhenUsed="1"/>
-    <w:lsdException w:name="HTML Top of Form" w:semiHidden="1" w:unhideWhenUsed="1"/>
-    <w:lsdException w:name="HTML Bottom of Form" w:semiHidden="1" w:unhideWhenUsed="1"/>
-    <w:lsdException w:name="Normal (Web)" w:semiHidden="1" w:unhideWhenUsed="1"/>
-    <w:lsdException w:name="HTML Acronym" w:semiHidden="1" w:unhideWhenUsed="1"/>
-    <w:lsdException w:name="HTML Address" w:semiHidden="1" w:unhideWhenUsed="1"/>
-    <w:lsdException w:name="HTML Cite" w:semiHidden="1" w:unhideWhenUsed="1"/>
-    <w:lsdException w:name="HTML Code" w:semiHidden="1" w:unhideWhenUsed="1"/>
-    <w:lsdException w:name="HTML Definition" w:semiHidden="1" w:unhideWhenUsed="1"/>
-    <w:lsdException w:name="HTML Keyboard" w:semiHidden="1" w:unhideWhenUsed="1"/>
-    <w:lsdException w:name="HTML Preformatted" w:semiHidden="1" w:unhideWhenUsed="1"/>
-    <w:lsdException w:name="HTML Sample" w:semiHidden="1" w:unhideWhenUsed="1"/>
-    <w:lsdException w:name="HTML Typewriter" w:semiHidden="1" w:unhideWhenUsed="1"/>
-    <w:lsdException w:name="HTML Variable" w:semiHidden="1" w:unhideWhenUsed="1"/>
-    <w:lsdException w:name="Normal Table" w:semiHidden="1" w:unhideWhenUsed="1" w:qFormat="1"/>
-    <w:lsdException w:name="annotation subject" w:semiHidden="1" w:unhideWhenUsed="1"/>
-    <w:lsdException w:name="No List" w:semiHidden="1" w:unhideWhenUsed="1"/>
-    <w:lsdException w:name="Outline List 1" w:semiHidden="1" w:unhideWhenUsed="1"/>
-    <w:lsdException w:name="Outline List 2" w:semiHidden="1" w:unhideWhenUsed="1"/>
-    <w:lsdException w:name="Outline List 3" w:semiHidden="1" w:unhideWhenUsed="1"/>
-    <w:lsdException w:name="Table Simple 1" w:semiHidden="1" w:unhideWhenUsed="1"/>
-    <w:lsdException w:name="Table Simple 2" w:semiHidden="1" w:unhideWhenUsed="1"/>
-    <w:lsdException w:name="Table Simple 3" w:semiHidden="1" w:unhideWhenUsed="1"/>
-    <w:lsdException w:name="Table Classic 1" w:semiHidden="1" w:unhideWhenUsed="1"/>
-    <w:lsdException w:name="Table Classic 2" w:semiHidden="1" w:unhideWhenUsed="1"/>
-    <w:lsdException w:name="Table Classic 3" w:semiHidden="1" w:unhideWhenUsed="1"/>
-    <w:lsdException w:name="Table Classic 4" w:semiHidden="1" w:unhideWhenUsed="1"/>
-    <w:lsdException w:name="Table Colorful 1" w:semiHidden="1" w:unhideWhenUsed="1"/>
-    <w:lsdException w:name="Table Colorful 2" w:semiHidden="1" w:unhideWhenUsed="1"/>
-    <w:lsdException w:name="Table Colorful 3" w:semiHidden="1" w:unhideWhenUsed="1"/>
-    <w:lsdException w:name="Table Columns 1" w:semiHidden="1" w:unhideWhenUsed="1"/>
-    <w:lsdException w:name="Table Columns 2" w:semiHidden="1" w:unhideWhenUsed="1"/>
-    <w:lsdException w:name="Table Columns 3" w:semiHidden="1" w:unhideWhenUsed="1"/>
-    <w:lsdException w:name="Table Columns 4" w:semiHidden="1" w:unhideWhenUsed="1"/>
-    <w:lsdException w:name="Table Columns 5" w:semiHidden="1" w:unhideWhenUsed="1"/>
-    <w:lsdException w:name="Table Grid 1" w:semiHidden="1" w:unhideWhenUsed="1"/>
-    <w:lsdException w:name="Table Grid 2" w:semiHidden="1" w:unhideWhenUsed="1"/>
-    <w:lsdException w:name="Table Grid 3" w:semiHidden="1" w:unhideWhenUsed="1"/>
-    <w:lsdException w:name="Table Grid 4" w:semiHidden="1" w:unhideWhenUsed="1"/>
-    <w:lsdException w:name="Table Grid 5" w:semiHidden="1" w:unhideWhenUsed="1"/>
-    <w:lsdException w:name="Table Grid 6" w:semiHidden="1" w:unhideWhenUsed="1"/>
-    <w:lsdException w:name="Table Grid 7" w:semiHidden="1" w:unhideWhenUsed="1"/>
-    <w:lsdException w:name="Table Grid 8" w:semiHidden="1" w:unhideWhenUsed="1"/>
-    <w:lsdException w:name="Table List 1" w:semiHidden="1" w:unhideWhenUsed="1"/>
-    <w:lsdException w:name="Table List 2" w:semiHidden="1" w:unhideWhenUsed="1"/>
-    <w:lsdException w:name="Table List 3" w:semiHidden="1" w:unhideWhenUsed="1"/>
-    <w:lsdException w:name="Table List 4" w:semiHidden="1" w:unhideWhenUsed="1"/>
-    <w:lsdException w:name="Table List 5" w:semiHidden="1" w:unhideWhenUsed="1"/>
-    <w:lsdException w:name="Table List 6" w:semiHidden="1" w:unhideWhenUsed="1"/>
-    <w:lsdException w:name="Table List 7" w:semiHidden="1" w:unhideWhenUsed="1"/>
-    <w:lsdException w:name="Table List 8" w:semiHidden="1" w:unhideWhenUsed="1"/>
-    <w:lsdException w:name="Table 3D effects 1" w:semiHidden="1" w:unhideWhenUsed="1"/>
-    <w:lsdException w:name="Table 3D effects 2" w:semiHidden="1" w:unhideWhenUsed="1"/>
-    <w:lsdException w:name="Table 3D effects 3" w:semiHidden="1" w:unhideWhenUsed="1"/>
-    <w:lsdException w:name="Table Contemporary" w:semiHidden="1" w:unhideWhenUsed="1"/>
-    <w:lsdException w:name="Table Elegant" w:semiHidden="1" w:unhideWhenUsed="1"/>
-    <w:lsdException w:name="Table Professional" w:semiHidden="1" w:unhideWhenUsed="1"/>
-    <w:lsdException w:name="Table Subtle 1" w:semiHidden="1" w:unhideWhenUsed="1"/>
-    <w:lsdException w:name="Table Subtle 2" w:semiHidden="1" w:unhideWhenUsed="1"/>
-    <w:lsdException w:name="Table Web 1" w:semiHidden="1" w:unhideWhenUsed="1"/>
-    <w:lsdException w:name="Table Web 2" w:semiHidden="1" w:unhideWhenUsed="1"/>
-    <w:lsdException w:name="Table Web 3" w:semiHidden="1" w:unhideWhenUsed="1"/>
-    <w:lsdException w:name="Balloon Text" w:semiHidden="1" w:unhideWhenUsed="1"/>
-    <w:lsdException w:name="Table Grid" w:uiPriority="39"/>
-    <w:lsdException w:name="Table Theme" w:semiHidden="1" w:unhideWhenUsed="1"/>
-    <w:lsdException w:name="Placeholder Text" w:semiHidden="1"/>
-    <w:lsdException w:name="Light Shading" w:uiPriority="60"/>
-    <w:lsdException w:name="Light List" w:uiPriority="61"/>
-    <w:lsdException w:name="Light Grid" w:uiPriority="62"/>
-    <w:lsdException w:name="Medium Shading 1" w:uiPriority="63"/>
-    <w:lsdException w:name="Medium Shading 2" w:uiPriority="64"/>
-    <w:lsdException w:name="Medium List 1" w:uiPriority="65"/>
-    <w:lsdException w:name="Medium List 2" w:uiPriority="66"/>
-    <w:lsdException w:name="Medium Grid 1" w:uiPriority="67"/>
-    <w:lsdException w:name="Medium Grid 2" w:uiPriority="68"/>
-    <w:lsdException w:name="Medium Grid 3" w:uiPriority="69"/>
-    <w:lsdException w:name="Dark List" w:uiPriority="70"/>
-    <w:lsdException w:name="Colorful Shading" w:uiPriority="71"/>
-    <w:lsdException w:name="Colorful List" w:uiPriority="72"/>
-    <w:lsdException w:name="Colorful Grid" w:uiPriority="73"/>
-    <w:lsdException w:name="Light Shading Accent 1" w:uiPriority="60"/>
-    <w:lsdException w:name="Light List Accent 1" w:uiPriority="61"/>
-    <w:lsdException w:name="Light Grid Accent 1" w:uiPriority="62"/>
-    <w:lsdException w:name="Medium Shading 1 Accent 1" w:uiPriority="63"/>
-    <w:lsdException w:name="Medium Shading 2 Accent 1" w:uiPriority="64"/>
-    <w:lsdException w:name="Medium List 1 Accent 1" w:uiPriority="65"/>
-    <w:lsdException w:name="Revision" w:semiHidden="1"/>
-    <w:lsdException w:name="List Paragraph" w:uiPriority="34" w:qFormat="1"/>
-    <w:lsdException w:name="Medium List 2 Accent 1" w:uiPriority="66"/>
-    <w:lsdException w:name="Medium Grid 1 Accent 1" w:uiPriority="67"/>
-    <w:lsdException w:name="Medium Grid 2 Accent 1" w:uiPriority="68"/>
-    <w:lsdException w:name="Medium Grid 3 Accent 1" w:uiPriority="69"/>
-    <w:lsdException w:name="Dark List Accent 1" w:uiPriority="70"/>
-    <w:lsdException w:name="Colorful Shading Accent 1" w:uiPriority="71"/>
-    <w:lsdException w:name="Colorful List Accent 1" w:uiPriority="72"/>
-    <w:lsdException w:name="Colorful Grid Accent 1" w:uiPriority="73"/>
-    <w:lsdException w:name="Light Shading Accent 2" w:uiPriority="60"/>
-    <w:lsdException w:name="Light List Accent 2" w:uiPriority="61"/>
-    <w:lsdException w:name="Light Grid Accent 2" w:uiPriority="62"/>
-    <w:lsdException w:name="Medium Shading 1 Accent 2" w:uiPriority="63"/>
-    <w:lsdException w:name="Medium Shading 2 Accent 2" w:uiPriority="64"/>
-    <w:lsdException w:name="Medium List 1 Accent 2" w:uiPriority="65"/>
-    <w:lsdException w:name="Medium List 2 Accent 2" w:uiPriority="66"/>
-    <w:lsdException w:name="Medium Grid 1 Accent 2" w:uiPriority="67"/>
-    <w:lsdException w:name="Medium Grid 2 Accent 2" w:uiPriority="68"/>
-    <w:lsdException w:name="Medium Grid 3 Accent 2" w:uiPriority="69"/>
-    <w:lsdException w:name="Dark List Accent 2" w:uiPriority="70"/>
-    <w:lsdException w:name="Colorful Shading Accent 2" w:uiPriority="71"/>
-    <w:lsdException w:name="Colorful List Accent 2" w:uiPriority="72"/>
-    <w:lsdException w:name="Colorful Grid Accent 2" w:uiPriority="73"/>
-    <w:lsdException w:name="Light Shading Accent 3" w:uiPriority="60"/>
-    <w:lsdException w:name="Light List Accent 3" w:uiPriority="61"/>
-    <w:lsdException w:name="Light Grid Accent 3" w:uiPriority="62"/>
-    <w:lsdException w:name="Medium Shading 1 Accent 3" w:uiPriority="63"/>
-    <w:lsdException w:name="Medium Shading 2 Accent 3" w:uiPriority="64"/>
-    <w:lsdException w:name="Medium List 1 Accent 3" w:uiPriority="65"/>
-    <w:lsdException w:name="Medium List 2 Accent 3" w:uiPriority="66"/>
-    <w:lsdException w:name="Medium Grid 1 Accent 3" w:uiPriority="67"/>
-    <w:lsdException w:name="Medium Grid 2 Accent 3" w:uiPriority="68"/>
-    <w:lsdException w:name="Medium Grid 3 Accent 3" w:uiPriority="69"/>
-    <w:lsdException w:name="Dark List Accent 3" w:uiPriority="70"/>
-    <w:lsdException w:name="Colorful Shading Accent 3" w:uiPriority="71"/>
-    <w:lsdException w:name="Colorful List Accent 3" w:uiPriority="72"/>
-    <w:lsdException w:name="Colorful Grid Accent 3" w:uiPriority="73"/>
-    <w:lsdException w:name="Light Shading Accent 4" w:uiPriority="60"/>
-    <w:lsdException w:name="Light List Accent 4" w:uiPriority="61"/>
-    <w:lsdException w:name="Light Grid Accent 4" w:uiPriority="62"/>
-    <w:lsdException w:name="Medium Shading 1 Accent 4" w:uiPriority="63"/>
-    <w:lsdException w:name="Medium Shading 2 Accent 4" w:uiPriority="64"/>
-    <w:lsdException w:name="Medium List 1 Accent 4" w:uiPriority="65"/>
-    <w:lsdException w:name="Medium List 2 Accent 4" w:uiPriority="66"/>
-    <w:lsdException w:name="Medium Grid 1 Accent 4" w:uiPriority="67"/>
-    <w:lsdException w:name="Medium Grid 2 Accent 4" w:uiPriority="68"/>
-    <w:lsdException w:name="Medium Grid 3 Accent 4" w:uiPriority="69"/>
-    <w:lsdException w:name="Dark List Accent 4" w:uiPriority="70"/>
-    <w:lsdException w:name="Colorful Shading Accent 4" w:uiPriority="71"/>
-    <w:lsdException w:name="Colorful List Accent 4" w:uiPriority="72"/>
-    <w:lsdException w:name="Colorful Grid Accent 4" w:uiPriority="73"/>
-    <w:lsdException w:name="Light Shading Accent 5" w:uiPriority="60"/>
-    <w:lsdException w:name="Light List Accent 5" w:uiPriority="61"/>
-    <w:lsdException w:name="Light Grid Accent 5" w:uiPriority="62"/>
-    <w:lsdException w:name="Medium Shading 1 Accent 5" w:uiPriority="63"/>
-    <w:lsdException w:name="Medium Shading 2 Accent 5" w:uiPriority="64"/>
-    <w:lsdException w:name="Medium List 1 Accent 5" w:uiPriority="65"/>
-    <w:lsdException w:name="Medium List 2 Accent 5" w:uiPriority="66"/>
-    <w:lsdException w:name="Medium Grid 1 Accent 5" w:uiPriority="67"/>
-    <w:lsdException w:name="Medium Grid 2 Accent 5" w:uiPriority="68"/>
-    <w:lsdException w:name="Medium Grid 3 Accent 5" w:uiPriority="69"/>
-    <w:lsdException w:name="Dark List Accent 5" w:uiPriority="70"/>
-    <w:lsdException w:name="Colorful Shading Accent 5" w:uiPriority="71"/>
-    <w:lsdException w:name="Colorful List Accent 5" w:uiPriority="72"/>
-    <w:lsdException w:name="Colorful Grid Accent 5" w:uiPriority="73"/>
-    <w:lsdException w:name="Light Shading Accent 6" w:uiPriority="60"/>
-    <w:lsdException w:name="Light List Accent 6" w:uiPriority="61"/>
-    <w:lsdException w:name="Light Grid Accent 6" w:uiPriority="62"/>
-    <w:lsdException w:name="Medium Shading 1 Accent 6" w:uiPriority="63"/>
-    <w:lsdException w:name="Medium Shading 2 Accent 6" w:uiPriority="64"/>
-    <w:lsdException w:name="Medium List 1 Accent 6" w:uiPriority="65"/>
-    <w:lsdException w:name="Medium List 2 Accent 6" w:uiPriority="66"/>
-    <w:lsdException w:name="Medium Grid 1 Accent 6" w:uiPriority="67"/>
-    <w:lsdException w:name="Medium Grid 2 Accent 6" w:uiPriority="68"/>
-    <w:lsdException w:name="Medium Grid 3 Accent 6" w:uiPriority="69"/>
-    <w:lsdException w:name="Dark List Accent 6" w:uiPriority="70"/>
-    <w:lsdException w:name="Colorful Shading Accent 6" w:uiPriority="71"/>
-    <w:lsdException w:name="Colorful List Accent 6" w:uiPriority="72"/>
-    <w:lsdException w:name="Colorful Grid Accent 6" w:uiPriority="73"/>
-    <w:lsdException w:name="Subtle Emphasis" w:uiPriority="19" w:qFormat="1"/>
-    <w:lsdException w:name="Intense Emphasis" w:uiPriority="21" w:qFormat="1"/>
-    <w:lsdException w:name="Subtle Reference" w:uiPriority="31" w:qFormat="1"/>
-    <w:lsdException w:name="Intense Reference" w:uiPriority="32" w:qFormat="1"/>
-    <w:lsdException w:name="Book Title" w:uiPriority="33" w:qFormat="1"/>
-    <w:lsdException w:name="Bibliography" w:semiHidden="1" w:uiPriority="37" w:unhideWhenUsed="1"/>
-    <w:lsdException w:name="TOC Heading" w:semiHidden="1" w:uiPriority="39" w:unhideWhenUsed="1" w:qFormat="1"/>
-    <w:lsdException w:name="Grid Table 4" w:uiPriority="49"/>
-    <w:lsdException w:name="Grid Table 5 Dark" w:uiPriority="50"/>
-    <w:lsdException w:name="Grid Table 6 Colorful" w:uiPriority="51"/>
-    <w:lsdException w:name="Grid Table 7 Colorful" w:uiPriority="52"/>
-    <w:lsdException w:name="Grid Table 1 Light Accent 1" w:uiPriority="46"/>
-    <w:lsdException w:name="Grid Table 2 Accent 1" w:uiPriority="47"/>
-    <w:lsdException w:name="Grid Table 3 Accent 1" w:uiPriority="48"/>
-    <w:lsdException w:name="Grid Table 4 Accent 1" w:uiPriority="49"/>
-    <w:lsdException w:name="Grid Table 5 Dark Accent 1" w:uiPriority="50"/>
-    <w:lsdException w:name="Grid Table 6 Colorful Accent 1" w:uiPriority="51"/>
-    <w:lsdException w:name="Grid Table 7 Colorful Accent 1" w:uiPriority="52"/>
-    <w:lsdException w:name="Grid Table 1 Light Accent 2" w:uiPriority="46"/>
-    <w:lsdException w:name="Grid Table 2 Accent 2" w:uiPriority="47"/>
-    <w:lsdException w:name="Grid Table 3 Accent 2" w:uiPriority="48"/>
-    <w:lsdException w:name="Grid Table 4 Accent 2" w:uiPriority="49"/>
-    <w:lsdException w:name="Grid Table 5 Dark Accent 2" w:uiPriority="50"/>
-    <w:lsdException w:name="Grid Table 6 Colorful Accent 2" w:uiPriority="51"/>
-    <w:lsdException w:name="Grid Table 7 Colorful Accent 2" w:uiPriority="52"/>
-    <w:lsdException w:name="Grid Table 1 Light Accent 3" w:uiPriority="46"/>
-    <w:lsdException w:name="Grid Table 2 Accent 3" w:uiPriority="47"/>
-    <w:lsdException w:name="Grid Table 3 Accent 3" w:uiPriority="48"/>
-    <w:lsdException w:name="Grid Table 4 Accent 3" w:uiPriority="49"/>
-    <w:lsdException w:name="Grid Table 5 Dark Accent 3" w:uiPriority="50"/>
-    <w:lsdException w:name="Grid Table 6 Colorful Accent 3" w:uiPriority="51"/>
-    <w:lsdException w:name="Grid Table 7 Colorful Accent 3" w:uiPriority="52"/>
-    <w:lsdException w:name="Grid Table 1 Light Accent 4" w:uiPriority="46"/>
-    <w:lsdException w:name="Grid Table 2 Accent 4" w:uiPriority="47"/>
-    <w:lsdException w:name="Grid Table 3 Accent 4" w:uiPriority="48"/>
-    <w:lsdException w:name="Grid Table 4 Accent 4" w:uiPriority="49"/>
-    <w:lsdException w:name="Grid Table 5 Dark Accent 4" w:uiPriority="50"/>
-    <w:lsdException w:name="Grid Table 6 Colorful Accent 4" w:uiPriority="51"/>
-    <w:lsdException w:name="Grid Table 7 Colorful Accent 4" w:uiPriority="52"/>
-    <w:lsdException w:name="Grid Table 1 Light Accent 5" w:uiPriority="46"/>
-    <w:lsdException w:name="Grid Table 2 Accent 5" w:uiPriority="47"/>
-    <w:lsdException w:name="Grid Table 3 Accent 5" w:uiPriority="48"/>
-    <w:lsdException w:name="Grid Table 4 Accent 5" w:uiPriority="49"/>
-    <w:lsdException w:name="Grid Table 5 Dark Accent 5" w:uiPriority="50"/>
-    <w:lsdException w:name="Grid Table 6 Colorful Accent 5" w:uiPriority="51"/>
-    <w:lsdException w:name="Grid Table 7 Colorful Accent 5" w:uiPriority="52"/>
-    <w:lsdException w:name="Grid Table 1 Light Accent 6" w:uiPriority="46"/>
-    <w:lsdException w:name="Grid Table 2 Accent 6" w:uiPriority="47"/>
-    <w:lsdException w:name="Grid Table 3 Accent 6" w:uiPriority="48"/>
-    <w:lsdException w:name="Grid Table 4 Accent 6" w:uiPriority="49"/>
-    <w:lsdException w:name="Grid Table 5 Dark Accent 6" w:uiPriority="50"/>
-    <w:lsdException w:name="Grid Table 6 Colorful Accent 6" w:uiPriority="51"/>
-    <w:lsdException w:name="Grid Table 7 Colorful Accent 6" w:uiPriority="52"/>
-    <w:lsdException w:name="List Table 1 Light" w:uiPriority="46"/>
-    <w:lsdException w:name="List Table 2" w:uiPriority="47"/>
-    <w:lsdException w:name="List Table 3" w:uiPriority="48"/>
-    <w:lsdException w:name="List Table 4" w:uiPriority="49"/>
-    <w:lsdException w:name="List Table 5 Dark" w:uiPriority="50"/>
-    <w:lsdException w:name="List Table 6 Colorful" w:uiPriority="51"/>
-    <w:lsdException w:name="List Table 7 Colorful" w:uiPriority="52"/>
-    <w:lsdException w:name="List Table 1 Light Accent 1" w:uiPriority="46"/>
-    <w:lsdException w:name="List Table 2 Accent 1" w:uiPriority="47"/>
-    <w:lsdException w:name="List Table 3 Accent 1" w:uiPriority="48"/>
-    <w:lsdException w:name="List Table 4 Accent 1" w:uiPriority="49"/>
-    <w:lsdException w:name="List Table 5 Dark Accent 1" w:uiPriority="50"/>
-    <w:lsdException w:name="List Table 6 Colorful Accent 1" w:uiPriority="51"/>
-    <w:lsdException w:name="List Table 7 Colorful Accent 1" w:uiPriority="52"/>
-    <w:lsdException w:name="List Table 1 Light Accent 2" w:uiPriority="46"/>
-    <w:lsdException w:name="List Table 2 Accent 2" w:uiPriority="47"/>
-    <w:lsdException w:name="List Table 3 Accent 2" w:uiPriority="48"/>
-    <w:lsdException w:name="List Table 4 Accent 2" w:uiPriority="49"/>
-    <w:lsdException w:name="List Table 5 Dark Accent 2" w:uiPriority="50"/>
-    <w:lsdException w:name="List Table 6 Colorful Accent 2" w:uiPriority="51"/>
-    <w:lsdException w:name="List Table 7 Colorful Accent 2" w:uiPriority="52"/>
-    <w:lsdException w:name="List Table 1 Light Accent 3" w:uiPriority="46"/>
-    <w:lsdException w:name="List Table 2 Accent 3" w:uiPriority="47"/>
-    <w:lsdException w:name="List Table 3 Accent 3" w:uiPriority="48"/>
-    <w:lsdException w:name="List Table 4 Accent 3" w:uiPriority="49"/>
-    <w:lsdException w:name="List Table 5 Dark Accent 3" w:uiPriority="50"/>
-    <w:lsdException w:name="List Table 6 Colorful Accent 3" w:uiPriority="51"/>
-    <w:lsdException w:name="List Table 7 Colorful Accent 3" w:uiPriority="52"/>
-    <w:lsdException w:name="List Table 1 Light Accent 4" w:uiPriority="46"/>
-    <w:lsdException w:name="List Table 2 Accent 4" w:uiPriority="47"/>
-    <w:lsdException w:name="List Table 3 Accent 4" w:uiPriority="48"/>
-    <w:lsdException w:name="List Table 4 Accent 4" w:uiPriority="49"/>
-    <w:lsdException w:name="List Table 5 Dark Accent 4" w:uiPriority="50"/>
-    <w:lsdException w:name="List Table 6 Colorful Accent 4" w:uiPriority="51"/>
-    <w:lsdException w:name="List Table 7 Colorful Accent 4" w:uiPriority="52"/>
-    <w:lsdException w:name="List Table 1 Light Accent 5" w:uiPriority="46"/>
-    <w:lsdException w:name="List Table 2 Accent 5" w:uiPriority="47"/>
-    <w:lsdException w:name="List Table 3 Accent 5" w:uiPriority="48"/>
-    <w:lsdException w:name="List Table 4 Accent 5" w:uiPriority="49"/>
-    <w:lsdException w:name="List Table 5 Dark Accent 5" w:uiPriority="50"/>
-    <w:lsdException w:name="List Table 6 Colorful Accent 5" w:uiPriority="51"/>
-    <w:lsdException w:name="List Table 7 Colorful Accent 5" w:uiPriority="52"/>
-    <w:lsdException w:name="List Table 1 Light Accent 6" w:uiPriority="46"/>
-    <w:lsdException w:name="List Table 2 Accent 6" w:uiPriority="47"/>
-    <w:lsdException w:name="List Table 3 Accent 6" w:uiPriority="48"/>
-    <w:lsdException w:name="List Table 4 Accent 6" w:uiPriority="49"/>
-    <w:lsdException w:name="List Table 5 Dark Accent 6" w:uiPriority="50"/>
-    <w:lsdException w:name="List Table 6 Colorful Accent 6" w:uiPriority="51"/>
-    <w:lsdException w:name="List Table 7 Colorful Accent 6" w:uiPriority="52"/>
+  <w:latentStyles w:defLockedState="0" w:defUIPriority="99" w:defSemiHidden="1" w:defUnhideWhenUsed="1" w:defQFormat="0" w:count="276">
+    <w:lsdException w:name="Normal" w:semiHidden="0" w:uiPriority="0" w:unhideWhenUsed="0" w:qFormat="1"/>
+    <w:lsdException w:name="heading 1" w:semiHidden="0" w:uiPriority="9" w:unhideWhenUsed="0" w:qFormat="1"/>
+    <w:lsdException w:name="heading 2" w:uiPriority="9" w:qFormat="1"/>
+    <w:lsdException w:name="heading 3" w:uiPriority="9" w:qFormat="1"/>
+    <w:lsdException w:name="heading 4" w:uiPriority="9" w:qFormat="1"/>
+    <w:lsdException w:name="heading 5" w:uiPriority="9" w:qFormat="1"/>
+    <w:lsdException w:name="heading 6" w:uiPriority="9" w:qFormat="1"/>
+    <w:lsdException w:name="heading 7" w:uiPriority="9" w:qFormat="1"/>
+    <w:lsdException w:name="heading 8" w:uiPriority="9" w:qFormat="1"/>
+    <w:lsdException w:name="heading 9" w:uiPriority="9" w:qFormat="1"/>
+    <w:lsdException w:name="toc 1" w:uiPriority="39"/>
+    <w:lsdException w:name="toc 2" w:uiPriority="39"/>
+    <w:lsdException w:name="toc 3" w:uiPriority="39"/>
+    <w:lsdException w:name="toc 4" w:uiPriority="39"/>
+    <w:lsdException w:name="toc 5" w:uiPriority="39"/>
+    <w:lsdException w:name="toc 6" w:uiPriority="39"/>
+    <w:lsdException w:name="toc 7" w:uiPriority="39"/>
+    <w:lsdException w:name="toc 8" w:uiPriority="39"/>
+    <w:lsdException w:name="toc 9" w:uiPriority="39"/>
+    <w:lsdException w:name="caption" w:uiPriority="35" w:qFormat="1"/>
+    <w:lsdException w:name="Title" w:semiHidden="0" w:uiPriority="10" w:unhideWhenUsed="0" w:qFormat="1"/>
+    <w:lsdException w:name="Default Paragraph Font" w:semiHidden="0" w:uiPriority="1"/>
+    <w:lsdException w:name="Subtitle" w:semiHidden="0" w:uiPriority="11" w:unhideWhenUsed="0" w:qFormat="1"/>
+    <w:lsdException w:name="Strong" w:semiHidden="0" w:uiPriority="22" w:unhideWhenUsed="0" w:qFormat="1"/>
+    <w:lsdException w:name="Emphasis" w:semiHidden="0" w:uiPriority="20" w:unhideWhenUsed="0" w:qFormat="1"/>
+    <w:lsdException w:name="Normal Table" w:qFormat="1"/>
+    <w:lsdException w:name="Table Grid" w:semiHidden="0" w:uiPriority="39" w:unhideWhenUsed="0"/>
+    <w:lsdException w:name="Note Level 1" w:semiHidden="0" w:unhideWhenUsed="0"/>
+    <w:lsdException w:name="Note Level 2" w:semiHidden="0" w:unhideWhenUsed="0"/>
+    <w:lsdException w:name="Note Level 3" w:semiHidden="0" w:unhideWhenUsed="0"/>
+    <w:lsdException w:name="Note Level 4" w:semiHidden="0" w:unhideWhenUsed="0"/>
+    <w:lsdException w:name="Note Level 5" w:semiHidden="0" w:unhideWhenUsed="0"/>
+    <w:lsdException w:name="Note Level 6" w:semiHidden="0" w:unhideWhenUsed="0"/>
+    <w:lsdException w:name="Note Level 7" w:semiHidden="0" w:unhideWhenUsed="0"/>
+    <w:lsdException w:name="Note Level 8" w:semiHidden="0" w:unhideWhenUsed="0"/>
+    <w:lsdException w:name="Note Level 9" w:semiHidden="0" w:unhideWhenUsed="0"/>
+    <w:lsdException w:name="Placeholder Text" w:unhideWhenUsed="0"/>
+    <w:lsdException w:name="No Spacing" w:semiHidden="0" w:unhideWhenUsed="0"/>
+    <w:lsdException w:name="Light Shading" w:semiHidden="0" w:uiPriority="60" w:unhideWhenUsed="0"/>
+    <w:lsdException w:name="Light List" w:semiHidden="0" w:uiPriority="61" w:unhideWhenUsed="0"/>
+    <w:lsdException w:name="Light Grid" w:semiHidden="0" w:uiPriority="62" w:unhideWhenUsed="0"/>
+    <w:lsdException w:name="Medium Shading 1" w:semiHidden="0" w:uiPriority="63" w:unhideWhenUsed="0"/>
+    <w:lsdException w:name="Medium Shading 2" w:semiHidden="0" w:uiPriority="64" w:unhideWhenUsed="0"/>
+    <w:lsdException w:name="Medium List 1" w:semiHidden="0" w:uiPriority="65" w:unhideWhenUsed="0"/>
+    <w:lsdException w:name="Medium List 2" w:semiHidden="0" w:uiPriority="66" w:unhideWhenUsed="0"/>
+    <w:lsdException w:name="Medium Grid 1" w:semiHidden="0" w:uiPriority="67" w:unhideWhenUsed="0"/>
+    <w:lsdException w:name="Medium Grid 2" w:semiHidden="0" w:uiPriority="68" w:unhideWhenUsed="0"/>
+    <w:lsdException w:name="Medium Grid 3" w:semiHidden="0" w:uiPriority="69" w:unhideWhenUsed="0"/>
+    <w:lsdException w:name="Dark List" w:semiHidden="0" w:uiPriority="70" w:unhideWhenUsed="0"/>
+    <w:lsdException w:name="Colorful Shading" w:semiHidden="0" w:uiPriority="71" w:unhideWhenUsed="0"/>
+    <w:lsdException w:name="Colorful List" w:semiHidden="0" w:uiPriority="72" w:unhideWhenUsed="0"/>
+    <w:lsdException w:name="Colorful Grid" w:semiHidden="0" w:uiPriority="73" w:unhideWhenUsed="0"/>
+    <w:lsdException w:name="Light Shading Accent 1" w:semiHidden="0" w:uiPriority="60" w:unhideWhenUsed="0"/>
+    <w:lsdException w:name="Light List Accent 1" w:semiHidden="0" w:uiPriority="61" w:unhideWhenUsed="0"/>
+    <w:lsdException w:name="Light Grid Accent 1" w:semiHidden="0" w:uiPriority="62" w:unhideWhenUsed="0"/>
+    <w:lsdException w:name="Medium Shading 1 Accent 1" w:semiHidden="0" w:uiPriority="63" w:unhideWhenUsed="0"/>
+    <w:lsdException w:name="Medium Shading 2 Accent 1" w:semiHidden="0" w:uiPriority="64" w:unhideWhenUsed="0"/>
+    <w:lsdException w:name="Medium List 1 Accent 1" w:semiHidden="0" w:uiPriority="65" w:unhideWhenUsed="0"/>
+    <w:lsdException w:name="Revision" w:unhideWhenUsed="0"/>
+    <w:lsdException w:name="List Paragraph" w:semiHidden="0" w:uiPriority="34" w:unhideWhenUsed="0" w:qFormat="1"/>
+    <w:lsdException w:name="Quote" w:semiHidden="0" w:unhideWhenUsed="0"/>
+    <w:lsdException w:name="Intense Quote" w:semiHidden="0" w:unhideWhenUsed="0"/>
+    <w:lsdException w:name="Medium List 2 Accent 1" w:semiHidden="0" w:uiPriority="66" w:unhideWhenUsed="0"/>
+    <w:lsdException w:name="Medium Grid 1 Accent 1" w:semiHidden="0" w:uiPriority="67" w:unhideWhenUsed="0"/>
+    <w:lsdException w:name="Medium Grid 2 Accent 1" w:semiHidden="0" w:uiPriority="68" w:unhideWhenUsed="0"/>
+    <w:lsdException w:name="Medium Grid 3 Accent 1" w:semiHidden="0" w:uiPriority="69" w:unhideWhenUsed="0"/>
+    <w:lsdException w:name="Dark List Accent 1" w:semiHidden="0" w:uiPriority="70" w:unhideWhenUsed="0"/>
+    <w:lsdException w:name="Colorful Shading Accent 1" w:semiHidden="0" w:uiPriority="71" w:unhideWhenUsed="0"/>
+    <w:lsdException w:name="Colorful List Accent 1" w:semiHidden="0" w:uiPriority="72" w:unhideWhenUsed="0"/>
+    <w:lsdException w:name="Colorful Grid Accent 1" w:semiHidden="0" w:uiPriority="73" w:unhideWhenUsed="0"/>
+    <w:lsdException w:name="Light Shading Accent 2" w:semiHidden="0" w:uiPriority="60" w:unhideWhenUsed="0"/>
+    <w:lsdException w:name="Light List Accent 2" w:semiHidden="0" w:uiPriority="61" w:unhideWhenUsed="0"/>
+    <w:lsdException w:name="Light Grid Accent 2" w:semiHidden="0" w:uiPriority="62" w:unhideWhenUsed="0"/>
+    <w:lsdException w:name="Medium Shading 1 Accent 2" w:semiHidden="0" w:uiPriority="63" w:unhideWhenUsed="0"/>
+    <w:lsdException w:name="Medium Shading 2 Accent 2" w:semiHidden="0" w:uiPriority="64" w:unhideWhenUsed="0"/>
+    <w:lsdException w:name="Medium List 1 Accent 2" w:semiHidden="0" w:uiPriority="65" w:unhideWhenUsed="0"/>
+    <w:lsdException w:name="Medium List 2 Accent 2" w:semiHidden="0" w:uiPriority="66" w:unhideWhenUsed="0"/>
+    <w:lsdException w:name="Medium Grid 1 Accent 2" w:semiHidden="0" w:uiPriority="67" w:unhideWhenUsed="0"/>
+    <w:lsdException w:name="Medium Grid 2 Accent 2" w:semiHidden="0" w:uiPriority="68" w:unhideWhenUsed="0"/>
+    <w:lsdException w:name="Medium Grid 3 Accent 2" w:semiHidden="0" w:uiPriority="69" w:unhideWhenUsed="0"/>
+    <w:lsdException w:name="Dark List Accent 2" w:semiHidden="0" w:uiPriority="70" w:unhideWhenUsed="0"/>
+    <w:lsdException w:name="Colorful Shading Accent 2" w:semiHidden="0" w:uiPriority="71" w:unhideWhenUsed="0"/>
+    <w:lsdException w:name="Colorful List Accent 2" w:semiHidden="0" w:uiPriority="72" w:unhideWhenUsed="0"/>
+    <w:lsdException w:name="Colorful Grid Accent 2" w:semiHidden="0" w:uiPriority="73" w:unhideWhenUsed="0"/>
+    <w:lsdException w:name="Light Shading Accent 3" w:semiHidden="0" w:uiPriority="60" w:unhideWhenUsed="0"/>
+    <w:lsdException w:name="Light List Accent 3" w:semiHidden="0" w:uiPriority="61" w:unhideWhenUsed="0"/>
+    <w:lsdException w:name="Light Grid Accent 3" w:semiHidden="0" w:uiPriority="62" w:unhideWhenUsed="0"/>
+    <w:lsdException w:name="Medium Shading 1 Accent 3" w:semiHidden="0" w:uiPriority="63" w:unhideWhenUsed="0"/>
+    <w:lsdException w:name="Medium Shading 2 Accent 3" w:semiHidden="0" w:uiPriority="64" w:unhideWhenUsed="0"/>
+    <w:lsdException w:name="Medium List 1 Accent 3" w:semiHidden="0" w:uiPriority="65" w:unhideWhenUsed="0"/>
+    <w:lsdException w:name="Medium List 2 Accent 3" w:semiHidden="0" w:uiPriority="66" w:unhideWhenUsed="0"/>
+    <w:lsdException w:name="Medium Grid 1 Accent 3" w:semiHidden="0" w:uiPriority="67" w:unhideWhenUsed="0"/>
+    <w:lsdException w:name="Medium Grid 2 Accent 3" w:semiHidden="0" w:uiPriority="68" w:unhideWhenUsed="0"/>
+    <w:lsdException w:name="Medium Grid 3 Accent 3" w:semiHidden="0" w:uiPriority="69" w:unhideWhenUsed="0"/>
+    <w:lsdException w:name="Dark List Accent 3" w:semiHidden="0" w:uiPriority="70" w:unhideWhenUsed="0"/>
+    <w:lsdException w:name="Colorful Shading Accent 3" w:semiHidden="0" w:uiPriority="71" w:unhideWhenUsed="0"/>
+    <w:lsdException w:name="Colorful List Accent 3" w:semiHidden="0" w:uiPriority="72" w:unhideWhenUsed="0"/>
+    <w:lsdException w:name="Colorful Grid Accent 3" w:semiHidden="0" w:uiPriority="73" w:unhideWhenUsed="0"/>
+    <w:lsdException w:name="Light Shading Accent 4" w:semiHidden="0" w:uiPriority="60" w:unhideWhenUsed="0"/>
+    <w:lsdException w:name="Light List Accent 4" w:semiHidden="0" w:uiPriority="61" w:unhideWhenUsed="0"/>
+    <w:lsdException w:name="Light Grid Accent 4" w:semiHidden="0" w:uiPriority="62" w:unhideWhenUsed="0"/>
+    <w:lsdException w:name="Medium Shading 1 Accent 4" w:semiHidden="0" w:uiPriority="63" w:unhideWhenUsed="0"/>
+    <w:lsdException w:name="Medium Shading 2 Accent 4" w:semiHidden="0" w:uiPriority="64" w:unhideWhenUsed="0"/>
+    <w:lsdException w:name="Medium List 1 Accent 4" w:semiHidden="0" w:uiPriority="65" w:unhideWhenUsed="0"/>
+    <w:lsdException w:name="Medium List 2 Accent 4" w:semiHidden="0" w:uiPriority="66" w:unhideWhenUsed="0"/>
+    <w:lsdException w:name="Medium Grid 1 Accent 4" w:semiHidden="0" w:uiPriority="67" w:unhideWhenUsed="0"/>
+    <w:lsdException w:name="Medium Grid 2 Accent 4" w:semiHidden="0" w:uiPriority="68" w:unhideWhenUsed="0"/>
+    <w:lsdException w:name="Medium Grid 3 Accent 4" w:semiHidden="0" w:uiPriority="69" w:unhideWhenUsed="0"/>
+    <w:lsdException w:name="Dark List Accent 4" w:semiHidden="0" w:uiPriority="70" w:unhideWhenUsed="0"/>
+    <w:lsdException w:name="Colorful Shading Accent 4" w:semiHidden="0" w:uiPriority="71" w:unhideWhenUsed="0"/>
+    <w:lsdException w:name="Colorful List Accent 4" w:semiHidden="0" w:uiPriority="72" w:unhideWhenUsed="0"/>
+    <w:lsdException w:name="Colorful Grid Accent 4" w:semiHidden="0" w:uiPriority="73" w:unhideWhenUsed="0"/>
+    <w:lsdException w:name="Light Shading Accent 5" w:semiHidden="0" w:uiPriority="60" w:unhideWhenUsed="0"/>
+    <w:lsdException w:name="Light List Accent 5" w:semiHidden="0" w:uiPriority="61" w:unhideWhenUsed="0"/>
+    <w:lsdException w:name="Light Grid Accent 5" w:semiHidden="0" w:uiPriority="62" w:unhideWhenUsed="0"/>
+    <w:lsdException w:name="Medium Shading 1 Accent 5" w:semiHidden="0" w:uiPriority="63" w:unhideWhenUsed="0"/>
+    <w:lsdException w:name="Medium Shading 2 Accent 5" w:semiHidden="0" w:uiPriority="64" w:unhideWhenUsed="0"/>
+    <w:lsdException w:name="Medium List 1 Accent 5" w:semiHidden="0" w:uiPriority="65" w:unhideWhenUsed="0"/>
+    <w:lsdException w:name="Medium List 2 Accent 5" w:semiHidden="0" w:uiPriority="66" w:unhideWhenUsed="0"/>
+    <w:lsdException w:name="Medium Grid 1 Accent 5" w:semiHidden="0" w:uiPriority="67" w:unhideWhenUsed="0"/>
+    <w:lsdException w:name="Medium Grid 2 Accent 5" w:semiHidden="0" w:uiPriority="68" w:unhideWhenUsed="0"/>
+    <w:lsdException w:name="Medium Grid 3 Accent 5" w:semiHidden="0" w:uiPriority="69" w:unhideWhenUsed="0"/>
+    <w:lsdException w:name="Dark List Accent 5" w:semiHidden="0" w:uiPriority="70" w:unhideWhenUsed="0"/>
+    <w:lsdException w:name="Colorful Shading Accent 5" w:semiHidden="0" w:uiPriority="71" w:unhideWhenUsed="0"/>
+    <w:lsdException w:name="Colorful List Accent 5" w:semiHidden="0" w:uiPriority="72" w:unhideWhenUsed="0"/>
+    <w:lsdException w:name="Colorful Grid Accent 5" w:semiHidden="0" w:uiPriority="73" w:unhideWhenUsed="0"/>
+    <w:lsdException w:name="Light Shading Accent 6" w:semiHidden="0" w:uiPriority="60" w:unhideWhenUsed="0"/>
+    <w:lsdException w:name="Light List Accent 6" w:semiHidden="0" w:uiPriority="61" w:unhideWhenUsed="0"/>
+    <w:lsdException w:name="Light Grid Accent 6" w:semiHidden="0" w:uiPriority="62" w:unhideWhenUsed="0"/>
+    <w:lsdException w:name="Medium Shading 1 Accent 6" w:semiHidden="0" w:uiPriority="63" w:unhideWhenUsed="0"/>
+    <w:lsdException w:name="Medium Shading 2 Accent 6" w:semiHidden="0" w:uiPriority="64" w:unhideWhenUsed="0"/>
+    <w:lsdException w:name="Medium List 1 Accent 6" w:semiHidden="0" w:uiPriority="65" w:unhideWhenUsed="0"/>
+    <w:lsdException w:name="Medium List 2 Accent 6" w:semiHidden="0" w:uiPriority="66" w:unhideWhenUsed="0"/>
+    <w:lsdException w:name="Medium Grid 1 Accent 6" w:semiHidden="0" w:uiPriority="67" w:unhideWhenUsed="0"/>
+    <w:lsdException w:name="Medium Grid 2 Accent 6" w:semiHidden="0" w:uiPriority="68" w:unhideWhenUsed="0"/>
+    <w:lsdException w:name="Medium Grid 3 Accent 6" w:semiHidden="0" w:uiPriority="69" w:unhideWhenUsed="0"/>
+    <w:lsdException w:name="Dark List Accent 6" w:semiHidden="0" w:uiPriority="70" w:unhideWhenUsed="0"/>
+    <w:lsdException w:name="Colorful Shading Accent 6" w:semiHidden="0" w:uiPriority="71" w:unhideWhenUsed="0"/>
+    <w:lsdException w:name="Colorful List Accent 6" w:semiHidden="0" w:uiPriority="72" w:unhideWhenUsed="0"/>
+    <w:lsdException w:name="Colorful Grid Accent 6" w:semiHidden="0" w:uiPriority="73" w:unhideWhenUsed="0"/>
+    <w:lsdException w:name="Subtle Emphasis" w:semiHidden="0" w:uiPriority="19" w:unhideWhenUsed="0" w:qFormat="1"/>
+    <w:lsdException w:name="Intense Emphasis" w:semiHidden="0" w:uiPriority="21" w:unhideWhenUsed="0" w:qFormat="1"/>
+    <w:lsdException w:name="Subtle Reference" w:semiHidden="0" w:uiPriority="31" w:unhideWhenUsed="0" w:qFormat="1"/>
+    <w:lsdException w:name="Intense Reference" w:semiHidden="0" w:uiPriority="32" w:unhideWhenUsed="0" w:qFormat="1"/>
+    <w:lsdException w:name="Book Title" w:semiHidden="0" w:uiPriority="33" w:unhideWhenUsed="0" w:qFormat="1"/>
+    <w:lsdException w:name="Bibliography" w:uiPriority="37"/>
+    <w:lsdException w:name="TOC Heading" w:uiPriority="39" w:qFormat="1"/>
   </w:latentStyles>
-  <w:style w:type="paragraph" w:default="1" w:styleId="Normal">
+  <w:style w:type="paragraph" w:default="1" w:styleId="a">
     <w:name w:val="Normal"/>
     <w:qFormat/>
     <w:rPr>
@@ -4209,11 +4112,11 @@
       <w:szCs w:val="24"/>
     </w:rPr>
   </w:style>
-  <w:style w:type="paragraph" w:styleId="Heading1">
+  <w:style w:type="paragraph" w:styleId="1">
     <w:name w:val="heading 1"/>
-    <w:basedOn w:val="Normal"/>
-    <w:next w:val="Normal"/>
-    <w:link w:val="Heading1Char"/>
+    <w:basedOn w:val="a"/>
+    <w:next w:val="a"/>
+    <w:link w:val="10"/>
     <w:uiPriority w:val="9"/>
     <w:qFormat/>
     <w:pPr>
@@ -4229,13 +4132,13 @@
       <w:szCs w:val="32"/>
     </w:rPr>
   </w:style>
-  <w:style w:type="character" w:default="1" w:styleId="DefaultParagraphFont">
+  <w:style w:type="character" w:default="1" w:styleId="a0">
     <w:name w:val="Default Paragraph Font"/>
     <w:uiPriority w:val="1"/>
     <w:semiHidden/>
     <w:unhideWhenUsed/>
   </w:style>
-  <w:style w:type="table" w:default="1" w:styleId="TableNormal">
+  <w:style w:type="table" w:default="1" w:styleId="a1">
     <w:name w:val="Normal Table"/>
     <w:uiPriority w:val="99"/>
     <w:semiHidden/>
@@ -4250,17 +4153,17 @@
       </w:tblCellMar>
     </w:tblPr>
   </w:style>
-  <w:style w:type="numbering" w:default="1" w:styleId="NoList">
+  <w:style w:type="numbering" w:default="1" w:styleId="a2">
     <w:name w:val="No List"/>
     <w:uiPriority w:val="99"/>
     <w:semiHidden/>
     <w:unhideWhenUsed/>
   </w:style>
-  <w:style w:type="paragraph" w:styleId="Subtitle">
+  <w:style w:type="paragraph" w:styleId="a3">
     <w:name w:val="Subtitle"/>
-    <w:basedOn w:val="Normal"/>
-    <w:next w:val="Normal"/>
-    <w:link w:val="SubtitleChar"/>
+    <w:basedOn w:val="a"/>
+    <w:next w:val="a"/>
+    <w:link w:val="a4"/>
     <w:uiPriority w:val="11"/>
     <w:qFormat/>
     <w:pPr>
@@ -4273,11 +4176,11 @@
       <w:szCs w:val="22"/>
     </w:rPr>
   </w:style>
-  <w:style w:type="paragraph" w:styleId="Title">
+  <w:style w:type="paragraph" w:styleId="a5">
     <w:name w:val="Title"/>
-    <w:basedOn w:val="Normal"/>
-    <w:next w:val="Normal"/>
-    <w:link w:val="TitleChar"/>
+    <w:basedOn w:val="a"/>
+    <w:next w:val="a"/>
+    <w:link w:val="a6"/>
     <w:uiPriority w:val="10"/>
     <w:qFormat/>
     <w:pPr>
@@ -4291,10 +4194,10 @@
       <w:szCs w:val="56"/>
     </w:rPr>
   </w:style>
-  <w:style w:type="character" w:customStyle="1" w:styleId="TitleChar">
-    <w:name w:val="Title Char"/>
-    <w:basedOn w:val="DefaultParagraphFont"/>
-    <w:link w:val="Title"/>
+  <w:style w:type="character" w:customStyle="1" w:styleId="a6">
+    <w:name w:val="标题字符"/>
+    <w:basedOn w:val="a0"/>
+    <w:link w:val="a5"/>
     <w:uiPriority w:val="10"/>
     <w:qFormat/>
     <w:rPr>
@@ -4305,10 +4208,10 @@
       <w:szCs w:val="56"/>
     </w:rPr>
   </w:style>
-  <w:style w:type="character" w:customStyle="1" w:styleId="SubtitleChar">
-    <w:name w:val="Subtitle Char"/>
-    <w:basedOn w:val="DefaultParagraphFont"/>
-    <w:link w:val="Subtitle"/>
+  <w:style w:type="character" w:customStyle="1" w:styleId="a4">
+    <w:name w:val="副标题字符"/>
+    <w:basedOn w:val="a0"/>
+    <w:link w:val="a3"/>
     <w:uiPriority w:val="11"/>
     <w:qFormat/>
     <w:rPr>
@@ -4318,10 +4221,10 @@
       <w:szCs w:val="22"/>
     </w:rPr>
   </w:style>
-  <w:style w:type="character" w:customStyle="1" w:styleId="Heading1Char">
-    <w:name w:val="Heading 1 Char"/>
-    <w:basedOn w:val="DefaultParagraphFont"/>
-    <w:link w:val="Heading1"/>
+  <w:style w:type="character" w:customStyle="1" w:styleId="10">
+    <w:name w:val="标题 1字符"/>
+    <w:basedOn w:val="a0"/>
+    <w:link w:val="1"/>
     <w:uiPriority w:val="9"/>
     <w:rPr>
       <w:rFonts w:asciiTheme="majorHAnsi" w:eastAsiaTheme="majorEastAsia" w:hAnsiTheme="majorHAnsi" w:cstheme="majorBidi"/>
@@ -4330,9 +4233,9 @@
       <w:szCs w:val="32"/>
     </w:rPr>
   </w:style>
-  <w:style w:type="paragraph" w:customStyle="1" w:styleId="1">
+  <w:style w:type="paragraph" w:customStyle="1" w:styleId="11">
     <w:name w:val="列出段落1"/>
-    <w:basedOn w:val="Normal"/>
+    <w:basedOn w:val="a"/>
     <w:uiPriority w:val="34"/>
     <w:qFormat/>
     <w:pPr>
@@ -4340,10 +4243,10 @@
       <w:contextualSpacing/>
     </w:pPr>
   </w:style>
-  <w:style w:type="paragraph" w:styleId="Header">
+  <w:style w:type="paragraph" w:styleId="a7">
     <w:name w:val="header"/>
-    <w:basedOn w:val="Normal"/>
-    <w:link w:val="HeaderChar"/>
+    <w:basedOn w:val="a"/>
+    <w:link w:val="a8"/>
     <w:uiPriority w:val="99"/>
     <w:unhideWhenUsed/>
     <w:rsid w:val="00BA5C84"/>
@@ -4363,10 +4266,10 @@
       <w:szCs w:val="18"/>
     </w:rPr>
   </w:style>
-  <w:style w:type="character" w:customStyle="1" w:styleId="HeaderChar">
-    <w:name w:val="Header Char"/>
-    <w:basedOn w:val="DefaultParagraphFont"/>
-    <w:link w:val="Header"/>
+  <w:style w:type="character" w:customStyle="1" w:styleId="a8">
+    <w:name w:val="页眉字符"/>
+    <w:basedOn w:val="a0"/>
+    <w:link w:val="a7"/>
     <w:uiPriority w:val="99"/>
     <w:rsid w:val="00BA5C84"/>
     <w:rPr>
@@ -4374,10 +4277,10 @@
       <w:szCs w:val="18"/>
     </w:rPr>
   </w:style>
-  <w:style w:type="paragraph" w:styleId="Footer">
+  <w:style w:type="paragraph" w:styleId="a9">
     <w:name w:val="footer"/>
-    <w:basedOn w:val="Normal"/>
-    <w:link w:val="FooterChar"/>
+    <w:basedOn w:val="a"/>
+    <w:link w:val="aa"/>
     <w:uiPriority w:val="99"/>
     <w:unhideWhenUsed/>
     <w:rsid w:val="00BA5C84"/>
@@ -4393,10 +4296,10 @@
       <w:szCs w:val="18"/>
     </w:rPr>
   </w:style>
-  <w:style w:type="character" w:customStyle="1" w:styleId="FooterChar">
-    <w:name w:val="Footer Char"/>
-    <w:basedOn w:val="DefaultParagraphFont"/>
-    <w:link w:val="Footer"/>
+  <w:style w:type="character" w:customStyle="1" w:styleId="aa">
+    <w:name w:val="页脚字符"/>
+    <w:basedOn w:val="a0"/>
+    <w:link w:val="a9"/>
     <w:uiPriority w:val="99"/>
     <w:rsid w:val="00BA5C84"/>
     <w:rPr>
@@ -4404,9 +4307,9 @@
       <w:szCs w:val="18"/>
     </w:rPr>
   </w:style>
-  <w:style w:type="paragraph" w:styleId="ListParagraph">
+  <w:style w:type="paragraph" w:styleId="ab">
     <w:name w:val="List Paragraph"/>
-    <w:basedOn w:val="Normal"/>
+    <w:basedOn w:val="a"/>
     <w:uiPriority w:val="34"/>
     <w:qFormat/>
     <w:rsid w:val="00BA5C84"/>
@@ -4415,10 +4318,10 @@
       <w:contextualSpacing/>
     </w:pPr>
   </w:style>
-  <w:style w:type="paragraph" w:styleId="BalloonText">
+  <w:style w:type="paragraph" w:styleId="ac">
     <w:name w:val="Balloon Text"/>
-    <w:basedOn w:val="Normal"/>
-    <w:link w:val="BalloonTextChar"/>
+    <w:basedOn w:val="a"/>
+    <w:link w:val="ad"/>
     <w:uiPriority w:val="99"/>
     <w:semiHidden/>
     <w:unhideWhenUsed/>
@@ -4429,10 +4332,10 @@
       <w:szCs w:val="18"/>
     </w:rPr>
   </w:style>
-  <w:style w:type="character" w:customStyle="1" w:styleId="BalloonTextChar">
-    <w:name w:val="Balloon Text Char"/>
-    <w:basedOn w:val="DefaultParagraphFont"/>
-    <w:link w:val="BalloonText"/>
+  <w:style w:type="character" w:customStyle="1" w:styleId="ad">
+    <w:name w:val="批注框文本字符"/>
+    <w:basedOn w:val="a0"/>
+    <w:link w:val="ac"/>
     <w:uiPriority w:val="99"/>
     <w:semiHidden/>
     <w:rsid w:val="00C91BC1"/>
@@ -4444,12 +4347,432 @@
   </w:style>
   <w:style w:type="character" w:customStyle="1" w:styleId="apple-converted-space">
     <w:name w:val="apple-converted-space"/>
-    <w:basedOn w:val="DefaultParagraphFont"/>
+    <w:basedOn w:val="a0"/>
     <w:rsid w:val="00FA00FF"/>
   </w:style>
-  <w:style w:type="character" w:styleId="Emphasis">
+  <w:style w:type="character" w:styleId="ae">
     <w:name w:val="Emphasis"/>
-    <w:basedOn w:val="DefaultParagraphFont"/>
+    <w:basedOn w:val="a0"/>
+    <w:uiPriority w:val="20"/>
+    <w:qFormat/>
+    <w:rsid w:val="00FA00FF"/>
+    <w:rPr>
+      <w:i/>
+      <w:iCs/>
+    </w:rPr>
+  </w:style>
+</w:styles>
+</file>
+
+<file path=word/stylesWithEffects.xml><?xml version="1.0" encoding="utf-8"?>
+<w:styles xmlns:wpc="http://schemas.microsoft.com/office/word/2010/wordprocessingCanvas" xmlns:mo="http://schemas.microsoft.com/office/mac/office/2008/main" xmlns:mc="http://schemas.openxmlformats.org/markup-compatibility/2006" xmlns:mv="urn:schemas-microsoft-com:mac:vml" xmlns:o="urn:schemas-microsoft-com:office:office" xmlns:r="http://schemas.openxmlformats.org/officeDocument/2006/relationships" xmlns:m="http://schemas.openxmlformats.org/officeDocument/2006/math" xmlns:v="urn:schemas-microsoft-com:vml" xmlns:wp14="http://schemas.microsoft.com/office/word/2010/wordprocessingDrawing" xmlns:wp="http://schemas.openxmlformats.org/drawingml/2006/wordprocessingDrawing" xmlns:w10="urn:schemas-microsoft-com:office:word" xmlns:w="http://schemas.openxmlformats.org/wordprocessingml/2006/main" xmlns:w14="http://schemas.microsoft.com/office/word/2010/wordml" xmlns:wpg="http://schemas.microsoft.com/office/word/2010/wordprocessingGroup" xmlns:wpi="http://schemas.microsoft.com/office/word/2010/wordprocessingInk" xmlns:wne="http://schemas.microsoft.com/office/word/2006/wordml" xmlns:wps="http://schemas.microsoft.com/office/word/2010/wordprocessingShape" mc:Ignorable="w14 wp14">
+  <w:docDefaults>
+    <w:rPrDefault>
+      <w:rPr>
+        <w:rFonts w:asciiTheme="minorHAnsi" w:eastAsiaTheme="minorEastAsia" w:hAnsiTheme="minorHAnsi" w:cstheme="minorBidi"/>
+        <w:lang w:val="en-US" w:eastAsia="zh-CN" w:bidi="ar-SA"/>
+      </w:rPr>
+    </w:rPrDefault>
+    <w:pPrDefault/>
+  </w:docDefaults>
+  <w:latentStyles w:defLockedState="0" w:defUIPriority="99" w:defSemiHidden="1" w:defUnhideWhenUsed="1" w:defQFormat="0" w:count="276">
+    <w:lsdException w:name="Normal" w:semiHidden="0" w:uiPriority="0" w:unhideWhenUsed="0" w:qFormat="1"/>
+    <w:lsdException w:name="heading 1" w:semiHidden="0" w:uiPriority="9" w:unhideWhenUsed="0" w:qFormat="1"/>
+    <w:lsdException w:name="heading 2" w:uiPriority="9" w:qFormat="1"/>
+    <w:lsdException w:name="heading 3" w:uiPriority="9" w:qFormat="1"/>
+    <w:lsdException w:name="heading 4" w:uiPriority="9" w:qFormat="1"/>
+    <w:lsdException w:name="heading 5" w:uiPriority="9" w:qFormat="1"/>
+    <w:lsdException w:name="heading 6" w:uiPriority="9" w:qFormat="1"/>
+    <w:lsdException w:name="heading 7" w:uiPriority="9" w:qFormat="1"/>
+    <w:lsdException w:name="heading 8" w:uiPriority="9" w:qFormat="1"/>
+    <w:lsdException w:name="heading 9" w:uiPriority="9" w:qFormat="1"/>
+    <w:lsdException w:name="toc 1" w:uiPriority="39"/>
+    <w:lsdException w:name="toc 2" w:uiPriority="39"/>
+    <w:lsdException w:name="toc 3" w:uiPriority="39"/>
+    <w:lsdException w:name="toc 4" w:uiPriority="39"/>
+    <w:lsdException w:name="toc 5" w:uiPriority="39"/>
+    <w:lsdException w:name="toc 6" w:uiPriority="39"/>
+    <w:lsdException w:name="toc 7" w:uiPriority="39"/>
+    <w:lsdException w:name="toc 8" w:uiPriority="39"/>
+    <w:lsdException w:name="toc 9" w:uiPriority="39"/>
+    <w:lsdException w:name="caption" w:uiPriority="35" w:qFormat="1"/>
+    <w:lsdException w:name="Title" w:semiHidden="0" w:uiPriority="10" w:unhideWhenUsed="0" w:qFormat="1"/>
+    <w:lsdException w:name="Default Paragraph Font" w:semiHidden="0" w:uiPriority="1"/>
+    <w:lsdException w:name="Subtitle" w:semiHidden="0" w:uiPriority="11" w:unhideWhenUsed="0" w:qFormat="1"/>
+    <w:lsdException w:name="Strong" w:semiHidden="0" w:uiPriority="22" w:unhideWhenUsed="0" w:qFormat="1"/>
+    <w:lsdException w:name="Emphasis" w:semiHidden="0" w:uiPriority="20" w:unhideWhenUsed="0" w:qFormat="1"/>
+    <w:lsdException w:name="Normal Table" w:qFormat="1"/>
+    <w:lsdException w:name="Table Grid" w:semiHidden="0" w:uiPriority="39" w:unhideWhenUsed="0"/>
+    <w:lsdException w:name="Note Level 1" w:semiHidden="0" w:unhideWhenUsed="0"/>
+    <w:lsdException w:name="Note Level 2" w:semiHidden="0" w:unhideWhenUsed="0"/>
+    <w:lsdException w:name="Note Level 3" w:semiHidden="0" w:unhideWhenUsed="0"/>
+    <w:lsdException w:name="Note Level 4" w:semiHidden="0" w:unhideWhenUsed="0"/>
+    <w:lsdException w:name="Note Level 5" w:semiHidden="0" w:unhideWhenUsed="0"/>
+    <w:lsdException w:name="Note Level 6" w:semiHidden="0" w:unhideWhenUsed="0"/>
+    <w:lsdException w:name="Note Level 7" w:semiHidden="0" w:unhideWhenUsed="0"/>
+    <w:lsdException w:name="Note Level 8" w:semiHidden="0" w:unhideWhenUsed="0"/>
+    <w:lsdException w:name="Note Level 9" w:semiHidden="0" w:unhideWhenUsed="0"/>
+    <w:lsdException w:name="Placeholder Text" w:unhideWhenUsed="0"/>
+    <w:lsdException w:name="No Spacing" w:semiHidden="0" w:unhideWhenUsed="0"/>
+    <w:lsdException w:name="Light Shading" w:semiHidden="0" w:uiPriority="60" w:unhideWhenUsed="0"/>
+    <w:lsdException w:name="Light List" w:semiHidden="0" w:uiPriority="61" w:unhideWhenUsed="0"/>
+    <w:lsdException w:name="Light Grid" w:semiHidden="0" w:uiPriority="62" w:unhideWhenUsed="0"/>
+    <w:lsdException w:name="Medium Shading 1" w:semiHidden="0" w:uiPriority="63" w:unhideWhenUsed="0"/>
+    <w:lsdException w:name="Medium Shading 2" w:semiHidden="0" w:uiPriority="64" w:unhideWhenUsed="0"/>
+    <w:lsdException w:name="Medium List 1" w:semiHidden="0" w:uiPriority="65" w:unhideWhenUsed="0"/>
+    <w:lsdException w:name="Medium List 2" w:semiHidden="0" w:uiPriority="66" w:unhideWhenUsed="0"/>
+    <w:lsdException w:name="Medium Grid 1" w:semiHidden="0" w:uiPriority="67" w:unhideWhenUsed="0"/>
+    <w:lsdException w:name="Medium Grid 2" w:semiHidden="0" w:uiPriority="68" w:unhideWhenUsed="0"/>
+    <w:lsdException w:name="Medium Grid 3" w:semiHidden="0" w:uiPriority="69" w:unhideWhenUsed="0"/>
+    <w:lsdException w:name="Dark List" w:semiHidden="0" w:uiPriority="70" w:unhideWhenUsed="0"/>
+    <w:lsdException w:name="Colorful Shading" w:semiHidden="0" w:uiPriority="71" w:unhideWhenUsed="0"/>
+    <w:lsdException w:name="Colorful List" w:semiHidden="0" w:uiPriority="72" w:unhideWhenUsed="0"/>
+    <w:lsdException w:name="Colorful Grid" w:semiHidden="0" w:uiPriority="73" w:unhideWhenUsed="0"/>
+    <w:lsdException w:name="Light Shading Accent 1" w:semiHidden="0" w:uiPriority="60" w:unhideWhenUsed="0"/>
+    <w:lsdException w:name="Light List Accent 1" w:semiHidden="0" w:uiPriority="61" w:unhideWhenUsed="0"/>
+    <w:lsdException w:name="Light Grid Accent 1" w:semiHidden="0" w:uiPriority="62" w:unhideWhenUsed="0"/>
+    <w:lsdException w:name="Medium Shading 1 Accent 1" w:semiHidden="0" w:uiPriority="63" w:unhideWhenUsed="0"/>
+    <w:lsdException w:name="Medium Shading 2 Accent 1" w:semiHidden="0" w:uiPriority="64" w:unhideWhenUsed="0"/>
+    <w:lsdException w:name="Medium List 1 Accent 1" w:semiHidden="0" w:uiPriority="65" w:unhideWhenUsed="0"/>
+    <w:lsdException w:name="Revision" w:unhideWhenUsed="0"/>
+    <w:lsdException w:name="List Paragraph" w:semiHidden="0" w:uiPriority="34" w:unhideWhenUsed="0" w:qFormat="1"/>
+    <w:lsdException w:name="Quote" w:semiHidden="0" w:unhideWhenUsed="0"/>
+    <w:lsdException w:name="Intense Quote" w:semiHidden="0" w:unhideWhenUsed="0"/>
+    <w:lsdException w:name="Medium List 2 Accent 1" w:semiHidden="0" w:uiPriority="66" w:unhideWhenUsed="0"/>
+    <w:lsdException w:name="Medium Grid 1 Accent 1" w:semiHidden="0" w:uiPriority="67" w:unhideWhenUsed="0"/>
+    <w:lsdException w:name="Medium Grid 2 Accent 1" w:semiHidden="0" w:uiPriority="68" w:unhideWhenUsed="0"/>
+    <w:lsdException w:name="Medium Grid 3 Accent 1" w:semiHidden="0" w:uiPriority="69" w:unhideWhenUsed="0"/>
+    <w:lsdException w:name="Dark List Accent 1" w:semiHidden="0" w:uiPriority="70" w:unhideWhenUsed="0"/>
+    <w:lsdException w:name="Colorful Shading Accent 1" w:semiHidden="0" w:uiPriority="71" w:unhideWhenUsed="0"/>
+    <w:lsdException w:name="Colorful List Accent 1" w:semiHidden="0" w:uiPriority="72" w:unhideWhenUsed="0"/>
+    <w:lsdException w:name="Colorful Grid Accent 1" w:semiHidden="0" w:uiPriority="73" w:unhideWhenUsed="0"/>
+    <w:lsdException w:name="Light Shading Accent 2" w:semiHidden="0" w:uiPriority="60" w:unhideWhenUsed="0"/>
+    <w:lsdException w:name="Light List Accent 2" w:semiHidden="0" w:uiPriority="61" w:unhideWhenUsed="0"/>
+    <w:lsdException w:name="Light Grid Accent 2" w:semiHidden="0" w:uiPriority="62" w:unhideWhenUsed="0"/>
+    <w:lsdException w:name="Medium Shading 1 Accent 2" w:semiHidden="0" w:uiPriority="63" w:unhideWhenUsed="0"/>
+    <w:lsdException w:name="Medium Shading 2 Accent 2" w:semiHidden="0" w:uiPriority="64" w:unhideWhenUsed="0"/>
+    <w:lsdException w:name="Medium List 1 Accent 2" w:semiHidden="0" w:uiPriority="65" w:unhideWhenUsed="0"/>
+    <w:lsdException w:name="Medium List 2 Accent 2" w:semiHidden="0" w:uiPriority="66" w:unhideWhenUsed="0"/>
+    <w:lsdException w:name="Medium Grid 1 Accent 2" w:semiHidden="0" w:uiPriority="67" w:unhideWhenUsed="0"/>
+    <w:lsdException w:name="Medium Grid 2 Accent 2" w:semiHidden="0" w:uiPriority="68" w:unhideWhenUsed="0"/>
+    <w:lsdException w:name="Medium Grid 3 Accent 2" w:semiHidden="0" w:uiPriority="69" w:unhideWhenUsed="0"/>
+    <w:lsdException w:name="Dark List Accent 2" w:semiHidden="0" w:uiPriority="70" w:unhideWhenUsed="0"/>
+    <w:lsdException w:name="Colorful Shading Accent 2" w:semiHidden="0" w:uiPriority="71" w:unhideWhenUsed="0"/>
+    <w:lsdException w:name="Colorful List Accent 2" w:semiHidden="0" w:uiPriority="72" w:unhideWhenUsed="0"/>
+    <w:lsdException w:name="Colorful Grid Accent 2" w:semiHidden="0" w:uiPriority="73" w:unhideWhenUsed="0"/>
+    <w:lsdException w:name="Light Shading Accent 3" w:semiHidden="0" w:uiPriority="60" w:unhideWhenUsed="0"/>
+    <w:lsdException w:name="Light List Accent 3" w:semiHidden="0" w:uiPriority="61" w:unhideWhenUsed="0"/>
+    <w:lsdException w:name="Light Grid Accent 3" w:semiHidden="0" w:uiPriority="62" w:unhideWhenUsed="0"/>
+    <w:lsdException w:name="Medium Shading 1 Accent 3" w:semiHidden="0" w:uiPriority="63" w:unhideWhenUsed="0"/>
+    <w:lsdException w:name="Medium Shading 2 Accent 3" w:semiHidden="0" w:uiPriority="64" w:unhideWhenUsed="0"/>
+    <w:lsdException w:name="Medium List 1 Accent 3" w:semiHidden="0" w:uiPriority="65" w:unhideWhenUsed="0"/>
+    <w:lsdException w:name="Medium List 2 Accent 3" w:semiHidden="0" w:uiPriority="66" w:unhideWhenUsed="0"/>
+    <w:lsdException w:name="Medium Grid 1 Accent 3" w:semiHidden="0" w:uiPriority="67" w:unhideWhenUsed="0"/>
+    <w:lsdException w:name="Medium Grid 2 Accent 3" w:semiHidden="0" w:uiPriority="68" w:unhideWhenUsed="0"/>
+    <w:lsdException w:name="Medium Grid 3 Accent 3" w:semiHidden="0" w:uiPriority="69" w:unhideWhenUsed="0"/>
+    <w:lsdException w:name="Dark List Accent 3" w:semiHidden="0" w:uiPriority="70" w:unhideWhenUsed="0"/>
+    <w:lsdException w:name="Colorful Shading Accent 3" w:semiHidden="0" w:uiPriority="71" w:unhideWhenUsed="0"/>
+    <w:lsdException w:name="Colorful List Accent 3" w:semiHidden="0" w:uiPriority="72" w:unhideWhenUsed="0"/>
+    <w:lsdException w:name="Colorful Grid Accent 3" w:semiHidden="0" w:uiPriority="73" w:unhideWhenUsed="0"/>
+    <w:lsdException w:name="Light Shading Accent 4" w:semiHidden="0" w:uiPriority="60" w:unhideWhenUsed="0"/>
+    <w:lsdException w:name="Light List Accent 4" w:semiHidden="0" w:uiPriority="61" w:unhideWhenUsed="0"/>
+    <w:lsdException w:name="Light Grid Accent 4" w:semiHidden="0" w:uiPriority="62" w:unhideWhenUsed="0"/>
+    <w:lsdException w:name="Medium Shading 1 Accent 4" w:semiHidden="0" w:uiPriority="63" w:unhideWhenUsed="0"/>
+    <w:lsdException w:name="Medium Shading 2 Accent 4" w:semiHidden="0" w:uiPriority="64" w:unhideWhenUsed="0"/>
+    <w:lsdException w:name="Medium List 1 Accent 4" w:semiHidden="0" w:uiPriority="65" w:unhideWhenUsed="0"/>
+    <w:lsdException w:name="Medium List 2 Accent 4" w:semiHidden="0" w:uiPriority="66" w:unhideWhenUsed="0"/>
+    <w:lsdException w:name="Medium Grid 1 Accent 4" w:semiHidden="0" w:uiPriority="67" w:unhideWhenUsed="0"/>
+    <w:lsdException w:name="Medium Grid 2 Accent 4" w:semiHidden="0" w:uiPriority="68" w:unhideWhenUsed="0"/>
+    <w:lsdException w:name="Medium Grid 3 Accent 4" w:semiHidden="0" w:uiPriority="69" w:unhideWhenUsed="0"/>
+    <w:lsdException w:name="Dark List Accent 4" w:semiHidden="0" w:uiPriority="70" w:unhideWhenUsed="0"/>
+    <w:lsdException w:name="Colorful Shading Accent 4" w:semiHidden="0" w:uiPriority="71" w:unhideWhenUsed="0"/>
+    <w:lsdException w:name="Colorful List Accent 4" w:semiHidden="0" w:uiPriority="72" w:unhideWhenUsed="0"/>
+    <w:lsdException w:name="Colorful Grid Accent 4" w:semiHidden="0" w:uiPriority="73" w:unhideWhenUsed="0"/>
+    <w:lsdException w:name="Light Shading Accent 5" w:semiHidden="0" w:uiPriority="60" w:unhideWhenUsed="0"/>
+    <w:lsdException w:name="Light List Accent 5" w:semiHidden="0" w:uiPriority="61" w:unhideWhenUsed="0"/>
+    <w:lsdException w:name="Light Grid Accent 5" w:semiHidden="0" w:uiPriority="62" w:unhideWhenUsed="0"/>
+    <w:lsdException w:name="Medium Shading 1 Accent 5" w:semiHidden="0" w:uiPriority="63" w:unhideWhenUsed="0"/>
+    <w:lsdException w:name="Medium Shading 2 Accent 5" w:semiHidden="0" w:uiPriority="64" w:unhideWhenUsed="0"/>
+    <w:lsdException w:name="Medium List 1 Accent 5" w:semiHidden="0" w:uiPriority="65" w:unhideWhenUsed="0"/>
+    <w:lsdException w:name="Medium List 2 Accent 5" w:semiHidden="0" w:uiPriority="66" w:unhideWhenUsed="0"/>
+    <w:lsdException w:name="Medium Grid 1 Accent 5" w:semiHidden="0" w:uiPriority="67" w:unhideWhenUsed="0"/>
+    <w:lsdException w:name="Medium Grid 2 Accent 5" w:semiHidden="0" w:uiPriority="68" w:unhideWhenUsed="0"/>
+    <w:lsdException w:name="Medium Grid 3 Accent 5" w:semiHidden="0" w:uiPriority="69" w:unhideWhenUsed="0"/>
+    <w:lsdException w:name="Dark List Accent 5" w:semiHidden="0" w:uiPriority="70" w:unhideWhenUsed="0"/>
+    <w:lsdException w:name="Colorful Shading Accent 5" w:semiHidden="0" w:uiPriority="71" w:unhideWhenUsed="0"/>
+    <w:lsdException w:name="Colorful List Accent 5" w:semiHidden="0" w:uiPriority="72" w:unhideWhenUsed="0"/>
+    <w:lsdException w:name="Colorful Grid Accent 5" w:semiHidden="0" w:uiPriority="73" w:unhideWhenUsed="0"/>
+    <w:lsdException w:name="Light Shading Accent 6" w:semiHidden="0" w:uiPriority="60" w:unhideWhenUsed="0"/>
+    <w:lsdException w:name="Light List Accent 6" w:semiHidden="0" w:uiPriority="61" w:unhideWhenUsed="0"/>
+    <w:lsdException w:name="Light Grid Accent 6" w:semiHidden="0" w:uiPriority="62" w:unhideWhenUsed="0"/>
+    <w:lsdException w:name="Medium Shading 1 Accent 6" w:semiHidden="0" w:uiPriority="63" w:unhideWhenUsed="0"/>
+    <w:lsdException w:name="Medium Shading 2 Accent 6" w:semiHidden="0" w:uiPriority="64" w:unhideWhenUsed="0"/>
+    <w:lsdException w:name="Medium List 1 Accent 6" w:semiHidden="0" w:uiPriority="65" w:unhideWhenUsed="0"/>
+    <w:lsdException w:name="Medium List 2 Accent 6" w:semiHidden="0" w:uiPriority="66" w:unhideWhenUsed="0"/>
+    <w:lsdException w:name="Medium Grid 1 Accent 6" w:semiHidden="0" w:uiPriority="67" w:unhideWhenUsed="0"/>
+    <w:lsdException w:name="Medium Grid 2 Accent 6" w:semiHidden="0" w:uiPriority="68" w:unhideWhenUsed="0"/>
+    <w:lsdException w:name="Medium Grid 3 Accent 6" w:semiHidden="0" w:uiPriority="69" w:unhideWhenUsed="0"/>
+    <w:lsdException w:name="Dark List Accent 6" w:semiHidden="0" w:uiPriority="70" w:unhideWhenUsed="0"/>
+    <w:lsdException w:name="Colorful Shading Accent 6" w:semiHidden="0" w:uiPriority="71" w:unhideWhenUsed="0"/>
+    <w:lsdException w:name="Colorful List Accent 6" w:semiHidden="0" w:uiPriority="72" w:unhideWhenUsed="0"/>
+    <w:lsdException w:name="Colorful Grid Accent 6" w:semiHidden="0" w:uiPriority="73" w:unhideWhenUsed="0"/>
+    <w:lsdException w:name="Subtle Emphasis" w:semiHidden="0" w:uiPriority="19" w:unhideWhenUsed="0" w:qFormat="1"/>
+    <w:lsdException w:name="Intense Emphasis" w:semiHidden="0" w:uiPriority="21" w:unhideWhenUsed="0" w:qFormat="1"/>
+    <w:lsdException w:name="Subtle Reference" w:semiHidden="0" w:uiPriority="31" w:unhideWhenUsed="0" w:qFormat="1"/>
+    <w:lsdException w:name="Intense Reference" w:semiHidden="0" w:uiPriority="32" w:unhideWhenUsed="0" w:qFormat="1"/>
+    <w:lsdException w:name="Book Title" w:semiHidden="0" w:uiPriority="33" w:unhideWhenUsed="0" w:qFormat="1"/>
+    <w:lsdException w:name="Bibliography" w:uiPriority="37"/>
+    <w:lsdException w:name="TOC Heading" w:uiPriority="39" w:qFormat="1"/>
+  </w:latentStyles>
+  <w:style w:type="paragraph" w:default="1" w:styleId="a">
+    <w:name w:val="Normal"/>
+    <w:qFormat/>
+    <w:rPr>
+      <w:sz w:val="24"/>
+      <w:szCs w:val="24"/>
+    </w:rPr>
+  </w:style>
+  <w:style w:type="paragraph" w:styleId="1">
+    <w:name w:val="heading 1"/>
+    <w:basedOn w:val="a"/>
+    <w:next w:val="a"/>
+    <w:link w:val="10"/>
+    <w:uiPriority w:val="9"/>
+    <w:qFormat/>
+    <w:pPr>
+      <w:keepNext/>
+      <w:keepLines/>
+      <w:spacing w:before="240"/>
+      <w:outlineLvl w:val="0"/>
+    </w:pPr>
+    <w:rPr>
+      <w:rFonts w:asciiTheme="majorHAnsi" w:eastAsiaTheme="majorEastAsia" w:hAnsiTheme="majorHAnsi" w:cstheme="majorBidi"/>
+      <w:color w:val="2E74B5" w:themeColor="accent1" w:themeShade="BF"/>
+      <w:sz w:val="32"/>
+      <w:szCs w:val="32"/>
+    </w:rPr>
+  </w:style>
+  <w:style w:type="character" w:default="1" w:styleId="a0">
+    <w:name w:val="Default Paragraph Font"/>
+    <w:uiPriority w:val="1"/>
+    <w:semiHidden/>
+    <w:unhideWhenUsed/>
+  </w:style>
+  <w:style w:type="table" w:default="1" w:styleId="a1">
+    <w:name w:val="Normal Table"/>
+    <w:uiPriority w:val="99"/>
+    <w:semiHidden/>
+    <w:unhideWhenUsed/>
+    <w:tblPr>
+      <w:tblInd w:w="0" w:type="dxa"/>
+      <w:tblCellMar>
+        <w:top w:w="0" w:type="dxa"/>
+        <w:left w:w="108" w:type="dxa"/>
+        <w:bottom w:w="0" w:type="dxa"/>
+        <w:right w:w="108" w:type="dxa"/>
+      </w:tblCellMar>
+    </w:tblPr>
+  </w:style>
+  <w:style w:type="numbering" w:default="1" w:styleId="a2">
+    <w:name w:val="No List"/>
+    <w:uiPriority w:val="99"/>
+    <w:semiHidden/>
+    <w:unhideWhenUsed/>
+  </w:style>
+  <w:style w:type="paragraph" w:styleId="a3">
+    <w:name w:val="Subtitle"/>
+    <w:basedOn w:val="a"/>
+    <w:next w:val="a"/>
+    <w:link w:val="a4"/>
+    <w:uiPriority w:val="11"/>
+    <w:qFormat/>
+    <w:pPr>
+      <w:spacing w:after="160"/>
+    </w:pPr>
+    <w:rPr>
+      <w:color w:val="595959" w:themeColor="text1" w:themeTint="A6"/>
+      <w:spacing w:val="15"/>
+      <w:sz w:val="22"/>
+      <w:szCs w:val="22"/>
+    </w:rPr>
+  </w:style>
+  <w:style w:type="paragraph" w:styleId="a5">
+    <w:name w:val="Title"/>
+    <w:basedOn w:val="a"/>
+    <w:next w:val="a"/>
+    <w:link w:val="a6"/>
+    <w:uiPriority w:val="10"/>
+    <w:qFormat/>
+    <w:pPr>
+      <w:contextualSpacing/>
+    </w:pPr>
+    <w:rPr>
+      <w:rFonts w:asciiTheme="majorHAnsi" w:eastAsiaTheme="majorEastAsia" w:hAnsiTheme="majorHAnsi" w:cstheme="majorBidi"/>
+      <w:spacing w:val="-10"/>
+      <w:kern w:val="28"/>
+      <w:sz w:val="56"/>
+      <w:szCs w:val="56"/>
+    </w:rPr>
+  </w:style>
+  <w:style w:type="character" w:customStyle="1" w:styleId="a6">
+    <w:name w:val="标题字符"/>
+    <w:basedOn w:val="a0"/>
+    <w:link w:val="a5"/>
+    <w:uiPriority w:val="10"/>
+    <w:qFormat/>
+    <w:rPr>
+      <w:rFonts w:asciiTheme="majorHAnsi" w:eastAsiaTheme="majorEastAsia" w:hAnsiTheme="majorHAnsi" w:cstheme="majorBidi"/>
+      <w:spacing w:val="-10"/>
+      <w:kern w:val="28"/>
+      <w:sz w:val="56"/>
+      <w:szCs w:val="56"/>
+    </w:rPr>
+  </w:style>
+  <w:style w:type="character" w:customStyle="1" w:styleId="a4">
+    <w:name w:val="副标题字符"/>
+    <w:basedOn w:val="a0"/>
+    <w:link w:val="a3"/>
+    <w:uiPriority w:val="11"/>
+    <w:qFormat/>
+    <w:rPr>
+      <w:color w:val="595959" w:themeColor="text1" w:themeTint="A6"/>
+      <w:spacing w:val="15"/>
+      <w:sz w:val="22"/>
+      <w:szCs w:val="22"/>
+    </w:rPr>
+  </w:style>
+  <w:style w:type="character" w:customStyle="1" w:styleId="10">
+    <w:name w:val="标题 1字符"/>
+    <w:basedOn w:val="a0"/>
+    <w:link w:val="1"/>
+    <w:uiPriority w:val="9"/>
+    <w:rPr>
+      <w:rFonts w:asciiTheme="majorHAnsi" w:eastAsiaTheme="majorEastAsia" w:hAnsiTheme="majorHAnsi" w:cstheme="majorBidi"/>
+      <w:color w:val="2E74B5" w:themeColor="accent1" w:themeShade="BF"/>
+      <w:sz w:val="32"/>
+      <w:szCs w:val="32"/>
+    </w:rPr>
+  </w:style>
+  <w:style w:type="paragraph" w:customStyle="1" w:styleId="11">
+    <w:name w:val="列出段落1"/>
+    <w:basedOn w:val="a"/>
+    <w:uiPriority w:val="34"/>
+    <w:qFormat/>
+    <w:pPr>
+      <w:ind w:left="720"/>
+      <w:contextualSpacing/>
+    </w:pPr>
+  </w:style>
+  <w:style w:type="paragraph" w:styleId="a7">
+    <w:name w:val="header"/>
+    <w:basedOn w:val="a"/>
+    <w:link w:val="a8"/>
+    <w:uiPriority w:val="99"/>
+    <w:unhideWhenUsed/>
+    <w:rsid w:val="00BA5C84"/>
+    <w:pPr>
+      <w:pBdr>
+        <w:bottom w:val="single" w:sz="6" w:space="1" w:color="auto"/>
+      </w:pBdr>
+      <w:tabs>
+        <w:tab w:val="center" w:pos="4153"/>
+        <w:tab w:val="right" w:pos="8306"/>
+      </w:tabs>
+      <w:snapToGrid w:val="0"/>
+      <w:jc w:val="center"/>
+    </w:pPr>
+    <w:rPr>
+      <w:sz w:val="18"/>
+      <w:szCs w:val="18"/>
+    </w:rPr>
+  </w:style>
+  <w:style w:type="character" w:customStyle="1" w:styleId="a8">
+    <w:name w:val="页眉字符"/>
+    <w:basedOn w:val="a0"/>
+    <w:link w:val="a7"/>
+    <w:uiPriority w:val="99"/>
+    <w:rsid w:val="00BA5C84"/>
+    <w:rPr>
+      <w:sz w:val="18"/>
+      <w:szCs w:val="18"/>
+    </w:rPr>
+  </w:style>
+  <w:style w:type="paragraph" w:styleId="a9">
+    <w:name w:val="footer"/>
+    <w:basedOn w:val="a"/>
+    <w:link w:val="aa"/>
+    <w:uiPriority w:val="99"/>
+    <w:unhideWhenUsed/>
+    <w:rsid w:val="00BA5C84"/>
+    <w:pPr>
+      <w:tabs>
+        <w:tab w:val="center" w:pos="4153"/>
+        <w:tab w:val="right" w:pos="8306"/>
+      </w:tabs>
+      <w:snapToGrid w:val="0"/>
+    </w:pPr>
+    <w:rPr>
+      <w:sz w:val="18"/>
+      <w:szCs w:val="18"/>
+    </w:rPr>
+  </w:style>
+  <w:style w:type="character" w:customStyle="1" w:styleId="aa">
+    <w:name w:val="页脚字符"/>
+    <w:basedOn w:val="a0"/>
+    <w:link w:val="a9"/>
+    <w:uiPriority w:val="99"/>
+    <w:rsid w:val="00BA5C84"/>
+    <w:rPr>
+      <w:sz w:val="18"/>
+      <w:szCs w:val="18"/>
+    </w:rPr>
+  </w:style>
+  <w:style w:type="paragraph" w:styleId="ab">
+    <w:name w:val="List Paragraph"/>
+    <w:basedOn w:val="a"/>
+    <w:uiPriority w:val="34"/>
+    <w:qFormat/>
+    <w:rsid w:val="00BA5C84"/>
+    <w:pPr>
+      <w:ind w:left="720"/>
+      <w:contextualSpacing/>
+    </w:pPr>
+  </w:style>
+  <w:style w:type="paragraph" w:styleId="ac">
+    <w:name w:val="Balloon Text"/>
+    <w:basedOn w:val="a"/>
+    <w:link w:val="ad"/>
+    <w:uiPriority w:val="99"/>
+    <w:semiHidden/>
+    <w:unhideWhenUsed/>
+    <w:rsid w:val="00C91BC1"/>
+    <w:rPr>
+      <w:rFonts w:ascii="Heiti SC Light" w:eastAsia="Heiti SC Light"/>
+      <w:sz w:val="18"/>
+      <w:szCs w:val="18"/>
+    </w:rPr>
+  </w:style>
+  <w:style w:type="character" w:customStyle="1" w:styleId="ad">
+    <w:name w:val="批注框文本字符"/>
+    <w:basedOn w:val="a0"/>
+    <w:link w:val="ac"/>
+    <w:uiPriority w:val="99"/>
+    <w:semiHidden/>
+    <w:rsid w:val="00C91BC1"/>
+    <w:rPr>
+      <w:rFonts w:ascii="Heiti SC Light" w:eastAsia="Heiti SC Light"/>
+      <w:sz w:val="18"/>
+      <w:szCs w:val="18"/>
+    </w:rPr>
+  </w:style>
+  <w:style w:type="character" w:customStyle="1" w:styleId="apple-converted-space">
+    <w:name w:val="apple-converted-space"/>
+    <w:basedOn w:val="a0"/>
+    <w:rsid w:val="00FA00FF"/>
+  </w:style>
+  <w:style w:type="character" w:styleId="ae">
+    <w:name w:val="Emphasis"/>
+    <w:basedOn w:val="a0"/>
     <w:uiPriority w:val="20"/>
     <w:qFormat/>
     <w:rsid w:val="00FA00FF"/>

</xml_diff>